<commit_message>
Updated charts & figures
</commit_message>
<xml_diff>
--- a/Thesis/Thesis.docx
+++ b/Thesis/Thesis.docx
@@ -327,6 +327,9 @@
         <w:jc w:val="center"/>
       </w:pPr>
       <w:r>
+        <w:rPr>
+          <w:noProof/>
+        </w:rPr>
         <w:drawing>
           <wp:inline distT="0" distB="0" distL="0" distR="0" wp14:anchorId="7159AC51" wp14:editId="59BAE290">
             <wp:extent cx="3122422" cy="5144494"/>
@@ -683,18 +686,13 @@
     </w:p>
     <w:p>
       <w:r>
-        <w:t xml:space="preserve">The ‘Save’ button saves the current state of the database, serializes it </w:t>
-      </w:r>
-      <w:proofErr w:type="gramStart"/>
-      <w:r>
-        <w:t>into .</w:t>
+        <w:t>The ‘Save’ button saves the current state of the database, serializes it into .</w:t>
       </w:r>
       <w:proofErr w:type="spellStart"/>
       <w:r>
         <w:t>json</w:t>
       </w:r>
       <w:proofErr w:type="spellEnd"/>
-      <w:proofErr w:type="gramEnd"/>
       <w:r>
         <w:t xml:space="preserve"> format and the supervisor can download it to their computer.</w:t>
       </w:r>
@@ -1734,10 +1732,68 @@
         <w:t xml:space="preserve"> Cascade is the fastest on average, with SSD being the close second. </w:t>
       </w:r>
     </w:p>
-    <w:p/>
     <w:p>
-      <w:r>
-        <w:t>INSERT FIGURE HERE, CAPTION: Chart representing the speed of detection of different face detectors. The values are taken from Table 4.</w:t>
+      <w:pPr>
+        <w:pStyle w:val="TableFigure"/>
+        <w:jc w:val="center"/>
+      </w:pPr>
+      <w:r>
+        <w:rPr>
+          <w:noProof/>
+        </w:rPr>
+        <w:drawing>
+          <wp:inline distT="0" distB="0" distL="0" distR="0" wp14:anchorId="339A0AC4" wp14:editId="44C4FAA9">
+            <wp:extent cx="5943600" cy="4260850"/>
+            <wp:effectExtent l="0" t="0" r="0" b="6350"/>
+            <wp:docPr id="2" name="Picture 2" descr="Chart&#10;&#10;Description automatically generated with medium confidence"/>
+            <wp:cNvGraphicFramePr>
+              <a:graphicFrameLocks xmlns:a="http://schemas.openxmlformats.org/drawingml/2006/main" noChangeAspect="1"/>
+            </wp:cNvGraphicFramePr>
+            <a:graphic xmlns:a="http://schemas.openxmlformats.org/drawingml/2006/main">
+              <a:graphicData uri="http://schemas.openxmlformats.org/drawingml/2006/picture">
+                <pic:pic xmlns:pic="http://schemas.openxmlformats.org/drawingml/2006/picture">
+                  <pic:nvPicPr>
+                    <pic:cNvPr id="2" name="Picture 2" descr="Chart&#10;&#10;Description automatically generated with medium confidence"/>
+                    <pic:cNvPicPr/>
+                  </pic:nvPicPr>
+                  <pic:blipFill>
+                    <a:blip r:embed="rId15" cstate="print">
+                      <a:extLst>
+                        <a:ext uri="{28A0092B-C50C-407E-A947-70E740481C1C}">
+                          <a14:useLocalDpi xmlns:a14="http://schemas.microsoft.com/office/drawing/2010/main" val="0"/>
+                        </a:ext>
+                      </a:extLst>
+                    </a:blip>
+                    <a:stretch>
+                      <a:fillRect/>
+                    </a:stretch>
+                  </pic:blipFill>
+                  <pic:spPr>
+                    <a:xfrm>
+                      <a:off x="0" y="0"/>
+                      <a:ext cx="5943600" cy="4260850"/>
+                    </a:xfrm>
+                    <a:prstGeom prst="rect">
+                      <a:avLst/>
+                    </a:prstGeom>
+                  </pic:spPr>
+                </pic:pic>
+              </a:graphicData>
+            </a:graphic>
+          </wp:inline>
+        </w:drawing>
+      </w:r>
+    </w:p>
+    <w:p>
+      <w:pPr>
+        <w:pStyle w:val="TableFigure"/>
+        <w:jc w:val="center"/>
+      </w:pPr>
+      <w:r>
+        <w:t xml:space="preserve">Figure 6. </w:t>
+      </w:r>
+      <w:r>
+        <w:t>Chart representing the speed of detection of different face detectors. The values are taken from Table 4.</w:t>
       </w:r>
     </w:p>
     <w:p/>
@@ -1885,7 +1941,6 @@
         <w:t xml:space="preserve">outputs of the Activity Monitor regarding the </w:t>
       </w:r>
       <w:r>
-        <w:lastRenderedPageBreak/>
         <w:t xml:space="preserve">average </w:t>
       </w:r>
       <w:r>
@@ -1960,7 +2015,11 @@
       </w:r>
       <w:proofErr w:type="spellEnd"/>
       <w:r>
-        <w:t xml:space="preserve"> Cascade but it is also much slower</w:t>
+        <w:t xml:space="preserve"> Cascade but it is also much </w:t>
+      </w:r>
+      <w:r>
+        <w:lastRenderedPageBreak/>
+        <w:t>slower</w:t>
       </w:r>
       <w:r>
         <w:t xml:space="preserve"> (avg. 2.87 frames per second)</w:t>
@@ -2003,7 +2062,13 @@
         <w:t>.</w:t>
       </w:r>
       <w:r>
-        <w:t xml:space="preserve"> It is slower than MTCNN by a factor of DOHUYA.</w:t>
+        <w:t xml:space="preserve"> It is slower than MTCNN by a factor of </w:t>
+      </w:r>
+      <w:r>
+        <w:t>12</w:t>
+      </w:r>
+      <w:r>
+        <w:t>.</w:t>
       </w:r>
       <w:r>
         <w:t xml:space="preserve"> It also uses the most resources and would not be feasible in a commercial application</w:t>
@@ -2014,11 +2079,7 @@
     </w:p>
     <w:p>
       <w:r>
-        <w:t xml:space="preserve">SSD seems to be the perfect detector for real time applications due to its fast speed of detection (avg. 25.5 frames per second), high accuracy (approx. 88%) and relatively low </w:t>
-      </w:r>
-      <w:r>
-        <w:lastRenderedPageBreak/>
-        <w:t xml:space="preserve">resources requirements – lower than </w:t>
+        <w:t xml:space="preserve">SSD seems to be the perfect detector for real time applications due to its fast speed of detection (avg. 25.5 frames per second), high accuracy (approx. 88%) and relatively low resources requirements – lower than </w:t>
       </w:r>
       <w:proofErr w:type="spellStart"/>
       <w:r>
@@ -2076,7 +2137,11 @@
         <w:t xml:space="preserve"> as well as a</w:t>
       </w:r>
       <w:r>
-        <w:t xml:space="preserve"> waste of verification server’s resources, the client will only send the detected face to the verification server if the face has been detected in a </w:t>
+        <w:t xml:space="preserve"> waste of verification server’s resources, the client will only send the detected face to the verification server if the face </w:t>
+      </w:r>
+      <w:r>
+        <w:lastRenderedPageBreak/>
+        <w:t xml:space="preserve">has been detected in a </w:t>
       </w:r>
       <w:r>
         <w:t>set</w:t>
@@ -2153,13 +2218,7 @@
         <w:t xml:space="preserve"> that is</w:t>
       </w:r>
       <w:r>
-        <w:t xml:space="preserve"> set during session configuration. The result of the comparison is then sent to the exam </w:t>
-      </w:r>
-      <w:r>
-        <w:t>supervisor’s</w:t>
-      </w:r>
-      <w:r>
-        <w:t xml:space="preserve"> dashboard via a POST request, body of which contains the student number of the student the verification result belongs to and the result of verification.</w:t>
+        <w:t xml:space="preserve"> set during session configuration. The result of the comparison is then sent to the exam supervisor’s dashboard via a POST request, body of which contains the student number of the student the verification result belongs to and the result of verification.</w:t>
       </w:r>
       <w:r>
         <w:t xml:space="preserve"> The module contains the representation and verification units of the pipeline. It is implemented in Python with the use of Flask framework to manage receiving and sending requests. </w:t>
@@ -2175,10 +2234,7 @@
     </w:p>
     <w:p>
       <w:r>
-        <w:t xml:space="preserve">Upon receiving a POST request from a client, the server </w:t>
-      </w:r>
-      <w:r>
-        <w:t>notes the request number</w:t>
+        <w:t>Upon receiving a POST request from a client, the server notes the request number</w:t>
       </w:r>
       <w:r>
         <w:t xml:space="preserve"> and the examinee identifier of the request’s author</w:t>
@@ -2196,16 +2252,7 @@
         <w:t xml:space="preserve">The server then decodes the received image from base-64. The server </w:t>
       </w:r>
       <w:r>
-        <w:t xml:space="preserve">then checks </w:t>
-      </w:r>
-      <w:r>
-        <w:t>whether</w:t>
-      </w:r>
-      <w:r>
-        <w:t xml:space="preserve"> </w:t>
-      </w:r>
-      <w:r>
-        <w:t xml:space="preserve">a base </w:t>
+        <w:t xml:space="preserve">then checks whether a base </w:t>
       </w:r>
       <w:r>
         <w:t>image for the examinee</w:t>
@@ -2313,10 +2360,7 @@
     </w:p>
     <w:p>
       <w:r>
-        <w:t>Since the image is already aligned and cropped,</w:t>
-      </w:r>
-      <w:r>
-        <w:t xml:space="preserve"> there is no need for extra face detections and any other pre-processing. Upon receiving the vector representation of an image, the server </w:t>
+        <w:t xml:space="preserve">Since the image is already aligned and cropped, there is no need for extra face detections and any other pre-processing. Upon receiving the vector representation of an image, the server </w:t>
       </w:r>
       <w:r>
         <w:t>checks whether the same image already exists, and if it does, the verification result will return ‘false’, meaning the examinee is cheating.</w:t>
@@ -2620,6 +2664,9 @@
         <w:jc w:val="center"/>
       </w:pPr>
       <w:r>
+        <w:rPr>
+          <w:noProof/>
+        </w:rPr>
         <w:drawing>
           <wp:inline distT="0" distB="0" distL="0" distR="0" wp14:anchorId="0357CED2" wp14:editId="3E64B693">
             <wp:extent cx="3025058" cy="1652021"/>
@@ -2636,7 +2683,7 @@
                     <pic:cNvPicPr/>
                   </pic:nvPicPr>
                   <pic:blipFill>
-                    <a:blip r:embed="rId15">
+                    <a:blip r:embed="rId16">
                       <a:extLst>
                         <a:ext uri="{28A0092B-C50C-407E-A947-70E740481C1C}">
                           <a14:useLocalDpi xmlns:a14="http://schemas.microsoft.com/office/drawing/2010/main" val="0"/>
@@ -2669,15 +2716,13 @@
         <w:jc w:val="center"/>
       </w:pPr>
       <w:r>
-        <w:t xml:space="preserve">Figure 6. Vectors </w:t>
-      </w:r>
-      <w:proofErr w:type="gramStart"/>
-      <w:r>
-        <w:t>a and</w:t>
-      </w:r>
-      <w:proofErr w:type="gramEnd"/>
-      <w:r>
-        <w:t xml:space="preserve"> b.</w:t>
+        <w:t xml:space="preserve">Figure </w:t>
+      </w:r>
+      <w:r>
+        <w:t>7</w:t>
+      </w:r>
+      <w:r>
+        <w:t>. Vectors a and b.</w:t>
       </w:r>
     </w:p>
     <w:p>
@@ -2755,7 +2800,7 @@
                     <pic:cNvPicPr/>
                   </pic:nvPicPr>
                   <pic:blipFill>
-                    <a:blip r:embed="rId16">
+                    <a:blip r:embed="rId17">
                       <a:extLst>
                         <a:ext uri="{28A0092B-C50C-407E-A947-70E740481C1C}">
                           <a14:useLocalDpi xmlns:a14="http://schemas.microsoft.com/office/drawing/2010/main" val="0"/>
@@ -2788,7 +2833,13 @@
         <w:jc w:val="center"/>
       </w:pPr>
       <w:r>
-        <w:t>Figure 7. Vectors a, b and c.</w:t>
+        <w:t xml:space="preserve">Figure </w:t>
+      </w:r>
+      <w:r>
+        <w:t>8</w:t>
+      </w:r>
+      <w:r>
+        <w:t>. Vectors a, b and c.</w:t>
       </w:r>
     </w:p>
     <w:p>
@@ -3157,31 +3208,7 @@
           <w:rPr>
             <w:rFonts w:ascii="Cambria Math" w:hAnsi="Cambria Math"/>
           </w:rPr>
-          <m:t>=</m:t>
-        </m:r>
-        <m:r>
-          <w:rPr>
-            <w:rFonts w:ascii="Cambria Math" w:hAnsi="Cambria Math"/>
-          </w:rPr>
-          <m:t>c</m:t>
-        </m:r>
-        <m:r>
-          <w:rPr>
-            <w:rFonts w:ascii="Cambria Math" w:hAnsi="Cambria Math"/>
-          </w:rPr>
-          <m:t>∙</m:t>
-        </m:r>
-        <m:r>
-          <w:rPr>
-            <w:rFonts w:ascii="Cambria Math" w:hAnsi="Cambria Math"/>
-          </w:rPr>
-          <m:t>c</m:t>
-        </m:r>
-        <m:r>
-          <w:rPr>
-            <w:rFonts w:ascii="Cambria Math" w:hAnsi="Cambria Math"/>
-          </w:rPr>
-          <m:t>=</m:t>
+          <m:t>=c∙c=</m:t>
         </m:r>
         <m:d>
           <m:dPr>
@@ -3197,19 +3224,7 @@
               <w:rPr>
                 <w:rFonts w:ascii="Cambria Math" w:hAnsi="Cambria Math"/>
               </w:rPr>
-              <m:t>a</m:t>
-            </m:r>
-            <m:r>
-              <w:rPr>
-                <w:rFonts w:ascii="Cambria Math" w:hAnsi="Cambria Math"/>
-              </w:rPr>
-              <m:t>-</m:t>
-            </m:r>
-            <m:r>
-              <w:rPr>
-                <w:rFonts w:ascii="Cambria Math" w:hAnsi="Cambria Math"/>
-              </w:rPr>
-              <m:t>b</m:t>
+              <m:t>a-b</m:t>
             </m:r>
           </m:e>
         </m:d>
@@ -3227,19 +3242,7 @@
               <w:rPr>
                 <w:rFonts w:ascii="Cambria Math" w:hAnsi="Cambria Math"/>
               </w:rPr>
-              <m:t>a</m:t>
-            </m:r>
-            <m:r>
-              <w:rPr>
-                <w:rFonts w:ascii="Cambria Math" w:hAnsi="Cambria Math"/>
-              </w:rPr>
-              <m:t>-</m:t>
-            </m:r>
-            <m:r>
-              <w:rPr>
-                <w:rFonts w:ascii="Cambria Math" w:hAnsi="Cambria Math"/>
-              </w:rPr>
-              <m:t>b</m:t>
+              <m:t>a-b</m:t>
             </m:r>
           </m:e>
         </m:d>
@@ -3247,103 +3250,7 @@
           <w:rPr>
             <w:rFonts w:ascii="Cambria Math" w:hAnsi="Cambria Math"/>
           </w:rPr>
-          <m:t>=</m:t>
-        </m:r>
-        <m:r>
-          <w:rPr>
-            <w:rFonts w:ascii="Cambria Math" w:hAnsi="Cambria Math"/>
-          </w:rPr>
-          <m:t>a</m:t>
-        </m:r>
-        <m:r>
-          <w:rPr>
-            <w:rFonts w:ascii="Cambria Math" w:hAnsi="Cambria Math"/>
-          </w:rPr>
-          <m:t>∙</m:t>
-        </m:r>
-        <m:r>
-          <w:rPr>
-            <w:rFonts w:ascii="Cambria Math" w:hAnsi="Cambria Math"/>
-          </w:rPr>
-          <m:t>a</m:t>
-        </m:r>
-        <m:r>
-          <w:rPr>
-            <w:rFonts w:ascii="Cambria Math" w:hAnsi="Cambria Math"/>
-          </w:rPr>
-          <m:t>-</m:t>
-        </m:r>
-        <m:r>
-          <w:rPr>
-            <w:rFonts w:ascii="Cambria Math" w:hAnsi="Cambria Math"/>
-          </w:rPr>
-          <m:t>a</m:t>
-        </m:r>
-        <m:r>
-          <w:rPr>
-            <w:rFonts w:ascii="Cambria Math" w:hAnsi="Cambria Math"/>
-          </w:rPr>
-          <m:t>∙</m:t>
-        </m:r>
-        <m:r>
-          <w:rPr>
-            <w:rFonts w:ascii="Cambria Math" w:hAnsi="Cambria Math"/>
-          </w:rPr>
-          <m:t>b</m:t>
-        </m:r>
-        <m:r>
-          <w:rPr>
-            <w:rFonts w:ascii="Cambria Math" w:hAnsi="Cambria Math"/>
-          </w:rPr>
-          <m:t>-</m:t>
-        </m:r>
-        <m:r>
-          <w:rPr>
-            <w:rFonts w:ascii="Cambria Math" w:hAnsi="Cambria Math"/>
-          </w:rPr>
-          <m:t>b</m:t>
-        </m:r>
-        <m:r>
-          <w:rPr>
-            <w:rFonts w:ascii="Cambria Math" w:hAnsi="Cambria Math"/>
-          </w:rPr>
-          <m:t>∙</m:t>
-        </m:r>
-        <m:r>
-          <w:rPr>
-            <w:rFonts w:ascii="Cambria Math" w:hAnsi="Cambria Math"/>
-          </w:rPr>
-          <m:t>a</m:t>
-        </m:r>
-        <m:r>
-          <w:rPr>
-            <w:rFonts w:ascii="Cambria Math" w:hAnsi="Cambria Math"/>
-          </w:rPr>
-          <m:t>+</m:t>
-        </m:r>
-        <m:r>
-          <w:rPr>
-            <w:rFonts w:ascii="Cambria Math" w:hAnsi="Cambria Math"/>
-          </w:rPr>
-          <m:t>b</m:t>
-        </m:r>
-        <m:r>
-          <w:rPr>
-            <w:rFonts w:ascii="Cambria Math" w:hAnsi="Cambria Math"/>
-          </w:rPr>
-          <m:t>∙</m:t>
-        </m:r>
-        <m:r>
-          <w:rPr>
-            <w:rFonts w:ascii="Cambria Math" w:hAnsi="Cambria Math"/>
-          </w:rPr>
-          <m:t>b</m:t>
-        </m:r>
-        <m:r>
-          <w:rPr>
-            <w:rFonts w:ascii="Cambria Math" w:hAnsi="Cambria Math"/>
-          </w:rPr>
-          <m:t>=</m:t>
+          <m:t>=a∙a-a∙b-b∙a+b∙b=</m:t>
         </m:r>
         <m:sSup>
           <m:sSupPr>
@@ -3435,49 +3342,7 @@
           <w:rPr>
             <w:rFonts w:ascii="Cambria Math" w:hAnsi="Cambria Math"/>
           </w:rPr>
-          <m:t>-</m:t>
-        </m:r>
-        <m:r>
-          <w:rPr>
-            <w:rFonts w:ascii="Cambria Math" w:hAnsi="Cambria Math"/>
-          </w:rPr>
-          <m:t>a</m:t>
-        </m:r>
-        <m:r>
-          <w:rPr>
-            <w:rFonts w:ascii="Cambria Math" w:hAnsi="Cambria Math"/>
-          </w:rPr>
-          <m:t>∙</m:t>
-        </m:r>
-        <m:r>
-          <w:rPr>
-            <w:rFonts w:ascii="Cambria Math" w:hAnsi="Cambria Math"/>
-          </w:rPr>
-          <m:t>b</m:t>
-        </m:r>
-        <m:r>
-          <w:rPr>
-            <w:rFonts w:ascii="Cambria Math" w:hAnsi="Cambria Math"/>
-          </w:rPr>
-          <m:t>-</m:t>
-        </m:r>
-        <m:r>
-          <w:rPr>
-            <w:rFonts w:ascii="Cambria Math" w:hAnsi="Cambria Math"/>
-          </w:rPr>
-          <m:t>b</m:t>
-        </m:r>
-        <m:r>
-          <w:rPr>
-            <w:rFonts w:ascii="Cambria Math" w:hAnsi="Cambria Math"/>
-          </w:rPr>
-          <m:t>∙</m:t>
-        </m:r>
-        <m:r>
-          <w:rPr>
-            <w:rFonts w:ascii="Cambria Math" w:hAnsi="Cambria Math"/>
-          </w:rPr>
-          <m:t>a</m:t>
+          <m:t>-a∙b-b∙a</m:t>
         </m:r>
       </m:oMath>
       <w:r>
@@ -3653,25 +3518,7 @@
           <w:rPr>
             <w:rFonts w:ascii="Cambria Math" w:hAnsi="Cambria Math"/>
           </w:rPr>
-          <m:t>-2</m:t>
-        </m:r>
-        <m:r>
-          <w:rPr>
-            <w:rFonts w:ascii="Cambria Math" w:hAnsi="Cambria Math"/>
-          </w:rPr>
-          <m:t>a</m:t>
-        </m:r>
-        <m:r>
-          <w:rPr>
-            <w:rFonts w:ascii="Cambria Math" w:hAnsi="Cambria Math"/>
-          </w:rPr>
-          <m:t>∙</m:t>
-        </m:r>
-        <m:r>
-          <w:rPr>
-            <w:rFonts w:ascii="Cambria Math" w:hAnsi="Cambria Math"/>
-          </w:rPr>
-          <m:t>b</m:t>
+          <m:t>-2a∙b</m:t>
         </m:r>
       </m:oMath>
       <w:r>
@@ -3879,13 +3726,7 @@
           <w:rPr>
             <w:rFonts w:ascii="Cambria Math" w:hAnsi="Cambria Math"/>
           </w:rPr>
-          <m:t>cosθ</m:t>
-        </m:r>
-        <m:r>
-          <w:rPr>
-            <w:rFonts w:ascii="Cambria Math" w:hAnsi="Cambria Math"/>
-          </w:rPr>
-          <m:t xml:space="preserve">= </m:t>
+          <m:t xml:space="preserve">cosθ= </m:t>
         </m:r>
         <m:sSup>
           <m:sSupPr>
@@ -3977,25 +3818,7 @@
           <w:rPr>
             <w:rFonts w:ascii="Cambria Math" w:hAnsi="Cambria Math"/>
           </w:rPr>
-          <m:t>-2</m:t>
-        </m:r>
-        <m:r>
-          <w:rPr>
-            <w:rFonts w:ascii="Cambria Math" w:hAnsi="Cambria Math"/>
-          </w:rPr>
-          <m:t>a</m:t>
-        </m:r>
-        <m:r>
-          <w:rPr>
-            <w:rFonts w:ascii="Cambria Math" w:hAnsi="Cambria Math"/>
-          </w:rPr>
-          <m:t>∙</m:t>
-        </m:r>
-        <m:r>
-          <w:rPr>
-            <w:rFonts w:ascii="Cambria Math" w:hAnsi="Cambria Math"/>
-          </w:rPr>
-          <m:t>b</m:t>
+          <m:t>-2a∙b</m:t>
         </m:r>
       </m:oMath>
       <w:r>
@@ -4055,31 +3878,7 @@
           <w:rPr>
             <w:rFonts w:ascii="Cambria Math" w:hAnsi="Cambria Math"/>
           </w:rPr>
-          <m:t>cosθ</m:t>
-        </m:r>
-        <m:r>
-          <w:rPr>
-            <w:rFonts w:ascii="Cambria Math" w:hAnsi="Cambria Math"/>
-          </w:rPr>
-          <m:t>=</m:t>
-        </m:r>
-        <m:r>
-          <w:rPr>
-            <w:rFonts w:ascii="Cambria Math" w:hAnsi="Cambria Math"/>
-          </w:rPr>
-          <m:t>a</m:t>
-        </m:r>
-        <m:r>
-          <w:rPr>
-            <w:rFonts w:ascii="Cambria Math" w:hAnsi="Cambria Math"/>
-          </w:rPr>
-          <m:t>∙</m:t>
-        </m:r>
-        <m:r>
-          <w:rPr>
-            <w:rFonts w:ascii="Cambria Math" w:hAnsi="Cambria Math"/>
-          </w:rPr>
-          <m:t>b</m:t>
+          <m:t>cosθ=a∙b</m:t>
         </m:r>
       </m:oMath>
       <w:r>
@@ -4643,13 +4442,7 @@
           <w:rPr>
             <w:rFonts w:ascii="Cambria Math" w:hAnsi="Cambria Math"/>
           </w:rPr>
-          <m:t>=</m:t>
-        </m:r>
-        <m:r>
-          <w:rPr>
-            <w:rFonts w:ascii="Cambria Math" w:hAnsi="Cambria Math"/>
-          </w:rPr>
-          <m:t xml:space="preserve"> </m:t>
+          <m:t xml:space="preserve">= </m:t>
         </m:r>
         <m:nary>
           <m:naryPr>
@@ -4667,13 +4460,7 @@
               <w:rPr>
                 <w:rFonts w:ascii="Cambria Math" w:hAnsi="Cambria Math"/>
               </w:rPr>
-              <m:t>i=</m:t>
-            </m:r>
-            <m:r>
-              <w:rPr>
-                <w:rFonts w:ascii="Cambria Math" w:hAnsi="Cambria Math"/>
-              </w:rPr>
-              <m:t>1</m:t>
+              <m:t>i=1</m:t>
             </m:r>
           </m:sub>
           <m:sup>
@@ -4997,13 +4784,7 @@
                     <w:rPr>
                       <w:rFonts w:ascii="Cambria Math" w:hAnsi="Cambria Math"/>
                     </w:rPr>
-                    <m:t>i=</m:t>
-                  </m:r>
-                  <m:r>
-                    <w:rPr>
-                      <w:rFonts w:ascii="Cambria Math" w:hAnsi="Cambria Math"/>
-                    </w:rPr>
-                    <m:t>1</m:t>
+                    <m:t>i=1</m:t>
                   </m:r>
                 </m:sub>
                 <m:sup>
@@ -5103,13 +4884,7 @@
                         <w:rPr>
                           <w:rFonts w:ascii="Cambria Math" w:hAnsi="Cambria Math"/>
                         </w:rPr>
-                        <m:t>i=</m:t>
-                      </m:r>
-                      <m:r>
-                        <w:rPr>
-                          <w:rFonts w:ascii="Cambria Math" w:hAnsi="Cambria Math"/>
-                        </w:rPr>
-                        <m:t>1</m:t>
+                        <m:t>i=1</m:t>
                       </m:r>
                     </m:sub>
                     <m:sup>
@@ -5369,13 +5144,7 @@
             <w:rPr>
               <w:rFonts w:ascii="Cambria Math" w:hAnsi="Cambria Math"/>
             </w:rPr>
-            <m:t>verdict=</m:t>
-          </m:r>
-          <m:r>
-            <w:rPr>
-              <w:rFonts w:ascii="Cambria Math" w:hAnsi="Cambria Math"/>
-            </w:rPr>
-            <m:t>cosine distance&lt;threshold</m:t>
+            <m:t>verdict=cosine distance&lt;threshold</m:t>
           </m:r>
         </m:oMath>
       </m:oMathPara>
@@ -6884,13 +6653,17 @@
       <w:r>
         <w:t xml:space="preserve">Time It Took </w:t>
       </w:r>
-      <w:proofErr w:type="gramStart"/>
-      <w:r>
-        <w:t>To</w:t>
-      </w:r>
-      <w:proofErr w:type="gramEnd"/>
-      <w:r>
-        <w:t xml:space="preserve"> Detect a Face In 100 Frames For Each Detector In The Study</w:t>
+      <w:r>
+        <w:t>to</w:t>
+      </w:r>
+      <w:r>
+        <w:t xml:space="preserve"> Detect a Face In 100 Frames </w:t>
+      </w:r>
+      <w:r>
+        <w:t>for</w:t>
+      </w:r>
+      <w:r>
+        <w:t xml:space="preserve"> Each Detector In The Study</w:t>
       </w:r>
     </w:p>
     <w:tbl>
@@ -6918,6 +6691,7 @@
           <w:p>
             <w:pPr>
               <w:pStyle w:val="NoSpacing"/>
+              <w:spacing w:line="480" w:lineRule="auto"/>
             </w:pPr>
             <w:r>
               <w:t>Frames</w:t>
@@ -6931,6 +6705,7 @@
           <w:p>
             <w:pPr>
               <w:pStyle w:val="NoSpacing"/>
+              <w:spacing w:line="480" w:lineRule="auto"/>
             </w:pPr>
             <w:r>
               <w:t>HOG (34.89 s)</w:t>
@@ -6944,6 +6719,7 @@
           <w:p>
             <w:pPr>
               <w:pStyle w:val="NoSpacing"/>
+              <w:spacing w:line="480" w:lineRule="auto"/>
             </w:pPr>
             <w:proofErr w:type="spellStart"/>
             <w:r>
@@ -6962,6 +6738,7 @@
           <w:p>
             <w:pPr>
               <w:pStyle w:val="NoSpacing"/>
+              <w:spacing w:line="480" w:lineRule="auto"/>
             </w:pPr>
             <w:r>
               <w:t>MTCNN (56.54 s)</w:t>
@@ -6975,6 +6752,7 @@
           <w:p>
             <w:pPr>
               <w:pStyle w:val="NoSpacing"/>
+              <w:spacing w:line="480" w:lineRule="auto"/>
             </w:pPr>
             <w:r>
               <w:t>SSD (3.92 s)</w:t>
@@ -6988,9 +6766,10 @@
           <w:p>
             <w:pPr>
               <w:pStyle w:val="NoSpacing"/>
-            </w:pPr>
-            <w:r>
-              <w:t>MMOD</w:t>
+              <w:spacing w:line="480" w:lineRule="auto"/>
+            </w:pPr>
+            <w:r>
+              <w:t>MMOD (706.37 s)</w:t>
             </w:r>
           </w:p>
         </w:tc>
@@ -7003,6 +6782,7 @@
           <w:p>
             <w:pPr>
               <w:pStyle w:val="NoSpacing"/>
+              <w:spacing w:line="480" w:lineRule="auto"/>
             </w:pPr>
             <w:r>
               <w:t>0</w:t>
@@ -7016,6 +6796,7 @@
           <w:p>
             <w:pPr>
               <w:pStyle w:val="NoSpacing"/>
+              <w:spacing w:line="480" w:lineRule="auto"/>
             </w:pPr>
             <w:r>
               <w:t>1.91E-06</w:t>
@@ -7029,6 +6810,7 @@
           <w:p>
             <w:pPr>
               <w:pStyle w:val="NoSpacing"/>
+              <w:spacing w:line="480" w:lineRule="auto"/>
             </w:pPr>
             <w:r>
               <w:t>3.10E-06</w:t>
@@ -7042,6 +6824,7 @@
           <w:p>
             <w:pPr>
               <w:pStyle w:val="NoSpacing"/>
+              <w:spacing w:line="480" w:lineRule="auto"/>
             </w:pPr>
             <w:r>
               <w:t>1.19E-06</w:t>
@@ -7055,6 +6838,7 @@
           <w:p>
             <w:pPr>
               <w:pStyle w:val="NoSpacing"/>
+              <w:spacing w:line="480" w:lineRule="auto"/>
             </w:pPr>
             <w:r>
               <w:t>9.54E-07</w:t>
@@ -7068,7 +6852,11 @@
           <w:p>
             <w:pPr>
               <w:pStyle w:val="NoSpacing"/>
-            </w:pPr>
+              <w:spacing w:line="480" w:lineRule="auto"/>
+            </w:pPr>
+            <w:r>
+              <w:t>9.54E-07</w:t>
+            </w:r>
           </w:p>
         </w:tc>
       </w:tr>
@@ -7080,6 +6868,7 @@
           <w:p>
             <w:pPr>
               <w:pStyle w:val="NoSpacing"/>
+              <w:spacing w:line="480" w:lineRule="auto"/>
             </w:pPr>
             <w:r>
               <w:t>100</w:t>
@@ -7093,6 +6882,7 @@
           <w:p>
             <w:pPr>
               <w:pStyle w:val="NoSpacing"/>
+              <w:spacing w:line="480" w:lineRule="auto"/>
             </w:pPr>
             <w:r>
               <w:t>36.23554897</w:t>
@@ -7106,6 +6896,7 @@
           <w:p>
             <w:pPr>
               <w:pStyle w:val="NoSpacing"/>
+              <w:spacing w:line="480" w:lineRule="auto"/>
             </w:pPr>
             <w:r>
               <w:t>2.892754078</w:t>
@@ -7119,6 +6910,7 @@
           <w:p>
             <w:pPr>
               <w:pStyle w:val="NoSpacing"/>
+              <w:spacing w:line="480" w:lineRule="auto"/>
             </w:pPr>
             <w:r>
               <w:t>52.70409131</w:t>
@@ -7132,6 +6924,7 @@
           <w:p>
             <w:pPr>
               <w:pStyle w:val="NoSpacing"/>
+              <w:spacing w:line="480" w:lineRule="auto"/>
             </w:pPr>
             <w:r>
               <w:t>3.675975084</w:t>
@@ -7145,7 +6938,11 @@
           <w:p>
             <w:pPr>
               <w:pStyle w:val="NoSpacing"/>
-            </w:pPr>
+              <w:spacing w:line="480" w:lineRule="auto"/>
+            </w:pPr>
+            <w:r>
+              <w:t>714.192678</w:t>
+            </w:r>
           </w:p>
         </w:tc>
       </w:tr>
@@ -7157,6 +6954,7 @@
           <w:p>
             <w:pPr>
               <w:pStyle w:val="NoSpacing"/>
+              <w:spacing w:line="480" w:lineRule="auto"/>
             </w:pPr>
             <w:r>
               <w:t>200</w:t>
@@ -7170,6 +6968,7 @@
           <w:p>
             <w:pPr>
               <w:pStyle w:val="NoSpacing"/>
+              <w:spacing w:line="480" w:lineRule="auto"/>
             </w:pPr>
             <w:r>
               <w:t>38.19530511</w:t>
@@ -7183,6 +6982,7 @@
           <w:p>
             <w:pPr>
               <w:pStyle w:val="NoSpacing"/>
+              <w:spacing w:line="480" w:lineRule="auto"/>
             </w:pPr>
             <w:r>
               <w:t>3.647857904</w:t>
@@ -7196,6 +6996,7 @@
           <w:p>
             <w:pPr>
               <w:pStyle w:val="NoSpacing"/>
+              <w:spacing w:line="480" w:lineRule="auto"/>
             </w:pPr>
             <w:r>
               <w:t>57.03780794</w:t>
@@ -7209,6 +7010,7 @@
           <w:p>
             <w:pPr>
               <w:pStyle w:val="NoSpacing"/>
+              <w:spacing w:line="480" w:lineRule="auto"/>
             </w:pPr>
             <w:r>
               <w:t>3.940686941</w:t>
@@ -7222,7 +7024,11 @@
           <w:p>
             <w:pPr>
               <w:pStyle w:val="NoSpacing"/>
-            </w:pPr>
+              <w:spacing w:line="480" w:lineRule="auto"/>
+            </w:pPr>
+            <w:r>
+              <w:t>702.5152059</w:t>
+            </w:r>
           </w:p>
         </w:tc>
       </w:tr>
@@ -7234,6 +7040,7 @@
           <w:p>
             <w:pPr>
               <w:pStyle w:val="NoSpacing"/>
+              <w:spacing w:line="480" w:lineRule="auto"/>
             </w:pPr>
             <w:r>
               <w:t>300</w:t>
@@ -7247,6 +7054,7 @@
           <w:p>
             <w:pPr>
               <w:pStyle w:val="NoSpacing"/>
+              <w:spacing w:line="480" w:lineRule="auto"/>
             </w:pPr>
             <w:r>
               <w:t>39.1812408</w:t>
@@ -7260,6 +7068,7 @@
           <w:p>
             <w:pPr>
               <w:pStyle w:val="NoSpacing"/>
+              <w:spacing w:line="480" w:lineRule="auto"/>
             </w:pPr>
             <w:r>
               <w:t>3.586294889</w:t>
@@ -7273,6 +7082,7 @@
           <w:p>
             <w:pPr>
               <w:pStyle w:val="NoSpacing"/>
+              <w:spacing w:line="480" w:lineRule="auto"/>
             </w:pPr>
             <w:r>
               <w:t>56.46708608</w:t>
@@ -7286,6 +7096,7 @@
           <w:p>
             <w:pPr>
               <w:pStyle w:val="NoSpacing"/>
+              <w:spacing w:line="480" w:lineRule="auto"/>
             </w:pPr>
             <w:r>
               <w:t>3.945479155</w:t>
@@ -7299,7 +7110,11 @@
           <w:p>
             <w:pPr>
               <w:pStyle w:val="NoSpacing"/>
-            </w:pPr>
+              <w:spacing w:line="480" w:lineRule="auto"/>
+            </w:pPr>
+            <w:r>
+              <w:t>700.4858158</w:t>
+            </w:r>
           </w:p>
         </w:tc>
       </w:tr>
@@ -7311,6 +7126,7 @@
           <w:p>
             <w:pPr>
               <w:pStyle w:val="NoSpacing"/>
+              <w:spacing w:line="480" w:lineRule="auto"/>
             </w:pPr>
             <w:r>
               <w:t>400</w:t>
@@ -7324,6 +7140,7 @@
           <w:p>
             <w:pPr>
               <w:pStyle w:val="NoSpacing"/>
+              <w:spacing w:line="480" w:lineRule="auto"/>
             </w:pPr>
             <w:r>
               <w:t>39.52439189</w:t>
@@ -7337,6 +7154,7 @@
           <w:p>
             <w:pPr>
               <w:pStyle w:val="NoSpacing"/>
+              <w:spacing w:line="480" w:lineRule="auto"/>
             </w:pPr>
             <w:r>
               <w:t>3.651924849</w:t>
@@ -7350,6 +7168,7 @@
           <w:p>
             <w:pPr>
               <w:pStyle w:val="NoSpacing"/>
+              <w:spacing w:line="480" w:lineRule="auto"/>
             </w:pPr>
             <w:r>
               <w:t>56.37909412</w:t>
@@ -7363,6 +7182,7 @@
           <w:p>
             <w:pPr>
               <w:pStyle w:val="NoSpacing"/>
+              <w:spacing w:line="480" w:lineRule="auto"/>
             </w:pPr>
             <w:r>
               <w:t>4.010371923</w:t>
@@ -7376,7 +7196,11 @@
           <w:p>
             <w:pPr>
               <w:pStyle w:val="NoSpacing"/>
-            </w:pPr>
+              <w:spacing w:line="480" w:lineRule="auto"/>
+            </w:pPr>
+            <w:r>
+              <w:t>714.3655293</w:t>
+            </w:r>
           </w:p>
         </w:tc>
       </w:tr>
@@ -7388,6 +7212,7 @@
           <w:p>
             <w:pPr>
               <w:pStyle w:val="NoSpacing"/>
+              <w:spacing w:line="480" w:lineRule="auto"/>
             </w:pPr>
             <w:r>
               <w:t>500</w:t>
@@ -7401,6 +7226,7 @@
           <w:p>
             <w:pPr>
               <w:pStyle w:val="NoSpacing"/>
+              <w:spacing w:line="480" w:lineRule="auto"/>
             </w:pPr>
             <w:r>
               <w:t>39.90351486</w:t>
@@ -7414,6 +7240,7 @@
           <w:p>
             <w:pPr>
               <w:pStyle w:val="NoSpacing"/>
+              <w:spacing w:line="480" w:lineRule="auto"/>
             </w:pPr>
             <w:r>
               <w:t>3.553075314</w:t>
@@ -7427,6 +7254,7 @@
           <w:p>
             <w:pPr>
               <w:pStyle w:val="NoSpacing"/>
+              <w:spacing w:line="480" w:lineRule="auto"/>
             </w:pPr>
             <w:r>
               <w:t>55.89740419</w:t>
@@ -7440,6 +7268,7 @@
           <w:p>
             <w:pPr>
               <w:pStyle w:val="NoSpacing"/>
+              <w:spacing w:line="480" w:lineRule="auto"/>
             </w:pPr>
             <w:r>
               <w:t>3.955664158</w:t>
@@ -7453,7 +7282,11 @@
           <w:p>
             <w:pPr>
               <w:pStyle w:val="NoSpacing"/>
-            </w:pPr>
+              <w:spacing w:line="480" w:lineRule="auto"/>
+            </w:pPr>
+            <w:r>
+              <w:t>726.1441998</w:t>
+            </w:r>
           </w:p>
         </w:tc>
       </w:tr>
@@ -7465,6 +7298,7 @@
           <w:p>
             <w:pPr>
               <w:pStyle w:val="NoSpacing"/>
+              <w:spacing w:line="480" w:lineRule="auto"/>
             </w:pPr>
             <w:r>
               <w:t>600</w:t>
@@ -7478,6 +7312,7 @@
           <w:p>
             <w:pPr>
               <w:pStyle w:val="NoSpacing"/>
+              <w:spacing w:line="480" w:lineRule="auto"/>
             </w:pPr>
             <w:r>
               <w:t>38.74442697</w:t>
@@ -7491,6 +7326,7 @@
           <w:p>
             <w:pPr>
               <w:pStyle w:val="NoSpacing"/>
+              <w:spacing w:line="480" w:lineRule="auto"/>
             </w:pPr>
             <w:r>
               <w:t>3.743636131</w:t>
@@ -7504,6 +7340,7 @@
           <w:p>
             <w:pPr>
               <w:pStyle w:val="NoSpacing"/>
+              <w:spacing w:line="480" w:lineRule="auto"/>
             </w:pPr>
             <w:r>
               <w:t>56.03834772</w:t>
@@ -7517,6 +7354,7 @@
           <w:p>
             <w:pPr>
               <w:pStyle w:val="NoSpacing"/>
+              <w:spacing w:line="480" w:lineRule="auto"/>
             </w:pPr>
             <w:r>
               <w:t>4.008642197</w:t>
@@ -7530,7 +7368,11 @@
           <w:p>
             <w:pPr>
               <w:pStyle w:val="NoSpacing"/>
-            </w:pPr>
+              <w:spacing w:line="480" w:lineRule="auto"/>
+            </w:pPr>
+            <w:r>
+              <w:t>717.1490119</w:t>
+            </w:r>
           </w:p>
         </w:tc>
       </w:tr>
@@ -7542,6 +7384,7 @@
           <w:p>
             <w:pPr>
               <w:pStyle w:val="NoSpacing"/>
+              <w:spacing w:line="480" w:lineRule="auto"/>
             </w:pPr>
             <w:r>
               <w:t>700</w:t>
@@ -7555,6 +7398,7 @@
           <w:p>
             <w:pPr>
               <w:pStyle w:val="NoSpacing"/>
+              <w:spacing w:line="480" w:lineRule="auto"/>
             </w:pPr>
             <w:r>
               <w:t>36.33512497</w:t>
@@ -7568,6 +7412,7 @@
           <w:p>
             <w:pPr>
               <w:pStyle w:val="NoSpacing"/>
+              <w:spacing w:line="480" w:lineRule="auto"/>
             </w:pPr>
             <w:r>
               <w:t>3.65500474</w:t>
@@ -7581,6 +7426,7 @@
           <w:p>
             <w:pPr>
               <w:pStyle w:val="NoSpacing"/>
+              <w:spacing w:line="480" w:lineRule="auto"/>
             </w:pPr>
             <w:r>
               <w:t>56.02677226</w:t>
@@ -7594,6 +7440,7 @@
           <w:p>
             <w:pPr>
               <w:pStyle w:val="NoSpacing"/>
+              <w:spacing w:line="480" w:lineRule="auto"/>
             </w:pPr>
             <w:r>
               <w:t>3.957942724</w:t>
@@ -7607,7 +7454,11 @@
           <w:p>
             <w:pPr>
               <w:pStyle w:val="NoSpacing"/>
-            </w:pPr>
+              <w:spacing w:line="480" w:lineRule="auto"/>
+            </w:pPr>
+            <w:r>
+              <w:t>718.219789</w:t>
+            </w:r>
           </w:p>
         </w:tc>
       </w:tr>
@@ -7619,6 +7470,7 @@
           <w:p>
             <w:pPr>
               <w:pStyle w:val="NoSpacing"/>
+              <w:spacing w:line="480" w:lineRule="auto"/>
             </w:pPr>
             <w:r>
               <w:t>800</w:t>
@@ -7632,6 +7484,7 @@
           <w:p>
             <w:pPr>
               <w:pStyle w:val="NoSpacing"/>
+              <w:spacing w:line="480" w:lineRule="auto"/>
             </w:pPr>
             <w:r>
               <w:t>36.13481593</w:t>
@@ -7645,6 +7498,7 @@
           <w:p>
             <w:pPr>
               <w:pStyle w:val="NoSpacing"/>
+              <w:spacing w:line="480" w:lineRule="auto"/>
             </w:pPr>
             <w:r>
               <w:t>3.626913071</w:t>
@@ -7658,6 +7512,7 @@
           <w:p>
             <w:pPr>
               <w:pStyle w:val="NoSpacing"/>
+              <w:spacing w:line="480" w:lineRule="auto"/>
             </w:pPr>
             <w:r>
               <w:t>56.51862001</w:t>
@@ -7671,6 +7526,7 @@
           <w:p>
             <w:pPr>
               <w:pStyle w:val="NoSpacing"/>
+              <w:spacing w:line="480" w:lineRule="auto"/>
             </w:pPr>
             <w:r>
               <w:t>3.983809948</w:t>
@@ -7684,7 +7540,11 @@
           <w:p>
             <w:pPr>
               <w:pStyle w:val="NoSpacing"/>
-            </w:pPr>
+              <w:spacing w:line="480" w:lineRule="auto"/>
+            </w:pPr>
+            <w:r>
+              <w:t>713.509789</w:t>
+            </w:r>
           </w:p>
         </w:tc>
       </w:tr>
@@ -7696,6 +7556,7 @@
           <w:p>
             <w:pPr>
               <w:pStyle w:val="NoSpacing"/>
+              <w:spacing w:line="480" w:lineRule="auto"/>
             </w:pPr>
             <w:r>
               <w:t>900</w:t>
@@ -7709,6 +7570,7 @@
           <w:p>
             <w:pPr>
               <w:pStyle w:val="NoSpacing"/>
+              <w:spacing w:line="480" w:lineRule="auto"/>
             </w:pPr>
             <w:r>
               <w:t>35.70137191</w:t>
@@ -7722,6 +7584,7 @@
           <w:p>
             <w:pPr>
               <w:pStyle w:val="NoSpacing"/>
+              <w:spacing w:line="480" w:lineRule="auto"/>
             </w:pPr>
             <w:r>
               <w:t>3.620682955</w:t>
@@ -7735,6 +7598,7 @@
           <w:p>
             <w:pPr>
               <w:pStyle w:val="NoSpacing"/>
+              <w:spacing w:line="480" w:lineRule="auto"/>
             </w:pPr>
             <w:r>
               <w:t>56.81792307</w:t>
@@ -7748,6 +7612,7 @@
           <w:p>
             <w:pPr>
               <w:pStyle w:val="NoSpacing"/>
+              <w:spacing w:line="480" w:lineRule="auto"/>
             </w:pPr>
             <w:r>
               <w:t>3.991145372</w:t>
@@ -7761,7 +7626,11 @@
           <w:p>
             <w:pPr>
               <w:pStyle w:val="NoSpacing"/>
-            </w:pPr>
+              <w:spacing w:line="480" w:lineRule="auto"/>
+            </w:pPr>
+            <w:r>
+              <w:t>713.1944649</w:t>
+            </w:r>
           </w:p>
         </w:tc>
       </w:tr>
@@ -7773,6 +7642,7 @@
           <w:p>
             <w:pPr>
               <w:pStyle w:val="NoSpacing"/>
+              <w:spacing w:line="480" w:lineRule="auto"/>
             </w:pPr>
             <w:r>
               <w:t>1000</w:t>
@@ -7786,6 +7656,7 @@
           <w:p>
             <w:pPr>
               <w:pStyle w:val="NoSpacing"/>
+              <w:spacing w:line="480" w:lineRule="auto"/>
             </w:pPr>
             <w:r>
               <w:t>34.73823833</w:t>
@@ -7799,6 +7670,7 @@
           <w:p>
             <w:pPr>
               <w:pStyle w:val="NoSpacing"/>
+              <w:spacing w:line="480" w:lineRule="auto"/>
             </w:pPr>
             <w:r>
               <w:t>3.790052176</w:t>
@@ -7812,6 +7684,7 @@
           <w:p>
             <w:pPr>
               <w:pStyle w:val="NoSpacing"/>
+              <w:spacing w:line="480" w:lineRule="auto"/>
             </w:pPr>
             <w:r>
               <w:t>57.09005785</w:t>
@@ -7825,6 +7698,7 @@
           <w:p>
             <w:pPr>
               <w:pStyle w:val="NoSpacing"/>
+              <w:spacing w:line="480" w:lineRule="auto"/>
             </w:pPr>
             <w:r>
               <w:t>3.95042491</w:t>
@@ -7838,7 +7712,11 @@
           <w:p>
             <w:pPr>
               <w:pStyle w:val="NoSpacing"/>
-            </w:pPr>
+              <w:spacing w:line="480" w:lineRule="auto"/>
+            </w:pPr>
+            <w:r>
+              <w:t>714.4203029</w:t>
+            </w:r>
           </w:p>
         </w:tc>
       </w:tr>
@@ -7850,6 +7728,7 @@
           <w:p>
             <w:pPr>
               <w:pStyle w:val="NoSpacing"/>
+              <w:spacing w:line="480" w:lineRule="auto"/>
             </w:pPr>
             <w:r>
               <w:t>1100</w:t>
@@ -7863,6 +7742,7 @@
           <w:p>
             <w:pPr>
               <w:pStyle w:val="NoSpacing"/>
+              <w:spacing w:line="480" w:lineRule="auto"/>
             </w:pPr>
             <w:r>
               <w:t>34.61590981</w:t>
@@ -7876,6 +7756,7 @@
           <w:p>
             <w:pPr>
               <w:pStyle w:val="NoSpacing"/>
+              <w:spacing w:line="480" w:lineRule="auto"/>
             </w:pPr>
             <w:r>
               <w:t>3.94590497</w:t>
@@ -7889,6 +7770,7 @@
           <w:p>
             <w:pPr>
               <w:pStyle w:val="NoSpacing"/>
+              <w:spacing w:line="480" w:lineRule="auto"/>
             </w:pPr>
             <w:r>
               <w:t>56.62220502</w:t>
@@ -7902,6 +7784,7 @@
           <w:p>
             <w:pPr>
               <w:pStyle w:val="NoSpacing"/>
+              <w:spacing w:line="480" w:lineRule="auto"/>
             </w:pPr>
             <w:r>
               <w:t>3.909925938</w:t>
@@ -7915,7 +7798,11 @@
           <w:p>
             <w:pPr>
               <w:pStyle w:val="NoSpacing"/>
-            </w:pPr>
+              <w:spacing w:line="480" w:lineRule="auto"/>
+            </w:pPr>
+            <w:r>
+              <w:t>712.8579521</w:t>
+            </w:r>
           </w:p>
         </w:tc>
       </w:tr>
@@ -7927,6 +7814,7 @@
           <w:p>
             <w:pPr>
               <w:pStyle w:val="NoSpacing"/>
+              <w:spacing w:line="480" w:lineRule="auto"/>
             </w:pPr>
             <w:r>
               <w:t>1200</w:t>
@@ -7940,6 +7828,7 @@
           <w:p>
             <w:pPr>
               <w:pStyle w:val="NoSpacing"/>
+              <w:spacing w:line="480" w:lineRule="auto"/>
             </w:pPr>
             <w:r>
               <w:t>34.57207179</w:t>
@@ -7953,6 +7842,7 @@
           <w:p>
             <w:pPr>
               <w:pStyle w:val="NoSpacing"/>
+              <w:spacing w:line="480" w:lineRule="auto"/>
             </w:pPr>
             <w:r>
               <w:t>4.153652906</w:t>
@@ -7966,6 +7856,7 @@
           <w:p>
             <w:pPr>
               <w:pStyle w:val="NoSpacing"/>
+              <w:spacing w:line="480" w:lineRule="auto"/>
             </w:pPr>
             <w:r>
               <w:t>56.41286898</w:t>
@@ -7979,6 +7870,7 @@
           <w:p>
             <w:pPr>
               <w:pStyle w:val="NoSpacing"/>
+              <w:spacing w:line="480" w:lineRule="auto"/>
             </w:pPr>
             <w:r>
               <w:t>3.943305969</w:t>
@@ -7992,7 +7884,11 @@
           <w:p>
             <w:pPr>
               <w:pStyle w:val="NoSpacing"/>
-            </w:pPr>
+              <w:spacing w:line="480" w:lineRule="auto"/>
+            </w:pPr>
+            <w:r>
+              <w:t>713.2627251</w:t>
+            </w:r>
           </w:p>
         </w:tc>
       </w:tr>
@@ -8004,6 +7900,7 @@
           <w:p>
             <w:pPr>
               <w:pStyle w:val="NoSpacing"/>
+              <w:spacing w:line="480" w:lineRule="auto"/>
             </w:pPr>
             <w:r>
               <w:t>1300</w:t>
@@ -8017,6 +7914,7 @@
           <w:p>
             <w:pPr>
               <w:pStyle w:val="NoSpacing"/>
+              <w:spacing w:line="480" w:lineRule="auto"/>
             </w:pPr>
             <w:r>
               <w:t>35.18846607</w:t>
@@ -8030,6 +7928,7 @@
           <w:p>
             <w:pPr>
               <w:pStyle w:val="NoSpacing"/>
+              <w:spacing w:line="480" w:lineRule="auto"/>
             </w:pPr>
             <w:r>
               <w:t>3.911190033</w:t>
@@ -8043,6 +7942,7 @@
           <w:p>
             <w:pPr>
               <w:pStyle w:val="NoSpacing"/>
+              <w:spacing w:line="480" w:lineRule="auto"/>
             </w:pPr>
             <w:r>
               <w:t>56.37266803</w:t>
@@ -8056,6 +7956,7 @@
           <w:p>
             <w:pPr>
               <w:pStyle w:val="NoSpacing"/>
+              <w:spacing w:line="480" w:lineRule="auto"/>
             </w:pPr>
             <w:r>
               <w:t>3.955844879</w:t>
@@ -8069,7 +7970,11 @@
           <w:p>
             <w:pPr>
               <w:pStyle w:val="NoSpacing"/>
-            </w:pPr>
+              <w:spacing w:line="480" w:lineRule="auto"/>
+            </w:pPr>
+            <w:r>
+              <w:t>715.407809</w:t>
+            </w:r>
           </w:p>
         </w:tc>
       </w:tr>
@@ -8081,6 +7986,7 @@
           <w:p>
             <w:pPr>
               <w:pStyle w:val="NoSpacing"/>
+              <w:spacing w:line="480" w:lineRule="auto"/>
             </w:pPr>
             <w:r>
               <w:t>1400</w:t>
@@ -8094,6 +8000,7 @@
           <w:p>
             <w:pPr>
               <w:pStyle w:val="NoSpacing"/>
+              <w:spacing w:line="480" w:lineRule="auto"/>
             </w:pPr>
             <w:r>
               <w:t>35.89384604</w:t>
@@ -8107,6 +8014,7 @@
           <w:p>
             <w:pPr>
               <w:pStyle w:val="NoSpacing"/>
+              <w:spacing w:line="480" w:lineRule="auto"/>
             </w:pPr>
             <w:r>
               <w:t>3.903182983</w:t>
@@ -8120,6 +8028,7 @@
           <w:p>
             <w:pPr>
               <w:pStyle w:val="NoSpacing"/>
+              <w:spacing w:line="480" w:lineRule="auto"/>
             </w:pPr>
             <w:r>
               <w:t>57.96661687</w:t>
@@ -8133,6 +8042,7 @@
           <w:p>
             <w:pPr>
               <w:pStyle w:val="NoSpacing"/>
+              <w:spacing w:line="480" w:lineRule="auto"/>
             </w:pPr>
             <w:r>
               <w:t>3.945614815</w:t>
@@ -8146,7 +8056,11 @@
           <w:p>
             <w:pPr>
               <w:pStyle w:val="NoSpacing"/>
-            </w:pPr>
+              <w:spacing w:line="480" w:lineRule="auto"/>
+            </w:pPr>
+            <w:r>
+              <w:t>713.1372221</w:t>
+            </w:r>
           </w:p>
         </w:tc>
       </w:tr>
@@ -8158,6 +8072,7 @@
           <w:p>
             <w:pPr>
               <w:pStyle w:val="NoSpacing"/>
+              <w:spacing w:line="480" w:lineRule="auto"/>
             </w:pPr>
             <w:r>
               <w:t>1500</w:t>
@@ -8171,6 +8086,7 @@
           <w:p>
             <w:pPr>
               <w:pStyle w:val="NoSpacing"/>
+              <w:spacing w:line="480" w:lineRule="auto"/>
             </w:pPr>
             <w:r>
               <w:t>34.77288485</w:t>
@@ -8184,6 +8100,7 @@
           <w:p>
             <w:pPr>
               <w:pStyle w:val="NoSpacing"/>
+              <w:spacing w:line="480" w:lineRule="auto"/>
             </w:pPr>
             <w:r>
               <w:t>3.768427134</w:t>
@@ -8197,6 +8114,7 @@
           <w:p>
             <w:pPr>
               <w:pStyle w:val="NoSpacing"/>
+              <w:spacing w:line="480" w:lineRule="auto"/>
             </w:pPr>
             <w:r>
               <w:t>56.94543505</w:t>
@@ -8210,6 +8128,7 @@
           <w:p>
             <w:pPr>
               <w:pStyle w:val="NoSpacing"/>
+              <w:spacing w:line="480" w:lineRule="auto"/>
             </w:pPr>
             <w:r>
               <w:t>3.962347984</w:t>
@@ -8223,7 +8142,11 @@
           <w:p>
             <w:pPr>
               <w:pStyle w:val="NoSpacing"/>
-            </w:pPr>
+              <w:spacing w:line="480" w:lineRule="auto"/>
+            </w:pPr>
+            <w:r>
+              <w:t>714.8470218</w:t>
+            </w:r>
           </w:p>
         </w:tc>
       </w:tr>
@@ -8235,6 +8158,7 @@
           <w:p>
             <w:pPr>
               <w:pStyle w:val="NoSpacing"/>
+              <w:spacing w:line="480" w:lineRule="auto"/>
             </w:pPr>
             <w:r>
               <w:t>1600</w:t>
@@ -8248,6 +8172,7 @@
           <w:p>
             <w:pPr>
               <w:pStyle w:val="NoSpacing"/>
+              <w:spacing w:line="480" w:lineRule="auto"/>
             </w:pPr>
             <w:r>
               <w:t>35.16177893</w:t>
@@ -8261,6 +8186,7 @@
           <w:p>
             <w:pPr>
               <w:pStyle w:val="NoSpacing"/>
+              <w:spacing w:line="480" w:lineRule="auto"/>
             </w:pPr>
             <w:r>
               <w:t>3.756734133</w:t>
@@ -8274,6 +8200,7 @@
           <w:p>
             <w:pPr>
               <w:pStyle w:val="NoSpacing"/>
+              <w:spacing w:line="480" w:lineRule="auto"/>
             </w:pPr>
             <w:r>
               <w:t>56.12602091</w:t>
@@ -8287,6 +8214,7 @@
           <w:p>
             <w:pPr>
               <w:pStyle w:val="NoSpacing"/>
+              <w:spacing w:line="480" w:lineRule="auto"/>
             </w:pPr>
             <w:r>
               <w:t>3.933098078</w:t>
@@ -8300,7 +8228,11 @@
           <w:p>
             <w:pPr>
               <w:pStyle w:val="NoSpacing"/>
-            </w:pPr>
+              <w:spacing w:line="480" w:lineRule="auto"/>
+            </w:pPr>
+            <w:r>
+              <w:t>714.520968</w:t>
+            </w:r>
           </w:p>
         </w:tc>
       </w:tr>
@@ -8312,6 +8244,7 @@
           <w:p>
             <w:pPr>
               <w:pStyle w:val="NoSpacing"/>
+              <w:spacing w:line="480" w:lineRule="auto"/>
             </w:pPr>
             <w:r>
               <w:t>1700</w:t>
@@ -8325,6 +8258,7 @@
           <w:p>
             <w:pPr>
               <w:pStyle w:val="NoSpacing"/>
+              <w:spacing w:line="480" w:lineRule="auto"/>
             </w:pPr>
             <w:r>
               <w:t>36.26053715</w:t>
@@ -8338,6 +8272,7 @@
           <w:p>
             <w:pPr>
               <w:pStyle w:val="NoSpacing"/>
+              <w:spacing w:line="480" w:lineRule="auto"/>
             </w:pPr>
             <w:r>
               <w:t>3.859287024</w:t>
@@ -8351,6 +8286,7 @@
           <w:p>
             <w:pPr>
               <w:pStyle w:val="NoSpacing"/>
+              <w:spacing w:line="480" w:lineRule="auto"/>
             </w:pPr>
             <w:r>
               <w:t>56.91828895</w:t>
@@ -8364,6 +8300,7 @@
           <w:p>
             <w:pPr>
               <w:pStyle w:val="NoSpacing"/>
+              <w:spacing w:line="480" w:lineRule="auto"/>
             </w:pPr>
             <w:r>
               <w:t>3.993356705</w:t>
@@ -8377,7 +8314,11 @@
           <w:p>
             <w:pPr>
               <w:pStyle w:val="NoSpacing"/>
-            </w:pPr>
+              <w:spacing w:line="480" w:lineRule="auto"/>
+            </w:pPr>
+            <w:r>
+              <w:t>714.2139311</w:t>
+            </w:r>
           </w:p>
         </w:tc>
       </w:tr>
@@ -8389,6 +8330,7 @@
           <w:p>
             <w:pPr>
               <w:pStyle w:val="NoSpacing"/>
+              <w:spacing w:line="480" w:lineRule="auto"/>
             </w:pPr>
             <w:r>
               <w:t>1800</w:t>
@@ -8402,6 +8344,7 @@
           <w:p>
             <w:pPr>
               <w:pStyle w:val="NoSpacing"/>
+              <w:spacing w:line="480" w:lineRule="auto"/>
             </w:pPr>
             <w:r>
               <w:t>34.80420804</w:t>
@@ -8415,6 +8358,7 @@
           <w:p>
             <w:pPr>
               <w:pStyle w:val="NoSpacing"/>
+              <w:spacing w:line="480" w:lineRule="auto"/>
             </w:pPr>
             <w:r>
               <w:t>3.635421991</w:t>
@@ -8428,6 +8372,7 @@
           <w:p>
             <w:pPr>
               <w:pStyle w:val="NoSpacing"/>
+              <w:spacing w:line="480" w:lineRule="auto"/>
             </w:pPr>
             <w:r>
               <w:t>56.9134059</w:t>
@@ -8441,6 +8386,7 @@
           <w:p>
             <w:pPr>
               <w:pStyle w:val="NoSpacing"/>
+              <w:spacing w:line="480" w:lineRule="auto"/>
             </w:pPr>
             <w:r>
               <w:t>3.941020012</w:t>
@@ -8454,7 +8400,11 @@
           <w:p>
             <w:pPr>
               <w:pStyle w:val="NoSpacing"/>
-            </w:pPr>
+              <w:spacing w:line="480" w:lineRule="auto"/>
+            </w:pPr>
+            <w:r>
+              <w:t>722.8619452</w:t>
+            </w:r>
           </w:p>
         </w:tc>
       </w:tr>
@@ -8466,8 +8416,10 @@
           <w:p>
             <w:pPr>
               <w:pStyle w:val="NoSpacing"/>
-            </w:pPr>
-            <w:r>
+              <w:spacing w:line="480" w:lineRule="auto"/>
+            </w:pPr>
+            <w:r>
+              <w:lastRenderedPageBreak/>
               <w:t>1900</w:t>
             </w:r>
           </w:p>
@@ -8479,6 +8431,7 @@
           <w:p>
             <w:pPr>
               <w:pStyle w:val="NoSpacing"/>
+              <w:spacing w:line="480" w:lineRule="auto"/>
             </w:pPr>
             <w:r>
               <w:t>34.76336527</w:t>
@@ -8492,6 +8445,7 @@
           <w:p>
             <w:pPr>
               <w:pStyle w:val="NoSpacing"/>
+              <w:spacing w:line="480" w:lineRule="auto"/>
             </w:pPr>
             <w:r>
               <w:t>3.672314167</w:t>
@@ -8505,6 +8459,7 @@
           <w:p>
             <w:pPr>
               <w:pStyle w:val="NoSpacing"/>
+              <w:spacing w:line="480" w:lineRule="auto"/>
             </w:pPr>
             <w:r>
               <w:t>56.83629584</w:t>
@@ -8518,6 +8473,7 @@
           <w:p>
             <w:pPr>
               <w:pStyle w:val="NoSpacing"/>
+              <w:spacing w:line="480" w:lineRule="auto"/>
             </w:pPr>
             <w:r>
               <w:t>4.894211054</w:t>
@@ -8531,7 +8487,11 @@
           <w:p>
             <w:pPr>
               <w:pStyle w:val="NoSpacing"/>
-            </w:pPr>
+              <w:spacing w:line="480" w:lineRule="auto"/>
+            </w:pPr>
+            <w:r>
+              <w:t>776.919234</w:t>
+            </w:r>
           </w:p>
         </w:tc>
       </w:tr>
@@ -8543,6 +8503,7 @@
           <w:p>
             <w:pPr>
               <w:pStyle w:val="NoSpacing"/>
+              <w:spacing w:line="480" w:lineRule="auto"/>
             </w:pPr>
             <w:r>
               <w:t>2000</w:t>
@@ -8556,6 +8517,7 @@
           <w:p>
             <w:pPr>
               <w:pStyle w:val="NoSpacing"/>
+              <w:spacing w:line="480" w:lineRule="auto"/>
             </w:pPr>
             <w:r>
               <w:t>34.73393321</w:t>
@@ -8569,6 +8531,7 @@
           <w:p>
             <w:pPr>
               <w:pStyle w:val="NoSpacing"/>
+              <w:spacing w:line="480" w:lineRule="auto"/>
             </w:pPr>
             <w:r>
               <w:t>3.660866022</w:t>
@@ -8582,6 +8545,7 @@
           <w:p>
             <w:pPr>
               <w:pStyle w:val="NoSpacing"/>
+              <w:spacing w:line="480" w:lineRule="auto"/>
             </w:pPr>
             <w:r>
               <w:t>56.36047101</w:t>
@@ -8595,6 +8559,7 @@
           <w:p>
             <w:pPr>
               <w:pStyle w:val="NoSpacing"/>
+              <w:spacing w:line="480" w:lineRule="auto"/>
             </w:pPr>
             <w:r>
               <w:t>4.656308174</w:t>
@@ -8608,7 +8573,11 @@
           <w:p>
             <w:pPr>
               <w:pStyle w:val="NoSpacing"/>
-            </w:pPr>
+              <w:spacing w:line="480" w:lineRule="auto"/>
+            </w:pPr>
+            <w:r>
+              <w:t>716.854419</w:t>
+            </w:r>
           </w:p>
         </w:tc>
       </w:tr>
@@ -8620,6 +8589,7 @@
           <w:p>
             <w:pPr>
               <w:pStyle w:val="NoSpacing"/>
+              <w:spacing w:line="480" w:lineRule="auto"/>
             </w:pPr>
             <w:r>
               <w:t>2100</w:t>
@@ -8633,6 +8603,7 @@
           <w:p>
             <w:pPr>
               <w:pStyle w:val="NoSpacing"/>
+              <w:spacing w:line="480" w:lineRule="auto"/>
             </w:pPr>
             <w:r>
               <w:t>34.82744288</w:t>
@@ -8646,6 +8617,7 @@
           <w:p>
             <w:pPr>
               <w:pStyle w:val="NoSpacing"/>
+              <w:spacing w:line="480" w:lineRule="auto"/>
             </w:pPr>
             <w:r>
               <w:t>4.037606955</w:t>
@@ -8659,6 +8631,7 @@
           <w:p>
             <w:pPr>
               <w:pStyle w:val="NoSpacing"/>
+              <w:spacing w:line="480" w:lineRule="auto"/>
             </w:pPr>
             <w:r>
               <w:t>57.07335114</w:t>
@@ -8672,6 +8645,7 @@
           <w:p>
             <w:pPr>
               <w:pStyle w:val="NoSpacing"/>
+              <w:spacing w:line="480" w:lineRule="auto"/>
             </w:pPr>
             <w:r>
               <w:t>4.396603107</w:t>
@@ -8685,7 +8659,11 @@
           <w:p>
             <w:pPr>
               <w:pStyle w:val="NoSpacing"/>
-            </w:pPr>
+              <w:spacing w:line="480" w:lineRule="auto"/>
+            </w:pPr>
+            <w:r>
+              <w:t>713.9079881</w:t>
+            </w:r>
           </w:p>
         </w:tc>
       </w:tr>
@@ -8697,6 +8675,7 @@
           <w:p>
             <w:pPr>
               <w:pStyle w:val="NoSpacing"/>
+              <w:spacing w:line="480" w:lineRule="auto"/>
             </w:pPr>
             <w:r>
               <w:t>2200</w:t>
@@ -8710,6 +8689,7 @@
           <w:p>
             <w:pPr>
               <w:pStyle w:val="NoSpacing"/>
+              <w:spacing w:line="480" w:lineRule="auto"/>
             </w:pPr>
             <w:r>
               <w:t>34.90236497</w:t>
@@ -8723,6 +8703,7 @@
           <w:p>
             <w:pPr>
               <w:pStyle w:val="NoSpacing"/>
+              <w:spacing w:line="480" w:lineRule="auto"/>
             </w:pPr>
             <w:r>
               <w:t>3.958940029</w:t>
@@ -8736,6 +8717,7 @@
           <w:p>
             <w:pPr>
               <w:pStyle w:val="NoSpacing"/>
+              <w:spacing w:line="480" w:lineRule="auto"/>
             </w:pPr>
             <w:r>
               <w:t>57.12043285</w:t>
@@ -8749,6 +8731,7 @@
           <w:p>
             <w:pPr>
               <w:pStyle w:val="NoSpacing"/>
+              <w:spacing w:line="480" w:lineRule="auto"/>
             </w:pPr>
             <w:r>
               <w:t>3.994015932</w:t>
@@ -8762,7 +8745,11 @@
           <w:p>
             <w:pPr>
               <w:pStyle w:val="NoSpacing"/>
-            </w:pPr>
+              <w:spacing w:line="480" w:lineRule="auto"/>
+            </w:pPr>
+            <w:r>
+              <w:t>714.0851352</w:t>
+            </w:r>
           </w:p>
         </w:tc>
       </w:tr>
@@ -8774,6 +8761,7 @@
           <w:p>
             <w:pPr>
               <w:pStyle w:val="NoSpacing"/>
+              <w:spacing w:line="480" w:lineRule="auto"/>
             </w:pPr>
             <w:r>
               <w:t>2300</w:t>
@@ -8787,6 +8775,7 @@
           <w:p>
             <w:pPr>
               <w:pStyle w:val="NoSpacing"/>
+              <w:spacing w:line="480" w:lineRule="auto"/>
             </w:pPr>
             <w:r>
               <w:t>34.8298192</w:t>
@@ -8800,6 +8789,7 @@
           <w:p>
             <w:pPr>
               <w:pStyle w:val="NoSpacing"/>
+              <w:spacing w:line="480" w:lineRule="auto"/>
             </w:pPr>
             <w:r>
               <w:t>3.943880081</w:t>
@@ -8813,6 +8803,7 @@
           <w:p>
             <w:pPr>
               <w:pStyle w:val="NoSpacing"/>
+              <w:spacing w:line="480" w:lineRule="auto"/>
             </w:pPr>
             <w:r>
               <w:t>57.02983022</w:t>
@@ -8826,6 +8817,7 @@
           <w:p>
             <w:pPr>
               <w:pStyle w:val="NoSpacing"/>
+              <w:spacing w:line="480" w:lineRule="auto"/>
             </w:pPr>
             <w:r>
               <w:t>3.901252985</w:t>
@@ -8839,7 +8831,11 @@
           <w:p>
             <w:pPr>
               <w:pStyle w:val="NoSpacing"/>
-            </w:pPr>
+              <w:spacing w:line="480" w:lineRule="auto"/>
+            </w:pPr>
+            <w:r>
+              <w:t>714.5670102</w:t>
+            </w:r>
           </w:p>
         </w:tc>
       </w:tr>
@@ -8851,6 +8847,7 @@
           <w:p>
             <w:pPr>
               <w:pStyle w:val="NoSpacing"/>
+              <w:spacing w:line="480" w:lineRule="auto"/>
             </w:pPr>
             <w:r>
               <w:t>2400</w:t>
@@ -8864,6 +8861,7 @@
           <w:p>
             <w:pPr>
               <w:pStyle w:val="NoSpacing"/>
+              <w:spacing w:line="480" w:lineRule="auto"/>
             </w:pPr>
             <w:r>
               <w:t>34.78930902</w:t>
@@ -8877,6 +8875,7 @@
           <w:p>
             <w:pPr>
               <w:pStyle w:val="NoSpacing"/>
+              <w:spacing w:line="480" w:lineRule="auto"/>
             </w:pPr>
             <w:r>
               <w:t>3.836150885</w:t>
@@ -8890,6 +8889,7 @@
           <w:p>
             <w:pPr>
               <w:pStyle w:val="NoSpacing"/>
+              <w:spacing w:line="480" w:lineRule="auto"/>
             </w:pPr>
             <w:r>
               <w:t>56.69914913</w:t>
@@ -8903,6 +8903,7 @@
           <w:p>
             <w:pPr>
               <w:pStyle w:val="NoSpacing"/>
+              <w:spacing w:line="480" w:lineRule="auto"/>
             </w:pPr>
             <w:r>
               <w:t>3.934653044</w:t>
@@ -8916,7 +8917,11 @@
           <w:p>
             <w:pPr>
               <w:pStyle w:val="NoSpacing"/>
-            </w:pPr>
+              <w:spacing w:line="480" w:lineRule="auto"/>
+            </w:pPr>
+            <w:r>
+              <w:t>716.274045</w:t>
+            </w:r>
           </w:p>
         </w:tc>
       </w:tr>
@@ -8928,6 +8933,7 @@
           <w:p>
             <w:pPr>
               <w:pStyle w:val="NoSpacing"/>
+              <w:spacing w:line="480" w:lineRule="auto"/>
             </w:pPr>
             <w:r>
               <w:t>2500</w:t>
@@ -8941,6 +8947,7 @@
           <w:p>
             <w:pPr>
               <w:pStyle w:val="NoSpacing"/>
+              <w:spacing w:line="480" w:lineRule="auto"/>
             </w:pPr>
             <w:r>
               <w:t>34.81329298</w:t>
@@ -8954,6 +8961,7 @@
           <w:p>
             <w:pPr>
               <w:pStyle w:val="NoSpacing"/>
+              <w:spacing w:line="480" w:lineRule="auto"/>
             </w:pPr>
             <w:r>
               <w:t>3.83989501</w:t>
@@ -8967,6 +8975,7 @@
           <w:p>
             <w:pPr>
               <w:pStyle w:val="NoSpacing"/>
+              <w:spacing w:line="480" w:lineRule="auto"/>
             </w:pPr>
             <w:r>
               <w:t>56.71609712</w:t>
@@ -8980,6 +8989,7 @@
           <w:p>
             <w:pPr>
               <w:pStyle w:val="NoSpacing"/>
+              <w:spacing w:line="480" w:lineRule="auto"/>
             </w:pPr>
             <w:r>
               <w:t>3.947287083</w:t>
@@ -8993,7 +9003,11 @@
           <w:p>
             <w:pPr>
               <w:pStyle w:val="NoSpacing"/>
-            </w:pPr>
+              <w:spacing w:line="480" w:lineRule="auto"/>
+            </w:pPr>
+            <w:r>
+              <w:t>716.9648211</w:t>
+            </w:r>
           </w:p>
         </w:tc>
       </w:tr>
@@ -9005,6 +9019,7 @@
           <w:p>
             <w:pPr>
               <w:pStyle w:val="NoSpacing"/>
+              <w:spacing w:line="480" w:lineRule="auto"/>
             </w:pPr>
             <w:r>
               <w:t>2600</w:t>
@@ -9018,6 +9033,7 @@
           <w:p>
             <w:pPr>
               <w:pStyle w:val="NoSpacing"/>
+              <w:spacing w:line="480" w:lineRule="auto"/>
             </w:pPr>
             <w:r>
               <w:t>34.89078975</w:t>
@@ -9031,6 +9047,7 @@
           <w:p>
             <w:pPr>
               <w:pStyle w:val="NoSpacing"/>
+              <w:spacing w:line="480" w:lineRule="auto"/>
             </w:pPr>
             <w:r>
               <w:t>3.60651803</w:t>
@@ -9044,6 +9061,7 @@
           <w:p>
             <w:pPr>
               <w:pStyle w:val="NoSpacing"/>
+              <w:spacing w:line="480" w:lineRule="auto"/>
             </w:pPr>
             <w:r>
               <w:t>56.802001</w:t>
@@ -9057,6 +9075,7 @@
           <w:p>
             <w:pPr>
               <w:pStyle w:val="NoSpacing"/>
+              <w:spacing w:line="480" w:lineRule="auto"/>
             </w:pPr>
             <w:r>
               <w:t>3.969969034</w:t>
@@ -9070,7 +9089,11 @@
           <w:p>
             <w:pPr>
               <w:pStyle w:val="NoSpacing"/>
-            </w:pPr>
+              <w:spacing w:line="480" w:lineRule="auto"/>
+            </w:pPr>
+            <w:r>
+              <w:t>715.0454102</w:t>
+            </w:r>
           </w:p>
         </w:tc>
       </w:tr>
@@ -9082,6 +9105,7 @@
           <w:p>
             <w:pPr>
               <w:pStyle w:val="NoSpacing"/>
+              <w:spacing w:line="480" w:lineRule="auto"/>
             </w:pPr>
             <w:r>
               <w:t>2700</w:t>
@@ -9095,6 +9119,7 @@
           <w:p>
             <w:pPr>
               <w:pStyle w:val="NoSpacing"/>
+              <w:spacing w:line="480" w:lineRule="auto"/>
             </w:pPr>
             <w:r>
               <w:t>35.40051413</w:t>
@@ -9108,6 +9133,7 @@
           <w:p>
             <w:pPr>
               <w:pStyle w:val="NoSpacing"/>
+              <w:spacing w:line="480" w:lineRule="auto"/>
             </w:pPr>
             <w:r>
               <w:t>3.874823809</w:t>
@@ -9121,6 +9147,7 @@
           <w:p>
             <w:pPr>
               <w:pStyle w:val="NoSpacing"/>
+              <w:spacing w:line="480" w:lineRule="auto"/>
             </w:pPr>
             <w:r>
               <w:t>57.01909995</w:t>
@@ -9134,6 +9161,7 @@
           <w:p>
             <w:pPr>
               <w:pStyle w:val="NoSpacing"/>
+              <w:spacing w:line="480" w:lineRule="auto"/>
             </w:pPr>
             <w:r>
               <w:t>3.938131094</w:t>
@@ -9147,7 +9175,11 @@
           <w:p>
             <w:pPr>
               <w:pStyle w:val="NoSpacing"/>
-            </w:pPr>
+              <w:spacing w:line="480" w:lineRule="auto"/>
+            </w:pPr>
+            <w:r>
+              <w:t>714.5149717</w:t>
+            </w:r>
           </w:p>
         </w:tc>
       </w:tr>
@@ -9159,6 +9191,7 @@
           <w:p>
             <w:pPr>
               <w:pStyle w:val="NoSpacing"/>
+              <w:spacing w:line="480" w:lineRule="auto"/>
             </w:pPr>
             <w:r>
               <w:t>2800</w:t>
@@ -9172,6 +9205,7 @@
           <w:p>
             <w:pPr>
               <w:pStyle w:val="NoSpacing"/>
+              <w:spacing w:line="480" w:lineRule="auto"/>
             </w:pPr>
             <w:r>
               <w:t>34.92322326</w:t>
@@ -9185,6 +9219,7 @@
           <w:p>
             <w:pPr>
               <w:pStyle w:val="NoSpacing"/>
+              <w:spacing w:line="480" w:lineRule="auto"/>
             </w:pPr>
             <w:r>
               <w:t>3.715693951</w:t>
@@ -9198,6 +9233,7 @@
           <w:p>
             <w:pPr>
               <w:pStyle w:val="NoSpacing"/>
+              <w:spacing w:line="480" w:lineRule="auto"/>
             </w:pPr>
             <w:r>
               <w:t>57.05367613</w:t>
@@ -9211,6 +9247,7 @@
           <w:p>
             <w:pPr>
               <w:pStyle w:val="NoSpacing"/>
+              <w:spacing w:line="480" w:lineRule="auto"/>
             </w:pPr>
             <w:r>
               <w:t>3.946982861</w:t>
@@ -9224,7 +9261,11 @@
           <w:p>
             <w:pPr>
               <w:pStyle w:val="NoSpacing"/>
-            </w:pPr>
+              <w:spacing w:line="480" w:lineRule="auto"/>
+            </w:pPr>
+            <w:r>
+              <w:t>716.5775499</w:t>
+            </w:r>
           </w:p>
         </w:tc>
       </w:tr>
@@ -9236,6 +9277,7 @@
           <w:p>
             <w:pPr>
               <w:pStyle w:val="NoSpacing"/>
+              <w:spacing w:line="480" w:lineRule="auto"/>
             </w:pPr>
             <w:r>
               <w:t>2900</w:t>
@@ -9249,6 +9291,7 @@
           <w:p>
             <w:pPr>
               <w:pStyle w:val="NoSpacing"/>
+              <w:spacing w:line="480" w:lineRule="auto"/>
             </w:pPr>
             <w:r>
               <w:t>35.02890015</w:t>
@@ -9262,6 +9305,7 @@
           <w:p>
             <w:pPr>
               <w:pStyle w:val="NoSpacing"/>
+              <w:spacing w:line="480" w:lineRule="auto"/>
             </w:pPr>
             <w:r>
               <w:t>3.854228973</w:t>
@@ -9275,6 +9319,7 @@
           <w:p>
             <w:pPr>
               <w:pStyle w:val="NoSpacing"/>
+              <w:spacing w:line="480" w:lineRule="auto"/>
             </w:pPr>
             <w:r>
               <w:t>57.70291305</w:t>
@@ -9288,6 +9333,7 @@
           <w:p>
             <w:pPr>
               <w:pStyle w:val="NoSpacing"/>
+              <w:spacing w:line="480" w:lineRule="auto"/>
             </w:pPr>
             <w:r>
               <w:t>3.915117741</w:t>
@@ -9301,7 +9347,11 @@
           <w:p>
             <w:pPr>
               <w:pStyle w:val="NoSpacing"/>
-            </w:pPr>
+              <w:spacing w:line="480" w:lineRule="auto"/>
+            </w:pPr>
+            <w:r>
+              <w:t>714.1904569</w:t>
+            </w:r>
           </w:p>
         </w:tc>
       </w:tr>
@@ -9313,6 +9363,7 @@
           <w:p>
             <w:pPr>
               <w:pStyle w:val="NoSpacing"/>
+              <w:spacing w:line="480" w:lineRule="auto"/>
             </w:pPr>
             <w:r>
               <w:t>3000</w:t>
@@ -9326,6 +9377,7 @@
           <w:p>
             <w:pPr>
               <w:pStyle w:val="NoSpacing"/>
+              <w:spacing w:line="480" w:lineRule="auto"/>
             </w:pPr>
             <w:r>
               <w:t>34.89464712</w:t>
@@ -9339,6 +9391,7 @@
           <w:p>
             <w:pPr>
               <w:pStyle w:val="NoSpacing"/>
+              <w:spacing w:line="480" w:lineRule="auto"/>
             </w:pPr>
             <w:r>
               <w:t>3.760348797</w:t>
@@ -9352,6 +9405,7 @@
           <w:p>
             <w:pPr>
               <w:pStyle w:val="NoSpacing"/>
+              <w:spacing w:line="480" w:lineRule="auto"/>
             </w:pPr>
             <w:r>
               <w:t>56.80151296</w:t>
@@ -9365,6 +9419,7 @@
           <w:p>
             <w:pPr>
               <w:pStyle w:val="NoSpacing"/>
+              <w:spacing w:line="480" w:lineRule="auto"/>
             </w:pPr>
             <w:r>
               <w:t>3.96803093</w:t>
@@ -9378,7 +9433,11 @@
           <w:p>
             <w:pPr>
               <w:pStyle w:val="NoSpacing"/>
-            </w:pPr>
+              <w:spacing w:line="480" w:lineRule="auto"/>
+            </w:pPr>
+            <w:r>
+              <w:t>715.6364722</w:t>
+            </w:r>
           </w:p>
         </w:tc>
       </w:tr>
@@ -9390,6 +9449,7 @@
           <w:p>
             <w:pPr>
               <w:pStyle w:val="NoSpacing"/>
+              <w:spacing w:line="480" w:lineRule="auto"/>
             </w:pPr>
             <w:r>
               <w:t>3100</w:t>
@@ -9403,6 +9463,7 @@
           <w:p>
             <w:pPr>
               <w:pStyle w:val="NoSpacing"/>
+              <w:spacing w:line="480" w:lineRule="auto"/>
             </w:pPr>
             <w:r>
               <w:t>34.92685199</w:t>
@@ -9416,6 +9477,7 @@
           <w:p>
             <w:pPr>
               <w:pStyle w:val="NoSpacing"/>
+              <w:spacing w:line="480" w:lineRule="auto"/>
             </w:pPr>
             <w:r>
               <w:t>3.763174057</w:t>
@@ -9429,6 +9491,7 @@
           <w:p>
             <w:pPr>
               <w:pStyle w:val="NoSpacing"/>
+              <w:spacing w:line="480" w:lineRule="auto"/>
             </w:pPr>
             <w:r>
               <w:t>57.54318213</w:t>
@@ -9442,6 +9505,7 @@
           <w:p>
             <w:pPr>
               <w:pStyle w:val="NoSpacing"/>
+              <w:spacing w:line="480" w:lineRule="auto"/>
             </w:pPr>
             <w:r>
               <w:t>3.922150135</w:t>
@@ -9455,7 +9519,11 @@
           <w:p>
             <w:pPr>
               <w:pStyle w:val="NoSpacing"/>
-            </w:pPr>
+              <w:spacing w:line="480" w:lineRule="auto"/>
+            </w:pPr>
+            <w:r>
+              <w:t>716.953058</w:t>
+            </w:r>
           </w:p>
         </w:tc>
       </w:tr>
@@ -9467,6 +9535,7 @@
           <w:p>
             <w:pPr>
               <w:pStyle w:val="NoSpacing"/>
+              <w:spacing w:line="480" w:lineRule="auto"/>
             </w:pPr>
             <w:r>
               <w:t>3200</w:t>
@@ -9480,6 +9549,7 @@
           <w:p>
             <w:pPr>
               <w:pStyle w:val="NoSpacing"/>
+              <w:spacing w:line="480" w:lineRule="auto"/>
             </w:pPr>
             <w:r>
               <w:t>34.91502595</w:t>
@@ -9493,6 +9563,7 @@
           <w:p>
             <w:pPr>
               <w:pStyle w:val="NoSpacing"/>
+              <w:spacing w:line="480" w:lineRule="auto"/>
             </w:pPr>
             <w:r>
               <w:t>3.861320972</w:t>
@@ -9506,6 +9577,7 @@
           <w:p>
             <w:pPr>
               <w:pStyle w:val="NoSpacing"/>
+              <w:spacing w:line="480" w:lineRule="auto"/>
             </w:pPr>
             <w:r>
               <w:t>58.38510585</w:t>
@@ -9519,6 +9591,7 @@
           <w:p>
             <w:pPr>
               <w:pStyle w:val="NoSpacing"/>
+              <w:spacing w:line="480" w:lineRule="auto"/>
             </w:pPr>
             <w:r>
               <w:t>3.938748837</w:t>
@@ -9532,7 +9605,11 @@
           <w:p>
             <w:pPr>
               <w:pStyle w:val="NoSpacing"/>
-            </w:pPr>
+              <w:spacing w:line="480" w:lineRule="auto"/>
+            </w:pPr>
+            <w:r>
+              <w:t>714.8684709</w:t>
+            </w:r>
           </w:p>
         </w:tc>
       </w:tr>
@@ -9544,6 +9621,7 @@
           <w:p>
             <w:pPr>
               <w:pStyle w:val="NoSpacing"/>
+              <w:spacing w:line="480" w:lineRule="auto"/>
             </w:pPr>
             <w:r>
               <w:t>3300</w:t>
@@ -9557,6 +9635,7 @@
           <w:p>
             <w:pPr>
               <w:pStyle w:val="NoSpacing"/>
+              <w:spacing w:line="480" w:lineRule="auto"/>
             </w:pPr>
             <w:r>
               <w:t>34.86225367</w:t>
@@ -9570,6 +9649,7 @@
           <w:p>
             <w:pPr>
               <w:pStyle w:val="NoSpacing"/>
+              <w:spacing w:line="480" w:lineRule="auto"/>
             </w:pPr>
             <w:r>
               <w:t>3.693748951</w:t>
@@ -9583,6 +9663,7 @@
           <w:p>
             <w:pPr>
               <w:pStyle w:val="NoSpacing"/>
+              <w:spacing w:line="480" w:lineRule="auto"/>
             </w:pPr>
             <w:r>
               <w:t>57.2086637</w:t>
@@ -9596,6 +9677,7 @@
           <w:p>
             <w:pPr>
               <w:pStyle w:val="NoSpacing"/>
+              <w:spacing w:line="480" w:lineRule="auto"/>
             </w:pPr>
             <w:r>
               <w:t>3.930501938</w:t>
@@ -9609,7 +9691,11 @@
           <w:p>
             <w:pPr>
               <w:pStyle w:val="NoSpacing"/>
-            </w:pPr>
+              <w:spacing w:line="480" w:lineRule="auto"/>
+            </w:pPr>
+            <w:r>
+              <w:t>718.7691603</w:t>
+            </w:r>
           </w:p>
         </w:tc>
       </w:tr>
@@ -9621,6 +9707,7 @@
           <w:p>
             <w:pPr>
               <w:pStyle w:val="NoSpacing"/>
+              <w:spacing w:line="480" w:lineRule="auto"/>
             </w:pPr>
             <w:r>
               <w:t>3400</w:t>
@@ -9634,6 +9721,7 @@
           <w:p>
             <w:pPr>
               <w:pStyle w:val="NoSpacing"/>
+              <w:spacing w:line="480" w:lineRule="auto"/>
             </w:pPr>
             <w:r>
               <w:t>34.87888098</w:t>
@@ -9647,6 +9735,7 @@
           <w:p>
             <w:pPr>
               <w:pStyle w:val="NoSpacing"/>
+              <w:spacing w:line="480" w:lineRule="auto"/>
             </w:pPr>
             <w:r>
               <w:t>3.656505823</w:t>
@@ -9660,6 +9749,7 @@
           <w:p>
             <w:pPr>
               <w:pStyle w:val="NoSpacing"/>
+              <w:spacing w:line="480" w:lineRule="auto"/>
             </w:pPr>
             <w:r>
               <w:t>56.935462</w:t>
@@ -9673,6 +9763,7 @@
           <w:p>
             <w:pPr>
               <w:pStyle w:val="NoSpacing"/>
+              <w:spacing w:line="480" w:lineRule="auto"/>
             </w:pPr>
             <w:r>
               <w:t>3.978216887</w:t>
@@ -9686,7 +9777,11 @@
           <w:p>
             <w:pPr>
               <w:pStyle w:val="NoSpacing"/>
-            </w:pPr>
+              <w:spacing w:line="480" w:lineRule="auto"/>
+            </w:pPr>
+            <w:r>
+              <w:t>715.604208</w:t>
+            </w:r>
           </w:p>
         </w:tc>
       </w:tr>
@@ -9698,6 +9793,7 @@
           <w:p>
             <w:pPr>
               <w:pStyle w:val="NoSpacing"/>
+              <w:spacing w:line="480" w:lineRule="auto"/>
             </w:pPr>
             <w:r>
               <w:t>3500</w:t>
@@ -9711,6 +9807,7 @@
           <w:p>
             <w:pPr>
               <w:pStyle w:val="NoSpacing"/>
+              <w:spacing w:line="480" w:lineRule="auto"/>
             </w:pPr>
             <w:r>
               <w:t>34.86684799</w:t>
@@ -9724,6 +9821,7 @@
           <w:p>
             <w:pPr>
               <w:pStyle w:val="NoSpacing"/>
+              <w:spacing w:line="480" w:lineRule="auto"/>
             </w:pPr>
             <w:r>
               <w:t>3.625830889</w:t>
@@ -9737,6 +9835,7 @@
           <w:p>
             <w:pPr>
               <w:pStyle w:val="NoSpacing"/>
+              <w:spacing w:line="480" w:lineRule="auto"/>
             </w:pPr>
             <w:r>
               <w:t>56.95947814</w:t>
@@ -9750,6 +9849,7 @@
           <w:p>
             <w:pPr>
               <w:pStyle w:val="NoSpacing"/>
+              <w:spacing w:line="480" w:lineRule="auto"/>
             </w:pPr>
             <w:r>
               <w:t>3.966948032</w:t>
@@ -9763,7 +9863,11 @@
           <w:p>
             <w:pPr>
               <w:pStyle w:val="NoSpacing"/>
-            </w:pPr>
+              <w:spacing w:line="480" w:lineRule="auto"/>
+            </w:pPr>
+            <w:r>
+              <w:t>719.419198</w:t>
+            </w:r>
           </w:p>
         </w:tc>
       </w:tr>
@@ -9775,6 +9879,7 @@
           <w:p>
             <w:pPr>
               <w:pStyle w:val="NoSpacing"/>
+              <w:spacing w:line="480" w:lineRule="auto"/>
             </w:pPr>
             <w:r>
               <w:t>3600</w:t>
@@ -9788,6 +9893,7 @@
           <w:p>
             <w:pPr>
               <w:pStyle w:val="NoSpacing"/>
+              <w:spacing w:line="480" w:lineRule="auto"/>
             </w:pPr>
             <w:r>
               <w:t>34.88854241</w:t>
@@ -9801,6 +9907,7 @@
           <w:p>
             <w:pPr>
               <w:pStyle w:val="NoSpacing"/>
+              <w:spacing w:line="480" w:lineRule="auto"/>
             </w:pPr>
             <w:r>
               <w:t>3.786928892</w:t>
@@ -9814,6 +9921,7 @@
           <w:p>
             <w:pPr>
               <w:pStyle w:val="NoSpacing"/>
+              <w:spacing w:line="480" w:lineRule="auto"/>
             </w:pPr>
             <w:r>
               <w:t>57.3007431</w:t>
@@ -9827,6 +9935,7 @@
           <w:p>
             <w:pPr>
               <w:pStyle w:val="NoSpacing"/>
+              <w:spacing w:line="480" w:lineRule="auto"/>
             </w:pPr>
             <w:r>
               <w:t>3.874152899</w:t>
@@ -9840,7 +9949,11 @@
           <w:p>
             <w:pPr>
               <w:pStyle w:val="NoSpacing"/>
-            </w:pPr>
+              <w:spacing w:line="480" w:lineRule="auto"/>
+            </w:pPr>
+            <w:r>
+              <w:t>722.7068</w:t>
+            </w:r>
           </w:p>
         </w:tc>
       </w:tr>
@@ -9852,6 +9965,7 @@
           <w:p>
             <w:pPr>
               <w:pStyle w:val="NoSpacing"/>
+              <w:spacing w:line="480" w:lineRule="auto"/>
             </w:pPr>
             <w:r>
               <w:t>3700</w:t>
@@ -9865,6 +9979,7 @@
           <w:p>
             <w:pPr>
               <w:pStyle w:val="NoSpacing"/>
+              <w:spacing w:line="480" w:lineRule="auto"/>
             </w:pPr>
             <w:r>
               <w:t>34.86988211</w:t>
@@ -9878,6 +9993,7 @@
           <w:p>
             <w:pPr>
               <w:pStyle w:val="NoSpacing"/>
+              <w:spacing w:line="480" w:lineRule="auto"/>
             </w:pPr>
             <w:r>
               <w:t>3.728536129</w:t>
@@ -9891,6 +10007,7 @@
           <w:p>
             <w:pPr>
               <w:pStyle w:val="NoSpacing"/>
+              <w:spacing w:line="480" w:lineRule="auto"/>
             </w:pPr>
             <w:r>
               <w:t>58.29726315</w:t>
@@ -9904,6 +10021,7 @@
           <w:p>
             <w:pPr>
               <w:pStyle w:val="NoSpacing"/>
+              <w:spacing w:line="480" w:lineRule="auto"/>
             </w:pPr>
             <w:r>
               <w:t>3.999593973</w:t>
@@ -9917,7 +10035,11 @@
           <w:p>
             <w:pPr>
               <w:pStyle w:val="NoSpacing"/>
-            </w:pPr>
+              <w:spacing w:line="480" w:lineRule="auto"/>
+            </w:pPr>
+            <w:r>
+              <w:t>716.939121</w:t>
+            </w:r>
           </w:p>
         </w:tc>
       </w:tr>
@@ -9929,6 +10051,7 @@
           <w:p>
             <w:pPr>
               <w:pStyle w:val="NoSpacing"/>
+              <w:spacing w:line="480" w:lineRule="auto"/>
             </w:pPr>
             <w:r>
               <w:t>3800</w:t>
@@ -9942,6 +10065,7 @@
           <w:p>
             <w:pPr>
               <w:pStyle w:val="NoSpacing"/>
+              <w:spacing w:line="480" w:lineRule="auto"/>
             </w:pPr>
             <w:r>
               <w:t>35.60413408</w:t>
@@ -9955,6 +10079,7 @@
           <w:p>
             <w:pPr>
               <w:pStyle w:val="NoSpacing"/>
+              <w:spacing w:line="480" w:lineRule="auto"/>
             </w:pPr>
             <w:r>
               <w:t>3.853372812</w:t>
@@ -9968,6 +10093,7 @@
           <w:p>
             <w:pPr>
               <w:pStyle w:val="NoSpacing"/>
+              <w:spacing w:line="480" w:lineRule="auto"/>
             </w:pPr>
             <w:r>
               <w:t>63.3768971</w:t>
@@ -9981,6 +10107,7 @@
           <w:p>
             <w:pPr>
               <w:pStyle w:val="NoSpacing"/>
+              <w:spacing w:line="480" w:lineRule="auto"/>
             </w:pPr>
             <w:r>
               <w:t>3.971475124</w:t>
@@ -9994,7 +10121,11 @@
           <w:p>
             <w:pPr>
               <w:pStyle w:val="NoSpacing"/>
-            </w:pPr>
+              <w:spacing w:line="480" w:lineRule="auto"/>
+            </w:pPr>
+            <w:r>
+              <w:t>721.0257149</w:t>
+            </w:r>
           </w:p>
         </w:tc>
       </w:tr>
@@ -10006,6 +10137,7 @@
           <w:p>
             <w:pPr>
               <w:pStyle w:val="NoSpacing"/>
+              <w:spacing w:line="480" w:lineRule="auto"/>
             </w:pPr>
             <w:r>
               <w:t>3900</w:t>
@@ -10019,6 +10151,7 @@
           <w:p>
             <w:pPr>
               <w:pStyle w:val="NoSpacing"/>
+              <w:spacing w:line="480" w:lineRule="auto"/>
             </w:pPr>
             <w:r>
               <w:t>34.85610509</w:t>
@@ -10032,6 +10165,7 @@
           <w:p>
             <w:pPr>
               <w:pStyle w:val="NoSpacing"/>
+              <w:spacing w:line="480" w:lineRule="auto"/>
             </w:pPr>
             <w:r>
               <w:t>3.770243168</w:t>
@@ -10045,6 +10179,7 @@
           <w:p>
             <w:pPr>
               <w:pStyle w:val="NoSpacing"/>
+              <w:spacing w:line="480" w:lineRule="auto"/>
             </w:pPr>
             <w:r>
               <w:t>64.4227891</w:t>
@@ -10058,6 +10193,7 @@
           <w:p>
             <w:pPr>
               <w:pStyle w:val="NoSpacing"/>
+              <w:spacing w:line="480" w:lineRule="auto"/>
             </w:pPr>
             <w:r>
               <w:t>3.950376272</w:t>
@@ -10071,7 +10207,11 @@
           <w:p>
             <w:pPr>
               <w:pStyle w:val="NoSpacing"/>
-            </w:pPr>
+              <w:spacing w:line="480" w:lineRule="auto"/>
+            </w:pPr>
+            <w:r>
+              <w:t>754.906004</w:t>
+            </w:r>
           </w:p>
         </w:tc>
       </w:tr>
@@ -10083,6 +10223,7 @@
           <w:p>
             <w:pPr>
               <w:pStyle w:val="NoSpacing"/>
+              <w:spacing w:line="480" w:lineRule="auto"/>
             </w:pPr>
             <w:r>
               <w:lastRenderedPageBreak/>
@@ -10097,6 +10238,7 @@
           <w:p>
             <w:pPr>
               <w:pStyle w:val="NoSpacing"/>
+              <w:spacing w:line="480" w:lineRule="auto"/>
             </w:pPr>
             <w:r>
               <w:t>34.73978376</w:t>
@@ -10110,6 +10252,7 @@
           <w:p>
             <w:pPr>
               <w:pStyle w:val="NoSpacing"/>
+              <w:spacing w:line="480" w:lineRule="auto"/>
             </w:pPr>
             <w:r>
               <w:t>3.616067171</w:t>
@@ -10123,6 +10266,7 @@
           <w:p>
             <w:pPr>
               <w:pStyle w:val="NoSpacing"/>
+              <w:spacing w:line="480" w:lineRule="auto"/>
             </w:pPr>
             <w:r>
               <w:t>63.72983575</w:t>
@@ -10136,6 +10280,7 @@
           <w:p>
             <w:pPr>
               <w:pStyle w:val="NoSpacing"/>
+              <w:spacing w:line="480" w:lineRule="auto"/>
             </w:pPr>
             <w:r>
               <w:t>3.9523561</w:t>
@@ -10149,7 +10294,11 @@
           <w:p>
             <w:pPr>
               <w:pStyle w:val="NoSpacing"/>
-            </w:pPr>
+              <w:spacing w:line="480" w:lineRule="auto"/>
+            </w:pPr>
+            <w:r>
+              <w:t>756.9659011</w:t>
+            </w:r>
           </w:p>
         </w:tc>
       </w:tr>
@@ -10161,6 +10310,7 @@
           <w:p>
             <w:pPr>
               <w:pStyle w:val="NoSpacing"/>
+              <w:spacing w:line="480" w:lineRule="auto"/>
             </w:pPr>
             <w:r>
               <w:t>4100</w:t>
@@ -10174,6 +10324,7 @@
           <w:p>
             <w:pPr>
               <w:pStyle w:val="NoSpacing"/>
+              <w:spacing w:line="480" w:lineRule="auto"/>
             </w:pPr>
             <w:r>
               <w:t>34.72175217</w:t>
@@ -10187,6 +10338,7 @@
           <w:p>
             <w:pPr>
               <w:pStyle w:val="NoSpacing"/>
+              <w:spacing w:line="480" w:lineRule="auto"/>
             </w:pPr>
             <w:r>
               <w:t>3.62292695</w:t>
@@ -10200,6 +10352,7 @@
           <w:p>
             <w:pPr>
               <w:pStyle w:val="NoSpacing"/>
+              <w:spacing w:line="480" w:lineRule="auto"/>
             </w:pPr>
             <w:r>
               <w:t>63.14247298</w:t>
@@ -10213,6 +10366,7 @@
           <w:p>
             <w:pPr>
               <w:pStyle w:val="NoSpacing"/>
+              <w:spacing w:line="480" w:lineRule="auto"/>
             </w:pPr>
             <w:r>
               <w:t>3.965316057</w:t>
@@ -10226,7 +10380,11 @@
           <w:p>
             <w:pPr>
               <w:pStyle w:val="NoSpacing"/>
-            </w:pPr>
+              <w:spacing w:line="480" w:lineRule="auto"/>
+            </w:pPr>
+            <w:r>
+              <w:t>712.736068</w:t>
+            </w:r>
           </w:p>
         </w:tc>
       </w:tr>
@@ -10238,6 +10396,7 @@
           <w:p>
             <w:pPr>
               <w:pStyle w:val="NoSpacing"/>
+              <w:spacing w:line="480" w:lineRule="auto"/>
             </w:pPr>
             <w:r>
               <w:t>4200</w:t>
@@ -10251,6 +10410,7 @@
           <w:p>
             <w:pPr>
               <w:pStyle w:val="NoSpacing"/>
+              <w:spacing w:line="480" w:lineRule="auto"/>
             </w:pPr>
             <w:r>
               <w:t>34.75443697</w:t>
@@ -10264,6 +10424,7 @@
           <w:p>
             <w:pPr>
               <w:pStyle w:val="NoSpacing"/>
+              <w:spacing w:line="480" w:lineRule="auto"/>
             </w:pPr>
             <w:r>
               <w:t>3.969269991</w:t>
@@ -10277,6 +10438,7 @@
           <w:p>
             <w:pPr>
               <w:pStyle w:val="NoSpacing"/>
+              <w:spacing w:line="480" w:lineRule="auto"/>
             </w:pPr>
             <w:r>
               <w:t>60.87343502</w:t>
@@ -10290,6 +10452,7 @@
           <w:p>
             <w:pPr>
               <w:pStyle w:val="NoSpacing"/>
+              <w:spacing w:line="480" w:lineRule="auto"/>
             </w:pPr>
             <w:r>
               <w:t>3.932665825</w:t>
@@ -10303,7 +10466,11 @@
           <w:p>
             <w:pPr>
               <w:pStyle w:val="NoSpacing"/>
-            </w:pPr>
+              <w:spacing w:line="480" w:lineRule="auto"/>
+            </w:pPr>
+            <w:r>
+              <w:t>713.4003789</w:t>
+            </w:r>
           </w:p>
         </w:tc>
       </w:tr>
@@ -10315,6 +10482,7 @@
           <w:p>
             <w:pPr>
               <w:pStyle w:val="NoSpacing"/>
+              <w:spacing w:line="480" w:lineRule="auto"/>
             </w:pPr>
             <w:r>
               <w:t>4300</w:t>
@@ -10328,6 +10496,7 @@
           <w:p>
             <w:pPr>
               <w:pStyle w:val="NoSpacing"/>
+              <w:spacing w:line="480" w:lineRule="auto"/>
             </w:pPr>
             <w:r>
               <w:t>34.6889441</w:t>
@@ -10341,6 +10510,7 @@
           <w:p>
             <w:pPr>
               <w:pStyle w:val="NoSpacing"/>
+              <w:spacing w:line="480" w:lineRule="auto"/>
             </w:pPr>
             <w:r>
               <w:t>3.708190918</w:t>
@@ -10354,6 +10524,7 @@
           <w:p>
             <w:pPr>
               <w:pStyle w:val="NoSpacing"/>
+              <w:spacing w:line="480" w:lineRule="auto"/>
             </w:pPr>
             <w:r>
               <w:t>56.85196495</w:t>
@@ -10367,6 +10538,7 @@
           <w:p>
             <w:pPr>
               <w:pStyle w:val="NoSpacing"/>
+              <w:spacing w:line="480" w:lineRule="auto"/>
             </w:pPr>
             <w:r>
               <w:t>3.969374895</w:t>
@@ -10380,7 +10552,11 @@
           <w:p>
             <w:pPr>
               <w:pStyle w:val="NoSpacing"/>
-            </w:pPr>
+              <w:spacing w:line="480" w:lineRule="auto"/>
+            </w:pPr>
+            <w:r>
+              <w:t>713.6921852</w:t>
+            </w:r>
           </w:p>
         </w:tc>
       </w:tr>
@@ -10392,6 +10568,7 @@
           <w:p>
             <w:pPr>
               <w:pStyle w:val="NoSpacing"/>
+              <w:spacing w:line="480" w:lineRule="auto"/>
             </w:pPr>
             <w:r>
               <w:t>4400</w:t>
@@ -10405,6 +10582,7 @@
           <w:p>
             <w:pPr>
               <w:pStyle w:val="NoSpacing"/>
+              <w:spacing w:line="480" w:lineRule="auto"/>
             </w:pPr>
             <w:r>
               <w:t>34.63854909</w:t>
@@ -10418,6 +10596,7 @@
           <w:p>
             <w:pPr>
               <w:pStyle w:val="NoSpacing"/>
+              <w:spacing w:line="480" w:lineRule="auto"/>
             </w:pPr>
             <w:r>
               <w:t>3.766145945</w:t>
@@ -10431,6 +10610,7 @@
           <w:p>
             <w:pPr>
               <w:pStyle w:val="NoSpacing"/>
+              <w:spacing w:line="480" w:lineRule="auto"/>
             </w:pPr>
             <w:r>
               <w:t>56.5027101</w:t>
@@ -10444,6 +10624,7 @@
           <w:p>
             <w:pPr>
               <w:pStyle w:val="NoSpacing"/>
+              <w:spacing w:line="480" w:lineRule="auto"/>
             </w:pPr>
             <w:r>
               <w:t>4.000520945</w:t>
@@ -10457,7 +10638,11 @@
           <w:p>
             <w:pPr>
               <w:pStyle w:val="NoSpacing"/>
-            </w:pPr>
+              <w:spacing w:line="480" w:lineRule="auto"/>
+            </w:pPr>
+            <w:r>
+              <w:t>713.2438259</w:t>
+            </w:r>
           </w:p>
         </w:tc>
       </w:tr>
@@ -10469,6 +10654,7 @@
           <w:p>
             <w:pPr>
               <w:pStyle w:val="NoSpacing"/>
+              <w:spacing w:line="480" w:lineRule="auto"/>
             </w:pPr>
             <w:r>
               <w:t>4500</w:t>
@@ -10482,6 +10668,7 @@
           <w:p>
             <w:pPr>
               <w:pStyle w:val="NoSpacing"/>
+              <w:spacing w:line="480" w:lineRule="auto"/>
             </w:pPr>
             <w:r>
               <w:t>34.71834493</w:t>
@@ -10495,6 +10682,7 @@
           <w:p>
             <w:pPr>
               <w:pStyle w:val="NoSpacing"/>
+              <w:spacing w:line="480" w:lineRule="auto"/>
             </w:pPr>
             <w:r>
               <w:t>4.037469149</w:t>
@@ -10508,6 +10696,7 @@
           <w:p>
             <w:pPr>
               <w:pStyle w:val="NoSpacing"/>
+              <w:spacing w:line="480" w:lineRule="auto"/>
             </w:pPr>
             <w:r>
               <w:t>56.80987072</w:t>
@@ -10521,6 +10710,7 @@
           <w:p>
             <w:pPr>
               <w:pStyle w:val="NoSpacing"/>
+              <w:spacing w:line="480" w:lineRule="auto"/>
             </w:pPr>
             <w:r>
               <w:t>3.946408033</w:t>
@@ -10534,7 +10724,11 @@
           <w:p>
             <w:pPr>
               <w:pStyle w:val="NoSpacing"/>
-            </w:pPr>
+              <w:spacing w:line="480" w:lineRule="auto"/>
+            </w:pPr>
+            <w:r>
+              <w:t>713.7064109</w:t>
+            </w:r>
           </w:p>
         </w:tc>
       </w:tr>
@@ -10546,6 +10740,7 @@
           <w:p>
             <w:pPr>
               <w:pStyle w:val="NoSpacing"/>
+              <w:spacing w:line="480" w:lineRule="auto"/>
             </w:pPr>
             <w:r>
               <w:t>4600</w:t>
@@ -10559,6 +10754,7 @@
           <w:p>
             <w:pPr>
               <w:pStyle w:val="NoSpacing"/>
+              <w:spacing w:line="480" w:lineRule="auto"/>
             </w:pPr>
             <w:r>
               <w:t>34.61712503</w:t>
@@ -10572,6 +10768,7 @@
           <w:p>
             <w:pPr>
               <w:pStyle w:val="NoSpacing"/>
+              <w:spacing w:line="480" w:lineRule="auto"/>
             </w:pPr>
             <w:r>
               <w:t>3.885704041</w:t>
@@ -10585,6 +10782,7 @@
           <w:p>
             <w:pPr>
               <w:pStyle w:val="NoSpacing"/>
+              <w:spacing w:line="480" w:lineRule="auto"/>
             </w:pPr>
             <w:r>
               <w:t>55.02467823</w:t>
@@ -10598,6 +10796,7 @@
           <w:p>
             <w:pPr>
               <w:pStyle w:val="NoSpacing"/>
+              <w:spacing w:line="480" w:lineRule="auto"/>
             </w:pPr>
             <w:r>
               <w:t>4.004537821</w:t>
@@ -10611,7 +10810,11 @@
           <w:p>
             <w:pPr>
               <w:pStyle w:val="NoSpacing"/>
-            </w:pPr>
+              <w:spacing w:line="480" w:lineRule="auto"/>
+            </w:pPr>
+            <w:r>
+              <w:t>714.096406</w:t>
+            </w:r>
           </w:p>
         </w:tc>
       </w:tr>
@@ -10623,6 +10826,7 @@
           <w:p>
             <w:pPr>
               <w:pStyle w:val="NoSpacing"/>
+              <w:spacing w:line="480" w:lineRule="auto"/>
             </w:pPr>
             <w:r>
               <w:t>4700</w:t>
@@ -10636,6 +10840,7 @@
           <w:p>
             <w:pPr>
               <w:pStyle w:val="NoSpacing"/>
+              <w:spacing w:line="480" w:lineRule="auto"/>
             </w:pPr>
             <w:r>
               <w:t>34.90109587</w:t>
@@ -10649,6 +10854,7 @@
           <w:p>
             <w:pPr>
               <w:pStyle w:val="NoSpacing"/>
+              <w:spacing w:line="480" w:lineRule="auto"/>
             </w:pPr>
             <w:r>
               <w:t>3.82043314</w:t>
@@ -10662,6 +10868,7 @@
           <w:p>
             <w:pPr>
               <w:pStyle w:val="NoSpacing"/>
+              <w:spacing w:line="480" w:lineRule="auto"/>
             </w:pPr>
             <w:r>
               <w:t>56.53544235</w:t>
@@ -10675,6 +10882,7 @@
           <w:p>
             <w:pPr>
               <w:pStyle w:val="NoSpacing"/>
+              <w:spacing w:line="480" w:lineRule="auto"/>
             </w:pPr>
             <w:r>
               <w:t>3.733859777</w:t>
@@ -10688,7 +10896,11 @@
           <w:p>
             <w:pPr>
               <w:pStyle w:val="NoSpacing"/>
-            </w:pPr>
+              <w:spacing w:line="480" w:lineRule="auto"/>
+            </w:pPr>
+            <w:r>
+              <w:t>712.7653639</w:t>
+            </w:r>
           </w:p>
         </w:tc>
       </w:tr>
@@ -10700,6 +10912,7 @@
           <w:p>
             <w:pPr>
               <w:pStyle w:val="NoSpacing"/>
+              <w:spacing w:line="480" w:lineRule="auto"/>
             </w:pPr>
             <w:r>
               <w:t>4800</w:t>
@@ -10713,6 +10926,7 @@
           <w:p>
             <w:pPr>
               <w:pStyle w:val="NoSpacing"/>
+              <w:spacing w:line="480" w:lineRule="auto"/>
             </w:pPr>
             <w:r>
               <w:t>34.93319106</w:t>
@@ -10726,6 +10940,7 @@
           <w:p>
             <w:pPr>
               <w:pStyle w:val="NoSpacing"/>
+              <w:spacing w:line="480" w:lineRule="auto"/>
             </w:pPr>
             <w:r>
               <w:t>3.691066027</w:t>
@@ -10739,6 +10954,7 @@
           <w:p>
             <w:pPr>
               <w:pStyle w:val="NoSpacing"/>
+              <w:spacing w:line="480" w:lineRule="auto"/>
             </w:pPr>
             <w:r>
               <w:t>56.81591392</w:t>
@@ -10752,6 +10968,7 @@
           <w:p>
             <w:pPr>
               <w:pStyle w:val="NoSpacing"/>
+              <w:spacing w:line="480" w:lineRule="auto"/>
             </w:pPr>
             <w:r>
               <w:t>3.700518847</w:t>
@@ -10765,7 +10982,11 @@
           <w:p>
             <w:pPr>
               <w:pStyle w:val="NoSpacing"/>
-            </w:pPr>
+              <w:spacing w:line="480" w:lineRule="auto"/>
+            </w:pPr>
+            <w:r>
+              <w:t>713.1198988</w:t>
+            </w:r>
           </w:p>
         </w:tc>
       </w:tr>
@@ -10777,6 +10998,7 @@
           <w:p>
             <w:pPr>
               <w:pStyle w:val="NoSpacing"/>
+              <w:spacing w:line="480" w:lineRule="auto"/>
             </w:pPr>
             <w:r>
               <w:t>4900</w:t>
@@ -10790,6 +11012,7 @@
           <w:p>
             <w:pPr>
               <w:pStyle w:val="NoSpacing"/>
+              <w:spacing w:line="480" w:lineRule="auto"/>
             </w:pPr>
             <w:r>
               <w:t>34.95742893</w:t>
@@ -10803,6 +11026,7 @@
           <w:p>
             <w:pPr>
               <w:pStyle w:val="NoSpacing"/>
+              <w:spacing w:line="480" w:lineRule="auto"/>
             </w:pPr>
             <w:r>
               <w:t>3.65775609</w:t>
@@ -10816,6 +11040,7 @@
           <w:p>
             <w:pPr>
               <w:pStyle w:val="NoSpacing"/>
+              <w:spacing w:line="480" w:lineRule="auto"/>
             </w:pPr>
             <w:r>
               <w:t>59.53966475</w:t>
@@ -10829,6 +11054,7 @@
           <w:p>
             <w:pPr>
               <w:pStyle w:val="NoSpacing"/>
+              <w:spacing w:line="480" w:lineRule="auto"/>
             </w:pPr>
             <w:r>
               <w:t>3.975763083</w:t>
@@ -10842,7 +11068,11 @@
           <w:p>
             <w:pPr>
               <w:pStyle w:val="NoSpacing"/>
-            </w:pPr>
+              <w:spacing w:line="480" w:lineRule="auto"/>
+            </w:pPr>
+            <w:r>
+              <w:t>716.5449371</w:t>
+            </w:r>
           </w:p>
         </w:tc>
       </w:tr>
@@ -10854,6 +11084,7 @@
           <w:p>
             <w:pPr>
               <w:pStyle w:val="NoSpacing"/>
+              <w:spacing w:line="480" w:lineRule="auto"/>
             </w:pPr>
             <w:r>
               <w:t>5000</w:t>
@@ -10867,6 +11098,7 @@
           <w:p>
             <w:pPr>
               <w:pStyle w:val="NoSpacing"/>
+              <w:spacing w:line="480" w:lineRule="auto"/>
             </w:pPr>
             <w:r>
               <w:t>34.86180305</w:t>
@@ -10880,6 +11112,7 @@
           <w:p>
             <w:pPr>
               <w:pStyle w:val="NoSpacing"/>
+              <w:spacing w:line="480" w:lineRule="auto"/>
             </w:pPr>
             <w:r>
               <w:t>3.567481041</w:t>
@@ -10893,6 +11126,7 @@
           <w:p>
             <w:pPr>
               <w:pStyle w:val="NoSpacing"/>
+              <w:spacing w:line="480" w:lineRule="auto"/>
             </w:pPr>
             <w:r>
               <w:t>56.77645206</w:t>
@@ -10906,6 +11140,7 @@
           <w:p>
             <w:pPr>
               <w:pStyle w:val="NoSpacing"/>
+              <w:spacing w:line="480" w:lineRule="auto"/>
             </w:pPr>
             <w:r>
               <w:t>3.996060848</w:t>
@@ -10919,7 +11154,11 @@
           <w:p>
             <w:pPr>
               <w:pStyle w:val="NoSpacing"/>
-            </w:pPr>
+              <w:spacing w:line="480" w:lineRule="auto"/>
+            </w:pPr>
+            <w:r>
+              <w:t>714.6663461</w:t>
+            </w:r>
           </w:p>
         </w:tc>
       </w:tr>
@@ -10931,6 +11170,7 @@
           <w:p>
             <w:pPr>
               <w:pStyle w:val="NoSpacing"/>
+              <w:spacing w:line="480" w:lineRule="auto"/>
             </w:pPr>
             <w:r>
               <w:t>5100</w:t>
@@ -10944,6 +11184,7 @@
           <w:p>
             <w:pPr>
               <w:pStyle w:val="NoSpacing"/>
+              <w:spacing w:line="480" w:lineRule="auto"/>
             </w:pPr>
             <w:r>
               <w:t>34.822685</w:t>
@@ -10957,6 +11198,7 @@
           <w:p>
             <w:pPr>
               <w:pStyle w:val="NoSpacing"/>
+              <w:spacing w:line="480" w:lineRule="auto"/>
             </w:pPr>
             <w:r>
               <w:t>3.633549213</w:t>
@@ -10970,6 +11212,7 @@
           <w:p>
             <w:pPr>
               <w:pStyle w:val="NoSpacing"/>
+              <w:spacing w:line="480" w:lineRule="auto"/>
             </w:pPr>
             <w:r>
               <w:t>57.48884678</w:t>
@@ -10983,6 +11226,7 @@
           <w:p>
             <w:pPr>
               <w:pStyle w:val="NoSpacing"/>
+              <w:spacing w:line="480" w:lineRule="auto"/>
             </w:pPr>
             <w:r>
               <w:t>3.981528044</w:t>
@@ -10996,7 +11240,11 @@
           <w:p>
             <w:pPr>
               <w:pStyle w:val="NoSpacing"/>
-            </w:pPr>
+              <w:spacing w:line="480" w:lineRule="auto"/>
+            </w:pPr>
+            <w:r>
+              <w:t>713.2522249</w:t>
+            </w:r>
           </w:p>
         </w:tc>
       </w:tr>
@@ -11008,6 +11256,7 @@
           <w:p>
             <w:pPr>
               <w:pStyle w:val="NoSpacing"/>
+              <w:spacing w:line="480" w:lineRule="auto"/>
             </w:pPr>
             <w:r>
               <w:t>5200</w:t>
@@ -11021,6 +11270,7 @@
           <w:p>
             <w:pPr>
               <w:pStyle w:val="NoSpacing"/>
+              <w:spacing w:line="480" w:lineRule="auto"/>
             </w:pPr>
             <w:r>
               <w:t>34.72906613</w:t>
@@ -11034,6 +11284,7 @@
           <w:p>
             <w:pPr>
               <w:pStyle w:val="NoSpacing"/>
+              <w:spacing w:line="480" w:lineRule="auto"/>
             </w:pPr>
             <w:r>
               <w:t>3.679870844</w:t>
@@ -11047,6 +11298,7 @@
           <w:p>
             <w:pPr>
               <w:pStyle w:val="NoSpacing"/>
+              <w:spacing w:line="480" w:lineRule="auto"/>
             </w:pPr>
             <w:r>
               <w:t>57.1327889</w:t>
@@ -11060,6 +11312,7 @@
           <w:p>
             <w:pPr>
               <w:pStyle w:val="NoSpacing"/>
+              <w:spacing w:line="480" w:lineRule="auto"/>
             </w:pPr>
             <w:r>
               <w:t>3.94652009</w:t>
@@ -11073,7 +11326,11 @@
           <w:p>
             <w:pPr>
               <w:pStyle w:val="NoSpacing"/>
-            </w:pPr>
+              <w:spacing w:line="480" w:lineRule="auto"/>
+            </w:pPr>
+            <w:r>
+              <w:t>713.5582352</w:t>
+            </w:r>
           </w:p>
         </w:tc>
       </w:tr>
@@ -11085,6 +11342,7 @@
           <w:p>
             <w:pPr>
               <w:pStyle w:val="NoSpacing"/>
+              <w:spacing w:line="480" w:lineRule="auto"/>
             </w:pPr>
             <w:r>
               <w:t>5300</w:t>
@@ -11098,6 +11356,7 @@
           <w:p>
             <w:pPr>
               <w:pStyle w:val="NoSpacing"/>
+              <w:spacing w:line="480" w:lineRule="auto"/>
             </w:pPr>
             <w:r>
               <w:t>34.95375896</w:t>
@@ -11111,6 +11370,7 @@
           <w:p>
             <w:pPr>
               <w:pStyle w:val="NoSpacing"/>
+              <w:spacing w:line="480" w:lineRule="auto"/>
             </w:pPr>
             <w:r>
               <w:t>3.695036888</w:t>
@@ -11124,6 +11384,7 @@
           <w:p>
             <w:pPr>
               <w:pStyle w:val="NoSpacing"/>
+              <w:spacing w:line="480" w:lineRule="auto"/>
             </w:pPr>
             <w:r>
               <w:t>56.53270698</w:t>
@@ -11137,6 +11398,7 @@
           <w:p>
             <w:pPr>
               <w:pStyle w:val="NoSpacing"/>
+              <w:spacing w:line="480" w:lineRule="auto"/>
             </w:pPr>
             <w:r>
               <w:t>3.974726915</w:t>
@@ -11150,7 +11412,11 @@
           <w:p>
             <w:pPr>
               <w:pStyle w:val="NoSpacing"/>
-            </w:pPr>
+              <w:spacing w:line="480" w:lineRule="auto"/>
+            </w:pPr>
+            <w:r>
+              <w:t>712.8458319</w:t>
+            </w:r>
           </w:p>
         </w:tc>
       </w:tr>
@@ -11162,6 +11428,7 @@
           <w:p>
             <w:pPr>
               <w:pStyle w:val="NoSpacing"/>
+              <w:spacing w:line="480" w:lineRule="auto"/>
             </w:pPr>
             <w:r>
               <w:t>5400</w:t>
@@ -11175,6 +11442,7 @@
           <w:p>
             <w:pPr>
               <w:pStyle w:val="NoSpacing"/>
+              <w:spacing w:line="480" w:lineRule="auto"/>
             </w:pPr>
             <w:r>
               <w:t>35.0191102</w:t>
@@ -11188,6 +11456,7 @@
           <w:p>
             <w:pPr>
               <w:pStyle w:val="NoSpacing"/>
+              <w:spacing w:line="480" w:lineRule="auto"/>
             </w:pPr>
             <w:r>
               <w:t>3.691630125</w:t>
@@ -11201,6 +11470,7 @@
           <w:p>
             <w:pPr>
               <w:pStyle w:val="NoSpacing"/>
+              <w:spacing w:line="480" w:lineRule="auto"/>
             </w:pPr>
             <w:r>
               <w:t>56.1580832</w:t>
@@ -11214,6 +11484,7 @@
           <w:p>
             <w:pPr>
               <w:pStyle w:val="NoSpacing"/>
+              <w:spacing w:line="480" w:lineRule="auto"/>
             </w:pPr>
             <w:r>
               <w:t>3.938524246</w:t>
@@ -11227,7 +11498,11 @@
           <w:p>
             <w:pPr>
               <w:pStyle w:val="NoSpacing"/>
-            </w:pPr>
+              <w:spacing w:line="480" w:lineRule="auto"/>
+            </w:pPr>
+            <w:r>
+              <w:t>713.5904951</w:t>
+            </w:r>
           </w:p>
         </w:tc>
       </w:tr>
@@ -11239,6 +11514,7 @@
           <w:p>
             <w:pPr>
               <w:pStyle w:val="NoSpacing"/>
+              <w:spacing w:line="480" w:lineRule="auto"/>
             </w:pPr>
             <w:r>
               <w:t>5500</w:t>
@@ -11252,6 +11528,7 @@
           <w:p>
             <w:pPr>
               <w:pStyle w:val="NoSpacing"/>
+              <w:spacing w:line="480" w:lineRule="auto"/>
             </w:pPr>
             <w:r>
               <w:t>34.988446</w:t>
@@ -11265,6 +11542,7 @@
           <w:p>
             <w:pPr>
               <w:pStyle w:val="NoSpacing"/>
+              <w:spacing w:line="480" w:lineRule="auto"/>
             </w:pPr>
             <w:r>
               <w:t>3.690860987</w:t>
@@ -11278,6 +11556,7 @@
           <w:p>
             <w:pPr>
               <w:pStyle w:val="NoSpacing"/>
+              <w:spacing w:line="480" w:lineRule="auto"/>
             </w:pPr>
             <w:r>
               <w:t>56.40633416</w:t>
@@ -11291,6 +11570,7 @@
           <w:p>
             <w:pPr>
               <w:pStyle w:val="NoSpacing"/>
+              <w:spacing w:line="480" w:lineRule="auto"/>
             </w:pPr>
             <w:r>
               <w:t>4.167500019</w:t>
@@ -11304,7 +11584,11 @@
           <w:p>
             <w:pPr>
               <w:pStyle w:val="NoSpacing"/>
-            </w:pPr>
+              <w:spacing w:line="480" w:lineRule="auto"/>
+            </w:pPr>
+            <w:r>
+              <w:t>715.3053761</w:t>
+            </w:r>
           </w:p>
         </w:tc>
       </w:tr>
@@ -11316,6 +11600,7 @@
           <w:p>
             <w:pPr>
               <w:pStyle w:val="NoSpacing"/>
+              <w:spacing w:line="480" w:lineRule="auto"/>
             </w:pPr>
             <w:r>
               <w:t>5600</w:t>
@@ -11329,6 +11614,7 @@
           <w:p>
             <w:pPr>
               <w:pStyle w:val="NoSpacing"/>
+              <w:spacing w:line="480" w:lineRule="auto"/>
             </w:pPr>
             <w:r>
               <w:t>34.94446492</w:t>
@@ -11342,6 +11628,7 @@
           <w:p>
             <w:pPr>
               <w:pStyle w:val="NoSpacing"/>
+              <w:spacing w:line="480" w:lineRule="auto"/>
             </w:pPr>
             <w:r>
               <w:t>3.760370016</w:t>
@@ -11355,6 +11642,7 @@
           <w:p>
             <w:pPr>
               <w:pStyle w:val="NoSpacing"/>
+              <w:spacing w:line="480" w:lineRule="auto"/>
             </w:pPr>
             <w:r>
               <w:t>56.73422885</w:t>
@@ -11368,6 +11656,7 @@
           <w:p>
             <w:pPr>
               <w:pStyle w:val="NoSpacing"/>
+              <w:spacing w:line="480" w:lineRule="auto"/>
             </w:pPr>
             <w:r>
               <w:t>3.941513062</w:t>
@@ -11381,7 +11670,11 @@
           <w:p>
             <w:pPr>
               <w:pStyle w:val="NoSpacing"/>
-            </w:pPr>
+              <w:spacing w:line="480" w:lineRule="auto"/>
+            </w:pPr>
+            <w:r>
+              <w:t>714.889977</w:t>
+            </w:r>
           </w:p>
         </w:tc>
       </w:tr>
@@ -11393,6 +11686,7 @@
           <w:p>
             <w:pPr>
               <w:pStyle w:val="NoSpacing"/>
+              <w:spacing w:line="480" w:lineRule="auto"/>
             </w:pPr>
             <w:r>
               <w:t>5700</w:t>
@@ -11406,6 +11700,7 @@
           <w:p>
             <w:pPr>
               <w:pStyle w:val="NoSpacing"/>
+              <w:spacing w:line="480" w:lineRule="auto"/>
             </w:pPr>
             <w:r>
               <w:t>34.99821973</w:t>
@@ -11419,6 +11714,7 @@
           <w:p>
             <w:pPr>
               <w:pStyle w:val="NoSpacing"/>
+              <w:spacing w:line="480" w:lineRule="auto"/>
             </w:pPr>
             <w:r>
               <w:t>3.625473976</w:t>
@@ -11432,6 +11728,7 @@
           <w:p>
             <w:pPr>
               <w:pStyle w:val="NoSpacing"/>
+              <w:spacing w:line="480" w:lineRule="auto"/>
             </w:pPr>
             <w:r>
               <w:t>56.89035892</w:t>
@@ -11445,6 +11742,7 @@
           <w:p>
             <w:pPr>
               <w:pStyle w:val="NoSpacing"/>
+              <w:spacing w:line="480" w:lineRule="auto"/>
             </w:pPr>
             <w:r>
               <w:t>4.070861816</w:t>
@@ -11458,7 +11756,11 @@
           <w:p>
             <w:pPr>
               <w:pStyle w:val="NoSpacing"/>
-            </w:pPr>
+              <w:spacing w:line="480" w:lineRule="auto"/>
+            </w:pPr>
+            <w:r>
+              <w:t>712.391938</w:t>
+            </w:r>
           </w:p>
         </w:tc>
       </w:tr>
@@ -11470,6 +11772,7 @@
           <w:p>
             <w:pPr>
               <w:pStyle w:val="NoSpacing"/>
+              <w:spacing w:line="480" w:lineRule="auto"/>
             </w:pPr>
             <w:r>
               <w:t>5800</w:t>
@@ -11483,6 +11786,7 @@
           <w:p>
             <w:pPr>
               <w:pStyle w:val="NoSpacing"/>
+              <w:spacing w:line="480" w:lineRule="auto"/>
             </w:pPr>
             <w:r>
               <w:t>34.8733511</w:t>
@@ -11496,6 +11800,7 @@
           <w:p>
             <w:pPr>
               <w:pStyle w:val="NoSpacing"/>
+              <w:spacing w:line="480" w:lineRule="auto"/>
             </w:pPr>
             <w:r>
               <w:t>3.603440046</w:t>
@@ -11509,6 +11814,7 @@
           <w:p>
             <w:pPr>
               <w:pStyle w:val="NoSpacing"/>
+              <w:spacing w:line="480" w:lineRule="auto"/>
             </w:pPr>
             <w:r>
               <w:t>57.03578591</w:t>
@@ -11522,6 +11828,7 @@
           <w:p>
             <w:pPr>
               <w:pStyle w:val="NoSpacing"/>
+              <w:spacing w:line="480" w:lineRule="auto"/>
             </w:pPr>
             <w:r>
               <w:t>3.926305056</w:t>
@@ -11535,7 +11842,11 @@
           <w:p>
             <w:pPr>
               <w:pStyle w:val="NoSpacing"/>
-            </w:pPr>
+              <w:spacing w:line="480" w:lineRule="auto"/>
+            </w:pPr>
+            <w:r>
+              <w:t>715.3215871</w:t>
+            </w:r>
           </w:p>
         </w:tc>
       </w:tr>
@@ -11547,6 +11858,7 @@
           <w:p>
             <w:pPr>
               <w:pStyle w:val="NoSpacing"/>
+              <w:spacing w:line="480" w:lineRule="auto"/>
             </w:pPr>
             <w:r>
               <w:t>5900</w:t>
@@ -11560,6 +11872,7 @@
           <w:p>
             <w:pPr>
               <w:pStyle w:val="NoSpacing"/>
+              <w:spacing w:line="480" w:lineRule="auto"/>
             </w:pPr>
             <w:r>
               <w:t>34.83911896</w:t>
@@ -11573,6 +11886,7 @@
           <w:p>
             <w:pPr>
               <w:pStyle w:val="NoSpacing"/>
+              <w:spacing w:line="480" w:lineRule="auto"/>
             </w:pPr>
             <w:r>
               <w:t>3.669696093</w:t>
@@ -11586,6 +11900,7 @@
           <w:p>
             <w:pPr>
               <w:pStyle w:val="NoSpacing"/>
+              <w:spacing w:line="480" w:lineRule="auto"/>
             </w:pPr>
             <w:r>
               <w:t>56.52842903</w:t>
@@ -11599,6 +11914,7 @@
           <w:p>
             <w:pPr>
               <w:pStyle w:val="NoSpacing"/>
+              <w:spacing w:line="480" w:lineRule="auto"/>
             </w:pPr>
             <w:r>
               <w:t>3.976537704</w:t>
@@ -11612,7 +11928,11 @@
           <w:p>
             <w:pPr>
               <w:pStyle w:val="NoSpacing"/>
-            </w:pPr>
+              <w:spacing w:line="480" w:lineRule="auto"/>
+            </w:pPr>
+            <w:r>
+              <w:t>716.0530481</w:t>
+            </w:r>
           </w:p>
         </w:tc>
       </w:tr>
@@ -11624,6 +11944,7 @@
           <w:p>
             <w:pPr>
               <w:pStyle w:val="NoSpacing"/>
+              <w:spacing w:line="480" w:lineRule="auto"/>
             </w:pPr>
             <w:r>
               <w:t>6000</w:t>
@@ -11637,6 +11958,7 @@
           <w:p>
             <w:pPr>
               <w:pStyle w:val="NoSpacing"/>
+              <w:spacing w:line="480" w:lineRule="auto"/>
             </w:pPr>
             <w:r>
               <w:t>34.96892524</w:t>
@@ -11650,6 +11972,7 @@
           <w:p>
             <w:pPr>
               <w:pStyle w:val="NoSpacing"/>
+              <w:spacing w:line="480" w:lineRule="auto"/>
             </w:pPr>
             <w:r>
               <w:t>3.651811123</w:t>
@@ -11663,6 +11986,7 @@
           <w:p>
             <w:pPr>
               <w:pStyle w:val="NoSpacing"/>
+              <w:spacing w:line="480" w:lineRule="auto"/>
             </w:pPr>
             <w:r>
               <w:t>58.10961103</w:t>
@@ -11676,6 +12000,7 @@
           <w:p>
             <w:pPr>
               <w:pStyle w:val="NoSpacing"/>
+              <w:spacing w:line="480" w:lineRule="auto"/>
             </w:pPr>
             <w:r>
               <w:t>3.976406097</w:t>
@@ -11689,7 +12014,11 @@
           <w:p>
             <w:pPr>
               <w:pStyle w:val="NoSpacing"/>
-            </w:pPr>
+              <w:spacing w:line="480" w:lineRule="auto"/>
+            </w:pPr>
+            <w:r>
+              <w:t>713.9290781</w:t>
+            </w:r>
           </w:p>
         </w:tc>
       </w:tr>
@@ -11701,8 +12030,10 @@
           <w:p>
             <w:pPr>
               <w:pStyle w:val="NoSpacing"/>
-            </w:pPr>
-            <w:r>
+              <w:spacing w:line="480" w:lineRule="auto"/>
+            </w:pPr>
+            <w:r>
+              <w:lastRenderedPageBreak/>
               <w:t>6100</w:t>
             </w:r>
           </w:p>
@@ -11714,6 +12045,7 @@
           <w:p>
             <w:pPr>
               <w:pStyle w:val="NoSpacing"/>
+              <w:spacing w:line="480" w:lineRule="auto"/>
             </w:pPr>
             <w:r>
               <w:t>34.81871414</w:t>
@@ -11727,6 +12059,7 @@
           <w:p>
             <w:pPr>
               <w:pStyle w:val="NoSpacing"/>
+              <w:spacing w:line="480" w:lineRule="auto"/>
             </w:pPr>
             <w:r>
               <w:t>3.716593266</w:t>
@@ -11740,6 +12073,7 @@
           <w:p>
             <w:pPr>
               <w:pStyle w:val="NoSpacing"/>
+              <w:spacing w:line="480" w:lineRule="auto"/>
             </w:pPr>
             <w:r>
               <w:t>58.40186977</w:t>
@@ -11753,6 +12087,7 @@
           <w:p>
             <w:pPr>
               <w:pStyle w:val="NoSpacing"/>
+              <w:spacing w:line="480" w:lineRule="auto"/>
             </w:pPr>
             <w:r>
               <w:t>3.925348997</w:t>
@@ -11766,7 +12101,11 @@
           <w:p>
             <w:pPr>
               <w:pStyle w:val="NoSpacing"/>
-            </w:pPr>
+              <w:spacing w:line="480" w:lineRule="auto"/>
+            </w:pPr>
+            <w:r>
+              <w:t>714.1170731</w:t>
+            </w:r>
           </w:p>
         </w:tc>
       </w:tr>
@@ -11778,6 +12117,7 @@
           <w:p>
             <w:pPr>
               <w:pStyle w:val="NoSpacing"/>
+              <w:spacing w:line="480" w:lineRule="auto"/>
             </w:pPr>
             <w:r>
               <w:t>6200</w:t>
@@ -11791,6 +12131,7 @@
           <w:p>
             <w:pPr>
               <w:pStyle w:val="NoSpacing"/>
+              <w:spacing w:line="480" w:lineRule="auto"/>
             </w:pPr>
             <w:r>
               <w:t>34.84648705</w:t>
@@ -11804,6 +12145,7 @@
           <w:p>
             <w:pPr>
               <w:pStyle w:val="NoSpacing"/>
+              <w:spacing w:line="480" w:lineRule="auto"/>
             </w:pPr>
             <w:r>
               <w:t>3.619926929</w:t>
@@ -11817,6 +12159,7 @@
           <w:p>
             <w:pPr>
               <w:pStyle w:val="NoSpacing"/>
+              <w:spacing w:line="480" w:lineRule="auto"/>
             </w:pPr>
             <w:r>
               <w:t>57.31867075</w:t>
@@ -11830,6 +12173,7 @@
           <w:p>
             <w:pPr>
               <w:pStyle w:val="NoSpacing"/>
+              <w:spacing w:line="480" w:lineRule="auto"/>
             </w:pPr>
             <w:r>
               <w:t>3.955195189</w:t>
@@ -11843,7 +12187,11 @@
           <w:p>
             <w:pPr>
               <w:pStyle w:val="NoSpacing"/>
-            </w:pPr>
+              <w:spacing w:line="480" w:lineRule="auto"/>
+            </w:pPr>
+            <w:r>
+              <w:t>713.8299489</w:t>
+            </w:r>
           </w:p>
         </w:tc>
       </w:tr>
@@ -11855,6 +12203,7 @@
           <w:p>
             <w:pPr>
               <w:pStyle w:val="NoSpacing"/>
+              <w:spacing w:line="480" w:lineRule="auto"/>
             </w:pPr>
             <w:r>
               <w:t>6300</w:t>
@@ -11868,6 +12217,7 @@
           <w:p>
             <w:pPr>
               <w:pStyle w:val="NoSpacing"/>
+              <w:spacing w:line="480" w:lineRule="auto"/>
             </w:pPr>
             <w:r>
               <w:t>34.82126904</w:t>
@@ -11881,6 +12231,7 @@
           <w:p>
             <w:pPr>
               <w:pStyle w:val="NoSpacing"/>
+              <w:spacing w:line="480" w:lineRule="auto"/>
             </w:pPr>
             <w:r>
               <w:t>3.642750978</w:t>
@@ -11894,6 +12245,7 @@
           <w:p>
             <w:pPr>
               <w:pStyle w:val="NoSpacing"/>
+              <w:spacing w:line="480" w:lineRule="auto"/>
             </w:pPr>
             <w:r>
               <w:t>57.5792222</w:t>
@@ -11907,6 +12259,7 @@
           <w:p>
             <w:pPr>
               <w:pStyle w:val="NoSpacing"/>
+              <w:spacing w:line="480" w:lineRule="auto"/>
             </w:pPr>
             <w:r>
               <w:t>3.954037189</w:t>
@@ -11920,7 +12273,11 @@
           <w:p>
             <w:pPr>
               <w:pStyle w:val="NoSpacing"/>
-            </w:pPr>
+              <w:spacing w:line="480" w:lineRule="auto"/>
+            </w:pPr>
+            <w:r>
+              <w:t>713.993417</w:t>
+            </w:r>
           </w:p>
         </w:tc>
       </w:tr>
@@ -11932,6 +12289,7 @@
           <w:p>
             <w:pPr>
               <w:pStyle w:val="NoSpacing"/>
+              <w:spacing w:line="480" w:lineRule="auto"/>
             </w:pPr>
             <w:r>
               <w:t>6400</w:t>
@@ -11945,6 +12303,7 @@
           <w:p>
             <w:pPr>
               <w:pStyle w:val="NoSpacing"/>
+              <w:spacing w:line="480" w:lineRule="auto"/>
             </w:pPr>
             <w:r>
               <w:t>35.00901389</w:t>
@@ -11958,6 +12317,7 @@
           <w:p>
             <w:pPr>
               <w:pStyle w:val="NoSpacing"/>
+              <w:spacing w:line="480" w:lineRule="auto"/>
             </w:pPr>
             <w:r>
               <w:t>3.68410778</w:t>
@@ -11971,6 +12331,7 @@
           <w:p>
             <w:pPr>
               <w:pStyle w:val="NoSpacing"/>
+              <w:spacing w:line="480" w:lineRule="auto"/>
             </w:pPr>
             <w:r>
               <w:t>57.96823192</w:t>
@@ -11984,6 +12345,7 @@
           <w:p>
             <w:pPr>
               <w:pStyle w:val="NoSpacing"/>
+              <w:spacing w:line="480" w:lineRule="auto"/>
             </w:pPr>
             <w:r>
               <w:t>3.961057186</w:t>
@@ -11997,7 +12359,11 @@
           <w:p>
             <w:pPr>
               <w:pStyle w:val="NoSpacing"/>
-            </w:pPr>
+              <w:spacing w:line="480" w:lineRule="auto"/>
+            </w:pPr>
+            <w:r>
+              <w:t>714.4916289</w:t>
+            </w:r>
           </w:p>
         </w:tc>
       </w:tr>
@@ -12009,6 +12375,7 @@
           <w:p>
             <w:pPr>
               <w:pStyle w:val="NoSpacing"/>
+              <w:spacing w:line="480" w:lineRule="auto"/>
             </w:pPr>
             <w:r>
               <w:t>6500</w:t>
@@ -12022,6 +12389,7 @@
           <w:p>
             <w:pPr>
               <w:pStyle w:val="NoSpacing"/>
+              <w:spacing w:line="480" w:lineRule="auto"/>
             </w:pPr>
             <w:r>
               <w:t>41.56679916</w:t>
@@ -12035,6 +12403,7 @@
           <w:p>
             <w:pPr>
               <w:pStyle w:val="NoSpacing"/>
+              <w:spacing w:line="480" w:lineRule="auto"/>
             </w:pPr>
             <w:r>
               <w:t>3.683916092</w:t>
@@ -12048,6 +12417,7 @@
           <w:p>
             <w:pPr>
               <w:pStyle w:val="NoSpacing"/>
+              <w:spacing w:line="480" w:lineRule="auto"/>
             </w:pPr>
             <w:r>
               <w:t>58.05325794</w:t>
@@ -12061,6 +12431,7 @@
           <w:p>
             <w:pPr>
               <w:pStyle w:val="NoSpacing"/>
+              <w:spacing w:line="480" w:lineRule="auto"/>
             </w:pPr>
             <w:r>
               <w:t>3.897565842</w:t>
@@ -12074,7 +12445,11 @@
           <w:p>
             <w:pPr>
               <w:pStyle w:val="NoSpacing"/>
-            </w:pPr>
+              <w:spacing w:line="480" w:lineRule="auto"/>
+            </w:pPr>
+            <w:r>
+              <w:t>716.917402</w:t>
+            </w:r>
           </w:p>
         </w:tc>
       </w:tr>
@@ -12086,6 +12461,7 @@
           <w:p>
             <w:pPr>
               <w:pStyle w:val="NoSpacing"/>
+              <w:spacing w:line="480" w:lineRule="auto"/>
             </w:pPr>
             <w:r>
               <w:t>6600</w:t>
@@ -12099,6 +12475,7 @@
           <w:p>
             <w:pPr>
               <w:pStyle w:val="NoSpacing"/>
+              <w:spacing w:line="480" w:lineRule="auto"/>
             </w:pPr>
             <w:r>
               <w:t>35.2322619</w:t>
@@ -12112,6 +12489,7 @@
           <w:p>
             <w:pPr>
               <w:pStyle w:val="NoSpacing"/>
+              <w:spacing w:line="480" w:lineRule="auto"/>
             </w:pPr>
             <w:r>
               <w:t>3.524402857</w:t>
@@ -12125,6 +12503,7 @@
           <w:p>
             <w:pPr>
               <w:pStyle w:val="NoSpacing"/>
+              <w:spacing w:line="480" w:lineRule="auto"/>
             </w:pPr>
             <w:r>
               <w:t>58.05020332</w:t>
@@ -12138,6 +12517,7 @@
           <w:p>
             <w:pPr>
               <w:pStyle w:val="NoSpacing"/>
+              <w:spacing w:line="480" w:lineRule="auto"/>
             </w:pPr>
             <w:r>
               <w:t>3.948808908</w:t>
@@ -12151,7 +12531,11 @@
           <w:p>
             <w:pPr>
               <w:pStyle w:val="NoSpacing"/>
-            </w:pPr>
+              <w:spacing w:line="480" w:lineRule="auto"/>
+            </w:pPr>
+            <w:r>
+              <w:t>715.40253</w:t>
+            </w:r>
           </w:p>
         </w:tc>
       </w:tr>
@@ -12162,8 +12546,8 @@
       </w:pPr>
     </w:p>
     <w:sectPr>
-      <w:headerReference w:type="default" r:id="rId17"/>
-      <w:headerReference w:type="first" r:id="rId18"/>
+      <w:headerReference w:type="default" r:id="rId18"/>
+      <w:headerReference w:type="first" r:id="rId19"/>
       <w:footnotePr>
         <w:pos w:val="beneathText"/>
       </w:footnotePr>
@@ -16928,6 +17312,7 @@
     <w:rsidRoot w:val="0026479E"/>
     <w:rsid w:val="00011D38"/>
     <w:rsid w:val="0018668A"/>
+    <w:rsid w:val="0024252F"/>
     <w:rsid w:val="0026479E"/>
     <w:rsid w:val="004C26C3"/>
     <w:rsid w:val="00880CBF"/>
@@ -17385,12 +17770,6 @@
   <w:style w:type="paragraph" w:customStyle="1" w:styleId="20A597481AD644BC8816AE06D4AA1E86">
     <w:name w:val="20A597481AD644BC8816AE06D4AA1E86"/>
   </w:style>
-  <w:style w:type="paragraph" w:customStyle="1" w:styleId="39D51548C11A433ABCF31534D5DEAAF5">
-    <w:name w:val="39D51548C11A433ABCF31534D5DEAAF5"/>
-  </w:style>
-  <w:style w:type="paragraph" w:customStyle="1" w:styleId="81625A51DA77401AA954CB7807AEB24F">
-    <w:name w:val="81625A51DA77401AA954CB7807AEB24F"/>
-  </w:style>
   <w:style w:type="paragraph" w:customStyle="1" w:styleId="78E46BE92CA94BC4AB1458645F953DFC">
     <w:name w:val="78E46BE92CA94BC4AB1458645F953DFC"/>
   </w:style>
@@ -17410,171 +17789,6 @@
       <w:i/>
       <w:iCs/>
     </w:rPr>
-  </w:style>
-  <w:style w:type="paragraph" w:customStyle="1" w:styleId="4EF021792FC64374BF7E4134DF0F1ABC">
-    <w:name w:val="4EF021792FC64374BF7E4134DF0F1ABC"/>
-  </w:style>
-  <w:style w:type="paragraph" w:customStyle="1" w:styleId="7124190DC833465C81144281E59F106A">
-    <w:name w:val="7124190DC833465C81144281E59F106A"/>
-  </w:style>
-  <w:style w:type="paragraph" w:customStyle="1" w:styleId="31FBED226C6D4BBFBA7D11A8613F5B96">
-    <w:name w:val="31FBED226C6D4BBFBA7D11A8613F5B96"/>
-  </w:style>
-  <w:style w:type="paragraph" w:customStyle="1" w:styleId="3BA574313CD941E08A710889BA3DD197">
-    <w:name w:val="3BA574313CD941E08A710889BA3DD197"/>
-  </w:style>
-  <w:style w:type="paragraph" w:customStyle="1" w:styleId="F0157AC077DA4B1F81CA8E384B5E8F49">
-    <w:name w:val="F0157AC077DA4B1F81CA8E384B5E8F49"/>
-  </w:style>
-  <w:style w:type="paragraph" w:customStyle="1" w:styleId="0F0C1925049B420FB5D9EF4AA5750E32">
-    <w:name w:val="0F0C1925049B420FB5D9EF4AA5750E32"/>
-  </w:style>
-  <w:style w:type="paragraph" w:customStyle="1" w:styleId="D613BE3653FD482DA70C39FF2A04B0E4">
-    <w:name w:val="D613BE3653FD482DA70C39FF2A04B0E4"/>
-  </w:style>
-  <w:style w:type="paragraph" w:customStyle="1" w:styleId="10DEDD2F83204965A1EDD1100F79CBB5">
-    <w:name w:val="10DEDD2F83204965A1EDD1100F79CBB5"/>
-  </w:style>
-  <w:style w:type="paragraph" w:customStyle="1" w:styleId="608FBCF15E4045FE83150CBBE56CFCBA">
-    <w:name w:val="608FBCF15E4045FE83150CBBE56CFCBA"/>
-  </w:style>
-  <w:style w:type="paragraph" w:customStyle="1" w:styleId="CC1BB805595D471E982AD8B571137C49">
-    <w:name w:val="CC1BB805595D471E982AD8B571137C49"/>
-  </w:style>
-  <w:style w:type="paragraph" w:customStyle="1" w:styleId="9209B2EAEE1246D48A4BC1287F096286">
-    <w:name w:val="9209B2EAEE1246D48A4BC1287F096286"/>
-  </w:style>
-  <w:style w:type="paragraph" w:customStyle="1" w:styleId="1F5AF089E715479E85DBCFBABDBD0AF4">
-    <w:name w:val="1F5AF089E715479E85DBCFBABDBD0AF4"/>
-  </w:style>
-  <w:style w:type="paragraph" w:customStyle="1" w:styleId="DCBCF532F0CC4923A9CD45B9723157EA">
-    <w:name w:val="DCBCF532F0CC4923A9CD45B9723157EA"/>
-  </w:style>
-  <w:style w:type="paragraph" w:customStyle="1" w:styleId="EE02A8AE51374E61B3D8CC648992B4B8">
-    <w:name w:val="EE02A8AE51374E61B3D8CC648992B4B8"/>
-  </w:style>
-  <w:style w:type="paragraph" w:customStyle="1" w:styleId="D1F8CFCD63F64A38B86B8376CDC84B8B">
-    <w:name w:val="D1F8CFCD63F64A38B86B8376CDC84B8B"/>
-  </w:style>
-  <w:style w:type="paragraph" w:customStyle="1" w:styleId="EA1C94A9240147B7A0E8C38380A449DB">
-    <w:name w:val="EA1C94A9240147B7A0E8C38380A449DB"/>
-  </w:style>
-  <w:style w:type="paragraph" w:customStyle="1" w:styleId="917E92A8019346DF9495F9BA0A26F089">
-    <w:name w:val="917E92A8019346DF9495F9BA0A26F089"/>
-  </w:style>
-  <w:style w:type="paragraph" w:customStyle="1" w:styleId="705DF6BB52D24FC6B6367BEBA10A8118">
-    <w:name w:val="705DF6BB52D24FC6B6367BEBA10A8118"/>
-  </w:style>
-  <w:style w:type="paragraph" w:customStyle="1" w:styleId="DB80EF73F4F9466CB576BDE3EEF100D6">
-    <w:name w:val="DB80EF73F4F9466CB576BDE3EEF100D6"/>
-  </w:style>
-  <w:style w:type="paragraph" w:customStyle="1" w:styleId="965ACF0086C14A49A9185C84F8A7C79F">
-    <w:name w:val="965ACF0086C14A49A9185C84F8A7C79F"/>
-  </w:style>
-  <w:style w:type="paragraph" w:customStyle="1" w:styleId="837A2343C96E493E9C4C08A132B97437">
-    <w:name w:val="837A2343C96E493E9C4C08A132B97437"/>
-  </w:style>
-  <w:style w:type="paragraph" w:customStyle="1" w:styleId="D5FB22AEC6EF41E3A7065F1F2F983DB6">
-    <w:name w:val="D5FB22AEC6EF41E3A7065F1F2F983DB6"/>
-  </w:style>
-  <w:style w:type="paragraph" w:customStyle="1" w:styleId="36D237E9BF014B87B61B62345E26A287">
-    <w:name w:val="36D237E9BF014B87B61B62345E26A287"/>
-  </w:style>
-  <w:style w:type="paragraph" w:customStyle="1" w:styleId="D4FB1E9293B24DE2A67CAB1BC41496C2">
-    <w:name w:val="D4FB1E9293B24DE2A67CAB1BC41496C2"/>
-  </w:style>
-  <w:style w:type="paragraph" w:customStyle="1" w:styleId="F80BC780711B46EB9F8BF8E3EA6D0900">
-    <w:name w:val="F80BC780711B46EB9F8BF8E3EA6D0900"/>
-  </w:style>
-  <w:style w:type="paragraph" w:customStyle="1" w:styleId="FEFBBB3AC2E243C18B0113DD8F420614">
-    <w:name w:val="FEFBBB3AC2E243C18B0113DD8F420614"/>
-  </w:style>
-  <w:style w:type="paragraph" w:customStyle="1" w:styleId="F7944235A4B4471E9E8EB59D1F1E1ECD">
-    <w:name w:val="F7944235A4B4471E9E8EB59D1F1E1ECD"/>
-  </w:style>
-  <w:style w:type="paragraph" w:customStyle="1" w:styleId="7065467B71FF4BE6BB29FA9DBC40E114">
-    <w:name w:val="7065467B71FF4BE6BB29FA9DBC40E114"/>
-  </w:style>
-  <w:style w:type="paragraph" w:customStyle="1" w:styleId="BB009DBECCD24D6088E1F47A7C11BABF">
-    <w:name w:val="BB009DBECCD24D6088E1F47A7C11BABF"/>
-  </w:style>
-  <w:style w:type="paragraph" w:customStyle="1" w:styleId="85050A1C3632412EBA4234C685C7AD96">
-    <w:name w:val="85050A1C3632412EBA4234C685C7AD96"/>
-  </w:style>
-  <w:style w:type="paragraph" w:customStyle="1" w:styleId="778CB88D3815422DBA035710950F9833">
-    <w:name w:val="778CB88D3815422DBA035710950F9833"/>
-  </w:style>
-  <w:style w:type="paragraph" w:customStyle="1" w:styleId="7FDE6815980F4B5CAB8F755295438A09">
-    <w:name w:val="7FDE6815980F4B5CAB8F755295438A09"/>
-  </w:style>
-  <w:style w:type="paragraph" w:customStyle="1" w:styleId="7FD2F39085134EB283B8403DD93B5A0D">
-    <w:name w:val="7FD2F39085134EB283B8403DD93B5A0D"/>
-  </w:style>
-  <w:style w:type="paragraph" w:customStyle="1" w:styleId="EDE8FE7799764D73ACAEC4D257FB8625">
-    <w:name w:val="EDE8FE7799764D73ACAEC4D257FB8625"/>
-  </w:style>
-  <w:style w:type="paragraph" w:customStyle="1" w:styleId="80119A4309F84A80B377F6FBCB003A51">
-    <w:name w:val="80119A4309F84A80B377F6FBCB003A51"/>
-  </w:style>
-  <w:style w:type="paragraph" w:customStyle="1" w:styleId="74FA1C20211D40CF98620166A73617A1">
-    <w:name w:val="74FA1C20211D40CF98620166A73617A1"/>
-  </w:style>
-  <w:style w:type="paragraph" w:customStyle="1" w:styleId="7B7FE234410A45109299A0A229B651AC">
-    <w:name w:val="7B7FE234410A45109299A0A229B651AC"/>
-  </w:style>
-  <w:style w:type="paragraph" w:customStyle="1" w:styleId="531EE35A432940BCBD105BD58D7C6537">
-    <w:name w:val="531EE35A432940BCBD105BD58D7C6537"/>
-  </w:style>
-  <w:style w:type="paragraph" w:customStyle="1" w:styleId="406A30C3BB6D4BB089045CD7FF8415B8">
-    <w:name w:val="406A30C3BB6D4BB089045CD7FF8415B8"/>
-  </w:style>
-  <w:style w:type="paragraph" w:customStyle="1" w:styleId="0BA970D80BD2487597EE83E1A2F082C9">
-    <w:name w:val="0BA970D80BD2487597EE83E1A2F082C9"/>
-  </w:style>
-  <w:style w:type="paragraph" w:customStyle="1" w:styleId="A944C5E4FB8B4D6D947695CF6659D6D6">
-    <w:name w:val="A944C5E4FB8B4D6D947695CF6659D6D6"/>
-  </w:style>
-  <w:style w:type="paragraph" w:customStyle="1" w:styleId="7C0F65F40039484F85720C3F318D7FDE">
-    <w:name w:val="7C0F65F40039484F85720C3F318D7FDE"/>
-  </w:style>
-  <w:style w:type="paragraph" w:customStyle="1" w:styleId="871CB42AF2AF4005B0D1D02FD507E25D">
-    <w:name w:val="871CB42AF2AF4005B0D1D02FD507E25D"/>
-  </w:style>
-  <w:style w:type="paragraph" w:customStyle="1" w:styleId="9DF896ADA73B47E285B5186FBEE75C11">
-    <w:name w:val="9DF896ADA73B47E285B5186FBEE75C11"/>
-  </w:style>
-  <w:style w:type="paragraph" w:customStyle="1" w:styleId="0C704A1D2DFB4D13AFD191FAD68856CB">
-    <w:name w:val="0C704A1D2DFB4D13AFD191FAD68856CB"/>
-  </w:style>
-  <w:style w:type="paragraph" w:customStyle="1" w:styleId="3F53CA4C2F654E6C9640C0D20336890D">
-    <w:name w:val="3F53CA4C2F654E6C9640C0D20336890D"/>
-  </w:style>
-  <w:style w:type="paragraph" w:customStyle="1" w:styleId="65ABF1402059400DA6880F66A5AF9D0F">
-    <w:name w:val="65ABF1402059400DA6880F66A5AF9D0F"/>
-  </w:style>
-  <w:style w:type="paragraph" w:customStyle="1" w:styleId="0739C86E0EC14115AF10969E09DA3A98">
-    <w:name w:val="0739C86E0EC14115AF10969E09DA3A98"/>
-  </w:style>
-  <w:style w:type="paragraph" w:customStyle="1" w:styleId="1F9C6B60BA284B58AB2637692682896C">
-    <w:name w:val="1F9C6B60BA284B58AB2637692682896C"/>
-  </w:style>
-  <w:style w:type="paragraph" w:customStyle="1" w:styleId="5A342E40248B4942B0F32F3AFCED9872">
-    <w:name w:val="5A342E40248B4942B0F32F3AFCED9872"/>
-  </w:style>
-  <w:style w:type="paragraph" w:customStyle="1" w:styleId="61A3DA27672047A6AA02E757E55AD920">
-    <w:name w:val="61A3DA27672047A6AA02E757E55AD920"/>
-  </w:style>
-  <w:style w:type="paragraph" w:customStyle="1" w:styleId="A32B8A27C37D41EC8AF9192CC092CC6D">
-    <w:name w:val="A32B8A27C37D41EC8AF9192CC092CC6D"/>
-  </w:style>
-  <w:style w:type="paragraph" w:customStyle="1" w:styleId="EF4B4A38630C489CAD4CA8B8D4EB5F64">
-    <w:name w:val="EF4B4A38630C489CAD4CA8B8D4EB5F64"/>
-  </w:style>
-  <w:style w:type="paragraph" w:customStyle="1" w:styleId="920D48162960441AA4A75B960701860F">
-    <w:name w:val="920D48162960441AA4A75B960701860F"/>
-  </w:style>
-  <w:style w:type="paragraph" w:customStyle="1" w:styleId="5E7C88904DE147AAB404B13EC66F30E2">
-    <w:name w:val="5E7C88904DE147AAB404B13EC66F30E2"/>
   </w:style>
   <w:style w:type="paragraph" w:customStyle="1" w:styleId="D1E782BFC8BC46EAB72C8F601EF140B7">
     <w:name w:val="D1E782BFC8BC46EAB72C8F601EF140B7"/>

</xml_diff>

<commit_message>
Thesis paper iteration 2
</commit_message>
<xml_diff>
--- a/Thesis/Thesis.docx
+++ b/Thesis/Thesis.docx
@@ -266,7 +266,7 @@
               </mc:Choice>
               <mc:Fallback>
                 <w:pict>
-                  <v:group w14:anchorId="7BE3BB30" id="Group 149" o:spid="_x0000_s1026" style="position:absolute;margin-left:0;margin-top:0;width:8in;height:95.7pt;z-index:251662336;mso-width-percent:941;mso-height-percent:121;mso-top-percent:23;mso-position-horizontal:center;mso-position-horizontal-relative:page;mso-position-vertical-relative:page;mso-width-percent:941;mso-height-percent:121;mso-top-percent:23" coordorigin="" coordsize="73152,12161" o:gfxdata="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">
+                  <v:group w14:anchorId="201B249B" id="Group 149" o:spid="_x0000_s1026" style="position:absolute;margin-left:0;margin-top:0;width:8in;height:95.7pt;z-index:251662336;mso-width-percent:941;mso-height-percent:121;mso-top-percent:23;mso-position-horizontal:center;mso-position-horizontal-relative:page;mso-position-vertical-relative:page;mso-width-percent:941;mso-height-percent:121;mso-top-percent:23" coordorigin="" coordsize="73152,12161" o:gfxdata="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">
                     <v:shape id="Rectangle 51" o:spid="_x0000_s1027" style="position:absolute;width:73152;height:11303;visibility:visible;mso-wrap-style:square;v-text-anchor:middle" coordsize="7312660,1129665" o:gfxdata="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" path="m,l7312660,r,1129665l3619500,733425,,1091565,,xe" fillcolor="#ddd [3204]" stroked="f" strokeweight="1pt">
                       <v:stroke joinstyle="miter"/>
                       <v:path arrowok="t" o:connecttype="custom" o:connectlocs="0,0;7315200,0;7315200,1130373;3620757,733885;0,1092249;0,0" o:connectangles="0,0,0,0,0,0"/>
@@ -738,7 +738,7 @@
         </w:p>
       </w:sdtContent>
     </w:sdt>
-    <w:bookmarkStart w:id="0" w:name="_Toc112607490" w:displacedByCustomXml="next"/>
+    <w:bookmarkStart w:id="0" w:name="_Toc112618549" w:displacedByCustomXml="next"/>
     <w:sdt>
       <w:sdtPr>
         <w:alias w:val="Abstract:"/>
@@ -894,7 +894,7 @@
       <w:r>
         <w:br w:type="column"/>
       </w:r>
-      <w:bookmarkStart w:id="1" w:name="_Toc112607491"/>
+      <w:bookmarkStart w:id="1" w:name="_Toc112618550"/>
       <w:r>
         <w:lastRenderedPageBreak/>
         <w:t>Abstract in Polish</w:t>
@@ -908,7 +908,7 @@
       <w:r>
         <w:br w:type="column"/>
       </w:r>
-      <w:bookmarkStart w:id="2" w:name="_Toc112607492"/>
+      <w:bookmarkStart w:id="2" w:name="_Toc112618551"/>
       <w:r>
         <w:lastRenderedPageBreak/>
         <w:t>Statement about the authorship of the work signed by the student</w:t>
@@ -962,7 +962,7 @@
           <w:pPr>
             <w:pStyle w:val="TOC1"/>
             <w:tabs>
-              <w:tab w:val="right" w:leader="dot" w:pos="9393"/>
+              <w:tab w:val="right" w:leader="dot" w:pos="9397"/>
             </w:tabs>
             <w:rPr>
               <w:noProof/>
@@ -979,7 +979,7 @@
           <w:r>
             <w:fldChar w:fldCharType="separate"/>
           </w:r>
-          <w:hyperlink w:anchor="_Toc112607490" w:history="1">
+          <w:hyperlink w:anchor="_Toc112618549" w:history="1">
             <w:r>
               <w:rPr>
                 <w:rStyle w:val="Hyperlink"/>
@@ -1009,7 +1009,7 @@
                 <w:noProof/>
                 <w:webHidden/>
               </w:rPr>
-              <w:instrText xml:space="preserve"> PAGEREF _Toc112607490 \h </w:instrText>
+              <w:instrText xml:space="preserve"> PAGEREF _Toc112618549 \h </w:instrText>
             </w:r>
             <w:r>
               <w:rPr>
@@ -1044,7 +1044,7 @@
           <w:pPr>
             <w:pStyle w:val="TOC1"/>
             <w:tabs>
-              <w:tab w:val="right" w:leader="dot" w:pos="9393"/>
+              <w:tab w:val="right" w:leader="dot" w:pos="9397"/>
             </w:tabs>
             <w:rPr>
               <w:noProof/>
@@ -1052,7 +1052,7 @@
               <w:lang w:eastAsia="en-US"/>
             </w:rPr>
           </w:pPr>
-          <w:hyperlink w:anchor="_Toc112607491" w:history="1">
+          <w:hyperlink w:anchor="_Toc112618550" w:history="1">
             <w:r>
               <w:rPr>
                 <w:rStyle w:val="Hyperlink"/>
@@ -1079,7 +1079,7 @@
                 <w:noProof/>
                 <w:webHidden/>
               </w:rPr>
-              <w:instrText xml:space="preserve"> PAGEREF _Toc112607491 \h </w:instrText>
+              <w:instrText xml:space="preserve"> PAGEREF _Toc112618550 \h </w:instrText>
             </w:r>
             <w:r>
               <w:rPr>
@@ -1114,7 +1114,7 @@
           <w:pPr>
             <w:pStyle w:val="TOC1"/>
             <w:tabs>
-              <w:tab w:val="right" w:leader="dot" w:pos="9393"/>
+              <w:tab w:val="right" w:leader="dot" w:pos="9397"/>
             </w:tabs>
             <w:rPr>
               <w:noProof/>
@@ -1122,7 +1122,7 @@
               <w:lang w:eastAsia="en-US"/>
             </w:rPr>
           </w:pPr>
-          <w:hyperlink w:anchor="_Toc112607492" w:history="1">
+          <w:hyperlink w:anchor="_Toc112618551" w:history="1">
             <w:r>
               <w:rPr>
                 <w:rStyle w:val="Hyperlink"/>
@@ -1149,7 +1149,7 @@
                 <w:noProof/>
                 <w:webHidden/>
               </w:rPr>
-              <w:instrText xml:space="preserve"> PAGEREF _Toc112607492 \h </w:instrText>
+              <w:instrText xml:space="preserve"> PAGEREF _Toc112618551 \h </w:instrText>
             </w:r>
             <w:r>
               <w:rPr>
@@ -1182,9 +1182,9 @@
         </w:p>
         <w:p>
           <w:pPr>
-            <w:pStyle w:val="TOC2"/>
+            <w:pStyle w:val="TOC1"/>
             <w:tabs>
-              <w:tab w:val="right" w:leader="dot" w:pos="9393"/>
+              <w:tab w:val="right" w:leader="dot" w:pos="9397"/>
             </w:tabs>
             <w:rPr>
               <w:noProof/>
@@ -1192,13 +1192,13 @@
               <w:lang w:eastAsia="en-US"/>
             </w:rPr>
           </w:pPr>
-          <w:hyperlink w:anchor="_Toc112607493" w:history="1">
+          <w:hyperlink w:anchor="_Toc112618552" w:history="1">
             <w:r>
               <w:rPr>
                 <w:rStyle w:val="Hyperlink"/>
                 <w:noProof/>
               </w:rPr>
-              <w:t>Motivation</w:t>
+              <w:t>Chapter 1. Introduction</w:t>
             </w:r>
             <w:r>
               <w:rPr>
@@ -1219,7 +1219,7 @@
                 <w:noProof/>
                 <w:webHidden/>
               </w:rPr>
-              <w:instrText xml:space="preserve"> PAGEREF _Toc112607493 \h </w:instrText>
+              <w:instrText xml:space="preserve"> PAGEREF _Toc112618552 \h </w:instrText>
             </w:r>
             <w:r>
               <w:rPr>
@@ -1254,7 +1254,7 @@
           <w:pPr>
             <w:pStyle w:val="TOC2"/>
             <w:tabs>
-              <w:tab w:val="right" w:leader="dot" w:pos="9393"/>
+              <w:tab w:val="right" w:leader="dot" w:pos="9397"/>
             </w:tabs>
             <w:rPr>
               <w:noProof/>
@@ -1262,13 +1262,13 @@
               <w:lang w:eastAsia="en-US"/>
             </w:rPr>
           </w:pPr>
-          <w:hyperlink w:anchor="_Toc112607494" w:history="1">
+          <w:hyperlink w:anchor="_Toc112618553" w:history="1">
             <w:r>
               <w:rPr>
                 <w:rStyle w:val="Hyperlink"/>
                 <w:noProof/>
               </w:rPr>
-              <w:t>Existing Procedures</w:t>
+              <w:t>Motivation</w:t>
             </w:r>
             <w:r>
               <w:rPr>
@@ -1289,7 +1289,7 @@
                 <w:noProof/>
                 <w:webHidden/>
               </w:rPr>
-              <w:instrText xml:space="preserve"> PAGEREF _Toc112607494 \h </w:instrText>
+              <w:instrText xml:space="preserve"> PAGEREF _Toc112618553 \h </w:instrText>
             </w:r>
             <w:r>
               <w:rPr>
@@ -1309,7 +1309,7 @@
                 <w:noProof/>
                 <w:webHidden/>
               </w:rPr>
-              <w:t>7</w:t>
+              <w:t>6</w:t>
             </w:r>
             <w:r>
               <w:rPr>
@@ -1322,9 +1322,9 @@
         </w:p>
         <w:p>
           <w:pPr>
-            <w:pStyle w:val="TOC2"/>
+            <w:pStyle w:val="TOC3"/>
             <w:tabs>
-              <w:tab w:val="right" w:leader="dot" w:pos="9393"/>
+              <w:tab w:val="right" w:leader="dot" w:pos="9397"/>
             </w:tabs>
             <w:rPr>
               <w:noProof/>
@@ -1332,13 +1332,13 @@
               <w:lang w:eastAsia="en-US"/>
             </w:rPr>
           </w:pPr>
-          <w:hyperlink w:anchor="_Toc112607495" w:history="1">
+          <w:hyperlink w:anchor="_Toc112618554" w:history="1">
             <w:r>
               <w:rPr>
                 <w:rStyle w:val="Hyperlink"/>
                 <w:noProof/>
               </w:rPr>
-              <w:t>Proposed Procedure</w:t>
+              <w:t>Deficiencies of online examinations</w:t>
             </w:r>
             <w:r>
               <w:rPr>
@@ -1359,7 +1359,7 @@
                 <w:noProof/>
                 <w:webHidden/>
               </w:rPr>
-              <w:instrText xml:space="preserve"> PAGEREF _Toc112607495 \h </w:instrText>
+              <w:instrText xml:space="preserve"> PAGEREF _Toc112618554 \h </w:instrText>
             </w:r>
             <w:r>
               <w:rPr>
@@ -1379,7 +1379,7 @@
                 <w:noProof/>
                 <w:webHidden/>
               </w:rPr>
-              <w:t>8</w:t>
+              <w:t>6</w:t>
             </w:r>
             <w:r>
               <w:rPr>
@@ -1392,9 +1392,9 @@
         </w:p>
         <w:p>
           <w:pPr>
-            <w:pStyle w:val="TOC1"/>
+            <w:pStyle w:val="TOC2"/>
             <w:tabs>
-              <w:tab w:val="right" w:leader="dot" w:pos="9393"/>
+              <w:tab w:val="right" w:leader="dot" w:pos="9397"/>
             </w:tabs>
             <w:rPr>
               <w:noProof/>
@@ -1402,13 +1402,13 @@
               <w:lang w:eastAsia="en-US"/>
             </w:rPr>
           </w:pPr>
-          <w:hyperlink w:anchor="_Toc112607496" w:history="1">
+          <w:hyperlink w:anchor="_Toc112618555" w:history="1">
             <w:r>
               <w:rPr>
                 <w:rStyle w:val="Hyperlink"/>
                 <w:noProof/>
               </w:rPr>
-              <w:t>Chapter 1. System Architecture</w:t>
+              <w:t>Existing Procedures</w:t>
             </w:r>
             <w:r>
               <w:rPr>
@@ -1429,7 +1429,147 @@
                 <w:noProof/>
                 <w:webHidden/>
               </w:rPr>
-              <w:instrText xml:space="preserve"> PAGEREF _Toc112607496 \h </w:instrText>
+              <w:instrText xml:space="preserve"> PAGEREF _Toc112618555 \h </w:instrText>
+            </w:r>
+            <w:r>
+              <w:rPr>
+                <w:noProof/>
+                <w:webHidden/>
+              </w:rPr>
+            </w:r>
+            <w:r>
+              <w:rPr>
+                <w:noProof/>
+                <w:webHidden/>
+              </w:rPr>
+              <w:fldChar w:fldCharType="separate"/>
+            </w:r>
+            <w:r>
+              <w:rPr>
+                <w:noProof/>
+                <w:webHidden/>
+              </w:rPr>
+              <w:t>7</w:t>
+            </w:r>
+            <w:r>
+              <w:rPr>
+                <w:noProof/>
+                <w:webHidden/>
+              </w:rPr>
+              <w:fldChar w:fldCharType="end"/>
+            </w:r>
+          </w:hyperlink>
+        </w:p>
+        <w:p>
+          <w:pPr>
+            <w:pStyle w:val="TOC2"/>
+            <w:tabs>
+              <w:tab w:val="right" w:leader="dot" w:pos="9397"/>
+            </w:tabs>
+            <w:rPr>
+              <w:noProof/>
+              <w:szCs w:val="22"/>
+              <w:lang w:eastAsia="en-US"/>
+            </w:rPr>
+          </w:pPr>
+          <w:hyperlink w:anchor="_Toc112618556" w:history="1">
+            <w:r>
+              <w:rPr>
+                <w:rStyle w:val="Hyperlink"/>
+                <w:noProof/>
+              </w:rPr>
+              <w:t>Proposed Procedure</w:t>
+            </w:r>
+            <w:r>
+              <w:rPr>
+                <w:noProof/>
+                <w:webHidden/>
+              </w:rPr>
+              <w:tab/>
+            </w:r>
+            <w:r>
+              <w:rPr>
+                <w:noProof/>
+                <w:webHidden/>
+              </w:rPr>
+              <w:fldChar w:fldCharType="begin"/>
+            </w:r>
+            <w:r>
+              <w:rPr>
+                <w:noProof/>
+                <w:webHidden/>
+              </w:rPr>
+              <w:instrText xml:space="preserve"> PAGEREF _Toc112618556 \h </w:instrText>
+            </w:r>
+            <w:r>
+              <w:rPr>
+                <w:noProof/>
+                <w:webHidden/>
+              </w:rPr>
+            </w:r>
+            <w:r>
+              <w:rPr>
+                <w:noProof/>
+                <w:webHidden/>
+              </w:rPr>
+              <w:fldChar w:fldCharType="separate"/>
+            </w:r>
+            <w:r>
+              <w:rPr>
+                <w:noProof/>
+                <w:webHidden/>
+              </w:rPr>
+              <w:t>8</w:t>
+            </w:r>
+            <w:r>
+              <w:rPr>
+                <w:noProof/>
+                <w:webHidden/>
+              </w:rPr>
+              <w:fldChar w:fldCharType="end"/>
+            </w:r>
+          </w:hyperlink>
+        </w:p>
+        <w:p>
+          <w:pPr>
+            <w:pStyle w:val="TOC1"/>
+            <w:tabs>
+              <w:tab w:val="right" w:leader="dot" w:pos="9397"/>
+            </w:tabs>
+            <w:rPr>
+              <w:noProof/>
+              <w:szCs w:val="22"/>
+              <w:lang w:eastAsia="en-US"/>
+            </w:rPr>
+          </w:pPr>
+          <w:hyperlink w:anchor="_Toc112618557" w:history="1">
+            <w:r>
+              <w:rPr>
+                <w:rStyle w:val="Hyperlink"/>
+                <w:noProof/>
+              </w:rPr>
+              <w:t>Chapter 2. System Architecture</w:t>
+            </w:r>
+            <w:r>
+              <w:rPr>
+                <w:noProof/>
+                <w:webHidden/>
+              </w:rPr>
+              <w:tab/>
+            </w:r>
+            <w:r>
+              <w:rPr>
+                <w:noProof/>
+                <w:webHidden/>
+              </w:rPr>
+              <w:fldChar w:fldCharType="begin"/>
+            </w:r>
+            <w:r>
+              <w:rPr>
+                <w:noProof/>
+                <w:webHidden/>
+              </w:rPr>
+              <w:instrText xml:space="preserve"> PAGEREF _Toc112618557 \h </w:instrText>
             </w:r>
             <w:r>
               <w:rPr>
@@ -1465,7 +1605,7 @@
             <w:pStyle w:val="TOC2"/>
             <w:tabs>
               <w:tab w:val="left" w:pos="720"/>
-              <w:tab w:val="right" w:leader="dot" w:pos="9393"/>
+              <w:tab w:val="right" w:leader="dot" w:pos="9397"/>
             </w:tabs>
             <w:rPr>
               <w:noProof/>
@@ -1473,13 +1613,13 @@
               <w:lang w:eastAsia="en-US"/>
             </w:rPr>
           </w:pPr>
-          <w:hyperlink w:anchor="_Toc112607497" w:history="1">
+          <w:hyperlink w:anchor="_Toc112618558" w:history="1">
             <w:r>
               <w:rPr>
                 <w:rStyle w:val="Hyperlink"/>
                 <w:noProof/>
               </w:rPr>
-              <w:t>1.1</w:t>
+              <w:t>2.2</w:t>
             </w:r>
             <w:r>
               <w:rPr>
@@ -1515,7 +1655,7 @@
                 <w:noProof/>
                 <w:webHidden/>
               </w:rPr>
-              <w:instrText xml:space="preserve"> PAGEREF _Toc112607497 \h </w:instrText>
+              <w:instrText xml:space="preserve"> PAGEREF _Toc112618558 \h </w:instrText>
             </w:r>
             <w:r>
               <w:rPr>
@@ -1550,7 +1690,7 @@
           <w:pPr>
             <w:pStyle w:val="TOC3"/>
             <w:tabs>
-              <w:tab w:val="right" w:leader="dot" w:pos="9393"/>
+              <w:tab w:val="right" w:leader="dot" w:pos="9397"/>
             </w:tabs>
             <w:rPr>
               <w:noProof/>
@@ -1558,7 +1698,7 @@
               <w:lang w:eastAsia="en-US"/>
             </w:rPr>
           </w:pPr>
-          <w:hyperlink w:anchor="_Toc112607498" w:history="1">
+          <w:hyperlink w:anchor="_Toc112618559" w:history="1">
             <w:r>
               <w:rPr>
                 <w:rStyle w:val="Hyperlink"/>
@@ -1585,7 +1725,7 @@
                 <w:noProof/>
                 <w:webHidden/>
               </w:rPr>
-              <w:instrText xml:space="preserve"> PAGEREF _Toc112607498 \h </w:instrText>
+              <w:instrText xml:space="preserve"> PAGEREF _Toc112618559 \h </w:instrText>
             </w:r>
             <w:r>
               <w:rPr>
@@ -1620,7 +1760,7 @@
           <w:pPr>
             <w:pStyle w:val="TOC3"/>
             <w:tabs>
-              <w:tab w:val="right" w:leader="dot" w:pos="9393"/>
+              <w:tab w:val="right" w:leader="dot" w:pos="9397"/>
             </w:tabs>
             <w:rPr>
               <w:noProof/>
@@ -1628,7 +1768,7 @@
               <w:lang w:eastAsia="en-US"/>
             </w:rPr>
           </w:pPr>
-          <w:hyperlink w:anchor="_Toc112607499" w:history="1">
+          <w:hyperlink w:anchor="_Toc112618560" w:history="1">
             <w:r>
               <w:rPr>
                 <w:rStyle w:val="Hyperlink"/>
@@ -1655,7 +1795,7 @@
                 <w:noProof/>
                 <w:webHidden/>
               </w:rPr>
-              <w:instrText xml:space="preserve"> PAGEREF _Toc112607499 \h </w:instrText>
+              <w:instrText xml:space="preserve"> PAGEREF _Toc112618560 \h </w:instrText>
             </w:r>
             <w:r>
               <w:rPr>
@@ -1691,7 +1831,7 @@
             <w:pStyle w:val="TOC2"/>
             <w:tabs>
               <w:tab w:val="left" w:pos="960"/>
-              <w:tab w:val="right" w:leader="dot" w:pos="9393"/>
+              <w:tab w:val="right" w:leader="dot" w:pos="9397"/>
             </w:tabs>
             <w:rPr>
               <w:noProof/>
@@ -1699,7 +1839,7 @@
               <w:lang w:eastAsia="en-US"/>
             </w:rPr>
           </w:pPr>
-          <w:hyperlink w:anchor="_Toc112607500" w:history="1">
+          <w:hyperlink w:anchor="_Toc112618561" w:history="1">
             <w:r>
               <w:rPr>
                 <w:rStyle w:val="Hyperlink"/>
@@ -1707,7 +1847,7 @@
                 <w:bCs/>
                 <w:noProof/>
               </w:rPr>
-              <w:t>1.2</w:t>
+              <w:t>2.2</w:t>
             </w:r>
             <w:r>
               <w:rPr>
@@ -1746,7 +1886,7 @@
                 <w:noProof/>
                 <w:webHidden/>
               </w:rPr>
-              <w:instrText xml:space="preserve"> PAGEREF _Toc112607500 \h </w:instrText>
+              <w:instrText xml:space="preserve"> PAGEREF _Toc112618561 \h </w:instrText>
             </w:r>
             <w:r>
               <w:rPr>
@@ -1781,7 +1921,7 @@
           <w:pPr>
             <w:pStyle w:val="TOC3"/>
             <w:tabs>
-              <w:tab w:val="right" w:leader="dot" w:pos="9393"/>
+              <w:tab w:val="right" w:leader="dot" w:pos="9397"/>
             </w:tabs>
             <w:rPr>
               <w:noProof/>
@@ -1789,7 +1929,7 @@
               <w:lang w:eastAsia="en-US"/>
             </w:rPr>
           </w:pPr>
-          <w:hyperlink w:anchor="_Toc112607501" w:history="1">
+          <w:hyperlink w:anchor="_Toc112618562" w:history="1">
             <w:r>
               <w:rPr>
                 <w:rStyle w:val="Hyperlink"/>
@@ -1818,7 +1958,7 @@
                 <w:noProof/>
                 <w:webHidden/>
               </w:rPr>
-              <w:instrText xml:space="preserve"> PAGEREF _Toc112607501 \h </w:instrText>
+              <w:instrText xml:space="preserve"> PAGEREF _Toc112618562 \h </w:instrText>
             </w:r>
             <w:r>
               <w:rPr>
@@ -1853,7 +1993,7 @@
           <w:pPr>
             <w:pStyle w:val="TOC3"/>
             <w:tabs>
-              <w:tab w:val="right" w:leader="dot" w:pos="9393"/>
+              <w:tab w:val="right" w:leader="dot" w:pos="9397"/>
             </w:tabs>
             <w:rPr>
               <w:noProof/>
@@ -1861,7 +2001,7 @@
               <w:lang w:eastAsia="en-US"/>
             </w:rPr>
           </w:pPr>
-          <w:hyperlink w:anchor="_Toc112607502" w:history="1">
+          <w:hyperlink w:anchor="_Toc112618563" w:history="1">
             <w:r>
               <w:rPr>
                 <w:rStyle w:val="Hyperlink"/>
@@ -1888,7 +2028,7 @@
                 <w:noProof/>
                 <w:webHidden/>
               </w:rPr>
-              <w:instrText xml:space="preserve"> PAGEREF _Toc112607502 \h </w:instrText>
+              <w:instrText xml:space="preserve"> PAGEREF _Toc112618563 \h </w:instrText>
             </w:r>
             <w:r>
               <w:rPr>
@@ -1924,7 +2064,7 @@
             <w:pStyle w:val="TOC2"/>
             <w:tabs>
               <w:tab w:val="left" w:pos="720"/>
-              <w:tab w:val="right" w:leader="dot" w:pos="9393"/>
+              <w:tab w:val="right" w:leader="dot" w:pos="9397"/>
             </w:tabs>
             <w:rPr>
               <w:noProof/>
@@ -1932,13 +2072,13 @@
               <w:lang w:eastAsia="en-US"/>
             </w:rPr>
           </w:pPr>
-          <w:hyperlink w:anchor="_Toc112607503" w:history="1">
+          <w:hyperlink w:anchor="_Toc112618564" w:history="1">
             <w:r>
               <w:rPr>
                 <w:rStyle w:val="Hyperlink"/>
                 <w:noProof/>
               </w:rPr>
-              <w:t>1.3</w:t>
+              <w:t>2.3</w:t>
             </w:r>
             <w:r>
               <w:rPr>
@@ -1974,7 +2114,7 @@
                 <w:noProof/>
                 <w:webHidden/>
               </w:rPr>
-              <w:instrText xml:space="preserve"> PAGEREF _Toc112607503 \h </w:instrText>
+              <w:instrText xml:space="preserve"> PAGEREF _Toc112618564 \h </w:instrText>
             </w:r>
             <w:r>
               <w:rPr>
@@ -2009,7 +2149,7 @@
           <w:pPr>
             <w:pStyle w:val="TOC3"/>
             <w:tabs>
-              <w:tab w:val="right" w:leader="dot" w:pos="9393"/>
+              <w:tab w:val="right" w:leader="dot" w:pos="9397"/>
             </w:tabs>
             <w:rPr>
               <w:noProof/>
@@ -2017,7 +2157,7 @@
               <w:lang w:eastAsia="en-US"/>
             </w:rPr>
           </w:pPr>
-          <w:hyperlink w:anchor="_Toc112607504" w:history="1">
+          <w:hyperlink w:anchor="_Toc112618565" w:history="1">
             <w:r>
               <w:rPr>
                 <w:rStyle w:val="Hyperlink"/>
@@ -2044,7 +2184,7 @@
                 <w:noProof/>
                 <w:webHidden/>
               </w:rPr>
-              <w:instrText xml:space="preserve"> PAGEREF _Toc112607504 \h </w:instrText>
+              <w:instrText xml:space="preserve"> PAGEREF _Toc112618565 \h </w:instrText>
             </w:r>
             <w:r>
               <w:rPr>
@@ -2079,7 +2219,7 @@
           <w:pPr>
             <w:pStyle w:val="TOC3"/>
             <w:tabs>
-              <w:tab w:val="right" w:leader="dot" w:pos="9393"/>
+              <w:tab w:val="right" w:leader="dot" w:pos="9397"/>
             </w:tabs>
             <w:rPr>
               <w:noProof/>
@@ -2087,7 +2227,7 @@
               <w:lang w:eastAsia="en-US"/>
             </w:rPr>
           </w:pPr>
-          <w:hyperlink w:anchor="_Toc112607505" w:history="1">
+          <w:hyperlink w:anchor="_Toc112618566" w:history="1">
             <w:r>
               <w:rPr>
                 <w:rStyle w:val="Hyperlink"/>
@@ -2114,7 +2254,7 @@
                 <w:noProof/>
                 <w:webHidden/>
               </w:rPr>
-              <w:instrText xml:space="preserve"> PAGEREF _Toc112607505 \h </w:instrText>
+              <w:instrText xml:space="preserve"> PAGEREF _Toc112618566 \h </w:instrText>
             </w:r>
             <w:r>
               <w:rPr>
@@ -2149,7 +2289,7 @@
           <w:pPr>
             <w:pStyle w:val="TOC3"/>
             <w:tabs>
-              <w:tab w:val="right" w:leader="dot" w:pos="9393"/>
+              <w:tab w:val="right" w:leader="dot" w:pos="9397"/>
             </w:tabs>
             <w:rPr>
               <w:noProof/>
@@ -2157,7 +2297,7 @@
               <w:lang w:eastAsia="en-US"/>
             </w:rPr>
           </w:pPr>
-          <w:hyperlink w:anchor="_Toc112607506" w:history="1">
+          <w:hyperlink w:anchor="_Toc112618567" w:history="1">
             <w:r>
               <w:rPr>
                 <w:rStyle w:val="Hyperlink"/>
@@ -2184,7 +2324,7 @@
                 <w:noProof/>
                 <w:webHidden/>
               </w:rPr>
-              <w:instrText xml:space="preserve"> PAGEREF _Toc112607506 \h </w:instrText>
+              <w:instrText xml:space="preserve"> PAGEREF _Toc112618567 \h </w:instrText>
             </w:r>
             <w:r>
               <w:rPr>
@@ -2219,7 +2359,7 @@
           <w:pPr>
             <w:pStyle w:val="TOC1"/>
             <w:tabs>
-              <w:tab w:val="right" w:leader="dot" w:pos="9393"/>
+              <w:tab w:val="right" w:leader="dot" w:pos="9397"/>
             </w:tabs>
             <w:rPr>
               <w:noProof/>
@@ -2227,13 +2367,13 @@
               <w:lang w:eastAsia="en-US"/>
             </w:rPr>
           </w:pPr>
-          <w:hyperlink w:anchor="_Toc112607507" w:history="1">
+          <w:hyperlink w:anchor="_Toc112618568" w:history="1">
             <w:r>
               <w:rPr>
                 <w:rStyle w:val="Hyperlink"/>
                 <w:noProof/>
               </w:rPr>
-              <w:t>Chapter 2. Detection Solution Study &amp; Analysis</w:t>
+              <w:t>Chapter 3. Detection Solution Study &amp; Analysis</w:t>
             </w:r>
             <w:r>
               <w:rPr>
@@ -2254,7 +2394,7 @@
                 <w:noProof/>
                 <w:webHidden/>
               </w:rPr>
-              <w:instrText xml:space="preserve"> PAGEREF _Toc112607507 \h </w:instrText>
+              <w:instrText xml:space="preserve"> PAGEREF _Toc112618568 \h </w:instrText>
             </w:r>
             <w:r>
               <w:rPr>
@@ -2289,7 +2429,7 @@
           <w:pPr>
             <w:pStyle w:val="TOC2"/>
             <w:tabs>
-              <w:tab w:val="right" w:leader="dot" w:pos="9393"/>
+              <w:tab w:val="right" w:leader="dot" w:pos="9397"/>
             </w:tabs>
             <w:rPr>
               <w:noProof/>
@@ -2297,7 +2437,7 @@
               <w:lang w:eastAsia="en-US"/>
             </w:rPr>
           </w:pPr>
-          <w:hyperlink w:anchor="_Toc112607508" w:history="1">
+          <w:hyperlink w:anchor="_Toc112618569" w:history="1">
             <w:r>
               <w:rPr>
                 <w:rStyle w:val="Hyperlink"/>
@@ -2324,7 +2464,7 @@
                 <w:noProof/>
                 <w:webHidden/>
               </w:rPr>
-              <w:instrText xml:space="preserve"> PAGEREF _Toc112607508 \h </w:instrText>
+              <w:instrText xml:space="preserve"> PAGEREF _Toc112618569 \h </w:instrText>
             </w:r>
             <w:r>
               <w:rPr>
@@ -2359,7 +2499,7 @@
           <w:pPr>
             <w:pStyle w:val="TOC2"/>
             <w:tabs>
-              <w:tab w:val="right" w:leader="dot" w:pos="9393"/>
+              <w:tab w:val="right" w:leader="dot" w:pos="9397"/>
             </w:tabs>
             <w:rPr>
               <w:noProof/>
@@ -2367,7 +2507,7 @@
               <w:lang w:eastAsia="en-US"/>
             </w:rPr>
           </w:pPr>
-          <w:hyperlink w:anchor="_Toc112607509" w:history="1">
+          <w:hyperlink w:anchor="_Toc112618570" w:history="1">
             <w:r>
               <w:rPr>
                 <w:rStyle w:val="Hyperlink"/>
@@ -2394,7 +2534,7 @@
                 <w:noProof/>
                 <w:webHidden/>
               </w:rPr>
-              <w:instrText xml:space="preserve"> PAGEREF _Toc112607509 \h </w:instrText>
+              <w:instrText xml:space="preserve"> PAGEREF _Toc112618570 \h </w:instrText>
             </w:r>
             <w:r>
               <w:rPr>
@@ -2429,7 +2569,7 @@
           <w:pPr>
             <w:pStyle w:val="TOC3"/>
             <w:tabs>
-              <w:tab w:val="right" w:leader="dot" w:pos="9393"/>
+              <w:tab w:val="right" w:leader="dot" w:pos="9397"/>
             </w:tabs>
             <w:rPr>
               <w:noProof/>
@@ -2437,7 +2577,7 @@
               <w:lang w:eastAsia="en-US"/>
             </w:rPr>
           </w:pPr>
-          <w:hyperlink w:anchor="_Toc112607510" w:history="1">
+          <w:hyperlink w:anchor="_Toc112618571" w:history="1">
             <w:r>
               <w:rPr>
                 <w:rStyle w:val="Hyperlink"/>
@@ -2464,7 +2604,7 @@
                 <w:noProof/>
                 <w:webHidden/>
               </w:rPr>
-              <w:instrText xml:space="preserve"> PAGEREF _Toc112607510 \h </w:instrText>
+              <w:instrText xml:space="preserve"> PAGEREF _Toc112618571 \h </w:instrText>
             </w:r>
             <w:r>
               <w:rPr>
@@ -2499,7 +2639,7 @@
           <w:pPr>
             <w:pStyle w:val="TOC3"/>
             <w:tabs>
-              <w:tab w:val="right" w:leader="dot" w:pos="9393"/>
+              <w:tab w:val="right" w:leader="dot" w:pos="9397"/>
             </w:tabs>
             <w:rPr>
               <w:noProof/>
@@ -2507,7 +2647,7 @@
               <w:lang w:eastAsia="en-US"/>
             </w:rPr>
           </w:pPr>
-          <w:hyperlink w:anchor="_Toc112607511" w:history="1">
+          <w:hyperlink w:anchor="_Toc112618572" w:history="1">
             <w:r>
               <w:rPr>
                 <w:rStyle w:val="Hyperlink"/>
@@ -2534,7 +2674,7 @@
                 <w:noProof/>
                 <w:webHidden/>
               </w:rPr>
-              <w:instrText xml:space="preserve"> PAGEREF _Toc112607511 \h </w:instrText>
+              <w:instrText xml:space="preserve"> PAGEREF _Toc112618572 \h </w:instrText>
             </w:r>
             <w:r>
               <w:rPr>
@@ -2569,7 +2709,7 @@
           <w:pPr>
             <w:pStyle w:val="TOC3"/>
             <w:tabs>
-              <w:tab w:val="right" w:leader="dot" w:pos="9393"/>
+              <w:tab w:val="right" w:leader="dot" w:pos="9397"/>
             </w:tabs>
             <w:rPr>
               <w:noProof/>
@@ -2577,7 +2717,7 @@
               <w:lang w:eastAsia="en-US"/>
             </w:rPr>
           </w:pPr>
-          <w:hyperlink w:anchor="_Toc112607512" w:history="1">
+          <w:hyperlink w:anchor="_Toc112618573" w:history="1">
             <w:r>
               <w:rPr>
                 <w:rStyle w:val="Hyperlink"/>
@@ -2604,7 +2744,7 @@
                 <w:noProof/>
                 <w:webHidden/>
               </w:rPr>
-              <w:instrText xml:space="preserve"> PAGEREF _Toc112607512 \h </w:instrText>
+              <w:instrText xml:space="preserve"> PAGEREF _Toc112618573 \h </w:instrText>
             </w:r>
             <w:r>
               <w:rPr>
@@ -2639,7 +2779,7 @@
           <w:pPr>
             <w:pStyle w:val="TOC2"/>
             <w:tabs>
-              <w:tab w:val="right" w:leader="dot" w:pos="9393"/>
+              <w:tab w:val="right" w:leader="dot" w:pos="9397"/>
             </w:tabs>
             <w:rPr>
               <w:noProof/>
@@ -2647,7 +2787,7 @@
               <w:lang w:eastAsia="en-US"/>
             </w:rPr>
           </w:pPr>
-          <w:hyperlink w:anchor="_Toc112607513" w:history="1">
+          <w:hyperlink w:anchor="_Toc112618574" w:history="1">
             <w:r>
               <w:rPr>
                 <w:rStyle w:val="Hyperlink"/>
@@ -2674,7 +2814,7 @@
                 <w:noProof/>
                 <w:webHidden/>
               </w:rPr>
-              <w:instrText xml:space="preserve"> PAGEREF _Toc112607513 \h </w:instrText>
+              <w:instrText xml:space="preserve"> PAGEREF _Toc112618574 \h </w:instrText>
             </w:r>
             <w:r>
               <w:rPr>
@@ -2709,7 +2849,7 @@
           <w:pPr>
             <w:pStyle w:val="TOC2"/>
             <w:tabs>
-              <w:tab w:val="right" w:leader="dot" w:pos="9393"/>
+              <w:tab w:val="right" w:leader="dot" w:pos="9397"/>
             </w:tabs>
             <w:rPr>
               <w:noProof/>
@@ -2717,7 +2857,7 @@
               <w:lang w:eastAsia="en-US"/>
             </w:rPr>
           </w:pPr>
-          <w:hyperlink w:anchor="_Toc112607514" w:history="1">
+          <w:hyperlink w:anchor="_Toc112618575" w:history="1">
             <w:r>
               <w:rPr>
                 <w:rStyle w:val="Hyperlink"/>
@@ -2744,7 +2884,7 @@
                 <w:noProof/>
                 <w:webHidden/>
               </w:rPr>
-              <w:instrText xml:space="preserve"> PAGEREF _Toc112607514 \h </w:instrText>
+              <w:instrText xml:space="preserve"> PAGEREF _Toc112618575 \h </w:instrText>
             </w:r>
             <w:r>
               <w:rPr>
@@ -2779,7 +2919,7 @@
           <w:pPr>
             <w:pStyle w:val="TOC2"/>
             <w:tabs>
-              <w:tab w:val="right" w:leader="dot" w:pos="9393"/>
+              <w:tab w:val="right" w:leader="dot" w:pos="9397"/>
             </w:tabs>
             <w:rPr>
               <w:noProof/>
@@ -2787,7 +2927,7 @@
               <w:lang w:eastAsia="en-US"/>
             </w:rPr>
           </w:pPr>
-          <w:hyperlink w:anchor="_Toc112607515" w:history="1">
+          <w:hyperlink w:anchor="_Toc112618576" w:history="1">
             <w:r>
               <w:rPr>
                 <w:rStyle w:val="Hyperlink"/>
@@ -2814,7 +2954,7 @@
                 <w:noProof/>
                 <w:webHidden/>
               </w:rPr>
-              <w:instrText xml:space="preserve"> PAGEREF _Toc112607515 \h </w:instrText>
+              <w:instrText xml:space="preserve"> PAGEREF _Toc112618576 \h </w:instrText>
             </w:r>
             <w:r>
               <w:rPr>
@@ -2849,7 +2989,7 @@
           <w:pPr>
             <w:pStyle w:val="TOC1"/>
             <w:tabs>
-              <w:tab w:val="right" w:leader="dot" w:pos="9393"/>
+              <w:tab w:val="right" w:leader="dot" w:pos="9397"/>
             </w:tabs>
             <w:rPr>
               <w:noProof/>
@@ -2857,7 +2997,7 @@
               <w:lang w:eastAsia="en-US"/>
             </w:rPr>
           </w:pPr>
-          <w:hyperlink w:anchor="_Toc112607516" w:history="1">
+          <w:hyperlink w:anchor="_Toc112618577" w:history="1">
             <w:r>
               <w:rPr>
                 <w:rStyle w:val="Hyperlink"/>
@@ -2884,7 +3024,7 @@
                 <w:noProof/>
                 <w:webHidden/>
               </w:rPr>
-              <w:instrText xml:space="preserve"> PAGEREF _Toc112607516 \h </w:instrText>
+              <w:instrText xml:space="preserve"> PAGEREF _Toc112618577 \h </w:instrText>
             </w:r>
             <w:r>
               <w:rPr>
@@ -2919,7 +3059,7 @@
           <w:pPr>
             <w:pStyle w:val="TOC2"/>
             <w:tabs>
-              <w:tab w:val="right" w:leader="dot" w:pos="9393"/>
+              <w:tab w:val="right" w:leader="dot" w:pos="9397"/>
             </w:tabs>
             <w:rPr>
               <w:noProof/>
@@ -2927,7 +3067,7 @@
               <w:lang w:eastAsia="en-US"/>
             </w:rPr>
           </w:pPr>
-          <w:hyperlink w:anchor="_Toc112607517" w:history="1">
+          <w:hyperlink w:anchor="_Toc112618578" w:history="1">
             <w:r>
               <w:rPr>
                 <w:rStyle w:val="Hyperlink"/>
@@ -2954,7 +3094,7 @@
                 <w:noProof/>
                 <w:webHidden/>
               </w:rPr>
-              <w:instrText xml:space="preserve"> PAGEREF _Toc112607517 \h </w:instrText>
+              <w:instrText xml:space="preserve"> PAGEREF _Toc112618578 \h </w:instrText>
             </w:r>
             <w:r>
               <w:rPr>
@@ -2989,7 +3129,7 @@
           <w:pPr>
             <w:pStyle w:val="TOC3"/>
             <w:tabs>
-              <w:tab w:val="right" w:leader="dot" w:pos="9393"/>
+              <w:tab w:val="right" w:leader="dot" w:pos="9397"/>
             </w:tabs>
             <w:rPr>
               <w:noProof/>
@@ -2997,7 +3137,7 @@
               <w:lang w:eastAsia="en-US"/>
             </w:rPr>
           </w:pPr>
-          <w:hyperlink w:anchor="_Toc112607518" w:history="1">
+          <w:hyperlink w:anchor="_Toc112618579" w:history="1">
             <w:r>
               <w:rPr>
                 <w:rStyle w:val="Hyperlink"/>
@@ -3024,7 +3164,7 @@
                 <w:noProof/>
                 <w:webHidden/>
               </w:rPr>
-              <w:instrText xml:space="preserve"> PAGEREF _Toc112607518 \h </w:instrText>
+              <w:instrText xml:space="preserve"> PAGEREF _Toc112618579 \h </w:instrText>
             </w:r>
             <w:r>
               <w:rPr>
@@ -3059,7 +3199,7 @@
           <w:pPr>
             <w:pStyle w:val="TOC3"/>
             <w:tabs>
-              <w:tab w:val="right" w:leader="dot" w:pos="9393"/>
+              <w:tab w:val="right" w:leader="dot" w:pos="9397"/>
             </w:tabs>
             <w:rPr>
               <w:noProof/>
@@ -3067,7 +3207,7 @@
               <w:lang w:eastAsia="en-US"/>
             </w:rPr>
           </w:pPr>
-          <w:hyperlink w:anchor="_Toc112607519" w:history="1">
+          <w:hyperlink w:anchor="_Toc112618580" w:history="1">
             <w:r>
               <w:rPr>
                 <w:rStyle w:val="Hyperlink"/>
@@ -3094,7 +3234,7 @@
                 <w:noProof/>
                 <w:webHidden/>
               </w:rPr>
-              <w:instrText xml:space="preserve"> PAGEREF _Toc112607519 \h </w:instrText>
+              <w:instrText xml:space="preserve"> PAGEREF _Toc112618580 \h </w:instrText>
             </w:r>
             <w:r>
               <w:rPr>
@@ -3129,7 +3269,7 @@
           <w:pPr>
             <w:pStyle w:val="TOC3"/>
             <w:tabs>
-              <w:tab w:val="right" w:leader="dot" w:pos="9393"/>
+              <w:tab w:val="right" w:leader="dot" w:pos="9397"/>
             </w:tabs>
             <w:rPr>
               <w:noProof/>
@@ -3137,7 +3277,7 @@
               <w:lang w:eastAsia="en-US"/>
             </w:rPr>
           </w:pPr>
-          <w:hyperlink w:anchor="_Toc112607520" w:history="1">
+          <w:hyperlink w:anchor="_Toc112618581" w:history="1">
             <w:r>
               <w:rPr>
                 <w:rStyle w:val="Hyperlink"/>
@@ -3164,7 +3304,7 @@
                 <w:noProof/>
                 <w:webHidden/>
               </w:rPr>
-              <w:instrText xml:space="preserve"> PAGEREF _Toc112607520 \h </w:instrText>
+              <w:instrText xml:space="preserve"> PAGEREF _Toc112618581 \h </w:instrText>
             </w:r>
             <w:r>
               <w:rPr>
@@ -3199,7 +3339,7 @@
           <w:pPr>
             <w:pStyle w:val="TOC3"/>
             <w:tabs>
-              <w:tab w:val="right" w:leader="dot" w:pos="9393"/>
+              <w:tab w:val="right" w:leader="dot" w:pos="9397"/>
             </w:tabs>
             <w:rPr>
               <w:noProof/>
@@ -3207,7 +3347,7 @@
               <w:lang w:eastAsia="en-US"/>
             </w:rPr>
           </w:pPr>
-          <w:hyperlink w:anchor="_Toc112607521" w:history="1">
+          <w:hyperlink w:anchor="_Toc112618582" w:history="1">
             <w:r>
               <w:rPr>
                 <w:rStyle w:val="Hyperlink"/>
@@ -3234,7 +3374,7 @@
                 <w:noProof/>
                 <w:webHidden/>
               </w:rPr>
-              <w:instrText xml:space="preserve"> PAGEREF _Toc112607521 \h </w:instrText>
+              <w:instrText xml:space="preserve"> PAGEREF _Toc112618582 \h </w:instrText>
             </w:r>
             <w:r>
               <w:rPr>
@@ -3269,7 +3409,7 @@
           <w:pPr>
             <w:pStyle w:val="TOC2"/>
             <w:tabs>
-              <w:tab w:val="right" w:leader="dot" w:pos="9393"/>
+              <w:tab w:val="right" w:leader="dot" w:pos="9397"/>
             </w:tabs>
             <w:rPr>
               <w:noProof/>
@@ -3277,7 +3417,7 @@
               <w:lang w:eastAsia="en-US"/>
             </w:rPr>
           </w:pPr>
-          <w:hyperlink w:anchor="_Toc112607522" w:history="1">
+          <w:hyperlink w:anchor="_Toc112618583" w:history="1">
             <w:r>
               <w:rPr>
                 <w:rStyle w:val="Hyperlink"/>
@@ -3304,7 +3444,7 @@
                 <w:noProof/>
                 <w:webHidden/>
               </w:rPr>
-              <w:instrText xml:space="preserve"> PAGEREF _Toc112607522 \h </w:instrText>
+              <w:instrText xml:space="preserve"> PAGEREF _Toc112618583 \h </w:instrText>
             </w:r>
             <w:r>
               <w:rPr>
@@ -3339,7 +3479,7 @@
           <w:pPr>
             <w:pStyle w:val="TOC1"/>
             <w:tabs>
-              <w:tab w:val="right" w:leader="dot" w:pos="9393"/>
+              <w:tab w:val="right" w:leader="dot" w:pos="9397"/>
             </w:tabs>
             <w:rPr>
               <w:noProof/>
@@ -3347,7 +3487,7 @@
               <w:lang w:eastAsia="en-US"/>
             </w:rPr>
           </w:pPr>
-          <w:hyperlink w:anchor="_Toc112607523" w:history="1">
+          <w:hyperlink w:anchor="_Toc112618584" w:history="1">
             <w:r>
               <w:rPr>
                 <w:rStyle w:val="Hyperlink"/>
@@ -3374,7 +3514,7 @@
                 <w:noProof/>
                 <w:webHidden/>
               </w:rPr>
-              <w:instrText xml:space="preserve"> PAGEREF _Toc112607523 \h </w:instrText>
+              <w:instrText xml:space="preserve"> PAGEREF _Toc112618584 \h </w:instrText>
             </w:r>
             <w:r>
               <w:rPr>
@@ -3409,7 +3549,7 @@
           <w:pPr>
             <w:pStyle w:val="TOC2"/>
             <w:tabs>
-              <w:tab w:val="right" w:leader="dot" w:pos="9393"/>
+              <w:tab w:val="right" w:leader="dot" w:pos="9397"/>
             </w:tabs>
             <w:rPr>
               <w:noProof/>
@@ -3417,7 +3557,7 @@
               <w:lang w:eastAsia="en-US"/>
             </w:rPr>
           </w:pPr>
-          <w:hyperlink w:anchor="_Toc112607524" w:history="1">
+          <w:hyperlink w:anchor="_Toc112618585" w:history="1">
             <w:r>
               <w:rPr>
                 <w:rStyle w:val="Hyperlink"/>
@@ -3444,7 +3584,7 @@
                 <w:noProof/>
                 <w:webHidden/>
               </w:rPr>
-              <w:instrText xml:space="preserve"> PAGEREF _Toc112607524 \h </w:instrText>
+              <w:instrText xml:space="preserve"> PAGEREF _Toc112618585 \h </w:instrText>
             </w:r>
             <w:r>
               <w:rPr>
@@ -3479,7 +3619,7 @@
           <w:pPr>
             <w:pStyle w:val="TOC2"/>
             <w:tabs>
-              <w:tab w:val="right" w:leader="dot" w:pos="9393"/>
+              <w:tab w:val="right" w:leader="dot" w:pos="9397"/>
             </w:tabs>
             <w:rPr>
               <w:noProof/>
@@ -3487,7 +3627,7 @@
               <w:lang w:eastAsia="en-US"/>
             </w:rPr>
           </w:pPr>
-          <w:hyperlink w:anchor="_Toc112607525" w:history="1">
+          <w:hyperlink w:anchor="_Toc112618586" w:history="1">
             <w:r>
               <w:rPr>
                 <w:rStyle w:val="Hyperlink"/>
@@ -3514,7 +3654,7 @@
                 <w:noProof/>
                 <w:webHidden/>
               </w:rPr>
-              <w:instrText xml:space="preserve"> PAGEREF _Toc112607525 \h </w:instrText>
+              <w:instrText xml:space="preserve"> PAGEREF _Toc112618586 \h </w:instrText>
             </w:r>
             <w:r>
               <w:rPr>
@@ -3534,7 +3674,7 @@
                 <w:noProof/>
                 <w:webHidden/>
               </w:rPr>
-              <w:t>0</w:t>
+              <w:t>37</w:t>
             </w:r>
             <w:r>
               <w:rPr>
@@ -3549,7 +3689,7 @@
           <w:pPr>
             <w:pStyle w:val="TOC1"/>
             <w:tabs>
-              <w:tab w:val="right" w:leader="dot" w:pos="9393"/>
+              <w:tab w:val="right" w:leader="dot" w:pos="9397"/>
             </w:tabs>
             <w:rPr>
               <w:noProof/>
@@ -3557,7 +3697,7 @@
               <w:lang w:eastAsia="en-US"/>
             </w:rPr>
           </w:pPr>
-          <w:hyperlink w:anchor="_Toc112607526" w:history="1">
+          <w:hyperlink w:anchor="_Toc112618587" w:history="1">
             <w:r>
               <w:rPr>
                 <w:rStyle w:val="Hyperlink"/>
@@ -3584,7 +3724,7 @@
                 <w:noProof/>
                 <w:webHidden/>
               </w:rPr>
-              <w:instrText xml:space="preserve"> PAGEREF _Toc112607526 \h </w:instrText>
+              <w:instrText xml:space="preserve"> PAGEREF _Toc112618587 \h </w:instrText>
             </w:r>
             <w:r>
               <w:rPr>
@@ -3604,7 +3744,7 @@
                 <w:noProof/>
                 <w:webHidden/>
               </w:rPr>
-              <w:t>3</w:t>
+              <w:t>39</w:t>
             </w:r>
             <w:r>
               <w:rPr>
@@ -3619,7 +3759,7 @@
           <w:pPr>
             <w:pStyle w:val="TOC1"/>
             <w:tabs>
-              <w:tab w:val="right" w:leader="dot" w:pos="9393"/>
+              <w:tab w:val="right" w:leader="dot" w:pos="9397"/>
             </w:tabs>
             <w:rPr>
               <w:noProof/>
@@ -3627,7 +3767,7 @@
               <w:lang w:eastAsia="en-US"/>
             </w:rPr>
           </w:pPr>
-          <w:hyperlink w:anchor="_Toc112607527" w:history="1">
+          <w:hyperlink w:anchor="_Toc112618588" w:history="1">
             <w:r>
               <w:rPr>
                 <w:rStyle w:val="Hyperlink"/>
@@ -3655,7 +3795,7 @@
                 <w:noProof/>
                 <w:webHidden/>
               </w:rPr>
-              <w:instrText xml:space="preserve"> PAGEREF _Toc112607527 \h </w:instrText>
+              <w:instrText xml:space="preserve"> PAGEREF _Toc112618588 \h </w:instrText>
             </w:r>
             <w:r>
               <w:rPr>
@@ -3675,7 +3815,7 @@
                 <w:noProof/>
                 <w:webHidden/>
               </w:rPr>
-              <w:t>5</w:t>
+              <w:t>40</w:t>
             </w:r>
             <w:r>
               <w:rPr>
@@ -3690,7 +3830,7 @@
           <w:pPr>
             <w:pStyle w:val="TOC1"/>
             <w:tabs>
-              <w:tab w:val="right" w:leader="dot" w:pos="9393"/>
+              <w:tab w:val="right" w:leader="dot" w:pos="9397"/>
             </w:tabs>
             <w:rPr>
               <w:noProof/>
@@ -3698,7 +3838,7 @@
               <w:lang w:eastAsia="en-US"/>
             </w:rPr>
           </w:pPr>
-          <w:hyperlink w:anchor="_Toc112607528" w:history="1">
+          <w:hyperlink w:anchor="_Toc112618589" w:history="1">
             <w:r>
               <w:rPr>
                 <w:rStyle w:val="Hyperlink"/>
@@ -3726,7 +3866,7 @@
                 <w:noProof/>
                 <w:webHidden/>
               </w:rPr>
-              <w:instrText xml:space="preserve"> PAGEREF _Toc112607528 \h </w:instrText>
+              <w:instrText xml:space="preserve"> PAGEREF _Toc112618589 \h </w:instrText>
             </w:r>
             <w:r>
               <w:rPr>
@@ -3746,7 +3886,7 @@
                 <w:noProof/>
                 <w:webHidden/>
               </w:rPr>
-              <w:t>6</w:t>
+              <w:t>41</w:t>
             </w:r>
             <w:r>
               <w:rPr>
@@ -3761,7 +3901,7 @@
           <w:pPr>
             <w:pStyle w:val="TOC1"/>
             <w:tabs>
-              <w:tab w:val="right" w:leader="dot" w:pos="9393"/>
+              <w:tab w:val="right" w:leader="dot" w:pos="9397"/>
             </w:tabs>
             <w:rPr>
               <w:noProof/>
@@ -3769,7 +3909,7 @@
               <w:lang w:eastAsia="en-US"/>
             </w:rPr>
           </w:pPr>
-          <w:hyperlink w:anchor="_Toc112607529" w:history="1">
+          <w:hyperlink w:anchor="_Toc112618590" w:history="1">
             <w:r>
               <w:rPr>
                 <w:rStyle w:val="Hyperlink"/>
@@ -3797,7 +3937,7 @@
                 <w:noProof/>
                 <w:webHidden/>
               </w:rPr>
-              <w:instrText xml:space="preserve"> PAGEREF _Toc112607529 \h </w:instrText>
+              <w:instrText xml:space="preserve"> PAGEREF _Toc112618590 \h </w:instrText>
             </w:r>
             <w:r>
               <w:rPr>
@@ -3817,7 +3957,7 @@
                 <w:noProof/>
                 <w:webHidden/>
               </w:rPr>
-              <w:t>7</w:t>
+              <w:t>42</w:t>
             </w:r>
             <w:r>
               <w:rPr>
@@ -3832,7 +3972,7 @@
           <w:pPr>
             <w:pStyle w:val="TOC1"/>
             <w:tabs>
-              <w:tab w:val="right" w:leader="dot" w:pos="9393"/>
+              <w:tab w:val="right" w:leader="dot" w:pos="9397"/>
             </w:tabs>
             <w:rPr>
               <w:noProof/>
@@ -3840,14 +3980,14 @@
               <w:lang w:eastAsia="en-US"/>
             </w:rPr>
           </w:pPr>
-          <w:hyperlink w:anchor="_Toc112607530" w:history="1">
+          <w:hyperlink w:anchor="_Toc112618591" w:history="1">
             <w:r>
               <w:rPr>
                 <w:rStyle w:val="Hyperlink"/>
                 <w:noProof/>
                 <w:shd w:val="clear" w:color="auto" w:fill="DDDDDD" w:themeFill="accent1"/>
               </w:rPr>
-              <w:t>appendices</w:t>
+              <w:t>Appendices</w:t>
             </w:r>
             <w:r>
               <w:rPr>
@@ -3868,7 +4008,7 @@
                 <w:noProof/>
                 <w:webHidden/>
               </w:rPr>
-              <w:instrText xml:space="preserve"> PAGEREF _Toc112607530 \h </w:instrText>
+              <w:instrText xml:space="preserve"> PAGEREF _Toc112618591 \h </w:instrText>
             </w:r>
             <w:r>
               <w:rPr>
@@ -3888,7 +4028,77 @@
                 <w:noProof/>
                 <w:webHidden/>
               </w:rPr>
-              <w:t>8</w:t>
+              <w:t>43</w:t>
+            </w:r>
+            <w:r>
+              <w:rPr>
+                <w:noProof/>
+                <w:webHidden/>
+              </w:rPr>
+              <w:fldChar w:fldCharType="end"/>
+            </w:r>
+          </w:hyperlink>
+        </w:p>
+        <w:p>
+          <w:pPr>
+            <w:pStyle w:val="TOC2"/>
+            <w:tabs>
+              <w:tab w:val="right" w:leader="dot" w:pos="9397"/>
+            </w:tabs>
+            <w:rPr>
+              <w:noProof/>
+              <w:szCs w:val="22"/>
+              <w:lang w:eastAsia="en-US"/>
+            </w:rPr>
+          </w:pPr>
+          <w:hyperlink w:anchor="_Toc112618592" w:history="1">
+            <w:r>
+              <w:rPr>
+                <w:rStyle w:val="Hyperlink"/>
+                <w:noProof/>
+              </w:rPr>
+              <w:t>Appendix A. Large Tables</w:t>
+            </w:r>
+            <w:r>
+              <w:rPr>
+                <w:noProof/>
+                <w:webHidden/>
+              </w:rPr>
+              <w:tab/>
+            </w:r>
+            <w:r>
+              <w:rPr>
+                <w:noProof/>
+                <w:webHidden/>
+              </w:rPr>
+              <w:fldChar w:fldCharType="begin"/>
+            </w:r>
+            <w:r>
+              <w:rPr>
+                <w:noProof/>
+                <w:webHidden/>
+              </w:rPr>
+              <w:instrText xml:space="preserve"> PAGEREF _Toc112618592 \h </w:instrText>
+            </w:r>
+            <w:r>
+              <w:rPr>
+                <w:noProof/>
+                <w:webHidden/>
+              </w:rPr>
+            </w:r>
+            <w:r>
+              <w:rPr>
+                <w:noProof/>
+                <w:webHidden/>
+              </w:rPr>
+              <w:fldChar w:fldCharType="separate"/>
+            </w:r>
+            <w:r>
+              <w:rPr>
+                <w:noProof/>
+                <w:webHidden/>
+              </w:rPr>
+              <w:t>43</w:t>
             </w:r>
             <w:r>
               <w:rPr>
@@ -3917,6 +4127,22 @@
           <w:szCs w:val="22"/>
         </w:rPr>
       </w:pPr>
+      <w:r>
+        <w:rPr>
+          <w:szCs w:val="22"/>
+        </w:rPr>
+        <w:br w:type="column"/>
+      </w:r>
+    </w:p>
+    <w:p>
+      <w:pPr>
+        <w:pStyle w:val="Heading10"/>
+      </w:pPr>
+      <w:bookmarkStart w:id="3" w:name="_Toc112618552"/>
+      <w:r>
+        <w:t>Chapter 1. Introduction</w:t>
+      </w:r>
+      <w:bookmarkEnd w:id="3"/>
     </w:p>
     <w:p>
       <w:pPr>
@@ -3926,15 +4152,11 @@
           <w:rStyle w:val="Heading2Char"/>
         </w:rPr>
       </w:pPr>
-      <w:r>
-        <w:br w:type="column"/>
-      </w:r>
-      <w:bookmarkStart w:id="3" w:name="_Toc112607493"/>
-      <w:r>
-        <w:lastRenderedPageBreak/>
+      <w:bookmarkStart w:id="4" w:name="_Toc112618553"/>
+      <w:r>
         <w:t>Motivation</w:t>
       </w:r>
-      <w:bookmarkEnd w:id="3"/>
+      <w:bookmarkEnd w:id="4"/>
     </w:p>
     <w:p>
       <w:pPr>
@@ -3946,44 +4168,56 @@
         <w:rPr>
           <w:szCs w:val="22"/>
         </w:rPr>
-        <w:t xml:space="preserve">The current solutions for online examination are variants of the following approach: the students connect to a third party-provided online meeting (e.g., Zoom, Microsoft Teams), turn on their cameras, proceed to complete the exam. This method is flawed in terms of security against academic offenses. The most prevalent one, in my experience as a student, is the abuse of the fact that the exam supervisor has never seen students’ faces before the exam due to it not being required during the semester, as well as the absence of identity verification as a prerequisite to writing the exam. In other words, students may outsource (ask their friends to write the exam for them, pay a professional to do it, </w:t>
+        <w:t xml:space="preserve">During the COVID-19 pandemic, there were no alternatives to online education and online examinations. The lockdown prevented people from leaving their houses, so students were forced into the system that was not </w:t>
       </w:r>
       <w:r>
         <w:rPr>
           <w:szCs w:val="22"/>
         </w:rPr>
-        <w:t>or other</w:t>
+        <w:t>yet ready</w:t>
       </w:r>
       <w:r>
         <w:rPr>
           <w:szCs w:val="22"/>
         </w:rPr>
-        <w:t xml:space="preserve">) and get a passing grade regardless of whether they truly know the material presented during the semester. During the COVID-19 pandemic, when there was no other option other than online education and online exams, the students were incentivized to </w:t>
-      </w:r>
+        <w:t xml:space="preserve">. Now that the lockdown is over, many students, international </w:t>
+      </w:r>
+      <w:proofErr w:type="gramStart"/>
       <w:r>
         <w:rPr>
           <w:szCs w:val="22"/>
         </w:rPr>
-        <w:t>abuse this system, commit academic offenses,</w:t>
-      </w:r>
+        <w:t>students in particular, have</w:t>
+      </w:r>
+      <w:proofErr w:type="gramEnd"/>
       <w:r>
         <w:rPr>
           <w:szCs w:val="22"/>
         </w:rPr>
-        <w:t xml:space="preserve"> and get a passing grade without opening the course textbook once during the semester. This effectively lowers the overall education level, potentially creating severe errors, </w:t>
+        <w:t xml:space="preserve"> made commitments preventing them from attending in-person classes</w:t>
       </w:r>
       <w:r>
         <w:rPr>
           <w:szCs w:val="22"/>
         </w:rPr>
-        <w:t>which</w:t>
+        <w:t xml:space="preserve">. While some universities still offer online classes, the online examination protocols are flawed and underdeveloped. </w:t>
       </w:r>
       <w:r>
         <w:rPr>
           <w:szCs w:val="22"/>
         </w:rPr>
-        <w:t xml:space="preserve"> may be lethal in some cases, due to students-turned-professionals being unqualified. One may argue that the proportion of students cheating is marginal at best, however this problem is a hole in a ship that might lead to it sinking.</w:t>
-      </w:r>
+        <w:t xml:space="preserve">The current solutions for online examination are variants of the following approach: the students connect to a third party-provided online meeting (e.g., Zoom, Microsoft Teams), turn on their cameras, proceed to complete the exam. This method is flawed in terms of security against academic offenses. </w:t>
+      </w:r>
+    </w:p>
+    <w:p>
+      <w:pPr>
+        <w:pStyle w:val="Heading3"/>
+      </w:pPr>
+      <w:bookmarkStart w:id="5" w:name="_Toc112618554"/>
+      <w:r>
+        <w:t>Deficiencies of online examinations</w:t>
+      </w:r>
+      <w:bookmarkEnd w:id="5"/>
     </w:p>
     <w:p>
       <w:pPr>
@@ -3995,6 +4229,43 @@
         <w:rPr>
           <w:szCs w:val="22"/>
         </w:rPr>
+        <w:t xml:space="preserve">The most prevalent </w:t>
+      </w:r>
+      <w:r>
+        <w:rPr>
+          <w:szCs w:val="22"/>
+        </w:rPr>
+        <w:t>downside of existing protocols</w:t>
+      </w:r>
+      <w:r>
+        <w:rPr>
+          <w:szCs w:val="22"/>
+        </w:rPr>
+        <w:t xml:space="preserve">, in my experience as a student, is the abuse of the fact that the exam supervisor has never seen students’ faces before the exam due to it not being required during the semester, as well as the absence of identity verification as a prerequisite to writing the exam. In other words, students may outsource (ask their friends to write the exam for them, pay a professional to do it, or other) and get a passing grade regardless of whether they truly know the material presented during the semester. </w:t>
+      </w:r>
+      <w:r>
+        <w:rPr>
+          <w:szCs w:val="22"/>
+        </w:rPr>
+        <w:t>Hence</w:t>
+      </w:r>
+      <w:r>
+        <w:rPr>
+          <w:szCs w:val="22"/>
+        </w:rPr>
+        <w:t>, the students were incentivized to abuse this system, commit academic offenses, and get a passing grade without opening the course textbook during the semester. This effectively lowers the overall education level, potentially creating severe errors, which may be lethal in some cases, due to students-turned-professionals being unqualified. One may argue that the proportion of students cheating is marginal at best, however this problem is a hole in a ship that might lead to it sinking.</w:t>
+      </w:r>
+    </w:p>
+    <w:p>
+      <w:pPr>
+        <w:rPr>
+          <w:szCs w:val="22"/>
+        </w:rPr>
+      </w:pPr>
+      <w:r>
+        <w:rPr>
+          <w:szCs w:val="22"/>
+        </w:rPr>
         <w:t>With an existing state-of-the-art face recognition technology, it is possible to prevent these problems by building and integrating security applications into existing infrastructures of academic institutions.</w:t>
       </w:r>
     </w:p>
@@ -4005,17 +4276,23 @@
       <w:r>
         <w:br w:type="column"/>
       </w:r>
-      <w:bookmarkStart w:id="4" w:name="_Toc112607494"/>
+      <w:bookmarkStart w:id="6" w:name="_Toc112618555"/>
       <w:r>
         <w:lastRenderedPageBreak/>
         <w:t>Existing Procedures</w:t>
       </w:r>
-      <w:bookmarkEnd w:id="4"/>
+      <w:bookmarkEnd w:id="6"/>
     </w:p>
     <w:p/>
     <w:p>
       <w:r>
-        <w:t xml:space="preserve">Normally examinations are held in-person, which prevents students from committing academic offenses under the watchful eyes of the exam supervisors and their assistance. The identity of examinees is established and verified either on entrance to the exam room or during the exam itself: the examinees are asked to present a student identification card that contains the image of their face, first and last name(s), and the student ID number. This information is verified against a list of students registered for this exam, and the images in the identification card is matched with the face of the owner of the card. If these conditions are met, the examinee is cleared to write the exam. Examinees are not allowed to leave the exam room until they have turned in their exam papers, or their identity is verified once again on re-entry. </w:t>
+        <w:t>Normally</w:t>
+      </w:r>
+      <w:r>
+        <w:t>,</w:t>
+      </w:r>
+      <w:r>
+        <w:t xml:space="preserve"> examinations are held in-person, which prevents students from committing academic offenses under the watchful eyes of the exam supervisors and their assistance. The identity of examinees is established and verified either on entrance to the exam room or during the exam itself: the examinees are asked to present a student identification card that contains the image of their face, first and last name(s), and the student ID number. This information is verified against a list of students registered for this exam, and the images in the identification card is matched with the face of the owner of the card. If these conditions are met, the examinee is cleared to write the exam. Examinees are not allowed to leave the exam room until they have turned in their exam papers, or their identity is verified once again on re-entry. </w:t>
       </w:r>
     </w:p>
     <w:p>
@@ -4030,12 +4307,12 @@
       <w:r>
         <w:br w:type="column"/>
       </w:r>
-      <w:bookmarkStart w:id="5" w:name="_Toc112607495"/>
+      <w:bookmarkStart w:id="7" w:name="_Toc112618556"/>
       <w:r>
         <w:lastRenderedPageBreak/>
         <w:t>Proposed Procedure</w:t>
       </w:r>
-      <w:bookmarkEnd w:id="5"/>
+      <w:bookmarkEnd w:id="7"/>
     </w:p>
     <w:p/>
     <w:p>
@@ -4129,12 +4406,18 @@
       <w:r>
         <w:br w:type="column"/>
       </w:r>
-      <w:bookmarkStart w:id="6" w:name="_Toc112607496"/>
+      <w:bookmarkStart w:id="8" w:name="_Toc112618557"/>
       <w:r>
         <w:lastRenderedPageBreak/>
-        <w:t>Chapter 1. System Architecture</w:t>
-      </w:r>
-      <w:bookmarkEnd w:id="6"/>
+        <w:t xml:space="preserve">Chapter </w:t>
+      </w:r>
+      <w:r>
+        <w:t>2</w:t>
+      </w:r>
+      <w:r>
+        <w:t>. System Architecture</w:t>
+      </w:r>
+      <w:bookmarkEnd w:id="8"/>
     </w:p>
     <w:p/>
     <w:p>
@@ -4202,45 +4485,55 @@
       <w:pPr>
         <w:pStyle w:val="Caption"/>
       </w:pPr>
-      <w:bookmarkStart w:id="7" w:name="_Toc112606802"/>
-      <w:bookmarkStart w:id="8" w:name="_Toc112606845"/>
+      <w:bookmarkStart w:id="9" w:name="_Toc112606802"/>
+      <w:bookmarkStart w:id="10" w:name="_Toc112606845"/>
       <w:r>
         <w:t xml:space="preserve">Figure </w:t>
       </w:r>
-      <w:fldSimple w:instr=" SEQ Figure \* ARABIC ">
-        <w:r>
-          <w:rPr>
-            <w:noProof/>
-          </w:rPr>
-          <w:t>1</w:t>
-        </w:r>
-      </w:fldSimple>
+      <w:r>
+        <w:fldChar w:fldCharType="begin"/>
+      </w:r>
+      <w:r>
+        <w:instrText xml:space="preserve"> SEQ Figure \* ARABIC </w:instrText>
+      </w:r>
+      <w:r>
+        <w:fldChar w:fldCharType="separate"/>
+      </w:r>
+      <w:r>
+        <w:rPr>
+          <w:noProof/>
+        </w:rPr>
+        <w:t>1</w:t>
+      </w:r>
+      <w:r>
+        <w:fldChar w:fldCharType="end"/>
+      </w:r>
       <w:r>
         <w:t xml:space="preserve">. </w:t>
       </w:r>
       <w:r>
         <w:t>Request flow diagram and the spread of the face recognition pipeline. The red rectangles are the stages of the face recognition pipeline.</w:t>
       </w:r>
-      <w:bookmarkEnd w:id="7"/>
-      <w:bookmarkEnd w:id="8"/>
+      <w:bookmarkEnd w:id="9"/>
+      <w:bookmarkEnd w:id="10"/>
     </w:p>
     <w:p>
       <w:pPr>
         <w:pStyle w:val="Heading20"/>
         <w:numPr>
           <w:ilvl w:val="1"/>
-          <w:numId w:val="21"/>
+          <w:numId w:val="26"/>
         </w:numPr>
       </w:pPr>
       <w:r>
         <w:br w:type="column"/>
       </w:r>
-      <w:bookmarkStart w:id="9" w:name="_Toc112607497"/>
+      <w:bookmarkStart w:id="11" w:name="_Toc112618558"/>
       <w:r>
         <w:lastRenderedPageBreak/>
         <w:t>Exam Supervisor’s Dashboard</w:t>
       </w:r>
-      <w:bookmarkEnd w:id="9"/>
+      <w:bookmarkEnd w:id="11"/>
     </w:p>
     <w:p/>
     <w:p>
@@ -4265,11 +4558,11 @@
       <w:pPr>
         <w:pStyle w:val="Heading3"/>
       </w:pPr>
-      <w:bookmarkStart w:id="10" w:name="_Toc112607498"/>
+      <w:bookmarkStart w:id="12" w:name="_Toc112618559"/>
       <w:r>
         <w:t>Frontend</w:t>
       </w:r>
-      <w:bookmarkEnd w:id="10"/>
+      <w:bookmarkEnd w:id="12"/>
     </w:p>
     <w:p/>
     <w:p>
@@ -4388,27 +4681,37 @@
       <w:pPr>
         <w:pStyle w:val="Caption"/>
       </w:pPr>
-      <w:bookmarkStart w:id="11" w:name="_Toc112606803"/>
-      <w:bookmarkStart w:id="12" w:name="_Toc112606846"/>
+      <w:bookmarkStart w:id="13" w:name="_Toc112606803"/>
+      <w:bookmarkStart w:id="14" w:name="_Toc112606846"/>
       <w:r>
         <w:t xml:space="preserve">Figure </w:t>
       </w:r>
-      <w:fldSimple w:instr=" SEQ Figure \* ARABIC ">
-        <w:r>
-          <w:rPr>
-            <w:noProof/>
-          </w:rPr>
-          <w:t>2</w:t>
-        </w:r>
-      </w:fldSimple>
+      <w:r>
+        <w:fldChar w:fldCharType="begin"/>
+      </w:r>
+      <w:r>
+        <w:instrText xml:space="preserve"> SEQ Figure \* ARABIC </w:instrText>
+      </w:r>
+      <w:r>
+        <w:fldChar w:fldCharType="separate"/>
+      </w:r>
+      <w:r>
+        <w:rPr>
+          <w:noProof/>
+        </w:rPr>
+        <w:t>2</w:t>
+      </w:r>
+      <w:r>
+        <w:fldChar w:fldCharType="end"/>
+      </w:r>
       <w:r>
         <w:t xml:space="preserve">. </w:t>
       </w:r>
       <w:r>
         <w:t>Default UI of the Dashboard</w:t>
       </w:r>
-      <w:bookmarkEnd w:id="11"/>
-      <w:bookmarkEnd w:id="12"/>
+      <w:bookmarkEnd w:id="13"/>
+      <w:bookmarkEnd w:id="14"/>
     </w:p>
     <w:p>
       <w:pPr>
@@ -4496,27 +4799,37 @@
       <w:pPr>
         <w:pStyle w:val="Caption"/>
       </w:pPr>
-      <w:bookmarkStart w:id="13" w:name="_Toc112606804"/>
-      <w:bookmarkStart w:id="14" w:name="_Toc112606847"/>
+      <w:bookmarkStart w:id="15" w:name="_Toc112606804"/>
+      <w:bookmarkStart w:id="16" w:name="_Toc112606847"/>
       <w:r>
         <w:t xml:space="preserve">Figure </w:t>
       </w:r>
-      <w:fldSimple w:instr=" SEQ Figure \* ARABIC ">
-        <w:r>
-          <w:rPr>
-            <w:noProof/>
-          </w:rPr>
-          <w:t>3</w:t>
-        </w:r>
-      </w:fldSimple>
+      <w:r>
+        <w:fldChar w:fldCharType="begin"/>
+      </w:r>
+      <w:r>
+        <w:instrText xml:space="preserve"> SEQ Figure \* ARABIC </w:instrText>
+      </w:r>
+      <w:r>
+        <w:fldChar w:fldCharType="separate"/>
+      </w:r>
+      <w:r>
+        <w:rPr>
+          <w:noProof/>
+        </w:rPr>
+        <w:t>3</w:t>
+      </w:r>
+      <w:r>
+        <w:fldChar w:fldCharType="end"/>
+      </w:r>
       <w:r>
         <w:t xml:space="preserve">. </w:t>
       </w:r>
       <w:r>
         <w:t>Add Student Form</w:t>
       </w:r>
-      <w:bookmarkEnd w:id="13"/>
-      <w:bookmarkEnd w:id="14"/>
+      <w:bookmarkEnd w:id="15"/>
+      <w:bookmarkEnd w:id="16"/>
     </w:p>
     <w:p>
       <w:r>
@@ -4585,27 +4898,37 @@
       <w:pPr>
         <w:pStyle w:val="Caption"/>
       </w:pPr>
-      <w:bookmarkStart w:id="15" w:name="_Toc112606805"/>
-      <w:bookmarkStart w:id="16" w:name="_Toc112606848"/>
+      <w:bookmarkStart w:id="17" w:name="_Toc112606805"/>
+      <w:bookmarkStart w:id="18" w:name="_Toc112606848"/>
       <w:r>
         <w:t xml:space="preserve">Figure </w:t>
       </w:r>
-      <w:fldSimple w:instr=" SEQ Figure \* ARABIC ">
-        <w:r>
-          <w:rPr>
-            <w:noProof/>
-          </w:rPr>
-          <w:t>4</w:t>
-        </w:r>
-      </w:fldSimple>
+      <w:r>
+        <w:fldChar w:fldCharType="begin"/>
+      </w:r>
+      <w:r>
+        <w:instrText xml:space="preserve"> SEQ Figure \* ARABIC </w:instrText>
+      </w:r>
+      <w:r>
+        <w:fldChar w:fldCharType="separate"/>
+      </w:r>
+      <w:r>
+        <w:rPr>
+          <w:noProof/>
+        </w:rPr>
+        <w:t>4</w:t>
+      </w:r>
+      <w:r>
+        <w:fldChar w:fldCharType="end"/>
+      </w:r>
       <w:r>
         <w:t xml:space="preserve">. </w:t>
       </w:r>
       <w:r>
         <w:t>Table after a new examinee has been added.</w:t>
       </w:r>
-      <w:bookmarkEnd w:id="15"/>
-      <w:bookmarkEnd w:id="16"/>
+      <w:bookmarkEnd w:id="17"/>
+      <w:bookmarkEnd w:id="18"/>
     </w:p>
     <w:p/>
     <w:p>
@@ -4712,12 +5035,12 @@
       <w:r>
         <w:br w:type="column"/>
       </w:r>
-      <w:bookmarkStart w:id="17" w:name="_Toc112607499"/>
+      <w:bookmarkStart w:id="19" w:name="_Toc112618560"/>
       <w:r>
         <w:lastRenderedPageBreak/>
         <w:t>Backend</w:t>
       </w:r>
-      <w:bookmarkEnd w:id="17"/>
+      <w:bookmarkEnd w:id="19"/>
     </w:p>
     <w:p/>
     <w:p>
@@ -5083,7 +5406,7 @@
         <w:pStyle w:val="Heading20"/>
         <w:numPr>
           <w:ilvl w:val="1"/>
-          <w:numId w:val="21"/>
+          <w:numId w:val="27"/>
         </w:numPr>
         <w:rPr>
           <w:rStyle w:val="Heading2Char"/>
@@ -5091,7 +5414,7 @@
           <w:bCs/>
         </w:rPr>
       </w:pPr>
-      <w:bookmarkStart w:id="18" w:name="_Toc112607500"/>
+      <w:bookmarkStart w:id="20" w:name="_Toc112618561"/>
       <w:r>
         <w:rPr>
           <w:rStyle w:val="Heading2Char"/>
@@ -5148,7 +5471,7 @@
         </w:rPr>
         <w:t>etection</w:t>
       </w:r>
-      <w:bookmarkEnd w:id="18"/>
+      <w:bookmarkEnd w:id="20"/>
       <w:r>
         <w:rPr>
           <w:rStyle w:val="Heading2Char"/>
@@ -5195,7 +5518,7 @@
           <w:bCs/>
         </w:rPr>
       </w:pPr>
-      <w:bookmarkStart w:id="19" w:name="_Toc112607501"/>
+      <w:bookmarkStart w:id="21" w:name="_Toc112618562"/>
       <w:r>
         <w:rPr>
           <w:rStyle w:val="Heading3Char"/>
@@ -5204,7 +5527,7 @@
         </w:rPr>
         <w:t>ID Form</w:t>
       </w:r>
-      <w:bookmarkEnd w:id="19"/>
+      <w:bookmarkEnd w:id="21"/>
     </w:p>
     <w:p/>
     <w:p>
@@ -5280,27 +5603,37 @@
           <w:szCs w:val="18"/>
         </w:rPr>
       </w:pPr>
-      <w:bookmarkStart w:id="20" w:name="_Toc112606806"/>
-      <w:bookmarkStart w:id="21" w:name="_Toc112606849"/>
+      <w:bookmarkStart w:id="22" w:name="_Toc112606806"/>
+      <w:bookmarkStart w:id="23" w:name="_Toc112606849"/>
       <w:r>
         <w:t xml:space="preserve">Figure </w:t>
       </w:r>
-      <w:fldSimple w:instr=" SEQ Figure \* ARABIC ">
-        <w:r>
-          <w:rPr>
-            <w:noProof/>
-          </w:rPr>
-          <w:t>5</w:t>
-        </w:r>
-      </w:fldSimple>
+      <w:r>
+        <w:fldChar w:fldCharType="begin"/>
+      </w:r>
+      <w:r>
+        <w:instrText xml:space="preserve"> SEQ Figure \* ARABIC </w:instrText>
+      </w:r>
+      <w:r>
+        <w:fldChar w:fldCharType="separate"/>
+      </w:r>
+      <w:r>
+        <w:rPr>
+          <w:noProof/>
+        </w:rPr>
+        <w:t>5</w:t>
+      </w:r>
+      <w:r>
+        <w:fldChar w:fldCharType="end"/>
+      </w:r>
       <w:r>
         <w:t xml:space="preserve">. </w:t>
       </w:r>
       <w:r>
         <w:t>Client Form</w:t>
       </w:r>
-      <w:bookmarkEnd w:id="20"/>
-      <w:bookmarkEnd w:id="21"/>
+      <w:bookmarkEnd w:id="22"/>
+      <w:bookmarkEnd w:id="23"/>
     </w:p>
     <w:p>
       <w:r>
@@ -5324,12 +5657,12 @@
       <w:pPr>
         <w:pStyle w:val="Heading3"/>
       </w:pPr>
-      <w:bookmarkStart w:id="22" w:name="_Toc112607502"/>
+      <w:bookmarkStart w:id="24" w:name="_Toc112618563"/>
       <w:r>
         <w:lastRenderedPageBreak/>
         <w:t>Capture Window</w:t>
       </w:r>
-      <w:bookmarkEnd w:id="22"/>
+      <w:bookmarkEnd w:id="24"/>
     </w:p>
     <w:p/>
     <w:p>
@@ -5399,27 +5732,37 @@
           <w:szCs w:val="18"/>
         </w:rPr>
       </w:pPr>
-      <w:bookmarkStart w:id="23" w:name="_Toc112606807"/>
-      <w:bookmarkStart w:id="24" w:name="_Toc112606850"/>
+      <w:bookmarkStart w:id="25" w:name="_Toc112606807"/>
+      <w:bookmarkStart w:id="26" w:name="_Toc112606850"/>
       <w:r>
         <w:t xml:space="preserve">Figure </w:t>
       </w:r>
-      <w:fldSimple w:instr=" SEQ Figure \* ARABIC ">
-        <w:r>
-          <w:rPr>
-            <w:noProof/>
-          </w:rPr>
-          <w:t>6</w:t>
-        </w:r>
-      </w:fldSimple>
+      <w:r>
+        <w:fldChar w:fldCharType="begin"/>
+      </w:r>
+      <w:r>
+        <w:instrText xml:space="preserve"> SEQ Figure \* ARABIC </w:instrText>
+      </w:r>
+      <w:r>
+        <w:fldChar w:fldCharType="separate"/>
+      </w:r>
+      <w:r>
+        <w:rPr>
+          <w:noProof/>
+        </w:rPr>
+        <w:t>6</w:t>
+      </w:r>
+      <w:r>
+        <w:fldChar w:fldCharType="end"/>
+      </w:r>
       <w:r>
         <w:t xml:space="preserve">. </w:t>
       </w:r>
       <w:r>
         <w:t>Capture window.</w:t>
       </w:r>
-      <w:bookmarkEnd w:id="23"/>
-      <w:bookmarkEnd w:id="24"/>
+      <w:bookmarkEnd w:id="25"/>
+      <w:bookmarkEnd w:id="26"/>
     </w:p>
     <w:p>
       <w:r>
@@ -5604,18 +5947,18 @@
         <w:pStyle w:val="Heading20"/>
         <w:numPr>
           <w:ilvl w:val="1"/>
-          <w:numId w:val="21"/>
+          <w:numId w:val="27"/>
         </w:numPr>
       </w:pPr>
       <w:r>
         <w:br w:type="column"/>
       </w:r>
-      <w:bookmarkStart w:id="25" w:name="_Toc112607503"/>
+      <w:bookmarkStart w:id="27" w:name="_Toc112618564"/>
       <w:r>
         <w:lastRenderedPageBreak/>
         <w:t>Verification Server</w:t>
       </w:r>
-      <w:bookmarkEnd w:id="25"/>
+      <w:bookmarkEnd w:id="27"/>
     </w:p>
     <w:p/>
     <w:p>
@@ -5661,11 +6004,11 @@
       <w:pPr>
         <w:pStyle w:val="Heading3"/>
       </w:pPr>
-      <w:bookmarkStart w:id="26" w:name="_Toc112607504"/>
+      <w:bookmarkStart w:id="28" w:name="_Toc112618565"/>
       <w:r>
         <w:t>File Handling</w:t>
       </w:r>
-      <w:bookmarkEnd w:id="26"/>
+      <w:bookmarkEnd w:id="28"/>
     </w:p>
     <w:p/>
     <w:p>
@@ -5729,11 +6072,11 @@
       <w:pPr>
         <w:pStyle w:val="Heading3"/>
       </w:pPr>
-      <w:bookmarkStart w:id="27" w:name="_Toc112607505"/>
+      <w:bookmarkStart w:id="29" w:name="_Toc112618566"/>
       <w:r>
         <w:t>Representation</w:t>
       </w:r>
-      <w:bookmarkEnd w:id="27"/>
+      <w:bookmarkEnd w:id="29"/>
     </w:p>
     <w:p/>
     <w:p>
@@ -5839,11 +6182,11 @@
       <w:pPr>
         <w:pStyle w:val="Heading3"/>
       </w:pPr>
-      <w:bookmarkStart w:id="28" w:name="_Toc112607506"/>
+      <w:bookmarkStart w:id="30" w:name="_Toc112618567"/>
       <w:r>
         <w:t>Verification</w:t>
       </w:r>
-      <w:bookmarkEnd w:id="28"/>
+      <w:bookmarkEnd w:id="30"/>
     </w:p>
     <w:p/>
     <w:p>
@@ -6183,19 +6526,29 @@
       <w:pPr>
         <w:pStyle w:val="Caption"/>
       </w:pPr>
-      <w:bookmarkStart w:id="29" w:name="_Toc112606808"/>
-      <w:bookmarkStart w:id="30" w:name="_Toc112606851"/>
+      <w:bookmarkStart w:id="31" w:name="_Toc112606808"/>
+      <w:bookmarkStart w:id="32" w:name="_Toc112606851"/>
       <w:r>
         <w:t xml:space="preserve">Figure </w:t>
       </w:r>
-      <w:fldSimple w:instr=" SEQ Figure \* ARABIC ">
-        <w:r>
-          <w:rPr>
-            <w:noProof/>
-          </w:rPr>
-          <w:t>7</w:t>
-        </w:r>
-      </w:fldSimple>
+      <w:r>
+        <w:fldChar w:fldCharType="begin"/>
+      </w:r>
+      <w:r>
+        <w:instrText xml:space="preserve"> SEQ Figure \* ARABIC </w:instrText>
+      </w:r>
+      <w:r>
+        <w:fldChar w:fldCharType="separate"/>
+      </w:r>
+      <w:r>
+        <w:rPr>
+          <w:noProof/>
+        </w:rPr>
+        <w:t>7</w:t>
+      </w:r>
+      <w:r>
+        <w:fldChar w:fldCharType="end"/>
+      </w:r>
       <w:r>
         <w:t xml:space="preserve">. </w:t>
       </w:r>
@@ -6210,8 +6563,8 @@
       <w:r>
         <w:t xml:space="preserve"> b.</w:t>
       </w:r>
-      <w:bookmarkEnd w:id="29"/>
-      <w:bookmarkEnd w:id="30"/>
+      <w:bookmarkEnd w:id="31"/>
+      <w:bookmarkEnd w:id="32"/>
     </w:p>
     <w:p>
       <w:r>
@@ -6322,27 +6675,37 @@
           <w:szCs w:val="22"/>
         </w:rPr>
       </w:pPr>
-      <w:bookmarkStart w:id="31" w:name="_Toc112606809"/>
-      <w:bookmarkStart w:id="32" w:name="_Toc112606852"/>
+      <w:bookmarkStart w:id="33" w:name="_Toc112606809"/>
+      <w:bookmarkStart w:id="34" w:name="_Toc112606852"/>
       <w:r>
         <w:t xml:space="preserve">Figure </w:t>
       </w:r>
-      <w:fldSimple w:instr=" SEQ Figure \* ARABIC ">
-        <w:r>
-          <w:rPr>
-            <w:noProof/>
-          </w:rPr>
-          <w:t>8</w:t>
-        </w:r>
-      </w:fldSimple>
+      <w:r>
+        <w:fldChar w:fldCharType="begin"/>
+      </w:r>
+      <w:r>
+        <w:instrText xml:space="preserve"> SEQ Figure \* ARABIC </w:instrText>
+      </w:r>
+      <w:r>
+        <w:fldChar w:fldCharType="separate"/>
+      </w:r>
+      <w:r>
+        <w:rPr>
+          <w:noProof/>
+        </w:rPr>
+        <w:t>8</w:t>
+      </w:r>
+      <w:r>
+        <w:fldChar w:fldCharType="end"/>
+      </w:r>
       <w:r>
         <w:t xml:space="preserve">. </w:t>
       </w:r>
       <w:r>
         <w:t>Vectors a, b, and c.</w:t>
       </w:r>
-      <w:bookmarkEnd w:id="31"/>
-      <w:bookmarkEnd w:id="32"/>
+      <w:bookmarkEnd w:id="33"/>
+      <w:bookmarkEnd w:id="34"/>
     </w:p>
     <w:p>
       <w:pPr>
@@ -8720,15 +9083,21 @@
       <w:r>
         <w:br w:type="column"/>
       </w:r>
-      <w:bookmarkStart w:id="33" w:name="_Toc112607507"/>
+      <w:bookmarkStart w:id="35" w:name="_Toc112618568"/>
       <w:r>
         <w:lastRenderedPageBreak/>
-        <w:t xml:space="preserve">Chapter 2. </w:t>
+        <w:t xml:space="preserve">Chapter </w:t>
+      </w:r>
+      <w:r>
+        <w:t>3</w:t>
+      </w:r>
+      <w:r>
+        <w:t xml:space="preserve">. </w:t>
       </w:r>
       <w:r>
         <w:t>Detection Solution Study &amp; Analysis</w:t>
       </w:r>
-      <w:bookmarkEnd w:id="33"/>
+      <w:bookmarkEnd w:id="35"/>
     </w:p>
     <w:p/>
     <w:p>
@@ -8841,11 +9210,11 @@
       <w:pPr>
         <w:pStyle w:val="Heading20"/>
       </w:pPr>
-      <w:bookmarkStart w:id="34" w:name="_Toc112607508"/>
+      <w:bookmarkStart w:id="36" w:name="_Toc112618569"/>
       <w:r>
         <w:t>Speed</w:t>
       </w:r>
-      <w:bookmarkEnd w:id="34"/>
+      <w:bookmarkEnd w:id="36"/>
     </w:p>
     <w:p/>
     <w:p>
@@ -8943,19 +9312,29 @@
           <w:szCs w:val="18"/>
         </w:rPr>
       </w:pPr>
-      <w:bookmarkStart w:id="35" w:name="_Toc112606810"/>
-      <w:bookmarkStart w:id="36" w:name="_Toc112606853"/>
+      <w:bookmarkStart w:id="37" w:name="_Toc112606810"/>
+      <w:bookmarkStart w:id="38" w:name="_Toc112606853"/>
       <w:r>
         <w:t xml:space="preserve">Figure </w:t>
       </w:r>
-      <w:fldSimple w:instr=" SEQ Figure \* ARABIC ">
-        <w:r>
-          <w:rPr>
-            <w:noProof/>
-          </w:rPr>
-          <w:t>9</w:t>
-        </w:r>
-      </w:fldSimple>
+      <w:r>
+        <w:fldChar w:fldCharType="begin"/>
+      </w:r>
+      <w:r>
+        <w:instrText xml:space="preserve"> SEQ Figure \* ARABIC </w:instrText>
+      </w:r>
+      <w:r>
+        <w:fldChar w:fldCharType="separate"/>
+      </w:r>
+      <w:r>
+        <w:rPr>
+          <w:noProof/>
+        </w:rPr>
+        <w:t>9</w:t>
+      </w:r>
+      <w:r>
+        <w:fldChar w:fldCharType="end"/>
+      </w:r>
       <w:r>
         <w:t xml:space="preserve">. </w:t>
       </w:r>
@@ -8968,8 +9347,8 @@
       <w:r>
         <w:t>.</w:t>
       </w:r>
-      <w:bookmarkEnd w:id="35"/>
-      <w:bookmarkEnd w:id="36"/>
+      <w:bookmarkEnd w:id="37"/>
+      <w:bookmarkEnd w:id="38"/>
     </w:p>
     <w:p>
       <w:pPr>
@@ -8980,25 +9359,35 @@
           <w:sz w:val="16"/>
         </w:rPr>
       </w:pPr>
-      <w:bookmarkStart w:id="37" w:name="_Toc112607294"/>
+      <w:bookmarkStart w:id="39" w:name="_Toc112607294"/>
       <w:r>
         <w:t xml:space="preserve">Table </w:t>
       </w:r>
-      <w:fldSimple w:instr=" SEQ Table \* ARABIC ">
-        <w:r>
-          <w:rPr>
-            <w:noProof/>
-          </w:rPr>
-          <w:t>1</w:t>
-        </w:r>
-      </w:fldSimple>
+      <w:r>
+        <w:fldChar w:fldCharType="begin"/>
+      </w:r>
+      <w:r>
+        <w:instrText xml:space="preserve"> SEQ Table \* ARABIC </w:instrText>
+      </w:r>
+      <w:r>
+        <w:fldChar w:fldCharType="separate"/>
+      </w:r>
+      <w:r>
+        <w:rPr>
+          <w:noProof/>
+        </w:rPr>
+        <w:t>1</w:t>
+      </w:r>
+      <w:r>
+        <w:fldChar w:fldCharType="end"/>
+      </w:r>
       <w:r>
         <w:t xml:space="preserve">. </w:t>
       </w:r>
       <w:r>
         <w:t>Detector Speed Comparison</w:t>
       </w:r>
-      <w:bookmarkEnd w:id="37"/>
+      <w:bookmarkEnd w:id="39"/>
     </w:p>
     <w:tbl>
       <w:tblPr>
@@ -9559,11 +9948,11 @@
       <w:pPr>
         <w:pStyle w:val="Heading20"/>
       </w:pPr>
-      <w:bookmarkStart w:id="38" w:name="_Toc112607509"/>
+      <w:bookmarkStart w:id="40" w:name="_Toc112618570"/>
       <w:r>
         <w:t>Accuracy</w:t>
       </w:r>
-      <w:bookmarkEnd w:id="38"/>
+      <w:bookmarkEnd w:id="40"/>
     </w:p>
     <w:p/>
     <w:p>
@@ -9591,11 +9980,11 @@
       <w:pPr>
         <w:pStyle w:val="Heading3"/>
       </w:pPr>
-      <w:bookmarkStart w:id="39" w:name="_Toc112607510"/>
+      <w:bookmarkStart w:id="41" w:name="_Toc112618571"/>
       <w:r>
         <w:t>ROC</w:t>
       </w:r>
-      <w:bookmarkEnd w:id="39"/>
+      <w:bookmarkEnd w:id="41"/>
     </w:p>
     <w:p/>
     <w:p>
@@ -9765,11 +10154,11 @@
       <w:pPr>
         <w:pStyle w:val="Heading3"/>
       </w:pPr>
-      <w:bookmarkStart w:id="40" w:name="_Toc112607511"/>
+      <w:bookmarkStart w:id="42" w:name="_Toc112618572"/>
       <w:r>
         <w:t>AUC</w:t>
       </w:r>
-      <w:bookmarkEnd w:id="40"/>
+      <w:bookmarkEnd w:id="42"/>
     </w:p>
     <w:p/>
     <w:p>
@@ -9794,12 +10183,12 @@
       <w:pPr>
         <w:pStyle w:val="Heading3"/>
       </w:pPr>
-      <w:bookmarkStart w:id="41" w:name="_Toc112607512"/>
+      <w:bookmarkStart w:id="43" w:name="_Toc112618573"/>
       <w:r>
         <w:lastRenderedPageBreak/>
         <w:t>Results</w:t>
       </w:r>
-      <w:bookmarkEnd w:id="41"/>
+      <w:bookmarkEnd w:id="43"/>
     </w:p>
     <w:p/>
     <w:p>
@@ -9917,12 +10306,12 @@
       <w:r>
         <w:br w:type="column"/>
       </w:r>
-      <w:bookmarkStart w:id="42" w:name="_Toc112607513"/>
+      <w:bookmarkStart w:id="44" w:name="_Toc112618574"/>
       <w:r>
         <w:lastRenderedPageBreak/>
         <w:t>Resources</w:t>
       </w:r>
-      <w:bookmarkEnd w:id="42"/>
+      <w:bookmarkEnd w:id="44"/>
     </w:p>
     <w:p/>
     <w:p>
@@ -9950,7 +10339,7 @@
           <w:szCs w:val="18"/>
         </w:rPr>
       </w:pPr>
-      <w:bookmarkStart w:id="43" w:name="_Toc112607295"/>
+      <w:bookmarkStart w:id="45" w:name="_Toc112607295"/>
       <w:r>
         <w:rPr>
           <w:szCs w:val="18"/>
@@ -9994,7 +10383,7 @@
         </w:rPr>
         <w:t>. CPU Load Comparison by Detectors</w:t>
       </w:r>
-      <w:bookmarkEnd w:id="43"/>
+      <w:bookmarkEnd w:id="45"/>
     </w:p>
     <w:tbl>
       <w:tblPr>
@@ -10496,7 +10885,7 @@
           <w:szCs w:val="18"/>
         </w:rPr>
       </w:pPr>
-      <w:bookmarkStart w:id="44" w:name="_Toc112607296"/>
+      <w:bookmarkStart w:id="46" w:name="_Toc112607296"/>
       <w:r>
         <w:rPr>
           <w:szCs w:val="18"/>
@@ -10540,7 +10929,7 @@
         </w:rPr>
         <w:t>. RAM Use Comparison by Detector</w:t>
       </w:r>
-      <w:bookmarkEnd w:id="44"/>
+      <w:bookmarkEnd w:id="46"/>
     </w:p>
     <w:tbl>
       <w:tblPr>
@@ -11110,11 +11499,11 @@
       <w:pPr>
         <w:pStyle w:val="Heading20"/>
       </w:pPr>
-      <w:bookmarkStart w:id="45" w:name="_Toc112607514"/>
+      <w:bookmarkStart w:id="47" w:name="_Toc112618575"/>
       <w:r>
         <w:t>Analysis</w:t>
       </w:r>
-      <w:bookmarkEnd w:id="45"/>
+      <w:bookmarkEnd w:id="47"/>
     </w:p>
     <w:p/>
     <w:p>
@@ -11151,11 +11540,11 @@
       <w:pPr>
         <w:pStyle w:val="Heading20"/>
       </w:pPr>
-      <w:bookmarkStart w:id="46" w:name="_Toc112607515"/>
+      <w:bookmarkStart w:id="48" w:name="_Toc112618576"/>
       <w:r>
         <w:t>Conclusion</w:t>
       </w:r>
-      <w:bookmarkEnd w:id="46"/>
+      <w:bookmarkEnd w:id="48"/>
     </w:p>
     <w:p/>
     <w:p>
@@ -11172,12 +11561,12 @@
       <w:r>
         <w:br w:type="column"/>
       </w:r>
-      <w:bookmarkStart w:id="47" w:name="_Toc112607516"/>
+      <w:bookmarkStart w:id="49" w:name="_Toc112618577"/>
       <w:r>
         <w:lastRenderedPageBreak/>
         <w:t>Chapter 3. VGG-Face</w:t>
       </w:r>
-      <w:bookmarkEnd w:id="47"/>
+      <w:bookmarkEnd w:id="49"/>
     </w:p>
     <w:p>
       <w:r>
@@ -11212,14 +11601,14 @@
       <w:pPr>
         <w:pStyle w:val="Heading20"/>
       </w:pPr>
-      <w:bookmarkStart w:id="48" w:name="_Toc112607517"/>
+      <w:bookmarkStart w:id="50" w:name="_Toc112618578"/>
       <w:r>
         <w:t>Network Architecture</w:t>
       </w:r>
       <w:r>
         <w:t xml:space="preserve"> and Training</w:t>
       </w:r>
-      <w:bookmarkEnd w:id="48"/>
+      <w:bookmarkEnd w:id="50"/>
     </w:p>
     <w:p>
       <w:r>
@@ -11263,14 +11652,14 @@
       <w:pPr>
         <w:pStyle w:val="Heading3"/>
       </w:pPr>
-      <w:bookmarkStart w:id="49" w:name="_Toc112607518"/>
+      <w:bookmarkStart w:id="51" w:name="_Toc112618579"/>
       <w:r>
         <w:t xml:space="preserve">Learning </w:t>
       </w:r>
       <w:r>
         <w:t>Face Classifier</w:t>
       </w:r>
-      <w:bookmarkEnd w:id="49"/>
+      <w:bookmarkEnd w:id="51"/>
     </w:p>
     <w:p>
       <w:r>
@@ -12001,12 +12390,12 @@
       <w:r>
         <w:br w:type="column"/>
       </w:r>
-      <w:bookmarkStart w:id="50" w:name="_Toc112607519"/>
+      <w:bookmarkStart w:id="52" w:name="_Toc112618580"/>
       <w:r>
         <w:lastRenderedPageBreak/>
         <w:t>Triplet Loss</w:t>
       </w:r>
-      <w:bookmarkEnd w:id="50"/>
+      <w:bookmarkEnd w:id="52"/>
     </w:p>
     <w:p/>
     <w:p>
@@ -12464,7 +12853,7 @@
       <w:r>
         <w:t xml:space="preserve"> is not equal to the number of class identities but is the size of the descriptor embedding (the authors of VGG-Face set </w:t>
       </w:r>
-      <w:bookmarkStart w:id="51" w:name="_Hlk112519451"/>
+      <w:bookmarkStart w:id="53" w:name="_Hlk112519451"/>
       <m:oMath>
         <m:r>
           <w:rPr>
@@ -12472,7 +12861,7 @@
           </w:rPr>
           <m:t>L=1024</m:t>
         </m:r>
-        <w:bookmarkEnd w:id="51"/>
+        <w:bookmarkEnd w:id="53"/>
         <m:r>
           <w:rPr>
             <w:rFonts w:ascii="Cambria Math" w:hAnsi="Cambria Math"/>
@@ -13185,11 +13574,11 @@
       <w:pPr>
         <w:pStyle w:val="Heading3"/>
       </w:pPr>
-      <w:bookmarkStart w:id="52" w:name="_Toc112607520"/>
+      <w:bookmarkStart w:id="54" w:name="_Toc112618581"/>
       <w:r>
         <w:t>Architecture</w:t>
       </w:r>
-      <w:bookmarkEnd w:id="52"/>
+      <w:bookmarkEnd w:id="54"/>
     </w:p>
     <w:p/>
     <w:p>
@@ -13249,12 +13638,12 @@
       <w:r>
         <w:br w:type="column"/>
       </w:r>
-      <w:bookmarkStart w:id="53" w:name="_Toc112607521"/>
+      <w:bookmarkStart w:id="55" w:name="_Toc112618582"/>
       <w:r>
         <w:lastRenderedPageBreak/>
         <w:t>Training</w:t>
       </w:r>
-      <w:bookmarkEnd w:id="53"/>
+      <w:bookmarkEnd w:id="55"/>
     </w:p>
     <w:p/>
     <w:p>
@@ -13465,11 +13854,11 @@
       <w:pPr>
         <w:pStyle w:val="Heading20"/>
       </w:pPr>
-      <w:bookmarkStart w:id="54" w:name="_Toc112607522"/>
+      <w:bookmarkStart w:id="56" w:name="_Toc112618583"/>
       <w:r>
         <w:t>Evaluation and Results</w:t>
       </w:r>
-      <w:bookmarkEnd w:id="54"/>
+      <w:bookmarkEnd w:id="56"/>
     </w:p>
     <w:p>
       <w:r>
@@ -13555,25 +13944,35 @@
           <w:szCs w:val="18"/>
         </w:rPr>
       </w:pPr>
-      <w:bookmarkStart w:id="55" w:name="_Toc112607297"/>
+      <w:bookmarkStart w:id="57" w:name="_Toc112607297"/>
       <w:r>
         <w:t xml:space="preserve">Table </w:t>
       </w:r>
-      <w:fldSimple w:instr=" SEQ Table \* ARABIC ">
-        <w:r>
-          <w:rPr>
-            <w:noProof/>
-          </w:rPr>
-          <w:t>4</w:t>
-        </w:r>
-      </w:fldSimple>
+      <w:r>
+        <w:fldChar w:fldCharType="begin"/>
+      </w:r>
+      <w:r>
+        <w:instrText xml:space="preserve"> SEQ Table \* ARABIC </w:instrText>
+      </w:r>
+      <w:r>
+        <w:fldChar w:fldCharType="separate"/>
+      </w:r>
+      <w:r>
+        <w:rPr>
+          <w:noProof/>
+        </w:rPr>
+        <w:t>4</w:t>
+      </w:r>
+      <w:r>
+        <w:fldChar w:fldCharType="end"/>
+      </w:r>
       <w:r>
         <w:t xml:space="preserve">. </w:t>
       </w:r>
       <w:r>
         <w:t>LFW unrestricted settings.</w:t>
       </w:r>
-      <w:bookmarkEnd w:id="55"/>
+      <w:bookmarkEnd w:id="57"/>
     </w:p>
     <w:tbl>
       <w:tblPr>
@@ -14139,18 +14538,28 @@
           <w:vertAlign w:val="superscript"/>
         </w:rPr>
       </w:pPr>
-      <w:bookmarkStart w:id="56" w:name="_Toc112607298"/>
+      <w:bookmarkStart w:id="58" w:name="_Toc112607298"/>
       <w:r>
         <w:t xml:space="preserve">Table </w:t>
       </w:r>
-      <w:fldSimple w:instr=" SEQ Table \* ARABIC ">
-        <w:r>
-          <w:rPr>
-            <w:noProof/>
-          </w:rPr>
-          <w:t>5</w:t>
-        </w:r>
-      </w:fldSimple>
+      <w:r>
+        <w:fldChar w:fldCharType="begin"/>
+      </w:r>
+      <w:r>
+        <w:instrText xml:space="preserve"> SEQ Table \* ARABIC </w:instrText>
+      </w:r>
+      <w:r>
+        <w:fldChar w:fldCharType="separate"/>
+      </w:r>
+      <w:r>
+        <w:rPr>
+          <w:noProof/>
+        </w:rPr>
+        <w:t>5</w:t>
+      </w:r>
+      <w:r>
+        <w:fldChar w:fldCharType="end"/>
+      </w:r>
       <w:r>
         <w:t xml:space="preserve">. </w:t>
       </w:r>
@@ -14163,7 +14572,7 @@
         </w:rPr>
         <w:footnoteReference w:id="4"/>
       </w:r>
-      <w:bookmarkEnd w:id="56"/>
+      <w:bookmarkEnd w:id="58"/>
     </w:p>
     <w:tbl>
       <w:tblPr>
@@ -14730,12 +15139,12 @@
       <w:r>
         <w:br w:type="column"/>
       </w:r>
-      <w:bookmarkStart w:id="57" w:name="_Toc112607523"/>
+      <w:bookmarkStart w:id="59" w:name="_Toc112618584"/>
       <w:r>
         <w:lastRenderedPageBreak/>
         <w:t>Chapter 4. Single Shot Multibox Detector (SSD)</w:t>
       </w:r>
-      <w:bookmarkEnd w:id="57"/>
+      <w:bookmarkEnd w:id="59"/>
     </w:p>
     <w:p>
       <w:r>
@@ -14807,11 +15216,11 @@
       <w:pPr>
         <w:pStyle w:val="Heading20"/>
       </w:pPr>
-      <w:bookmarkStart w:id="58" w:name="_Toc112607524"/>
+      <w:bookmarkStart w:id="60" w:name="_Toc112618585"/>
       <w:r>
         <w:t>Architecture</w:t>
       </w:r>
-      <w:bookmarkEnd w:id="58"/>
+      <w:bookmarkEnd w:id="60"/>
     </w:p>
     <w:p>
       <w:r>
@@ -14986,27 +15395,37 @@
       <w:pPr>
         <w:pStyle w:val="Caption"/>
       </w:pPr>
-      <w:bookmarkStart w:id="59" w:name="_Toc112606811"/>
-      <w:bookmarkStart w:id="60" w:name="_Toc112606854"/>
+      <w:bookmarkStart w:id="61" w:name="_Toc112606811"/>
+      <w:bookmarkStart w:id="62" w:name="_Toc112606854"/>
       <w:r>
         <w:t xml:space="preserve">Figure </w:t>
       </w:r>
-      <w:fldSimple w:instr=" SEQ Figure \* ARABIC ">
-        <w:r>
-          <w:rPr>
-            <w:noProof/>
-          </w:rPr>
-          <w:t>10</w:t>
-        </w:r>
-      </w:fldSimple>
+      <w:r>
+        <w:fldChar w:fldCharType="begin"/>
+      </w:r>
+      <w:r>
+        <w:instrText xml:space="preserve"> SEQ Figure \* ARABIC </w:instrText>
+      </w:r>
+      <w:r>
+        <w:fldChar w:fldCharType="separate"/>
+      </w:r>
+      <w:r>
+        <w:rPr>
+          <w:noProof/>
+        </w:rPr>
+        <w:t>10</w:t>
+      </w:r>
+      <w:r>
+        <w:fldChar w:fldCharType="end"/>
+      </w:r>
       <w:r>
         <w:t xml:space="preserve">. </w:t>
       </w:r>
       <w:r>
         <w:t>ResNet SSD network structure.</w:t>
       </w:r>
-      <w:bookmarkEnd w:id="59"/>
-      <w:bookmarkEnd w:id="60"/>
+      <w:bookmarkEnd w:id="61"/>
+      <w:bookmarkEnd w:id="62"/>
     </w:p>
     <w:p>
       <w:r>
@@ -15178,11 +15597,11 @@
       <w:pPr>
         <w:pStyle w:val="Heading20"/>
       </w:pPr>
-      <w:bookmarkStart w:id="61" w:name="_Toc112607525"/>
+      <w:bookmarkStart w:id="63" w:name="_Toc112618586"/>
       <w:r>
         <w:t>Training</w:t>
       </w:r>
-      <w:bookmarkEnd w:id="61"/>
+      <w:bookmarkEnd w:id="63"/>
     </w:p>
     <w:p>
       <w:r>
@@ -16774,7 +17193,7 @@
         <w:t>suggest that tis is the leads to faster optimization and a more stable training.</w:t>
       </w:r>
     </w:p>
-    <w:bookmarkStart w:id="62" w:name="_Toc112607526" w:displacedByCustomXml="next"/>
+    <w:bookmarkStart w:id="64" w:name="_Toc112618587" w:displacedByCustomXml="next"/>
     <w:sdt>
       <w:sdtPr>
         <w:rPr>
@@ -16794,7 +17213,7 @@
           <w:r>
             <w:t>References</w:t>
           </w:r>
-          <w:bookmarkEnd w:id="62"/>
+          <w:bookmarkEnd w:id="64"/>
         </w:p>
         <w:p>
           <w:pPr>
@@ -16914,25 +17333,20 @@
     </w:sdt>
     <w:p>
       <w:pPr>
-        <w:pStyle w:val="SectionTitle"/>
-      </w:pPr>
-    </w:p>
-    <w:p>
-      <w:pPr>
-        <w:pStyle w:val="NoSpacing"/>
-        <w:spacing w:line="276" w:lineRule="auto"/>
+        <w:pStyle w:val="Heading10"/>
         <w:rPr>
           <w:rStyle w:val="Heading1Char"/>
         </w:rPr>
       </w:pPr>
-      <w:bookmarkStart w:id="63" w:name="_Toc112607527"/>
+      <w:bookmarkStart w:id="65" w:name="_Toc112618588"/>
       <w:r>
         <w:rPr>
           <w:rStyle w:val="Heading1Char"/>
         </w:rPr>
+        <w:lastRenderedPageBreak/>
         <w:t>List of Tables</w:t>
       </w:r>
-      <w:bookmarkEnd w:id="63"/>
+      <w:bookmarkEnd w:id="65"/>
     </w:p>
     <w:p>
       <w:pPr>
@@ -17361,7 +17775,7 @@
             <w:noProof/>
             <w:webHidden/>
           </w:rPr>
-          <w:t>8</w:t>
+          <w:t>43</w:t>
         </w:r>
         <w:r>
           <w:rPr>
@@ -17431,7 +17845,7 @@
             <w:noProof/>
             <w:webHidden/>
           </w:rPr>
-          <w:t>11</w:t>
+          <w:t>46</w:t>
         </w:r>
         <w:r>
           <w:rPr>
@@ -17459,8 +17873,7 @@
     </w:p>
     <w:p>
       <w:pPr>
-        <w:pStyle w:val="NoSpacing"/>
-        <w:spacing w:line="276" w:lineRule="auto"/>
+        <w:pStyle w:val="Heading10"/>
         <w:rPr>
           <w:rStyle w:val="Heading1Char"/>
         </w:rPr>
@@ -17471,7 +17884,7 @@
         </w:rPr>
         <w:br w:type="column"/>
       </w:r>
-      <w:bookmarkStart w:id="64" w:name="_Toc112607528"/>
+      <w:bookmarkStart w:id="66" w:name="_Toc112618589"/>
       <w:r>
         <w:rPr>
           <w:rStyle w:val="Heading1Char"/>
@@ -17479,7 +17892,7 @@
         <w:lastRenderedPageBreak/>
         <w:t>List of figures</w:t>
       </w:r>
-      <w:bookmarkEnd w:id="64"/>
+      <w:bookmarkEnd w:id="66"/>
     </w:p>
     <w:p>
       <w:pPr>
@@ -18208,8 +18621,7 @@
     </w:p>
     <w:p>
       <w:pPr>
-        <w:pStyle w:val="NoSpacing"/>
-        <w:spacing w:line="276" w:lineRule="auto"/>
+        <w:pStyle w:val="Heading10"/>
         <w:rPr>
           <w:rStyle w:val="Heading1Char"/>
         </w:rPr>
@@ -18226,7 +18638,7 @@
         </w:rPr>
         <w:br w:type="column"/>
       </w:r>
-      <w:bookmarkStart w:id="65" w:name="_Toc112607529"/>
+      <w:bookmarkStart w:id="67" w:name="_Toc112618590"/>
       <w:r>
         <w:rPr>
           <w:rStyle w:val="Heading1Char"/>
@@ -18234,63 +18646,188 @@
         <w:lastRenderedPageBreak/>
         <w:t>List of appendices</w:t>
       </w:r>
-      <w:bookmarkEnd w:id="65"/>
+      <w:bookmarkEnd w:id="67"/>
     </w:p>
     <w:p>
       <w:pPr>
-        <w:pStyle w:val="NoSpacing"/>
-        <w:keepNext/>
-        <w:spacing w:line="276" w:lineRule="auto"/>
+        <w:pStyle w:val="TableofFigures"/>
+        <w:tabs>
+          <w:tab w:val="right" w:leader="dot" w:pos="9397"/>
+        </w:tabs>
+        <w:rPr>
+          <w:noProof/>
+          <w:szCs w:val="22"/>
+          <w:lang w:eastAsia="en-US"/>
+        </w:rPr>
       </w:pPr>
+      <w:r>
+        <w:rPr>
+          <w:rStyle w:val="Heading1Char"/>
+        </w:rPr>
+        <w:fldChar w:fldCharType="begin"/>
+      </w:r>
+      <w:r>
+        <w:rPr>
+          <w:rStyle w:val="Heading1Char"/>
+        </w:rPr>
+        <w:instrText xml:space="preserve"> TOC \h \z \c "Appendix" </w:instrText>
+      </w:r>
+      <w:r>
+        <w:rPr>
+          <w:rStyle w:val="Heading1Char"/>
+        </w:rPr>
+        <w:fldChar w:fldCharType="separate"/>
+      </w:r>
+      <w:hyperlink w:anchor="_Toc112608263" w:history="1">
+        <w:r>
+          <w:rPr>
+            <w:rStyle w:val="Hyperlink"/>
+            <w:noProof/>
+          </w:rPr>
+          <w:t>Appendix A. Large Tables</w:t>
+        </w:r>
+        <w:r>
+          <w:rPr>
+            <w:noProof/>
+            <w:webHidden/>
+          </w:rPr>
+          <w:tab/>
+        </w:r>
+        <w:r>
+          <w:rPr>
+            <w:noProof/>
+            <w:webHidden/>
+          </w:rPr>
+          <w:fldChar w:fldCharType="begin"/>
+        </w:r>
+        <w:r>
+          <w:rPr>
+            <w:noProof/>
+            <w:webHidden/>
+          </w:rPr>
+          <w:instrText xml:space="preserve"> PAGEREF _Toc112608263 \h </w:instrText>
+        </w:r>
+        <w:r>
+          <w:rPr>
+            <w:noProof/>
+            <w:webHidden/>
+          </w:rPr>
+        </w:r>
+        <w:r>
+          <w:rPr>
+            <w:noProof/>
+            <w:webHidden/>
+          </w:rPr>
+          <w:fldChar w:fldCharType="separate"/>
+        </w:r>
+        <w:r>
+          <w:rPr>
+            <w:noProof/>
+            <w:webHidden/>
+          </w:rPr>
+          <w:t>43</w:t>
+        </w:r>
+        <w:r>
+          <w:rPr>
+            <w:noProof/>
+            <w:webHidden/>
+          </w:rPr>
+          <w:fldChar w:fldCharType="end"/>
+        </w:r>
+      </w:hyperlink>
+    </w:p>
+    <w:p>
+      <w:pPr>
+        <w:pStyle w:val="Heading10"/>
+      </w:pPr>
+      <w:r>
+        <w:rPr>
+          <w:rStyle w:val="Heading1Char"/>
+        </w:rPr>
+        <w:fldChar w:fldCharType="end"/>
+      </w:r>
       <w:r>
         <w:rPr>
           <w:rStyle w:val="Heading1Char"/>
         </w:rPr>
         <w:br w:type="column"/>
       </w:r>
-      <w:bookmarkStart w:id="66" w:name="_Toc112607530"/>
+      <w:bookmarkStart w:id="68" w:name="_Toc112618591"/>
       <w:r>
         <w:rPr>
           <w:rStyle w:val="Heading1Char"/>
         </w:rPr>
         <w:lastRenderedPageBreak/>
-        <w:t>appendices</w:t>
-      </w:r>
-      <w:bookmarkEnd w:id="66"/>
+        <w:t>Appendices</w:t>
+      </w:r>
+      <w:bookmarkEnd w:id="68"/>
     </w:p>
     <w:p>
       <w:pPr>
-        <w:pStyle w:val="NoSpacing"/>
-        <w:keepNext/>
-        <w:spacing w:line="276" w:lineRule="auto"/>
+        <w:pStyle w:val="Heading20"/>
       </w:pPr>
-      <w:r>
-        <w:br w:type="column"/>
-      </w:r>
+      <w:bookmarkStart w:id="69" w:name="_Toc112607299"/>
+      <w:bookmarkStart w:id="70" w:name="_Toc112608263"/>
+      <w:bookmarkStart w:id="71" w:name="_Toc112618592"/>
+      <w:r>
+        <w:t xml:space="preserve">Appendix </w:t>
+      </w:r>
+      <w:r>
+        <w:fldChar w:fldCharType="begin"/>
+      </w:r>
+      <w:r>
+        <w:instrText xml:space="preserve"> SEQ Appendix \* ALPHABETIC </w:instrText>
+      </w:r>
+      <w:r>
+        <w:fldChar w:fldCharType="separate"/>
+      </w:r>
+      <w:r>
+        <w:rPr>
+          <w:noProof/>
+        </w:rPr>
+        <w:t>A</w:t>
+      </w:r>
+      <w:r>
+        <w:fldChar w:fldCharType="end"/>
+      </w:r>
+      <w:r>
+        <w:t>. Large Tables</w:t>
+      </w:r>
+      <w:bookmarkEnd w:id="70"/>
+      <w:bookmarkEnd w:id="71"/>
     </w:p>
     <w:p>
       <w:pPr>
         <w:pStyle w:val="Caption"/>
       </w:pPr>
-      <w:bookmarkStart w:id="67" w:name="_Toc112607299"/>
       <w:r>
         <w:t xml:space="preserve">Table </w:t>
       </w:r>
-      <w:fldSimple w:instr=" SEQ Table \* ARABIC ">
-        <w:r>
-          <w:rPr>
-            <w:noProof/>
-          </w:rPr>
-          <w:t>6</w:t>
-        </w:r>
-      </w:fldSimple>
+      <w:r>
+        <w:fldChar w:fldCharType="begin"/>
+      </w:r>
+      <w:r>
+        <w:instrText xml:space="preserve"> SEQ Table \* ARABIC </w:instrText>
+      </w:r>
+      <w:r>
+        <w:fldChar w:fldCharType="separate"/>
+      </w:r>
+      <w:r>
+        <w:rPr>
+          <w:noProof/>
+        </w:rPr>
+        <w:t>6</w:t>
+      </w:r>
+      <w:r>
+        <w:fldChar w:fldCharType="end"/>
+      </w:r>
       <w:r>
         <w:t xml:space="preserve">. </w:t>
       </w:r>
       <w:r>
         <w:t>Time It Took to Detect a Face In 100 Frames for Each Detector in The Study</w:t>
       </w:r>
-      <w:bookmarkEnd w:id="67"/>
+      <w:bookmarkEnd w:id="69"/>
     </w:p>
     <w:tbl>
       <w:tblPr>
@@ -20900,6 +21437,7 @@
               <w:spacing w:line="276" w:lineRule="auto"/>
             </w:pPr>
             <w:r>
+              <w:lastRenderedPageBreak/>
               <w:t>2900</w:t>
             </w:r>
           </w:p>
@@ -21072,7 +21610,6 @@
               <w:spacing w:line="276" w:lineRule="auto"/>
             </w:pPr>
             <w:r>
-              <w:lastRenderedPageBreak/>
               <w:t>3100</w:t>
             </w:r>
           </w:p>
@@ -23739,6 +24276,7 @@
               <w:spacing w:line="276" w:lineRule="auto"/>
             </w:pPr>
             <w:r>
+              <w:lastRenderedPageBreak/>
               <w:t>6200</w:t>
             </w:r>
           </w:p>
@@ -23911,7 +24449,6 @@
               <w:spacing w:line="276" w:lineRule="auto"/>
             </w:pPr>
             <w:r>
-              <w:lastRenderedPageBreak/>
               <w:t>6400</w:t>
             </w:r>
           </w:p>
@@ -24180,26 +24717,36 @@
       <w:pPr>
         <w:pStyle w:val="Caption"/>
       </w:pPr>
-      <w:bookmarkStart w:id="68" w:name="_Toc112607300"/>
+      <w:bookmarkStart w:id="72" w:name="_Toc112607300"/>
       <w:r>
         <w:lastRenderedPageBreak/>
         <w:t xml:space="preserve">Table </w:t>
       </w:r>
-      <w:fldSimple w:instr=" SEQ Table \* ARABIC ">
-        <w:r>
-          <w:rPr>
-            <w:noProof/>
-          </w:rPr>
-          <w:t>7</w:t>
-        </w:r>
-      </w:fldSimple>
+      <w:r>
+        <w:fldChar w:fldCharType="begin"/>
+      </w:r>
+      <w:r>
+        <w:instrText xml:space="preserve"> SEQ Table \* ARABIC </w:instrText>
+      </w:r>
+      <w:r>
+        <w:fldChar w:fldCharType="separate"/>
+      </w:r>
+      <w:r>
+        <w:rPr>
+          <w:noProof/>
+        </w:rPr>
+        <w:t>7</w:t>
+      </w:r>
+      <w:r>
+        <w:fldChar w:fldCharType="end"/>
+      </w:r>
       <w:r>
         <w:t xml:space="preserve">. </w:t>
       </w:r>
       <w:r>
         <w:t>Network Configuration</w:t>
       </w:r>
-      <w:bookmarkEnd w:id="68"/>
+      <w:bookmarkEnd w:id="72"/>
     </w:p>
     <w:tbl>
       <w:tblPr>
@@ -34252,6 +34799,119 @@
     </w:lvl>
   </w:abstractNum>
   <w:abstractNum w:abstractNumId="19" w15:restartNumberingAfterBreak="0">
+    <w:nsid w:val="6E3E107F"/>
+    <w:multiLevelType w:val="multilevel"/>
+    <w:tmpl w:val="F8C8BCE0"/>
+    <w:lvl w:ilvl="0">
+      <w:start w:val="2"/>
+      <w:numFmt w:val="decimal"/>
+      <w:lvlText w:val="%1"/>
+      <w:lvlJc w:val="left"/>
+      <w:pPr>
+        <w:ind w:left="360" w:hanging="360"/>
+      </w:pPr>
+      <w:rPr>
+        <w:rFonts w:hint="default"/>
+      </w:rPr>
+    </w:lvl>
+    <w:lvl w:ilvl="1">
+      <w:start w:val="2"/>
+      <w:numFmt w:val="decimal"/>
+      <w:lvlText w:val="%1.%2"/>
+      <w:lvlJc w:val="left"/>
+      <w:pPr>
+        <w:ind w:left="360" w:hanging="360"/>
+      </w:pPr>
+      <w:rPr>
+        <w:rFonts w:hint="default"/>
+      </w:rPr>
+    </w:lvl>
+    <w:lvl w:ilvl="2">
+      <w:start w:val="1"/>
+      <w:numFmt w:val="decimal"/>
+      <w:lvlText w:val="%1.%2.%3"/>
+      <w:lvlJc w:val="left"/>
+      <w:pPr>
+        <w:ind w:left="720" w:hanging="720"/>
+      </w:pPr>
+      <w:rPr>
+        <w:rFonts w:hint="default"/>
+      </w:rPr>
+    </w:lvl>
+    <w:lvl w:ilvl="3">
+      <w:start w:val="1"/>
+      <w:numFmt w:val="decimal"/>
+      <w:lvlText w:val="%1.%2.%3.%4"/>
+      <w:lvlJc w:val="left"/>
+      <w:pPr>
+        <w:ind w:left="720" w:hanging="720"/>
+      </w:pPr>
+      <w:rPr>
+        <w:rFonts w:hint="default"/>
+      </w:rPr>
+    </w:lvl>
+    <w:lvl w:ilvl="4">
+      <w:start w:val="1"/>
+      <w:numFmt w:val="decimal"/>
+      <w:lvlText w:val="%1.%2.%3.%4.%5"/>
+      <w:lvlJc w:val="left"/>
+      <w:pPr>
+        <w:ind w:left="1080" w:hanging="1080"/>
+      </w:pPr>
+      <w:rPr>
+        <w:rFonts w:hint="default"/>
+      </w:rPr>
+    </w:lvl>
+    <w:lvl w:ilvl="5">
+      <w:start w:val="1"/>
+      <w:numFmt w:val="decimal"/>
+      <w:lvlText w:val="%1.%2.%3.%4.%5.%6"/>
+      <w:lvlJc w:val="left"/>
+      <w:pPr>
+        <w:ind w:left="1440" w:hanging="1440"/>
+      </w:pPr>
+      <w:rPr>
+        <w:rFonts w:hint="default"/>
+      </w:rPr>
+    </w:lvl>
+    <w:lvl w:ilvl="6">
+      <w:start w:val="1"/>
+      <w:numFmt w:val="decimal"/>
+      <w:lvlText w:val="%1.%2.%3.%4.%5.%6.%7"/>
+      <w:lvlJc w:val="left"/>
+      <w:pPr>
+        <w:ind w:left="1440" w:hanging="1440"/>
+      </w:pPr>
+      <w:rPr>
+        <w:rFonts w:hint="default"/>
+      </w:rPr>
+    </w:lvl>
+    <w:lvl w:ilvl="7">
+      <w:start w:val="1"/>
+      <w:numFmt w:val="decimal"/>
+      <w:lvlText w:val="%1.%2.%3.%4.%5.%6.%7.%8"/>
+      <w:lvlJc w:val="left"/>
+      <w:pPr>
+        <w:ind w:left="1800" w:hanging="1800"/>
+      </w:pPr>
+      <w:rPr>
+        <w:rFonts w:hint="default"/>
+      </w:rPr>
+    </w:lvl>
+    <w:lvl w:ilvl="8">
+      <w:start w:val="1"/>
+      <w:numFmt w:val="decimal"/>
+      <w:lvlText w:val="%1.%2.%3.%4.%5.%6.%7.%8.%9"/>
+      <w:lvlJc w:val="left"/>
+      <w:pPr>
+        <w:ind w:left="1800" w:hanging="1800"/>
+      </w:pPr>
+      <w:rPr>
+        <w:rFonts w:hint="default"/>
+      </w:rPr>
+    </w:lvl>
+  </w:abstractNum>
+  <w:abstractNum w:abstractNumId="20" w15:restartNumberingAfterBreak="0">
     <w:nsid w:val="7273740B"/>
     <w:multiLevelType w:val="multilevel"/>
     <w:tmpl w:val="0409001F"/>
@@ -34337,7 +34997,7 @@
       </w:pPr>
     </w:lvl>
   </w:abstractNum>
-  <w:abstractNum w:abstractNumId="20" w15:restartNumberingAfterBreak="0">
+  <w:abstractNum w:abstractNumId="21" w15:restartNumberingAfterBreak="0">
     <w:nsid w:val="75AC0B7E"/>
     <w:multiLevelType w:val="hybridMultilevel"/>
     <w:tmpl w:val="7CDC9342"/>
@@ -34426,7 +35086,7 @@
       </w:pPr>
     </w:lvl>
   </w:abstractNum>
-  <w:abstractNum w:abstractNumId="21" w15:restartNumberingAfterBreak="0">
+  <w:abstractNum w:abstractNumId="22" w15:restartNumberingAfterBreak="0">
     <w:nsid w:val="7738779A"/>
     <w:multiLevelType w:val="multilevel"/>
     <w:tmpl w:val="77EC1FB2"/>
@@ -34572,7 +35232,120 @@
       </w:rPr>
     </w:lvl>
   </w:abstractNum>
-  <w:abstractNum w:abstractNumId="22" w15:restartNumberingAfterBreak="0">
+  <w:abstractNum w:abstractNumId="23" w15:restartNumberingAfterBreak="0">
+    <w:nsid w:val="789A0A10"/>
+    <w:multiLevelType w:val="multilevel"/>
+    <w:tmpl w:val="7AD00E30"/>
+    <w:lvl w:ilvl="0">
+      <w:start w:val="2"/>
+      <w:numFmt w:val="decimal"/>
+      <w:lvlText w:val="%1"/>
+      <w:lvlJc w:val="left"/>
+      <w:pPr>
+        <w:ind w:left="360" w:hanging="360"/>
+      </w:pPr>
+      <w:rPr>
+        <w:rFonts w:hint="default"/>
+      </w:rPr>
+    </w:lvl>
+    <w:lvl w:ilvl="1">
+      <w:start w:val="2"/>
+      <w:numFmt w:val="decimal"/>
+      <w:lvlText w:val="%1.%2"/>
+      <w:lvlJc w:val="left"/>
+      <w:pPr>
+        <w:ind w:left="360" w:hanging="360"/>
+      </w:pPr>
+      <w:rPr>
+        <w:rFonts w:hint="default"/>
+      </w:rPr>
+    </w:lvl>
+    <w:lvl w:ilvl="2">
+      <w:start w:val="1"/>
+      <w:numFmt w:val="decimal"/>
+      <w:lvlText w:val="%1.%2.%3"/>
+      <w:lvlJc w:val="left"/>
+      <w:pPr>
+        <w:ind w:left="720" w:hanging="720"/>
+      </w:pPr>
+      <w:rPr>
+        <w:rFonts w:hint="default"/>
+      </w:rPr>
+    </w:lvl>
+    <w:lvl w:ilvl="3">
+      <w:start w:val="1"/>
+      <w:numFmt w:val="decimal"/>
+      <w:lvlText w:val="%1.%2.%3.%4"/>
+      <w:lvlJc w:val="left"/>
+      <w:pPr>
+        <w:ind w:left="720" w:hanging="720"/>
+      </w:pPr>
+      <w:rPr>
+        <w:rFonts w:hint="default"/>
+      </w:rPr>
+    </w:lvl>
+    <w:lvl w:ilvl="4">
+      <w:start w:val="1"/>
+      <w:numFmt w:val="decimal"/>
+      <w:lvlText w:val="%1.%2.%3.%4.%5"/>
+      <w:lvlJc w:val="left"/>
+      <w:pPr>
+        <w:ind w:left="1080" w:hanging="1080"/>
+      </w:pPr>
+      <w:rPr>
+        <w:rFonts w:hint="default"/>
+      </w:rPr>
+    </w:lvl>
+    <w:lvl w:ilvl="5">
+      <w:start w:val="1"/>
+      <w:numFmt w:val="decimal"/>
+      <w:lvlText w:val="%1.%2.%3.%4.%5.%6"/>
+      <w:lvlJc w:val="left"/>
+      <w:pPr>
+        <w:ind w:left="1440" w:hanging="1440"/>
+      </w:pPr>
+      <w:rPr>
+        <w:rFonts w:hint="default"/>
+      </w:rPr>
+    </w:lvl>
+    <w:lvl w:ilvl="6">
+      <w:start w:val="1"/>
+      <w:numFmt w:val="decimal"/>
+      <w:lvlText w:val="%1.%2.%3.%4.%5.%6.%7"/>
+      <w:lvlJc w:val="left"/>
+      <w:pPr>
+        <w:ind w:left="1440" w:hanging="1440"/>
+      </w:pPr>
+      <w:rPr>
+        <w:rFonts w:hint="default"/>
+      </w:rPr>
+    </w:lvl>
+    <w:lvl w:ilvl="7">
+      <w:start w:val="1"/>
+      <w:numFmt w:val="decimal"/>
+      <w:lvlText w:val="%1.%2.%3.%4.%5.%6.%7.%8"/>
+      <w:lvlJc w:val="left"/>
+      <w:pPr>
+        <w:ind w:left="1800" w:hanging="1800"/>
+      </w:pPr>
+      <w:rPr>
+        <w:rFonts w:hint="default"/>
+      </w:rPr>
+    </w:lvl>
+    <w:lvl w:ilvl="8">
+      <w:start w:val="1"/>
+      <w:numFmt w:val="decimal"/>
+      <w:lvlText w:val="%1.%2.%3.%4.%5.%6.%7.%8.%9"/>
+      <w:lvlJc w:val="left"/>
+      <w:pPr>
+        <w:ind w:left="1800" w:hanging="1800"/>
+      </w:pPr>
+      <w:rPr>
+        <w:rFonts w:hint="default"/>
+      </w:rPr>
+    </w:lvl>
+  </w:abstractNum>
+  <w:abstractNum w:abstractNumId="24" w15:restartNumberingAfterBreak="0">
     <w:nsid w:val="7B274BC8"/>
     <w:multiLevelType w:val="multilevel"/>
     <w:tmpl w:val="72E65396"/>
@@ -34722,7 +35495,7 @@
     </w:lvlOverride>
   </w:num>
   <w:num w:numId="12" w16cid:durableId="895631129">
-    <w:abstractNumId w:val="19"/>
+    <w:abstractNumId w:val="20"/>
   </w:num>
   <w:num w:numId="13" w16cid:durableId="104469621">
     <w:abstractNumId w:val="17"/>
@@ -34734,13 +35507,13 @@
     <w:abstractNumId w:val="18"/>
   </w:num>
   <w:num w:numId="16" w16cid:durableId="778648925">
+    <w:abstractNumId w:val="24"/>
+  </w:num>
+  <w:num w:numId="17" w16cid:durableId="1208838346">
     <w:abstractNumId w:val="22"/>
   </w:num>
-  <w:num w:numId="17" w16cid:durableId="1208838346">
-    <w:abstractNumId w:val="21"/>
-  </w:num>
   <w:num w:numId="18" w16cid:durableId="1470899456">
-    <w:abstractNumId w:val="21"/>
+    <w:abstractNumId w:val="22"/>
     <w:lvlOverride w:ilvl="0">
       <w:startOverride w:val="1"/>
     </w:lvlOverride>
@@ -34779,7 +35552,7 @@
     <w:abstractNumId w:val="10"/>
   </w:num>
   <w:num w:numId="22" w16cid:durableId="702170571">
-    <w:abstractNumId w:val="20"/>
+    <w:abstractNumId w:val="21"/>
   </w:num>
   <w:num w:numId="23" w16cid:durableId="1228153168">
     <w:abstractNumId w:val="13"/>
@@ -34789,6 +35562,12 @@
   </w:num>
   <w:num w:numId="25" w16cid:durableId="133955935">
     <w:abstractNumId w:val="15"/>
+  </w:num>
+  <w:num w:numId="26" w16cid:durableId="1135566285">
+    <w:abstractNumId w:val="19"/>
+  </w:num>
+  <w:num w:numId="27" w16cid:durableId="1656909389">
+    <w:abstractNumId w:val="23"/>
   </w:num>
 </w:numbering>
 </file>
@@ -37660,10 +38439,10 @@
     <w:rsid w:val="0018668A"/>
     <w:rsid w:val="0024252F"/>
     <w:rsid w:val="0026479E"/>
+    <w:rsid w:val="0037289F"/>
     <w:rsid w:val="004C26C3"/>
     <w:rsid w:val="00880CBF"/>
     <w:rsid w:val="0088577F"/>
-    <w:rsid w:val="009222AF"/>
     <w:rsid w:val="00CD4C9C"/>
     <w:rsid w:val="00DA51C2"/>
     <w:rsid w:val="00E67F86"/>

</xml_diff>

<commit_message>
Formatting changes after feedback
</commit_message>
<xml_diff>
--- a/Thesis/Thesis.docx
+++ b/Thesis/Thesis.docx
@@ -287,7 +287,7 @@
             <mc:AlternateContent>
               <mc:Choice Requires="wps">
                 <w:drawing>
-                  <wp:anchor distT="0" distB="0" distL="114300" distR="114300" simplePos="0" relativeHeight="251660288" behindDoc="0" locked="0" layoutInCell="1" allowOverlap="1" wp14:anchorId="0DBF6E6D" wp14:editId="03FC07B2">
+                  <wp:anchor distT="0" distB="0" distL="114300" distR="114300" simplePos="0" relativeHeight="251659264" behindDoc="0" locked="0" layoutInCell="1" allowOverlap="1" wp14:anchorId="6551164A" wp14:editId="0BF61AB4">
                     <wp:simplePos x="0" y="0"/>
                     <wp:positionH relativeFrom="page">
                       <wp:align>center</wp:align>
@@ -295,15 +295,222 @@
                     <mc:AlternateContent>
                       <mc:Choice Requires="wp14">
                         <wp:positionV relativeFrom="page">
-                          <wp14:pctPosVOffset>81800</wp14:pctPosVOffset>
+                          <wp14:pctPosVOffset>30000</wp14:pctPosVOffset>
                         </wp:positionV>
                       </mc:Choice>
                       <mc:Fallback>
                         <wp:positionV relativeFrom="page">
-                          <wp:posOffset>8227695</wp:posOffset>
+                          <wp:posOffset>3017520</wp:posOffset>
                         </wp:positionV>
                       </mc:Fallback>
                     </mc:AlternateContent>
+                    <wp:extent cx="7315200" cy="3638550"/>
+                    <wp:effectExtent l="0" t="0" r="0" b="6350"/>
+                    <wp:wrapSquare wrapText="bothSides"/>
+                    <wp:docPr id="154" name="Text Box 154"/>
+                    <wp:cNvGraphicFramePr/>
+                    <a:graphic xmlns:a="http://schemas.openxmlformats.org/drawingml/2006/main">
+                      <a:graphicData uri="http://schemas.microsoft.com/office/word/2010/wordprocessingShape">
+                        <wps:wsp>
+                          <wps:cNvSpPr txBox="1"/>
+                          <wps:spPr>
+                            <a:xfrm>
+                              <a:off x="0" y="0"/>
+                              <a:ext cx="7315200" cy="3638550"/>
+                            </a:xfrm>
+                            <a:prstGeom prst="rect">
+                              <a:avLst/>
+                            </a:prstGeom>
+                            <a:noFill/>
+                            <a:ln w="6350">
+                              <a:noFill/>
+                            </a:ln>
+                            <a:effectLst/>
+                          </wps:spPr>
+                          <wps:style>
+                            <a:lnRef idx="0">
+                              <a:schemeClr val="accent1"/>
+                            </a:lnRef>
+                            <a:fillRef idx="0">
+                              <a:schemeClr val="accent1"/>
+                            </a:fillRef>
+                            <a:effectRef idx="0">
+                              <a:schemeClr val="accent1"/>
+                            </a:effectRef>
+                            <a:fontRef idx="minor">
+                              <a:schemeClr val="dk1"/>
+                            </a:fontRef>
+                          </wps:style>
+                          <wps:txbx>
+                            <w:txbxContent>
+                              <w:p>
+                                <w:pPr>
+                                  <w:jc w:val="right"/>
+                                  <w:rPr>
+                                    <w:color w:val="DDDDDD" w:themeColor="accent1"/>
+                                    <w:sz w:val="64"/>
+                                    <w:szCs w:val="64"/>
+                                  </w:rPr>
+                                </w:pPr>
+                                <w:sdt>
+                                  <w:sdtPr>
+                                    <w:rPr>
+                                      <w:caps/>
+                                      <w:color w:val="DDDDDD" w:themeColor="accent1"/>
+                                      <w:sz w:val="64"/>
+                                      <w:szCs w:val="64"/>
+                                    </w:rPr>
+                                    <w:alias w:val="Title"/>
+                                    <w:tag w:val=""/>
+                                    <w:id w:val="630141079"/>
+                                    <w:dataBinding w:prefixMappings="xmlns:ns0='http://purl.org/dc/elements/1.1/' xmlns:ns1='http://schemas.openxmlformats.org/package/2006/metadata/core-properties' " w:xpath="/ns1:coreProperties[1]/ns0:title[1]" w:storeItemID="{6C3C8BC8-F283-45AE-878A-BAB7291924A1}"/>
+                                    <w:text w:multiLine="1"/>
+                                  </w:sdtPr>
+                                  <w:sdtEndPr>
+                                    <w:rPr>
+                                      <w:caps w:val="0"/>
+                                    </w:rPr>
+                                  </w:sdtEndPr>
+                                  <w:sdtContent>
+                                    <w:r>
+                                      <w:rPr>
+                                        <w:caps/>
+                                        <w:color w:val="DDDDDD" w:themeColor="accent1"/>
+                                        <w:sz w:val="64"/>
+                                        <w:szCs w:val="64"/>
+                                      </w:rPr>
+                                      <w:t>Continuous Face Detection and Verification During Online Examinations</w:t>
+                                    </w:r>
+                                  </w:sdtContent>
+                                </w:sdt>
+                              </w:p>
+                              <w:p>
+                                <w:pPr>
+                                  <w:jc w:val="center"/>
+                                  <w:rPr>
+                                    <w:smallCaps/>
+                                    <w:color w:val="404040" w:themeColor="text1" w:themeTint="BF"/>
+                                    <w:sz w:val="36"/>
+                                    <w:szCs w:val="36"/>
+                                  </w:rPr>
+                                </w:pPr>
+                              </w:p>
+                            </w:txbxContent>
+                          </wps:txbx>
+                          <wps:bodyPr rot="0" spcFirstLastPara="0" vertOverflow="overflow" horzOverflow="overflow" vert="horz" wrap="square" lIns="1600200" tIns="0" rIns="685800" bIns="0" numCol="1" spcCol="0" rtlCol="0" fromWordArt="0" anchor="b" anchorCtr="0" forceAA="0" compatLnSpc="1">
+                            <a:prstTxWarp prst="textNoShape">
+                              <a:avLst/>
+                            </a:prstTxWarp>
+                            <a:noAutofit/>
+                          </wps:bodyPr>
+                        </wps:wsp>
+                      </a:graphicData>
+                    </a:graphic>
+                    <wp14:sizeRelH relativeFrom="page">
+                      <wp14:pctWidth>94100</wp14:pctWidth>
+                    </wp14:sizeRelH>
+                    <wp14:sizeRelV relativeFrom="page">
+                      <wp14:pctHeight>36300</wp14:pctHeight>
+                    </wp14:sizeRelV>
+                  </wp:anchor>
+                </w:drawing>
+              </mc:Choice>
+              <mc:Fallback>
+                <w:pict>
+                  <v:shapetype w14:anchorId="6551164A" id="_x0000_t202" coordsize="21600,21600" o:spt="202" path="m,l,21600r21600,l21600,xe">
+                    <v:stroke joinstyle="miter"/>
+                    <v:path gradientshapeok="t" o:connecttype="rect"/>
+                  </v:shapetype>
+                  <v:shape id="Text Box 154" o:spid="_x0000_s1026" type="#_x0000_t202" style="position:absolute;margin-left:0;margin-top:0;width:8in;height:286.5pt;z-index:251659264;visibility:visible;mso-wrap-style:square;mso-width-percent:941;mso-height-percent:363;mso-top-percent:300;mso-wrap-distance-left:9pt;mso-wrap-distance-top:0;mso-wrap-distance-right:9pt;mso-wrap-distance-bottom:0;mso-position-horizontal:center;mso-position-horizontal-relative:page;mso-position-vertical-relative:page;mso-width-percent:941;mso-height-percent:363;mso-top-percent:300;mso-width-relative:page;mso-height-relative:page;v-text-anchor:bottom" o:gfxdata="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" filled="f" stroked="f" strokeweight=".5pt">
+                    <v:textbox inset="126pt,0,54pt,0">
+                      <w:txbxContent>
+                        <w:p>
+                          <w:pPr>
+                            <w:jc w:val="right"/>
+                            <w:rPr>
+                              <w:color w:val="DDDDDD" w:themeColor="accent1"/>
+                              <w:sz w:val="64"/>
+                              <w:szCs w:val="64"/>
+                            </w:rPr>
+                          </w:pPr>
+                          <w:sdt>
+                            <w:sdtPr>
+                              <w:rPr>
+                                <w:caps/>
+                                <w:color w:val="DDDDDD" w:themeColor="accent1"/>
+                                <w:sz w:val="64"/>
+                                <w:szCs w:val="64"/>
+                              </w:rPr>
+                              <w:alias w:val="Title"/>
+                              <w:tag w:val=""/>
+                              <w:id w:val="630141079"/>
+                              <w:dataBinding w:prefixMappings="xmlns:ns0='http://purl.org/dc/elements/1.1/' xmlns:ns1='http://schemas.openxmlformats.org/package/2006/metadata/core-properties' " w:xpath="/ns1:coreProperties[1]/ns0:title[1]" w:storeItemID="{6C3C8BC8-F283-45AE-878A-BAB7291924A1}"/>
+                              <w:text w:multiLine="1"/>
+                            </w:sdtPr>
+                            <w:sdtEndPr>
+                              <w:rPr>
+                                <w:caps w:val="0"/>
+                              </w:rPr>
+                            </w:sdtEndPr>
+                            <w:sdtContent>
+                              <w:r>
+                                <w:rPr>
+                                  <w:caps/>
+                                  <w:color w:val="DDDDDD" w:themeColor="accent1"/>
+                                  <w:sz w:val="64"/>
+                                  <w:szCs w:val="64"/>
+                                </w:rPr>
+                                <w:t>Continuous Face Detection and Verification During Online Examinations</w:t>
+                              </w:r>
+                            </w:sdtContent>
+                          </w:sdt>
+                        </w:p>
+                        <w:p>
+                          <w:pPr>
+                            <w:jc w:val="center"/>
+                            <w:rPr>
+                              <w:smallCaps/>
+                              <w:color w:val="404040" w:themeColor="text1" w:themeTint="BF"/>
+                              <w:sz w:val="36"/>
+                              <w:szCs w:val="36"/>
+                            </w:rPr>
+                          </w:pPr>
+                        </w:p>
+                      </w:txbxContent>
+                    </v:textbox>
+                    <w10:wrap type="square" anchorx="page" anchory="page"/>
+                  </v:shape>
+                </w:pict>
+              </mc:Fallback>
+            </mc:AlternateContent>
+          </w:r>
+        </w:p>
+        <w:p>
+          <w:pPr>
+            <w:rPr>
+              <w:rFonts w:asciiTheme="majorHAnsi" w:eastAsiaTheme="majorEastAsia" w:hAnsiTheme="majorHAnsi" w:cstheme="majorBidi"/>
+              <w:caps/>
+              <w:color w:val="DDDDDD" w:themeColor="accent1"/>
+              <w:spacing w:val="10"/>
+              <w:sz w:val="52"/>
+              <w:szCs w:val="52"/>
+            </w:rPr>
+          </w:pPr>
+          <w:r>
+            <w:rPr>
+              <w:noProof/>
+            </w:rPr>
+            <mc:AlternateContent>
+              <mc:Choice Requires="wps">
+                <w:drawing>
+                  <wp:anchor distT="0" distB="0" distL="114300" distR="114300" simplePos="0" relativeHeight="251660288" behindDoc="0" locked="0" layoutInCell="1" allowOverlap="1" wp14:anchorId="0DBF6E6D" wp14:editId="04017D1E">
+                    <wp:simplePos x="0" y="0"/>
+                    <wp:positionH relativeFrom="page">
+                      <wp:posOffset>238760</wp:posOffset>
+                    </wp:positionH>
+                    <wp:positionV relativeFrom="page">
+                      <wp:posOffset>8227695</wp:posOffset>
+                    </wp:positionV>
                     <wp:extent cx="7315200" cy="914400"/>
                     <wp:effectExtent l="0" t="0" r="0" b="8255"/>
                     <wp:wrapSquare wrapText="bothSides"/>
@@ -435,11 +642,7 @@
               </mc:Choice>
               <mc:Fallback>
                 <w:pict>
-                  <v:shapetype w14:anchorId="0DBF6E6D" id="_x0000_t202" coordsize="21600,21600" o:spt="202" path="m,l,21600r21600,l21600,xe">
-                    <v:stroke joinstyle="miter"/>
-                    <v:path gradientshapeok="t" o:connecttype="rect"/>
-                  </v:shapetype>
-                  <v:shape id="Text Box 152" o:spid="_x0000_s1026" type="#_x0000_t202" style="position:absolute;margin-left:0;margin-top:0;width:8in;height:1in;z-index:251660288;visibility:visible;mso-wrap-style:square;mso-width-percent:941;mso-height-percent:92;mso-top-percent:818;mso-wrap-distance-left:9pt;mso-wrap-distance-top:0;mso-wrap-distance-right:9pt;mso-wrap-distance-bottom:0;mso-position-horizontal:center;mso-position-horizontal-relative:page;mso-position-vertical-relative:page;mso-width-percent:941;mso-height-percent:92;mso-top-percent:818;mso-width-relative:page;mso-height-relative:page;v-text-anchor:bottom" o:gfxdata="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" filled="f" stroked="f" strokeweight=".5pt">
+                  <v:shape w14:anchorId="0DBF6E6D" id="Text Box 152" o:spid="_x0000_s1027" type="#_x0000_t202" style="position:absolute;margin-left:18.8pt;margin-top:647.85pt;width:8in;height:1in;z-index:251660288;visibility:visible;mso-wrap-style:square;mso-width-percent:941;mso-height-percent:92;mso-wrap-distance-left:9pt;mso-wrap-distance-top:0;mso-wrap-distance-right:9pt;mso-wrap-distance-bottom:0;mso-position-horizontal:absolute;mso-position-horizontal-relative:page;mso-position-vertical:absolute;mso-position-vertical-relative:page;mso-width-percent:941;mso-height-percent:92;mso-width-relative:page;mso-height-relative:page;v-text-anchor:bottom" o:gfxdata="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" filled="f" stroked="f" strokeweight=".5pt">
                     <v:textbox inset="126pt,0,54pt,0">
                       <w:txbxContent>
                         <w:sdt>
@@ -521,224 +724,21 @@
             </mc:AlternateContent>
           </w:r>
           <w:r>
-            <w:rPr>
-              <w:noProof/>
-            </w:rPr>
-            <mc:AlternateContent>
-              <mc:Choice Requires="wps">
-                <w:drawing>
-                  <wp:anchor distT="0" distB="0" distL="114300" distR="114300" simplePos="0" relativeHeight="251659264" behindDoc="0" locked="0" layoutInCell="1" allowOverlap="1" wp14:anchorId="6551164A" wp14:editId="6EFC7A0E">
-                    <wp:simplePos x="0" y="0"/>
-                    <wp:positionH relativeFrom="page">
-                      <wp:align>center</wp:align>
-                    </wp:positionH>
-                    <mc:AlternateContent>
-                      <mc:Choice Requires="wp14">
-                        <wp:positionV relativeFrom="page">
-                          <wp14:pctPosVOffset>30000</wp14:pctPosVOffset>
-                        </wp:positionV>
-                      </mc:Choice>
-                      <mc:Fallback>
-                        <wp:positionV relativeFrom="page">
-                          <wp:posOffset>3017520</wp:posOffset>
-                        </wp:positionV>
-                      </mc:Fallback>
-                    </mc:AlternateContent>
-                    <wp:extent cx="7315200" cy="3638550"/>
-                    <wp:effectExtent l="0" t="0" r="0" b="6350"/>
-                    <wp:wrapSquare wrapText="bothSides"/>
-                    <wp:docPr id="154" name="Text Box 154"/>
-                    <wp:cNvGraphicFramePr/>
-                    <a:graphic xmlns:a="http://schemas.openxmlformats.org/drawingml/2006/main">
-                      <a:graphicData uri="http://schemas.microsoft.com/office/word/2010/wordprocessingShape">
-                        <wps:wsp>
-                          <wps:cNvSpPr txBox="1"/>
-                          <wps:spPr>
-                            <a:xfrm>
-                              <a:off x="0" y="0"/>
-                              <a:ext cx="7315200" cy="3638550"/>
-                            </a:xfrm>
-                            <a:prstGeom prst="rect">
-                              <a:avLst/>
-                            </a:prstGeom>
-                            <a:noFill/>
-                            <a:ln w="6350">
-                              <a:noFill/>
-                            </a:ln>
-                            <a:effectLst/>
-                          </wps:spPr>
-                          <wps:style>
-                            <a:lnRef idx="0">
-                              <a:schemeClr val="accent1"/>
-                            </a:lnRef>
-                            <a:fillRef idx="0">
-                              <a:schemeClr val="accent1"/>
-                            </a:fillRef>
-                            <a:effectRef idx="0">
-                              <a:schemeClr val="accent1"/>
-                            </a:effectRef>
-                            <a:fontRef idx="minor">
-                              <a:schemeClr val="dk1"/>
-                            </a:fontRef>
-                          </wps:style>
-                          <wps:txbx>
-                            <w:txbxContent>
-                              <w:p>
-                                <w:pPr>
-                                  <w:jc w:val="right"/>
-                                  <w:rPr>
-                                    <w:color w:val="DDDDDD" w:themeColor="accent1"/>
-                                    <w:sz w:val="64"/>
-                                    <w:szCs w:val="64"/>
-                                  </w:rPr>
-                                </w:pPr>
-                                <w:sdt>
-                                  <w:sdtPr>
-                                    <w:rPr>
-                                      <w:caps/>
-                                      <w:color w:val="DDDDDD" w:themeColor="accent1"/>
-                                      <w:sz w:val="64"/>
-                                      <w:szCs w:val="64"/>
-                                    </w:rPr>
-                                    <w:alias w:val="Title"/>
-                                    <w:tag w:val=""/>
-                                    <w:id w:val="630141079"/>
-                                    <w:dataBinding w:prefixMappings="xmlns:ns0='http://purl.org/dc/elements/1.1/' xmlns:ns1='http://schemas.openxmlformats.org/package/2006/metadata/core-properties' " w:xpath="/ns1:coreProperties[1]/ns0:title[1]" w:storeItemID="{6C3C8BC8-F283-45AE-878A-BAB7291924A1}"/>
-                                    <w:text w:multiLine="1"/>
-                                  </w:sdtPr>
-                                  <w:sdtEndPr>
-                                    <w:rPr>
-                                      <w:caps w:val="0"/>
-                                    </w:rPr>
-                                  </w:sdtEndPr>
-                                  <w:sdtContent>
-                                    <w:r>
-                                      <w:rPr>
-                                        <w:caps/>
-                                        <w:color w:val="DDDDDD" w:themeColor="accent1"/>
-                                        <w:sz w:val="64"/>
-                                        <w:szCs w:val="64"/>
-                                      </w:rPr>
-                                      <w:t>Continuous Face Detection and Verification During Online Examinations</w:t>
-                                    </w:r>
-                                  </w:sdtContent>
-                                </w:sdt>
-                              </w:p>
-                              <w:p>
-                                <w:pPr>
-                                  <w:jc w:val="center"/>
-                                  <w:rPr>
-                                    <w:smallCaps/>
-                                    <w:color w:val="404040" w:themeColor="text1" w:themeTint="BF"/>
-                                    <w:sz w:val="36"/>
-                                    <w:szCs w:val="36"/>
-                                  </w:rPr>
-                                </w:pPr>
-                              </w:p>
-                            </w:txbxContent>
-                          </wps:txbx>
-                          <wps:bodyPr rot="0" spcFirstLastPara="0" vertOverflow="overflow" horzOverflow="overflow" vert="horz" wrap="square" lIns="1600200" tIns="0" rIns="685800" bIns="0" numCol="1" spcCol="0" rtlCol="0" fromWordArt="0" anchor="b" anchorCtr="0" forceAA="0" compatLnSpc="1">
-                            <a:prstTxWarp prst="textNoShape">
-                              <a:avLst/>
-                            </a:prstTxWarp>
-                            <a:noAutofit/>
-                          </wps:bodyPr>
-                        </wps:wsp>
-                      </a:graphicData>
-                    </a:graphic>
-                    <wp14:sizeRelH relativeFrom="page">
-                      <wp14:pctWidth>94100</wp14:pctWidth>
-                    </wp14:sizeRelH>
-                    <wp14:sizeRelV relativeFrom="page">
-                      <wp14:pctHeight>36300</wp14:pctHeight>
-                    </wp14:sizeRelV>
-                  </wp:anchor>
-                </w:drawing>
-              </mc:Choice>
-              <mc:Fallback>
-                <w:pict>
-                  <v:shape w14:anchorId="6551164A" id="Text Box 154" o:spid="_x0000_s1027" type="#_x0000_t202" style="position:absolute;margin-left:0;margin-top:0;width:8in;height:286.5pt;z-index:251659264;visibility:visible;mso-wrap-style:square;mso-width-percent:941;mso-height-percent:363;mso-top-percent:300;mso-wrap-distance-left:9pt;mso-wrap-distance-top:0;mso-wrap-distance-right:9pt;mso-wrap-distance-bottom:0;mso-position-horizontal:center;mso-position-horizontal-relative:page;mso-position-vertical-relative:page;mso-width-percent:941;mso-height-percent:363;mso-top-percent:300;mso-width-relative:page;mso-height-relative:page;v-text-anchor:bottom" o:gfxdata="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" filled="f" stroked="f" strokeweight=".5pt">
-                    <v:textbox inset="126pt,0,54pt,0">
-                      <w:txbxContent>
-                        <w:p>
-                          <w:pPr>
-                            <w:jc w:val="right"/>
-                            <w:rPr>
-                              <w:color w:val="DDDDDD" w:themeColor="accent1"/>
-                              <w:sz w:val="64"/>
-                              <w:szCs w:val="64"/>
-                            </w:rPr>
-                          </w:pPr>
-                          <w:sdt>
-                            <w:sdtPr>
-                              <w:rPr>
-                                <w:caps/>
-                                <w:color w:val="DDDDDD" w:themeColor="accent1"/>
-                                <w:sz w:val="64"/>
-                                <w:szCs w:val="64"/>
-                              </w:rPr>
-                              <w:alias w:val="Title"/>
-                              <w:tag w:val=""/>
-                              <w:id w:val="630141079"/>
-                              <w:dataBinding w:prefixMappings="xmlns:ns0='http://purl.org/dc/elements/1.1/' xmlns:ns1='http://schemas.openxmlformats.org/package/2006/metadata/core-properties' " w:xpath="/ns1:coreProperties[1]/ns0:title[1]" w:storeItemID="{6C3C8BC8-F283-45AE-878A-BAB7291924A1}"/>
-                              <w:text w:multiLine="1"/>
-                            </w:sdtPr>
-                            <w:sdtEndPr>
-                              <w:rPr>
-                                <w:caps w:val="0"/>
-                              </w:rPr>
-                            </w:sdtEndPr>
-                            <w:sdtContent>
-                              <w:r>
-                                <w:rPr>
-                                  <w:caps/>
-                                  <w:color w:val="DDDDDD" w:themeColor="accent1"/>
-                                  <w:sz w:val="64"/>
-                                  <w:szCs w:val="64"/>
-                                </w:rPr>
-                                <w:t>Continuous Face Detection and Verification During Online Examinations</w:t>
-                              </w:r>
-                            </w:sdtContent>
-                          </w:sdt>
-                        </w:p>
-                        <w:p>
-                          <w:pPr>
-                            <w:jc w:val="center"/>
-                            <w:rPr>
-                              <w:smallCaps/>
-                              <w:color w:val="404040" w:themeColor="text1" w:themeTint="BF"/>
-                              <w:sz w:val="36"/>
-                              <w:szCs w:val="36"/>
-                            </w:rPr>
-                          </w:pPr>
-                        </w:p>
-                      </w:txbxContent>
-                    </v:textbox>
-                    <w10:wrap type="square" anchorx="page" anchory="page"/>
-                  </v:shape>
-                </w:pict>
-              </mc:Fallback>
-            </mc:AlternateContent>
-          </w:r>
-        </w:p>
-        <w:p>
-          <w:pPr>
-            <w:rPr>
-              <w:rFonts w:asciiTheme="majorHAnsi" w:eastAsiaTheme="majorEastAsia" w:hAnsiTheme="majorHAnsi" w:cstheme="majorBidi"/>
-              <w:caps/>
-              <w:color w:val="DDDDDD" w:themeColor="accent1"/>
-              <w:spacing w:val="10"/>
-              <w:sz w:val="52"/>
-              <w:szCs w:val="52"/>
-            </w:rPr>
-          </w:pPr>
-          <w:r>
             <w:br w:type="page"/>
           </w:r>
         </w:p>
       </w:sdtContent>
     </w:sdt>
-    <w:bookmarkStart w:id="0" w:name="_Toc112618549" w:displacedByCustomXml="next"/>
+    <w:p>
+      <w:pPr>
+        <w:pStyle w:val="SectionTitle"/>
+      </w:pPr>
+      <w:bookmarkStart w:id="0" w:name="_Toc112618549"/>
+      <w:r>
+        <w:lastRenderedPageBreak/>
+        <w:br w:type="column"/>
+      </w:r>
+    </w:p>
     <w:sdt>
       <w:sdtPr>
         <w:alias w:val="Abstract:"/>
@@ -925,6 +925,13 @@
         <w:rPr>
           <w:szCs w:val="22"/>
         </w:rPr>
+        <w:br w:type="column"/>
+      </w:r>
+      <w:r>
+        <w:rPr>
+          <w:szCs w:val="22"/>
+        </w:rPr>
+        <w:lastRenderedPageBreak/>
         <w:br w:type="column"/>
       </w:r>
     </w:p>
@@ -2414,7 +2421,7 @@
                 <w:noProof/>
                 <w:webHidden/>
               </w:rPr>
-              <w:t>26</w:t>
+              <w:t>25</w:t>
             </w:r>
             <w:r>
               <w:rPr>
@@ -2484,7 +2491,7 @@
                 <w:noProof/>
                 <w:webHidden/>
               </w:rPr>
-              <w:t>26</w:t>
+              <w:t>25</w:t>
             </w:r>
             <w:r>
               <w:rPr>
@@ -2554,7 +2561,7 @@
                 <w:noProof/>
                 <w:webHidden/>
               </w:rPr>
-              <w:t>27</w:t>
+              <w:t>26</w:t>
             </w:r>
             <w:r>
               <w:rPr>
@@ -2624,7 +2631,7 @@
                 <w:noProof/>
                 <w:webHidden/>
               </w:rPr>
-              <w:t>28</w:t>
+              <w:t>26</w:t>
             </w:r>
             <w:r>
               <w:rPr>
@@ -2694,7 +2701,7 @@
                 <w:noProof/>
                 <w:webHidden/>
               </w:rPr>
-              <w:t>28</w:t>
+              <w:t>27</w:t>
             </w:r>
             <w:r>
               <w:rPr>
@@ -2764,7 +2771,7 @@
                 <w:noProof/>
                 <w:webHidden/>
               </w:rPr>
-              <w:t>29</w:t>
+              <w:t>27</w:t>
             </w:r>
             <w:r>
               <w:rPr>
@@ -2834,7 +2841,7 @@
                 <w:noProof/>
                 <w:webHidden/>
               </w:rPr>
-              <w:t>30</w:t>
+              <w:t>29</w:t>
             </w:r>
             <w:r>
               <w:rPr>
@@ -2904,7 +2911,7 @@
                 <w:noProof/>
                 <w:webHidden/>
               </w:rPr>
-              <w:t>30</w:t>
+              <w:t>29</w:t>
             </w:r>
             <w:r>
               <w:rPr>
@@ -2974,7 +2981,7 @@
                 <w:noProof/>
                 <w:webHidden/>
               </w:rPr>
-              <w:t>31</w:t>
+              <w:t>30</w:t>
             </w:r>
             <w:r>
               <w:rPr>
@@ -3044,7 +3051,7 @@
                 <w:noProof/>
                 <w:webHidden/>
               </w:rPr>
-              <w:t>32</w:t>
+              <w:t>31</w:t>
             </w:r>
             <w:r>
               <w:rPr>
@@ -3114,7 +3121,7 @@
                 <w:noProof/>
                 <w:webHidden/>
               </w:rPr>
-              <w:t>32</w:t>
+              <w:t>31</w:t>
             </w:r>
             <w:r>
               <w:rPr>
@@ -3184,7 +3191,7 @@
                 <w:noProof/>
                 <w:webHidden/>
               </w:rPr>
-              <w:t>32</w:t>
+              <w:t>31</w:t>
             </w:r>
             <w:r>
               <w:rPr>
@@ -3254,7 +3261,7 @@
                 <w:noProof/>
                 <w:webHidden/>
               </w:rPr>
-              <w:t>33</w:t>
+              <w:t>32</w:t>
             </w:r>
             <w:r>
               <w:rPr>
@@ -3324,7 +3331,7 @@
                 <w:noProof/>
                 <w:webHidden/>
               </w:rPr>
-              <w:t>33</w:t>
+              <w:t>32</w:t>
             </w:r>
             <w:r>
               <w:rPr>
@@ -3394,7 +3401,7 @@
                 <w:noProof/>
                 <w:webHidden/>
               </w:rPr>
-              <w:t>34</w:t>
+              <w:t>33</w:t>
             </w:r>
             <w:r>
               <w:rPr>
@@ -3464,7 +3471,7 @@
                 <w:noProof/>
                 <w:webHidden/>
               </w:rPr>
-              <w:t>34</w:t>
+              <w:t>33</w:t>
             </w:r>
             <w:r>
               <w:rPr>
@@ -3534,7 +3541,7 @@
                 <w:noProof/>
                 <w:webHidden/>
               </w:rPr>
-              <w:t>36</w:t>
+              <w:t>35</w:t>
             </w:r>
             <w:r>
               <w:rPr>
@@ -3604,7 +3611,7 @@
                 <w:noProof/>
                 <w:webHidden/>
               </w:rPr>
-              <w:t>36</w:t>
+              <w:t>35</w:t>
             </w:r>
             <w:r>
               <w:rPr>
@@ -3674,7 +3681,7 @@
                 <w:noProof/>
                 <w:webHidden/>
               </w:rPr>
-              <w:t>37</w:t>
+              <w:t>36</w:t>
             </w:r>
             <w:r>
               <w:rPr>
@@ -3744,7 +3751,7 @@
                 <w:noProof/>
                 <w:webHidden/>
               </w:rPr>
-              <w:t>39</w:t>
+              <w:t>38</w:t>
             </w:r>
             <w:r>
               <w:rPr>
@@ -3815,7 +3822,7 @@
                 <w:noProof/>
                 <w:webHidden/>
               </w:rPr>
-              <w:t>40</w:t>
+              <w:t>39</w:t>
             </w:r>
             <w:r>
               <w:rPr>
@@ -3886,7 +3893,7 @@
                 <w:noProof/>
                 <w:webHidden/>
               </w:rPr>
-              <w:t>41</w:t>
+              <w:t>40</w:t>
             </w:r>
             <w:r>
               <w:rPr>
@@ -3957,7 +3964,7 @@
                 <w:noProof/>
                 <w:webHidden/>
               </w:rPr>
-              <w:t>42</w:t>
+              <w:t>41</w:t>
             </w:r>
             <w:r>
               <w:rPr>
@@ -4028,7 +4035,7 @@
                 <w:noProof/>
                 <w:webHidden/>
               </w:rPr>
-              <w:t>43</w:t>
+              <w:t>42</w:t>
             </w:r>
             <w:r>
               <w:rPr>
@@ -4098,7 +4105,7 @@
                 <w:noProof/>
                 <w:webHidden/>
               </w:rPr>
-              <w:t>43</w:t>
+              <w:t>42</w:t>
             </w:r>
             <w:r>
               <w:rPr>
@@ -4273,17 +4280,12 @@
       <w:pPr>
         <w:pStyle w:val="Heading20"/>
       </w:pPr>
-      <w:r>
-        <w:br w:type="column"/>
-      </w:r>
       <w:bookmarkStart w:id="6" w:name="_Toc112618555"/>
       <w:r>
-        <w:lastRenderedPageBreak/>
         <w:t>Existing Procedures</w:t>
       </w:r>
       <w:bookmarkEnd w:id="6"/>
     </w:p>
-    <w:p/>
     <w:p>
       <w:r>
         <w:t>Normally</w:t>
@@ -4300,13 +4302,11 @@
         <w:t xml:space="preserve">The described above procedure is put in place with security in mind, to prevent the problem mentioned in the previous section. It has been successful in preventing most cases of identity fraud in the context of examinations. However, currently there is no such procedure being used for online examinations. </w:t>
       </w:r>
     </w:p>
+    <w:p/>
     <w:p>
       <w:pPr>
         <w:pStyle w:val="Heading20"/>
       </w:pPr>
-      <w:r>
-        <w:br w:type="column"/>
-      </w:r>
       <w:bookmarkStart w:id="7" w:name="_Toc112618556"/>
       <w:r>
         <w:lastRenderedPageBreak/>
@@ -4314,29 +4314,9 @@
       </w:r>
       <w:bookmarkEnd w:id="7"/>
     </w:p>
-    <w:p/>
     <w:p>
       <w:r>
         <w:t>The procedure I use in my application is modeled after the existing in-person exam protocol:</w:t>
-      </w:r>
-    </w:p>
-    <w:p/>
-    <w:p>
-      <w:pPr>
-        <w:pStyle w:val="ListParagraph"/>
-        <w:numPr>
-          <w:ilvl w:val="0"/>
-          <w:numId w:val="19"/>
-        </w:numPr>
-      </w:pPr>
-      <w:r>
-        <w:t>Before the start of the exam session, exam supervisors are required to create a list of students allowed to take the exam (first and last names, student numbers</w:t>
-      </w:r>
-      <w:r>
-        <w:t>, optional base image</w:t>
-      </w:r>
-      <w:r>
-        <w:t xml:space="preserve">). </w:t>
       </w:r>
     </w:p>
     <w:p>
@@ -4348,7 +4328,13 @@
         </w:numPr>
       </w:pPr>
       <w:r>
-        <w:t>The client executables (access point for the students) are generated and distributed to the students.</w:t>
+        <w:t>Before the start of the exam session, exam supervisors are required to create a list of students allowed to take the exam (first and last names, student numbers</w:t>
+      </w:r>
+      <w:r>
+        <w:t>, optional base image</w:t>
+      </w:r>
+      <w:r>
+        <w:t xml:space="preserve">). </w:t>
       </w:r>
     </w:p>
     <w:p>
@@ -4360,7 +4346,7 @@
         </w:numPr>
       </w:pPr>
       <w:r>
-        <w:t>The exam supervisor starts the exam session.</w:t>
+        <w:t>The client executables (access point for the students) are generated and distributed to the students.</w:t>
       </w:r>
     </w:p>
     <w:p>
@@ -4372,13 +4358,7 @@
         </w:numPr>
       </w:pPr>
       <w:r>
-        <w:t>The students launch the executables, input their identification data (first</w:t>
-      </w:r>
-      <w:r>
-        <w:t xml:space="preserve"> and </w:t>
-      </w:r>
-      <w:r>
-        <w:t>last names, student number)</w:t>
+        <w:t>The exam supervisor starts the exam session.</w:t>
       </w:r>
     </w:p>
     <w:p>
@@ -4390,13 +4370,30 @@
         </w:numPr>
       </w:pPr>
       <w:r>
+        <w:t>The students launch the executables, input their identification data (student number)</w:t>
+      </w:r>
+    </w:p>
+    <w:p>
+      <w:pPr>
+        <w:pStyle w:val="ListParagraph"/>
+        <w:numPr>
+          <w:ilvl w:val="0"/>
+          <w:numId w:val="19"/>
+        </w:numPr>
+      </w:pPr>
+      <w:r>
         <w:t>The system verifies their faces throughout the duration of the whole exam.</w:t>
       </w:r>
     </w:p>
-    <w:p/>
     <w:p>
       <w:r>
-        <w:t>The described above procedure replicates the in-person procedure except for the last step. Step 6 covers an edge case that is only possible during online examinations: it is not possible to fake one’s identity once it has been verified without leaving the examination room first. However, during online examinations it is possible. By ensuring continuous verification, the application prevents it from happening.</w:t>
+        <w:t xml:space="preserve">The described above procedure replicates the in-person procedure except for the last step. Step </w:t>
+      </w:r>
+      <w:r>
+        <w:t>6</w:t>
+      </w:r>
+      <w:r>
+        <w:t xml:space="preserve"> covers an edge case that is only possible during online examinations: it is not possible to fake one’s identity once it has been verified without leaving the examination room first. However, during online examinations it is possible. By ensuring continuous verification, the application prevents it from happening.</w:t>
       </w:r>
     </w:p>
     <w:p>
@@ -4490,14 +4487,27 @@
       <w:r>
         <w:t xml:space="preserve">Figure </w:t>
       </w:r>
-      <w:fldSimple w:instr=" SEQ Figure \* ARABIC ">
-        <w:r>
-          <w:rPr>
-            <w:noProof/>
-          </w:rPr>
-          <w:t>1</w:t>
-        </w:r>
-      </w:fldSimple>
+      <w:r>
+        <w:fldChar w:fldCharType="begin"/>
+      </w:r>
+      <w:r>
+        <w:instrText xml:space="preserve"> SEQ Figure \* ARABIC </w:instrText>
+      </w:r>
+      <w:r>
+        <w:fldChar w:fldCharType="separate"/>
+      </w:r>
+      <w:r>
+        <w:rPr>
+          <w:noProof/>
+        </w:rPr>
+        <w:t>1</w:t>
+      </w:r>
+      <w:r>
+        <w:rPr>
+          <w:noProof/>
+        </w:rPr>
+        <w:fldChar w:fldCharType="end"/>
+      </w:r>
       <w:r>
         <w:t xml:space="preserve">. </w:t>
       </w:r>
@@ -4543,7 +4553,6 @@
         <w:t>.</w:t>
       </w:r>
     </w:p>
-    <w:p/>
     <w:p>
       <w:pPr>
         <w:pStyle w:val="Heading3"/>
@@ -4554,7 +4563,6 @@
       </w:r>
       <w:bookmarkEnd w:id="12"/>
     </w:p>
-    <w:p/>
     <w:p>
       <w:r>
         <w:t>This component is responsible for the visual representation of the data and allowing the supervisor to utilize all the tools provided efficiently and with ease.</w:t>
@@ -4593,7 +4601,7 @@
         <w:t xml:space="preserve">, </w:t>
       </w:r>
       <w:r>
-        <w:t xml:space="preserve">the contents are manually refreshed with </w:t>
+        <w:t xml:space="preserve">the contents are refreshed with </w:t>
       </w:r>
       <w:r>
         <w:t>a set</w:t>
@@ -4676,14 +4684,27 @@
       <w:r>
         <w:t xml:space="preserve">Figure </w:t>
       </w:r>
-      <w:fldSimple w:instr=" SEQ Figure \* ARABIC ">
-        <w:r>
-          <w:rPr>
-            <w:noProof/>
-          </w:rPr>
-          <w:t>2</w:t>
-        </w:r>
-      </w:fldSimple>
+      <w:r>
+        <w:fldChar w:fldCharType="begin"/>
+      </w:r>
+      <w:r>
+        <w:instrText xml:space="preserve"> SEQ Figure \* ARABIC </w:instrText>
+      </w:r>
+      <w:r>
+        <w:fldChar w:fldCharType="separate"/>
+      </w:r>
+      <w:r>
+        <w:rPr>
+          <w:noProof/>
+        </w:rPr>
+        <w:t>2</w:t>
+      </w:r>
+      <w:r>
+        <w:rPr>
+          <w:noProof/>
+        </w:rPr>
+        <w:fldChar w:fldCharType="end"/>
+      </w:r>
       <w:r>
         <w:t xml:space="preserve">. </w:t>
       </w:r>
@@ -4697,11 +4718,15 @@
       <w:pPr>
         <w:pStyle w:val="Heading4"/>
       </w:pPr>
+    </w:p>
+    <w:p>
+      <w:pPr>
+        <w:pStyle w:val="Heading4"/>
+      </w:pPr>
       <w:r>
         <w:t>Add Student</w:t>
       </w:r>
     </w:p>
-    <w:p/>
     <w:p>
       <w:r>
         <w:t xml:space="preserve">This button redirects the user to a separate </w:t>
@@ -4784,14 +4809,27 @@
       <w:r>
         <w:t xml:space="preserve">Figure </w:t>
       </w:r>
-      <w:fldSimple w:instr=" SEQ Figure \* ARABIC ">
-        <w:r>
-          <w:rPr>
-            <w:noProof/>
-          </w:rPr>
-          <w:t>3</w:t>
-        </w:r>
-      </w:fldSimple>
+      <w:r>
+        <w:fldChar w:fldCharType="begin"/>
+      </w:r>
+      <w:r>
+        <w:instrText xml:space="preserve"> SEQ Figure \* ARABIC </w:instrText>
+      </w:r>
+      <w:r>
+        <w:fldChar w:fldCharType="separate"/>
+      </w:r>
+      <w:r>
+        <w:rPr>
+          <w:noProof/>
+        </w:rPr>
+        <w:t>3</w:t>
+      </w:r>
+      <w:r>
+        <w:rPr>
+          <w:noProof/>
+        </w:rPr>
+        <w:fldChar w:fldCharType="end"/>
+      </w:r>
       <w:r>
         <w:t xml:space="preserve">. </w:t>
       </w:r>
@@ -4873,14 +4911,27 @@
       <w:r>
         <w:t xml:space="preserve">Figure </w:t>
       </w:r>
-      <w:fldSimple w:instr=" SEQ Figure \* ARABIC ">
-        <w:r>
-          <w:rPr>
-            <w:noProof/>
-          </w:rPr>
-          <w:t>4</w:t>
-        </w:r>
-      </w:fldSimple>
+      <w:r>
+        <w:fldChar w:fldCharType="begin"/>
+      </w:r>
+      <w:r>
+        <w:instrText xml:space="preserve"> SEQ Figure \* ARABIC </w:instrText>
+      </w:r>
+      <w:r>
+        <w:fldChar w:fldCharType="separate"/>
+      </w:r>
+      <w:r>
+        <w:rPr>
+          <w:noProof/>
+        </w:rPr>
+        <w:t>4</w:t>
+      </w:r>
+      <w:r>
+        <w:rPr>
+          <w:noProof/>
+        </w:rPr>
+        <w:fldChar w:fldCharType="end"/>
+      </w:r>
       <w:r>
         <w:t xml:space="preserve">. </w:t>
       </w:r>
@@ -4896,7 +4947,6 @@
         <w:t>The ‘Delete’ button deletes the given student from the database.</w:t>
       </w:r>
     </w:p>
-    <w:p/>
     <w:p>
       <w:pPr>
         <w:pStyle w:val="Heading4"/>
@@ -4905,7 +4955,6 @@
         <w:t>Save</w:t>
       </w:r>
     </w:p>
-    <w:p/>
     <w:p>
       <w:r>
         <w:t xml:space="preserve">The ‘Save’ button saves the current state of the database, serializes it </w:t>
@@ -4932,7 +4981,6 @@
         <w:t>Compile Client Executables</w:t>
       </w:r>
     </w:p>
-    <w:p/>
     <w:p>
       <w:r>
         <w:t xml:space="preserve">This button starts the compilation </w:t>
@@ -4964,7 +5012,6 @@
         <w:t>Start Session</w:t>
       </w:r>
     </w:p>
-    <w:p/>
     <w:p>
       <w:r>
         <w:t>This b</w:t>
@@ -4973,7 +5020,6 @@
         <w:t>utton starts the verification server effectively starting the session. Shortly after this step, the supervisor can alert the examinees that the session has begun and ask them to run the distributed executables.</w:t>
       </w:r>
     </w:p>
-    <w:p/>
     <w:p>
       <w:pPr>
         <w:pStyle w:val="Heading4"/>
@@ -4982,7 +5028,6 @@
         <w:t>Load Save</w:t>
       </w:r>
     </w:p>
-    <w:p/>
     <w:p>
       <w:r>
         <w:t>The ‘Load Save’ is the counterpart to the ‘Save’ button. The supervisor can use this button to upload a previously saved session instead of starting a new one.</w:t>
@@ -5002,7 +5047,6 @@
       </w:r>
       <w:bookmarkEnd w:id="19"/>
     </w:p>
-    <w:p/>
     <w:p>
       <w:r>
         <w:t>This component is responsible for all the data management, script execution and operation of the dashboard. It is a</w:t>
@@ -5011,7 +5055,6 @@
         <w:t xml:space="preserve"> REST API built with C# and ASP.NET Core. </w:t>
       </w:r>
     </w:p>
-    <w:p/>
     <w:p>
       <w:pPr>
         <w:pStyle w:val="Heading4"/>
@@ -5020,7 +5063,6 @@
         <w:t>Database</w:t>
       </w:r>
     </w:p>
-    <w:p/>
     <w:p>
       <w:r>
         <w:t>The module</w:t>
@@ -5092,7 +5134,6 @@
         <w:t xml:space="preserve"> However, it is configured in a way that would not take a significant amount of development time to implement support of a dedicated solution due to utilization of .NET’s Entity Framework. </w:t>
       </w:r>
     </w:p>
-    <w:p/>
     <w:p>
       <w:pPr>
         <w:pStyle w:val="Heading4"/>
@@ -5101,7 +5142,6 @@
         <w:t>Add Student</w:t>
       </w:r>
     </w:p>
-    <w:p/>
     <w:p>
       <w:r>
         <w:t xml:space="preserve">Entity Framework and ASP.NET provide a simple and well-documented framework for database operations such as adding, </w:t>
@@ -5128,7 +5168,6 @@
         <w:t xml:space="preserve"> and student identifier. The latter is the primary key.</w:t>
       </w:r>
     </w:p>
-    <w:p/>
     <w:p>
       <w:r>
         <w:t xml:space="preserve">The form may optionally contain an image. If there is an image attached, the </w:t>
@@ -5137,7 +5176,6 @@
         <w:t>server will rename the image to the student identifier the image belongs to postfixed with the extension of the image file and save it locally. The location of the saved image is also recorded in the database to avoid iterating through the directory to delete the image when deleting a student, as well as to supplement session save-load system.</w:t>
       </w:r>
     </w:p>
-    <w:p/>
     <w:p>
       <w:pPr>
         <w:pStyle w:val="Heading4"/>
@@ -5146,7 +5184,6 @@
         <w:t>Saving</w:t>
       </w:r>
     </w:p>
-    <w:p/>
     <w:p>
       <w:r>
         <w:t xml:space="preserve">When the server receives a request to save the current session, it serializes the list of students currently in the database into a .json file (name, surname, student identifier, </w:t>
@@ -5188,7 +5225,6 @@
         <w:t xml:space="preserve"> </w:t>
       </w:r>
       <w:r>
-        <w:lastRenderedPageBreak/>
         <w:t>specified</w:t>
       </w:r>
       <w:r>
@@ -5213,65 +5249,57 @@
         <w:t xml:space="preserve"> This file is then sent to the user and is downloaded. </w:t>
       </w:r>
     </w:p>
-    <w:p/>
     <w:p>
       <w:pPr>
         <w:pStyle w:val="Heading4"/>
       </w:pPr>
       <w:r>
-        <w:br w:type="column"/>
-      </w:r>
-      <w:r>
-        <w:lastRenderedPageBreak/>
         <w:t>Loading</w:t>
+      </w:r>
+    </w:p>
+    <w:p>
+      <w:r>
+        <w:t xml:space="preserve">Upon receiving a given POST request to load the session, the server assumes an attached session data file previously generated with the ‘Save’ button. </w:t>
+      </w:r>
+      <w:r>
+        <w:t xml:space="preserve">The file is then saved locally on the server’s host machine </w:t>
+      </w:r>
+      <w:r>
+        <w:t>to allow for</w:t>
+      </w:r>
+      <w:r>
+        <w:t xml:space="preserve"> </w:t>
+      </w:r>
+      <w:r>
+        <w:t xml:space="preserve">diagnostics in case an error occurs. The contents of the file are then deserialized and the list of examinees is added to the existing database. </w:t>
+      </w:r>
+    </w:p>
+    <w:p>
+      <w:r>
+        <w:t>All</w:t>
+      </w:r>
+      <w:r>
+        <w:t xml:space="preserve"> the steps are performed inside try-catch blocks to avoid</w:t>
+      </w:r>
+      <w:r>
+        <w:t xml:space="preserve"> fatal errors due to dealing with file systems. In addition to the assumption stated above, there are null checks at the deserialization step to handle the case where the submitted .json file would contain serialization errors. </w:t>
+      </w:r>
+      <w:r>
+        <w:t xml:space="preserve">If the file submitted is empty, the user will receive a Status-400 Bad Request response. </w:t>
       </w:r>
     </w:p>
     <w:p/>
     <w:p>
       <w:r>
-        <w:t xml:space="preserve">Upon receiving a given POST request to load the session, the server assumes an attached session data file previously generated with the ‘Save’ button. </w:t>
-      </w:r>
-      <w:r>
-        <w:t xml:space="preserve">The file is then saved locally on the server’s host machine </w:t>
-      </w:r>
-      <w:r>
-        <w:t>to allow for</w:t>
-      </w:r>
-      <w:r>
-        <w:t xml:space="preserve"> </w:t>
-      </w:r>
-      <w:r>
-        <w:t xml:space="preserve">diagnostics in case an error occurs. The contents of the file are then deserialized and the list of examinees is added to the existing database. </w:t>
+        <w:t xml:space="preserve">Upon successfully adding </w:t>
+      </w:r>
+      <w:r>
+        <w:t>all</w:t>
+      </w:r>
+      <w:r>
+        <w:t xml:space="preserve"> the examinees to the database, the server returns a Status-200 OK response.</w:t>
       </w:r>
     </w:p>
-    <w:p/>
-    <w:p>
-      <w:r>
-        <w:t>All</w:t>
-      </w:r>
-      <w:r>
-        <w:t xml:space="preserve"> the steps are performed inside try-catch blocks to avoid</w:t>
-      </w:r>
-      <w:r>
-        <w:t xml:space="preserve"> fatal errors due to dealing with file systems. In addition to the assumption stated above, there are null checks at the deserialization step to handle the case where the submitted .json file would contain serialization errors. </w:t>
-      </w:r>
-      <w:r>
-        <w:t xml:space="preserve">If the file submitted is empty, the user will receive a Status-400 Bad Request response. </w:t>
-      </w:r>
-    </w:p>
-    <w:p/>
-    <w:p>
-      <w:r>
-        <w:t xml:space="preserve">Upon successfully adding </w:t>
-      </w:r>
-      <w:r>
-        <w:t>all</w:t>
-      </w:r>
-      <w:r>
-        <w:t xml:space="preserve"> the examinees to the database, the server returns a Status-200 OK response.</w:t>
-      </w:r>
-    </w:p>
-    <w:p/>
     <w:p>
       <w:pPr>
         <w:pStyle w:val="Heading4"/>
@@ -5280,7 +5308,6 @@
         <w:t>Compilation Script Execution</w:t>
       </w:r>
     </w:p>
-    <w:p/>
     <w:p>
       <w:r>
         <w:t xml:space="preserve">To maintain modularity and customizability of the </w:t>
@@ -5322,7 +5349,6 @@
         <w:t>Once the compilation has finished, the resulting files are zipped and sent to the requester.</w:t>
       </w:r>
     </w:p>
-    <w:p/>
     <w:p>
       <w:pPr>
         <w:pStyle w:val="Heading4"/>
@@ -5331,7 +5357,6 @@
         <w:t>Start Session</w:t>
       </w:r>
     </w:p>
-    <w:p/>
     <w:p>
       <w:r>
         <w:t>The system design expects the verification server and the dashboard to be launched from the same machine. The main reason is session</w:t>
@@ -5340,17 +5365,14 @@
         <w:t xml:space="preserve"> directory preparation. The verification server verifies the incoming faces against their respective base images that are prepared in this step.</w:t>
       </w:r>
     </w:p>
-    <w:p/>
     <w:p>
       <w:r>
-        <w:lastRenderedPageBreak/>
         <w:t xml:space="preserve">Once the dashboard’s server receives a request to start a session, </w:t>
       </w:r>
       <w:r>
         <w:t>before running any scripts, it starts preparing the directories and file system hierarchy expected by the verification server. First, it deletes the remainder directories from the previous session. Then, it creates a directory for each examinee with the student identifier as the name.</w:t>
       </w:r>
     </w:p>
-    <w:p/>
     <w:p>
       <w:r>
         <w:t xml:space="preserve">Like the ‘Compilation Script Execution’ section, this procedure uses custom Windows Shell or Bash scripts to allow for customizability and expandability. In the prototype, the script iterates through the base images </w:t>
@@ -5378,9 +5400,10 @@
           <w:numId w:val="27"/>
         </w:numPr>
         <w:rPr>
-          <w:rStyle w:val="Heading2Char"/>
           <w:b/>
           <w:bCs/>
+          <w:caps w:val="0"/>
+          <w:shd w:val="clear" w:color="auto" w:fill="F8F8F8" w:themeFill="accent1" w:themeFillTint="33"/>
         </w:rPr>
       </w:pPr>
       <w:bookmarkStart w:id="20" w:name="_Toc112618561"/>
@@ -5450,7 +5473,6 @@
         <w:t xml:space="preserve"> </w:t>
       </w:r>
     </w:p>
-    <w:p/>
     <w:p>
       <w:r>
         <w:t>Once the compilation of client executables is done, the supervisor may distribute them to the examinees. Each examinee gets one executable file for their operating system (.exe for Windows, .app for Mac OS</w:t>
@@ -5477,14 +5499,13 @@
         <w:t xml:space="preserve"> The Module is divided into two components: the ID form and the capture window.</w:t>
       </w:r>
     </w:p>
-    <w:p/>
     <w:p>
       <w:pPr>
         <w:pStyle w:val="Heading3"/>
         <w:rPr>
-          <w:rStyle w:val="Heading3Char"/>
           <w:b/>
           <w:bCs/>
+          <w:caps w:val="0"/>
         </w:rPr>
       </w:pPr>
       <w:bookmarkStart w:id="21" w:name="_Toc112618562"/>
@@ -5498,7 +5519,6 @@
       </w:r>
       <w:bookmarkEnd w:id="21"/>
     </w:p>
-    <w:p/>
     <w:p>
       <w:r>
         <w:t>This component is responsible for the presentation of the form the examinees must complete for the detection process to begin</w:t>
@@ -5577,14 +5597,27 @@
       <w:r>
         <w:t xml:space="preserve">Figure </w:t>
       </w:r>
-      <w:fldSimple w:instr=" SEQ Figure \* ARABIC ">
-        <w:r>
-          <w:rPr>
-            <w:noProof/>
-          </w:rPr>
-          <w:t>5</w:t>
-        </w:r>
-      </w:fldSimple>
+      <w:r>
+        <w:fldChar w:fldCharType="begin"/>
+      </w:r>
+      <w:r>
+        <w:instrText xml:space="preserve"> SEQ Figure \* ARABIC </w:instrText>
+      </w:r>
+      <w:r>
+        <w:fldChar w:fldCharType="separate"/>
+      </w:r>
+      <w:r>
+        <w:rPr>
+          <w:noProof/>
+        </w:rPr>
+        <w:t>5</w:t>
+      </w:r>
+      <w:r>
+        <w:rPr>
+          <w:noProof/>
+        </w:rPr>
+        <w:fldChar w:fldCharType="end"/>
+      </w:r>
       <w:r>
         <w:t xml:space="preserve">. </w:t>
       </w:r>
@@ -5611,19 +5644,16 @@
         <w:t xml:space="preserve">window opens starting the face detection process. </w:t>
       </w:r>
     </w:p>
-    <w:p/>
     <w:p>
       <w:pPr>
         <w:pStyle w:val="Heading3"/>
       </w:pPr>
       <w:bookmarkStart w:id="24" w:name="_Toc112618563"/>
       <w:r>
-        <w:lastRenderedPageBreak/>
         <w:t>Capture Window</w:t>
       </w:r>
       <w:bookmarkEnd w:id="24"/>
     </w:p>
-    <w:p/>
     <w:p>
       <w:r>
         <w:t xml:space="preserve">The opened window shows the camera-feed with a rectangle around the detected face (if any) and a number in the top left corner. The number represents the </w:t>
@@ -5641,6 +5671,7 @@
         <w:rPr>
           <w:noProof/>
         </w:rPr>
+        <w:lastRenderedPageBreak/>
         <w:drawing>
           <wp:inline distT="0" distB="0" distL="0" distR="0" wp14:anchorId="169F07E6" wp14:editId="784E2CF9">
             <wp:extent cx="5108713" cy="3156377"/>
@@ -5696,14 +5727,27 @@
       <w:r>
         <w:t xml:space="preserve">Figure </w:t>
       </w:r>
-      <w:fldSimple w:instr=" SEQ Figure \* ARABIC ">
-        <w:r>
-          <w:rPr>
-            <w:noProof/>
-          </w:rPr>
-          <w:t>6</w:t>
-        </w:r>
-      </w:fldSimple>
+      <w:r>
+        <w:fldChar w:fldCharType="begin"/>
+      </w:r>
+      <w:r>
+        <w:instrText xml:space="preserve"> SEQ Figure \* ARABIC </w:instrText>
+      </w:r>
+      <w:r>
+        <w:fldChar w:fldCharType="separate"/>
+      </w:r>
+      <w:r>
+        <w:rPr>
+          <w:noProof/>
+        </w:rPr>
+        <w:t>6</w:t>
+      </w:r>
+      <w:r>
+        <w:rPr>
+          <w:noProof/>
+        </w:rPr>
+        <w:fldChar w:fldCharType="end"/>
+      </w:r>
       <w:r>
         <w:t xml:space="preserve">. </w:t>
       </w:r>
@@ -5725,87 +5769,6 @@
       </w:r>
       <w:r>
         <w:t xml:space="preserve"> </w:t>
-      </w:r>
-    </w:p>
-    <w:p/>
-    <w:p>
-      <w:pPr>
-        <w:pStyle w:val="Heading4"/>
-      </w:pPr>
-      <w:r>
-        <w:t>Face detection</w:t>
-      </w:r>
-    </w:p>
-    <w:p/>
-    <w:p>
-      <w:r>
-        <w:t xml:space="preserve">The face detection solution uses ResNet SSD </w:t>
-      </w:r>
-      <w:r>
-        <w:t xml:space="preserve">model </w:t>
-      </w:r>
-      <w:r>
-        <w:t>(Single Shot Multi-Box Detection, more on SSD in Chapter 2)</w:t>
-      </w:r>
-      <w:r>
-        <w:t xml:space="preserve"> and its pre-trained weights provide</w:t>
-      </w:r>
-      <w:r>
-        <w:t>d</w:t>
-      </w:r>
-      <w:r>
-        <w:t xml:space="preserve"> by OpenCV community. However, OpenCV’s deep neural network module can load external caffe models</w:t>
-      </w:r>
-      <w:r>
-        <w:t xml:space="preserve">, so </w:t>
-      </w:r>
-      <w:r>
-        <w:t xml:space="preserve">the solution is expandable, and the model chosen is interchangeable. </w:t>
-      </w:r>
-    </w:p>
-    <w:p/>
-    <w:p>
-      <w:r>
-        <w:t>Since the model expects a certain sized input, the images taken from the camera are scaled down to that size. Most of the time models require low resolutions (300x300 in case of ResNet SSD)</w:t>
-      </w:r>
-      <w:r>
-        <w:t xml:space="preserve">, so </w:t>
-      </w:r>
-      <w:r>
-        <w:t>to</w:t>
-      </w:r>
-      <w:r>
-        <w:t xml:space="preserve"> </w:t>
-      </w:r>
-      <w:r>
-        <w:t>maintain modularity and customizability of the system, the images sent to the verification server are scaled back to the original resolution</w:t>
-      </w:r>
-      <w:r>
-        <w:t>.</w:t>
-      </w:r>
-    </w:p>
-    <w:p>
-      <w:pPr>
-        <w:ind w:left="284" w:firstLine="720"/>
-      </w:pPr>
-      <w:r>
-        <w:lastRenderedPageBreak/>
-        <w:t xml:space="preserve">The scaled down images are then fed forward to the caffe model. The </w:t>
-      </w:r>
-      <w:r>
-        <w:t>resulting matrix is then filtered by face features.</w:t>
-      </w:r>
-      <w:r>
-        <w:rPr>
-          <w:rStyle w:val="FootnoteReference"/>
-        </w:rPr>
-        <w:footnoteReference w:id="2"/>
-      </w:r>
-      <w:r>
-        <w:t xml:space="preserve"> This produces a set of coordinates that are then scaled up to the original resolution</w:t>
-      </w:r>
-      <w:r>
-        <w:t>, and the result is a set of coordinates that define the bounding box containing the detected face.</w:t>
       </w:r>
     </w:p>
     <w:p>
@@ -5813,6 +5776,80 @@
         <w:pStyle w:val="Heading4"/>
       </w:pPr>
       <w:r>
+        <w:t>Face detection</w:t>
+      </w:r>
+    </w:p>
+    <w:p>
+      <w:r>
+        <w:t xml:space="preserve">The face detection solution uses ResNet SSD </w:t>
+      </w:r>
+      <w:r>
+        <w:t xml:space="preserve">model </w:t>
+      </w:r>
+      <w:r>
+        <w:t>(Single Shot Multi-Box Detection, more on SSD in Chapter 2)</w:t>
+      </w:r>
+      <w:r>
+        <w:t xml:space="preserve"> and its pre-trained weights provide</w:t>
+      </w:r>
+      <w:r>
+        <w:t>d</w:t>
+      </w:r>
+      <w:r>
+        <w:t xml:space="preserve"> by OpenCV community. However, OpenCV’s deep neural network module can load external caffe models</w:t>
+      </w:r>
+      <w:r>
+        <w:t xml:space="preserve">, so </w:t>
+      </w:r>
+      <w:r>
+        <w:t xml:space="preserve">the solution is expandable, and the model chosen is interchangeable. </w:t>
+      </w:r>
+    </w:p>
+    <w:p>
+      <w:r>
+        <w:t>Since the model expects a certain sized input, the images taken from the camera are scaled down to that size. Most of the time models require low resolutions (300x300 in case of ResNet SSD)</w:t>
+      </w:r>
+      <w:r>
+        <w:t xml:space="preserve">, so </w:t>
+      </w:r>
+      <w:r>
+        <w:t>to</w:t>
+      </w:r>
+      <w:r>
+        <w:t xml:space="preserve"> </w:t>
+      </w:r>
+      <w:r>
+        <w:t>maintain modularity and customizability of the system, the images sent to the verification server are scaled back to the original resolution</w:t>
+      </w:r>
+      <w:r>
+        <w:t>.</w:t>
+      </w:r>
+    </w:p>
+    <w:p>
+      <w:r>
+        <w:t xml:space="preserve">The scaled down images are then fed forward to the caffe model. The </w:t>
+      </w:r>
+      <w:r>
+        <w:t>resulting matrix is then filtered by face features.</w:t>
+      </w:r>
+      <w:r>
+        <w:rPr>
+          <w:rStyle w:val="FootnoteReference"/>
+        </w:rPr>
+        <w:footnoteReference w:id="2"/>
+      </w:r>
+      <w:r>
+        <w:t xml:space="preserve"> This produces a set of coordinates that are then scaled up to the original resolution</w:t>
+      </w:r>
+      <w:r>
+        <w:t>, and the result is a set of coordinates that define the bounding box containing the detected face.</w:t>
+      </w:r>
+    </w:p>
+    <w:p>
+      <w:pPr>
+        <w:pStyle w:val="Heading4"/>
+      </w:pPr>
+      <w:r>
         <w:t>Procedure</w:t>
       </w:r>
       <w:r>
@@ -5849,7 +5886,6 @@
         <w:t xml:space="preserve">is customizable, and the prototype runs at five consecutive frames. </w:t>
       </w:r>
     </w:p>
-    <w:p/>
     <w:p>
       <w:r>
         <w:t>Since the</w:t>
@@ -5912,7 +5948,6 @@
       </w:r>
       <w:bookmarkEnd w:id="27"/>
     </w:p>
-    <w:p/>
     <w:p>
       <w:r>
         <w:t>This module is responsible for representation and verification of faces. The start of the verification server signifies the start of the session. Once the session starts, the verification server will receive POST requests containing the cropped images of faces to verify from the clients. Upon receiving such request</w:t>
@@ -5951,7 +5986,6 @@
         <w:t xml:space="preserve"> The module contains the representation and verification units of the pipeline. It is implemented in Python with the use of Flask framework to manage receiving and sending requests. </w:t>
       </w:r>
     </w:p>
-    <w:p/>
     <w:p>
       <w:pPr>
         <w:pStyle w:val="Heading3"/>
@@ -5962,7 +5996,6 @@
       </w:r>
       <w:bookmarkEnd w:id="28"/>
     </w:p>
-    <w:p/>
     <w:p>
       <w:r>
         <w:t>Upon receiving a POST request from a client, the server notes the request number</w:t>
@@ -6019,7 +6052,6 @@
         <w:t>phase of the pipeline begins.</w:t>
       </w:r>
     </w:p>
-    <w:p/>
     <w:p>
       <w:pPr>
         <w:pStyle w:val="Heading3"/>
@@ -6030,7 +6062,6 @@
       </w:r>
       <w:bookmarkEnd w:id="29"/>
     </w:p>
-    <w:p/>
     <w:p>
       <w:r>
         <w:t xml:space="preserve">The aim of this phase is to transform the received image to vector form, so that the verification is possible. This </w:t>
@@ -6072,10 +6103,16 @@
         <w:t xml:space="preserve"> on LFW (Labeled Faces in the Wild) dataset. </w:t>
       </w:r>
       <w:r>
-        <w:t>(</w:t>
-      </w:r>
-      <w:r>
-        <w:t xml:space="preserve">Parkhi, 2015) The model performs better than most state-of-the-art alternatives, including Google’s FaceNet (without alignment 98.87% accuracy) and Facebook’s DeepFace (97.35% accuracy) while requiring less data and using simpler network architecture. (Parkhi, 2015) However, </w:t>
+        <w:t xml:space="preserve">[13] </w:t>
+      </w:r>
+      <w:r>
+        <w:t xml:space="preserve">The model performs better than most state-of-the-art alternatives, including Google’s FaceNet (without alignment 98.87% accuracy) and Facebook’s DeepFace (97.35% accuracy) while requiring less data and using simpler network architecture. </w:t>
+      </w:r>
+      <w:r>
+        <w:t>[13]</w:t>
+      </w:r>
+      <w:r>
+        <w:t xml:space="preserve"> However, </w:t>
       </w:r>
       <w:r>
         <w:t xml:space="preserve">the </w:t>
@@ -6101,7 +6138,6 @@
     </w:p>
     <w:p>
       <w:r>
-        <w:lastRenderedPageBreak/>
         <w:t xml:space="preserve">Since the image is already aligned and cropped, there is no need for extra face detections and any other pre-processing. Upon receiving the vector representation of an image, the server </w:t>
       </w:r>
       <w:r>
@@ -6132,10 +6168,10 @@
     <w:p/>
     <w:p>
       <w:r>
+        <w:lastRenderedPageBreak/>
         <w:t xml:space="preserve">The number of allocations is customizable due to the limitations caused by the size of the vector representation. VGG-Face produces a vector of length 2622, so in the prototype the number of caches is set to three per examinee, otherwise there is a risk of exhausting the RAM. </w:t>
       </w:r>
     </w:p>
-    <w:p/>
     <w:p>
       <w:pPr>
         <w:pStyle w:val="Heading3"/>
@@ -6147,21 +6183,13 @@
       <w:bookmarkEnd w:id="30"/>
     </w:p>
     <w:p>
-      <w:pPr>
-        <w:rPr>
-          <w:lang w:val="pl-PL"/>
-        </w:rPr>
-      </w:pPr>
+      <w:r>
+        <w:t xml:space="preserve">Once a vector representation of two images is obtained, it is possible to compare the two. The assumption is that images of the face belonging to the same person will have </w:t>
+      </w:r>
+      <w:r>
+        <w:t>similar vector representations, within a set margin of error. There are two ways to find how similar the vector representations are considered for this purpose.</w:t>
+      </w:r>
     </w:p>
-    <w:p>
-      <w:r>
-        <w:t xml:space="preserve">Once a vector representation of two images is obtained, it is possible to compare the two. The assumption is that images of the face belonging to the same person will have </w:t>
-      </w:r>
-      <w:r>
-        <w:t>similar vector representations, within a set margin of error. There are two ways to find how similar the vector representations are considered for this purpose.</w:t>
-      </w:r>
-    </w:p>
-    <w:p/>
     <w:p>
       <w:pPr>
         <w:pStyle w:val="Heading4"/>
@@ -6170,7 +6198,6 @@
         <w:t>Euclidean Distance</w:t>
       </w:r>
     </w:p>
-    <w:p/>
     <w:p>
       <w:r>
         <w:t>The Euclidean distance between two vectors may be represented by the following formula:</w:t>
@@ -6492,14 +6519,27 @@
       <w:r>
         <w:t xml:space="preserve">Figure </w:t>
       </w:r>
-      <w:fldSimple w:instr=" SEQ Figure \* ARABIC ">
-        <w:r>
-          <w:rPr>
-            <w:noProof/>
-          </w:rPr>
-          <w:t>7</w:t>
-        </w:r>
-      </w:fldSimple>
+      <w:r>
+        <w:fldChar w:fldCharType="begin"/>
+      </w:r>
+      <w:r>
+        <w:instrText xml:space="preserve"> SEQ Figure \* ARABIC </w:instrText>
+      </w:r>
+      <w:r>
+        <w:fldChar w:fldCharType="separate"/>
+      </w:r>
+      <w:r>
+        <w:rPr>
+          <w:noProof/>
+        </w:rPr>
+        <w:t>7</w:t>
+      </w:r>
+      <w:r>
+        <w:rPr>
+          <w:noProof/>
+        </w:rPr>
+        <w:fldChar w:fldCharType="end"/>
+      </w:r>
       <w:r>
         <w:t xml:space="preserve">. </w:t>
       </w:r>
@@ -6631,14 +6671,27 @@
       <w:r>
         <w:t xml:space="preserve">Figure </w:t>
       </w:r>
-      <w:fldSimple w:instr=" SEQ Figure \* ARABIC ">
-        <w:r>
-          <w:rPr>
-            <w:noProof/>
-          </w:rPr>
-          <w:t>8</w:t>
-        </w:r>
-      </w:fldSimple>
+      <w:r>
+        <w:fldChar w:fldCharType="begin"/>
+      </w:r>
+      <w:r>
+        <w:instrText xml:space="preserve"> SEQ Figure \* ARABIC </w:instrText>
+      </w:r>
+      <w:r>
+        <w:fldChar w:fldCharType="separate"/>
+      </w:r>
+      <w:r>
+        <w:rPr>
+          <w:noProof/>
+        </w:rPr>
+        <w:t>8</w:t>
+      </w:r>
+      <w:r>
+        <w:rPr>
+          <w:noProof/>
+        </w:rPr>
+        <w:fldChar w:fldCharType="end"/>
+      </w:r>
       <w:r>
         <w:t xml:space="preserve">. </w:t>
       </w:r>
@@ -6805,13 +6858,7 @@
           <w:rPr>
             <w:rFonts w:ascii="Cambria Math" w:hAnsi="Cambria Math"/>
           </w:rPr>
-          <m:t>-</m:t>
-        </m:r>
-        <m:r>
-          <w:rPr>
-            <w:rFonts w:ascii="Cambria Math" w:hAnsi="Cambria Math"/>
-          </w:rPr>
-          <m:t>2</m:t>
+          <m:t>-2</m:t>
         </m:r>
         <m:d>
           <m:dPr>
@@ -7037,31 +7084,7 @@
           <w:rPr>
             <w:rFonts w:ascii="Cambria Math" w:hAnsi="Cambria Math"/>
           </w:rPr>
-          <m:t>=</m:t>
-        </m:r>
-        <m:r>
-          <w:rPr>
-            <w:rFonts w:ascii="Cambria Math" w:hAnsi="Cambria Math"/>
-          </w:rPr>
-          <m:t>c</m:t>
-        </m:r>
-        <m:r>
-          <w:rPr>
-            <w:rFonts w:ascii="Cambria Math" w:hAnsi="Cambria Math"/>
-          </w:rPr>
-          <m:t>∙</m:t>
-        </m:r>
-        <m:r>
-          <w:rPr>
-            <w:rFonts w:ascii="Cambria Math" w:hAnsi="Cambria Math"/>
-          </w:rPr>
-          <m:t>c</m:t>
-        </m:r>
-        <m:r>
-          <w:rPr>
-            <w:rFonts w:ascii="Cambria Math" w:hAnsi="Cambria Math"/>
-          </w:rPr>
-          <m:t>=</m:t>
+          <m:t>=c∙c=</m:t>
         </m:r>
         <m:d>
           <m:dPr>
@@ -7077,19 +7100,7 @@
               <w:rPr>
                 <w:rFonts w:ascii="Cambria Math" w:hAnsi="Cambria Math"/>
               </w:rPr>
-              <m:t>a</m:t>
-            </m:r>
-            <m:r>
-              <w:rPr>
-                <w:rFonts w:ascii="Cambria Math" w:hAnsi="Cambria Math"/>
-              </w:rPr>
-              <m:t>-</m:t>
-            </m:r>
-            <m:r>
-              <w:rPr>
-                <w:rFonts w:ascii="Cambria Math" w:hAnsi="Cambria Math"/>
-              </w:rPr>
-              <m:t>b</m:t>
+              <m:t>a-b</m:t>
             </m:r>
           </m:e>
         </m:d>
@@ -7107,19 +7118,7 @@
               <w:rPr>
                 <w:rFonts w:ascii="Cambria Math" w:hAnsi="Cambria Math"/>
               </w:rPr>
-              <m:t>a</m:t>
-            </m:r>
-            <m:r>
-              <w:rPr>
-                <w:rFonts w:ascii="Cambria Math" w:hAnsi="Cambria Math"/>
-              </w:rPr>
-              <m:t>-</m:t>
-            </m:r>
-            <m:r>
-              <w:rPr>
-                <w:rFonts w:ascii="Cambria Math" w:hAnsi="Cambria Math"/>
-              </w:rPr>
-              <m:t>b</m:t>
+              <m:t>a-b</m:t>
             </m:r>
           </m:e>
         </m:d>
@@ -7127,103 +7126,7 @@
           <w:rPr>
             <w:rFonts w:ascii="Cambria Math" w:hAnsi="Cambria Math"/>
           </w:rPr>
-          <m:t>=</m:t>
-        </m:r>
-        <m:r>
-          <w:rPr>
-            <w:rFonts w:ascii="Cambria Math" w:hAnsi="Cambria Math"/>
-          </w:rPr>
-          <m:t>a</m:t>
-        </m:r>
-        <m:r>
-          <w:rPr>
-            <w:rFonts w:ascii="Cambria Math" w:hAnsi="Cambria Math"/>
-          </w:rPr>
-          <m:t>∙</m:t>
-        </m:r>
-        <m:r>
-          <w:rPr>
-            <w:rFonts w:ascii="Cambria Math" w:hAnsi="Cambria Math"/>
-          </w:rPr>
-          <m:t>a</m:t>
-        </m:r>
-        <m:r>
-          <w:rPr>
-            <w:rFonts w:ascii="Cambria Math" w:hAnsi="Cambria Math"/>
-          </w:rPr>
-          <m:t>-</m:t>
-        </m:r>
-        <m:r>
-          <w:rPr>
-            <w:rFonts w:ascii="Cambria Math" w:hAnsi="Cambria Math"/>
-          </w:rPr>
-          <m:t>a</m:t>
-        </m:r>
-        <m:r>
-          <w:rPr>
-            <w:rFonts w:ascii="Cambria Math" w:hAnsi="Cambria Math"/>
-          </w:rPr>
-          <m:t>∙</m:t>
-        </m:r>
-        <m:r>
-          <w:rPr>
-            <w:rFonts w:ascii="Cambria Math" w:hAnsi="Cambria Math"/>
-          </w:rPr>
-          <m:t>b</m:t>
-        </m:r>
-        <m:r>
-          <w:rPr>
-            <w:rFonts w:ascii="Cambria Math" w:hAnsi="Cambria Math"/>
-          </w:rPr>
-          <m:t>-</m:t>
-        </m:r>
-        <m:r>
-          <w:rPr>
-            <w:rFonts w:ascii="Cambria Math" w:hAnsi="Cambria Math"/>
-          </w:rPr>
-          <m:t>b</m:t>
-        </m:r>
-        <m:r>
-          <w:rPr>
-            <w:rFonts w:ascii="Cambria Math" w:hAnsi="Cambria Math"/>
-          </w:rPr>
-          <m:t>∙</m:t>
-        </m:r>
-        <m:r>
-          <w:rPr>
-            <w:rFonts w:ascii="Cambria Math" w:hAnsi="Cambria Math"/>
-          </w:rPr>
-          <m:t>a</m:t>
-        </m:r>
-        <m:r>
-          <w:rPr>
-            <w:rFonts w:ascii="Cambria Math" w:hAnsi="Cambria Math"/>
-          </w:rPr>
-          <m:t>+</m:t>
-        </m:r>
-        <m:r>
-          <w:rPr>
-            <w:rFonts w:ascii="Cambria Math" w:hAnsi="Cambria Math"/>
-          </w:rPr>
-          <m:t>b</m:t>
-        </m:r>
-        <m:r>
-          <w:rPr>
-            <w:rFonts w:ascii="Cambria Math" w:hAnsi="Cambria Math"/>
-          </w:rPr>
-          <m:t>∙</m:t>
-        </m:r>
-        <m:r>
-          <w:rPr>
-            <w:rFonts w:ascii="Cambria Math" w:hAnsi="Cambria Math"/>
-          </w:rPr>
-          <m:t>b</m:t>
-        </m:r>
-        <m:r>
-          <w:rPr>
-            <w:rFonts w:ascii="Cambria Math" w:hAnsi="Cambria Math"/>
-          </w:rPr>
-          <m:t>=</m:t>
+          <m:t>=a∙a-a∙b-b∙a+b∙b=</m:t>
         </m:r>
         <m:sSup>
           <m:sSupPr>
@@ -7315,49 +7218,7 @@
           <w:rPr>
             <w:rFonts w:ascii="Cambria Math" w:hAnsi="Cambria Math"/>
           </w:rPr>
-          <m:t>-</m:t>
-        </m:r>
-        <m:r>
-          <w:rPr>
-            <w:rFonts w:ascii="Cambria Math" w:hAnsi="Cambria Math"/>
-          </w:rPr>
-          <m:t>a</m:t>
-        </m:r>
-        <m:r>
-          <w:rPr>
-            <w:rFonts w:ascii="Cambria Math" w:hAnsi="Cambria Math"/>
-          </w:rPr>
-          <m:t>∙</m:t>
-        </m:r>
-        <m:r>
-          <w:rPr>
-            <w:rFonts w:ascii="Cambria Math" w:hAnsi="Cambria Math"/>
-          </w:rPr>
-          <m:t>b</m:t>
-        </m:r>
-        <m:r>
-          <w:rPr>
-            <w:rFonts w:ascii="Cambria Math" w:hAnsi="Cambria Math"/>
-          </w:rPr>
-          <m:t>-</m:t>
-        </m:r>
-        <m:r>
-          <w:rPr>
-            <w:rFonts w:ascii="Cambria Math" w:hAnsi="Cambria Math"/>
-          </w:rPr>
-          <m:t>b</m:t>
-        </m:r>
-        <m:r>
-          <w:rPr>
-            <w:rFonts w:ascii="Cambria Math" w:hAnsi="Cambria Math"/>
-          </w:rPr>
-          <m:t>∙</m:t>
-        </m:r>
-        <m:r>
-          <w:rPr>
-            <w:rFonts w:ascii="Cambria Math" w:hAnsi="Cambria Math"/>
-          </w:rPr>
-          <m:t>a</m:t>
+          <m:t>-a∙b-b∙a</m:t>
         </m:r>
       </m:oMath>
       <w:r>
@@ -7536,31 +7397,7 @@
           <w:rPr>
             <w:rFonts w:ascii="Cambria Math" w:hAnsi="Cambria Math"/>
           </w:rPr>
-          <m:t>-</m:t>
-        </m:r>
-        <m:r>
-          <w:rPr>
-            <w:rFonts w:ascii="Cambria Math" w:hAnsi="Cambria Math"/>
-          </w:rPr>
-          <m:t>2</m:t>
-        </m:r>
-        <m:r>
-          <w:rPr>
-            <w:rFonts w:ascii="Cambria Math" w:hAnsi="Cambria Math"/>
-          </w:rPr>
-          <m:t>a</m:t>
-        </m:r>
-        <m:r>
-          <w:rPr>
-            <w:rFonts w:ascii="Cambria Math" w:hAnsi="Cambria Math"/>
-          </w:rPr>
-          <m:t>∙</m:t>
-        </m:r>
-        <m:r>
-          <w:rPr>
-            <w:rFonts w:ascii="Cambria Math" w:hAnsi="Cambria Math"/>
-          </w:rPr>
-          <m:t>b</m:t>
+          <m:t>-2a∙b</m:t>
         </m:r>
       </m:oMath>
       <w:r>
@@ -7728,13 +7565,7 @@
           <w:rPr>
             <w:rFonts w:ascii="Cambria Math" w:hAnsi="Cambria Math"/>
           </w:rPr>
-          <m:t>-</m:t>
-        </m:r>
-        <m:r>
-          <w:rPr>
-            <w:rFonts w:ascii="Cambria Math" w:hAnsi="Cambria Math"/>
-          </w:rPr>
-          <m:t>2</m:t>
+          <m:t>-2</m:t>
         </m:r>
         <m:d>
           <m:dPr>
@@ -7780,13 +7611,7 @@
           <w:rPr>
             <w:rFonts w:ascii="Cambria Math" w:hAnsi="Cambria Math"/>
           </w:rPr>
-          <m:t>cosθ</m:t>
-        </m:r>
-        <m:r>
-          <w:rPr>
-            <w:rFonts w:ascii="Cambria Math" w:hAnsi="Cambria Math"/>
-          </w:rPr>
-          <m:t xml:space="preserve">= </m:t>
+          <m:t xml:space="preserve">cosθ= </m:t>
         </m:r>
         <m:sSup>
           <m:sSupPr>
@@ -7878,31 +7703,7 @@
           <w:rPr>
             <w:rFonts w:ascii="Cambria Math" w:hAnsi="Cambria Math"/>
           </w:rPr>
-          <m:t>-</m:t>
-        </m:r>
-        <m:r>
-          <w:rPr>
-            <w:rFonts w:ascii="Cambria Math" w:hAnsi="Cambria Math"/>
-          </w:rPr>
-          <m:t>2</m:t>
-        </m:r>
-        <m:r>
-          <w:rPr>
-            <w:rFonts w:ascii="Cambria Math" w:hAnsi="Cambria Math"/>
-          </w:rPr>
-          <m:t>a</m:t>
-        </m:r>
-        <m:r>
-          <w:rPr>
-            <w:rFonts w:ascii="Cambria Math" w:hAnsi="Cambria Math"/>
-          </w:rPr>
-          <m:t>∙</m:t>
-        </m:r>
-        <m:r>
-          <w:rPr>
-            <w:rFonts w:ascii="Cambria Math" w:hAnsi="Cambria Math"/>
-          </w:rPr>
-          <m:t>b</m:t>
+          <m:t>-2a∙b</m:t>
         </m:r>
       </m:oMath>
       <w:r>
@@ -7963,31 +7764,7 @@
           <w:rPr>
             <w:rFonts w:ascii="Cambria Math" w:hAnsi="Cambria Math"/>
           </w:rPr>
-          <m:t>cosθ</m:t>
-        </m:r>
-        <m:r>
-          <w:rPr>
-            <w:rFonts w:ascii="Cambria Math" w:hAnsi="Cambria Math"/>
-          </w:rPr>
-          <m:t>=</m:t>
-        </m:r>
-        <m:r>
-          <w:rPr>
-            <w:rFonts w:ascii="Cambria Math" w:hAnsi="Cambria Math"/>
-          </w:rPr>
-          <m:t>a</m:t>
-        </m:r>
-        <m:r>
-          <w:rPr>
-            <w:rFonts w:ascii="Cambria Math" w:hAnsi="Cambria Math"/>
-          </w:rPr>
-          <m:t>∙</m:t>
-        </m:r>
-        <m:r>
-          <w:rPr>
-            <w:rFonts w:ascii="Cambria Math" w:hAnsi="Cambria Math"/>
-          </w:rPr>
-          <m:t>b</m:t>
+          <m:t>cosθ=a∙b</m:t>
         </m:r>
       </m:oMath>
       <w:r>
@@ -8572,13 +8349,7 @@
               <w:rPr>
                 <w:rFonts w:ascii="Cambria Math" w:hAnsi="Cambria Math"/>
               </w:rPr>
-              <m:t>i</m:t>
-            </m:r>
-            <m:r>
-              <w:rPr>
-                <w:rFonts w:ascii="Cambria Math" w:hAnsi="Cambria Math"/>
-              </w:rPr>
-              <m:t>=1</m:t>
+              <m:t>i=1</m:t>
             </m:r>
           </m:sub>
           <m:sup>
@@ -9250,7 +9021,6 @@
         <w:t>. Cosine distance is then defined by:</w:t>
       </w:r>
     </w:p>
-    <w:p/>
     <w:p>
       <m:oMathPara>
         <m:oMath>
@@ -9263,13 +9033,11 @@
         </m:oMath>
       </m:oMathPara>
     </w:p>
-    <w:p/>
     <w:p>
       <w:r>
         <w:t>Like in the case of Euclidean distance, the verdict of whether the face in the first image is the same as the same in the second image is determined by comparing the calculated distance to a set threshold:</w:t>
       </w:r>
     </w:p>
-    <w:p/>
     <w:p>
       <m:oMathPara>
         <m:oMath>
@@ -9288,10 +9056,10 @@
         <w:pStyle w:val="Heading4"/>
       </w:pPr>
       <w:r>
+        <w:lastRenderedPageBreak/>
         <w:t>Verdict</w:t>
       </w:r>
     </w:p>
-    <w:p/>
     <w:p>
       <w:r>
         <w:t xml:space="preserve">Once a verdict is obtained through comparing Euclidean or Cosine distance to a set threshold, it is packed into the body of a </w:t>
@@ -9323,16 +9091,10 @@
       </w:r>
       <w:bookmarkEnd w:id="35"/>
     </w:p>
-    <w:p/>
     <w:p>
       <w:r>
         <w:t>When choosing a solution for face detection, there are three main factors to consider: speed, accuracy and resources required. To choose the optimal detector, a study was conducted. The face detectors considered are:</w:t>
       </w:r>
-    </w:p>
-    <w:p>
-      <w:pPr>
-        <w:ind w:left="284" w:firstLine="720"/>
-      </w:pPr>
     </w:p>
     <w:p>
       <w:pPr>
@@ -9419,17 +9181,10 @@
       </w:r>
     </w:p>
     <w:p>
-      <w:pPr>
-        <w:pStyle w:val="ListParagraph"/>
-        <w:ind w:left="1080"/>
-      </w:pPr>
+      <w:r>
+        <w:t xml:space="preserve">The detectors listed above contain both legacy (Haar Cascade, HOG) and state-of-the-art solutions. The aim of the study is to describe and compare the listed above face detection methods in terms of speed, accuracy and computational resources required. The study is conducted on a 2.6 GHz 6-Core Intel i7 machine with 16 GB 2667 MHz DDR 4 RAM. </w:t>
+      </w:r>
     </w:p>
-    <w:p>
-      <w:r>
-        <w:t xml:space="preserve">The detectors listed above contain both legacy (Haar Cascade, HOG) and state-of-the-art solutions. The aim of the study is to describe and compare the listed above face detection methods in terms of speed, accuracy and computational resources required. The study is conducted on a 2.6 GHz 6-Core Intel i7 machine with 16 GB 2667 MHz DDR 4 RAM. </w:t>
-      </w:r>
-    </w:p>
-    <w:p/>
     <w:p>
       <w:pPr>
         <w:pStyle w:val="Heading20"/>
@@ -9440,13 +9195,11 @@
       </w:r>
       <w:bookmarkEnd w:id="36"/>
     </w:p>
-    <w:p/>
     <w:p>
       <w:r>
         <w:t xml:space="preserve">Each of the above detectors is used to find a face in 6600 consecutive frames containing a single face. The time required to detect the face is recorded. The Activity Monitor is monitored throughout the experiment to find the relative resources taken up by the calculations for each detector (CPU Load &amp; Memory Load). </w:t>
       </w:r>
     </w:p>
-    <w:p/>
     <w:p>
       <w:r>
         <w:t xml:space="preserve">The results are presented in Table </w:t>
@@ -9541,14 +9294,27 @@
       <w:r>
         <w:t xml:space="preserve">Figure </w:t>
       </w:r>
-      <w:fldSimple w:instr=" SEQ Figure \* ARABIC ">
-        <w:r>
-          <w:rPr>
-            <w:noProof/>
-          </w:rPr>
-          <w:t>9</w:t>
-        </w:r>
-      </w:fldSimple>
+      <w:r>
+        <w:fldChar w:fldCharType="begin"/>
+      </w:r>
+      <w:r>
+        <w:instrText xml:space="preserve"> SEQ Figure \* ARABIC </w:instrText>
+      </w:r>
+      <w:r>
+        <w:fldChar w:fldCharType="separate"/>
+      </w:r>
+      <w:r>
+        <w:rPr>
+          <w:noProof/>
+        </w:rPr>
+        <w:t>9</w:t>
+      </w:r>
+      <w:r>
+        <w:rPr>
+          <w:noProof/>
+        </w:rPr>
+        <w:fldChar w:fldCharType="end"/>
+      </w:r>
       <w:r>
         <w:t xml:space="preserve">. </w:t>
       </w:r>
@@ -9577,14 +9343,27 @@
       <w:r>
         <w:t xml:space="preserve">Table </w:t>
       </w:r>
-      <w:fldSimple w:instr=" SEQ Table \* ARABIC ">
-        <w:r>
-          <w:rPr>
-            <w:noProof/>
-          </w:rPr>
-          <w:t>1</w:t>
-        </w:r>
-      </w:fldSimple>
+      <w:r>
+        <w:fldChar w:fldCharType="begin"/>
+      </w:r>
+      <w:r>
+        <w:instrText xml:space="preserve"> SEQ Table \* ARABIC </w:instrText>
+      </w:r>
+      <w:r>
+        <w:fldChar w:fldCharType="separate"/>
+      </w:r>
+      <w:r>
+        <w:rPr>
+          <w:noProof/>
+        </w:rPr>
+        <w:t>1</w:t>
+      </w:r>
+      <w:r>
+        <w:rPr>
+          <w:noProof/>
+        </w:rPr>
+        <w:fldChar w:fldCharType="end"/>
+      </w:r>
       <w:r>
         <w:t xml:space="preserve">. </w:t>
       </w:r>
@@ -10147,7 +9926,6 @@
         </w:tc>
       </w:tr>
     </w:tbl>
-    <w:p/>
     <w:p>
       <w:pPr>
         <w:pStyle w:val="Heading20"/>
@@ -10158,7 +9936,6 @@
       </w:r>
       <w:bookmarkEnd w:id="40"/>
     </w:p>
-    <w:p/>
     <w:p>
       <w:r>
         <w:t xml:space="preserve">The accuracy of </w:t>
@@ -10179,7 +9956,6 @@
         <w:t xml:space="preserve">). </w:t>
       </w:r>
     </w:p>
-    <w:p/>
     <w:p>
       <w:pPr>
         <w:pStyle w:val="Heading3"/>
@@ -10190,7 +9966,6 @@
       </w:r>
       <w:bookmarkEnd w:id="41"/>
     </w:p>
-    <w:p/>
     <w:p>
       <w:r>
         <w:t>An R</w:t>
@@ -10205,6 +9980,7 @@
     <w:p/>
     <w:p>
       <w:r>
+        <w:lastRenderedPageBreak/>
         <w:t>True Positive Rate (</w:t>
       </w:r>
       <w:r>
@@ -10221,7 +9997,6 @@
         <w:t xml:space="preserve"> (“Classification: ROC Curve and AUC - Google Developers”)</w:t>
       </w:r>
     </w:p>
-    <w:p/>
     <w:p>
       <m:oMathPara>
         <m:oMath>
@@ -10273,7 +10048,6 @@
         <w:t>where TP is the number of True Positive results, and FN is the number of False Negative results.</w:t>
       </w:r>
     </w:p>
-    <w:p/>
     <w:p>
       <w:r>
         <w:t xml:space="preserve">False Positive Rate </w:t>
@@ -10289,7 +10063,6 @@
         <w:t>) is defined as follows:</w:t>
       </w:r>
     </w:p>
-    <w:p/>
     <w:p>
       <w:pPr>
         <w:ind w:left="284" w:firstLine="720"/>
@@ -10347,13 +10120,11 @@
         <w:t>here FP is the number of False Positives, and TN is the number of True Negatives.</w:t>
       </w:r>
     </w:p>
-    <w:p/>
     <w:p>
       <w:r>
         <w:t xml:space="preserve">An ROC curve plots TPR over FPR at different classification thresholds. Lowering the classification threshold classifies more items as positive. Therefore, it increases both FPR and TPR. </w:t>
       </w:r>
     </w:p>
-    <w:p/>
     <w:p>
       <w:pPr>
         <w:pStyle w:val="Heading3"/>
@@ -10364,7 +10135,6 @@
       </w:r>
       <w:bookmarkEnd w:id="42"/>
     </w:p>
-    <w:p/>
     <w:p>
       <w:r>
         <w:t xml:space="preserve">Are Under the ROC curve measures the entire two-dimensional area underneath the </w:t>
@@ -10382,7 +10152,6 @@
         <w:t xml:space="preserve"> absolute values), and it is classification-threshold-invariant (measures the quality of the model’s predictions regardless of the classification threshold chosen).</w:t>
       </w:r>
     </w:p>
-    <w:p/>
     <w:p>
       <w:pPr>
         <w:pStyle w:val="Heading3"/>
@@ -10393,11 +10162,15 @@
       </w:r>
       <w:bookmarkEnd w:id="43"/>
     </w:p>
-    <w:p/>
     <w:p>
       <w:r>
-        <w:lastRenderedPageBreak/>
-        <w:t>The accuracy experiments were conducted on the FDDB (Jain, 2010) dataset</w:t>
+        <w:t xml:space="preserve">The accuracy experiments were conducted on the FDDB </w:t>
+      </w:r>
+      <w:r>
+        <w:t xml:space="preserve">[12] </w:t>
+      </w:r>
+      <w:r>
+        <w:t>dataset</w:t>
       </w:r>
       <w:r>
         <w:t xml:space="preserve"> and the percentages shown are based on AUC values.</w:t>
@@ -10410,25 +10183,6 @@
       </w:r>
       <w:r>
         <w:t xml:space="preserve"> In descending order of accuracy:</w:t>
-      </w:r>
-    </w:p>
-    <w:p/>
-    <w:p>
-      <w:pPr>
-        <w:pStyle w:val="ListParagraph"/>
-        <w:numPr>
-          <w:ilvl w:val="0"/>
-          <w:numId w:val="25"/>
-        </w:numPr>
-      </w:pPr>
-      <w:r>
-        <w:t xml:space="preserve">MTCNN </w:t>
-      </w:r>
-      <w:r>
-        <w:t>–</w:t>
-      </w:r>
-      <w:r>
-        <w:t xml:space="preserve"> ~90% (Wang, 2018)</w:t>
       </w:r>
     </w:p>
     <w:p>
@@ -10440,13 +10194,16 @@
         </w:numPr>
       </w:pPr>
       <w:r>
-        <w:t xml:space="preserve">SSD </w:t>
+        <w:t xml:space="preserve">MTCNN </w:t>
       </w:r>
       <w:r>
         <w:t>–</w:t>
       </w:r>
       <w:r>
-        <w:t xml:space="preserve"> ~88% (Granger, 2017)</w:t>
+        <w:t xml:space="preserve"> ~90% </w:t>
+      </w:r>
+      <w:r>
+        <w:t>[9]</w:t>
       </w:r>
     </w:p>
     <w:p>
@@ -10458,13 +10215,16 @@
         </w:numPr>
       </w:pPr>
       <w:r>
-        <w:t xml:space="preserve">MMOD </w:t>
+        <w:t xml:space="preserve">SSD </w:t>
       </w:r>
       <w:r>
         <w:t>–</w:t>
       </w:r>
       <w:r>
-        <w:t xml:space="preserve"> ~70% (Cheney, 2015)</w:t>
+        <w:t xml:space="preserve"> ~88% </w:t>
+      </w:r>
+      <w:r>
+        <w:t>[10]</w:t>
       </w:r>
     </w:p>
     <w:p>
@@ -10476,13 +10236,16 @@
         </w:numPr>
       </w:pPr>
       <w:r>
-        <w:t xml:space="preserve">HOG </w:t>
+        <w:t xml:space="preserve">MMOD </w:t>
       </w:r>
       <w:r>
         <w:t>–</w:t>
       </w:r>
       <w:r>
-        <w:t xml:space="preserve"> ~60% (Cheney, 2015)</w:t>
+        <w:t xml:space="preserve"> ~70% </w:t>
+      </w:r>
+      <w:r>
+        <w:t>[8]</w:t>
       </w:r>
     </w:p>
     <w:p>
@@ -10494,13 +10257,31 @@
         </w:numPr>
       </w:pPr>
       <w:r>
-        <w:t>Haar Cascade – ~50% (</w:t>
-      </w:r>
-      <w:r>
-        <w:t>Pattarapongsin</w:t>
-      </w:r>
-      <w:r>
-        <w:t>, 2020)</w:t>
+        <w:t xml:space="preserve">HOG </w:t>
+      </w:r>
+      <w:r>
+        <w:t>–</w:t>
+      </w:r>
+      <w:r>
+        <w:t xml:space="preserve"> ~60% </w:t>
+      </w:r>
+      <w:r>
+        <w:t>[8]</w:t>
+      </w:r>
+    </w:p>
+    <w:p>
+      <w:pPr>
+        <w:pStyle w:val="ListParagraph"/>
+        <w:numPr>
+          <w:ilvl w:val="0"/>
+          <w:numId w:val="25"/>
+        </w:numPr>
+      </w:pPr>
+      <w:r>
+        <w:t xml:space="preserve">Haar Cascade – ~50% </w:t>
+      </w:r>
+      <w:r>
+        <w:t>[11]</w:t>
       </w:r>
     </w:p>
     <w:p>
@@ -10517,7 +10298,6 @@
       </w:r>
       <w:bookmarkEnd w:id="44"/>
     </w:p>
-    <w:p/>
     <w:p>
       <w:r>
         <w:t xml:space="preserve">The observations are made on the data produced by the Activity Monitor that creates a new output entry every ten seconds. Results are the outputs of the Activity Monitor regarding the average CPU Load and RAM usage over the period of computation, presented in Table </w:t>
@@ -10535,7 +10315,6 @@
         <w:t>, respectively.</w:t>
       </w:r>
     </w:p>
-    <w:p/>
     <w:p>
       <w:pPr>
         <w:pStyle w:val="Caption"/>
@@ -11689,15 +11468,6 @@
         </w:tc>
       </w:tr>
     </w:tbl>
-    <w:p>
-      <w:pPr>
-        <w:rPr>
-          <w:rFonts w:ascii="Helvetica" w:hAnsi="Helvetica"/>
-          <w:sz w:val="18"/>
-          <w:szCs w:val="18"/>
-        </w:rPr>
-      </w:pPr>
-    </w:p>
     <w:p/>
     <w:p>
       <w:pPr>
@@ -11709,37 +11479,33 @@
       </w:r>
       <w:bookmarkEnd w:id="47"/>
     </w:p>
-    <w:p/>
     <w:p>
       <w:r>
         <w:t xml:space="preserve">While Haar Cascade is one of the fastest methods (avg. 27.22 frames per second), it has the lowest accuracy out of all tested (approx. 50%). Using Haar Cascade may lead to production of inaccurate data even with the error prevention procedures (described in the next section) in place. </w:t>
+      </w:r>
+    </w:p>
+    <w:p>
+      <w:r>
+        <w:t>HOG is another legacy method that does not compete with the state-of-the-art methods. Not only is the accuracy just approximately 10% better than Haar Cascade but it is also much slower (avg. 2.87 frames per second), despite loading the CPU the least, while using as much RAM as MTCNN.</w:t>
       </w:r>
     </w:p>
     <w:p/>
     <w:p>
       <w:r>
-        <w:t>HOG is another legacy method that does not compete with the state-of-the-art methods. Not only is the accuracy just approximately 10% better than Haar Cascade but it is also much slower (avg. 2.87 frames per second), despite loading the CPU the least, while using as much RAM as MTCNN.</w:t>
+        <w:lastRenderedPageBreak/>
+        <w:t>MTCNN overperforms all tested methods in terms of accuracy (approx. 90%). However, the speed at which it can detect faces (avg. 1.77 frames per second) makes it inapplicable in real-time applications. However, this method is the most efficient in terms of resources used over accuracy.</w:t>
       </w:r>
     </w:p>
-    <w:p/>
     <w:p>
       <w:r>
-        <w:t>MTCNN overperforms all tested methods in terms of accuracy (approx. 90%). However, the speed at which it can detect faces (avg. 1.77 frames per second) makes it inapplicable in real-time applications. However, this method is the most efficient in terms of resources used over accuracy.</w:t>
+        <w:t>While MMOD reaches the state-of-the-art status due to its accuracy (approx. 70%), the detection speed is the slowest out of all considered detectors. It is slower than MTCNN by a factor of twelve. It also uses the most resources and would not be feasible in a commercial application – 3 GB of RAM.</w:t>
       </w:r>
     </w:p>
-    <w:p/>
     <w:p>
       <w:r>
-        <w:t>While MMOD reaches the state-of-the-art status due to its accuracy (approx. 70%), the detection speed is the slowest out of all considered detectors. It is slower than MTCNN by a factor of twelve. It also uses the most resources and would not be feasible in a commercial application – 3 GB of RAM.</w:t>
+        <w:t>SSD is the perfect detector for real time applications due to its fast speed of detection (avg. 25.5 frames per second), high accuracy (approx. 88%) and low resources requirements – lower than Haar Cascade in terms of RAM used and approximately the same CPU Load.</w:t>
       </w:r>
     </w:p>
-    <w:p/>
-    <w:p>
-      <w:r>
-        <w:t>SSD is the perfect detector for real time applications due to its fast speed of detection (avg. 25.5 frames per second), high accuracy (approx. 88%) and low resources requirements – lower than Haar Cascade in terms of RAM used and approximately the same CPU Load.</w:t>
-      </w:r>
-    </w:p>
-    <w:p/>
     <w:p>
       <w:pPr>
         <w:pStyle w:val="Heading20"/>
@@ -11750,23 +11516,18 @@
       </w:r>
       <w:bookmarkEnd w:id="48"/>
     </w:p>
-    <w:p/>
     <w:p>
       <w:r>
-        <w:t>While all the detectors have their advantages and disadvantages, Single Shot Multibox Detector (SSD) is the perfect detector for real time applications with its low resource use, high speed, and accuracy.</w:t>
-      </w:r>
-    </w:p>
-    <w:p/>
-    <w:p/>
-    <w:p>
-      <w:pPr>
-        <w:pStyle w:val="Heading10"/>
-      </w:pPr>
+        <w:t>While all the detectors have their advantages and disadvantages, Single Shot Multibox Detector (SSD) is the perfect detector for real time applications with its low resource use, high speed, and a</w:t>
+      </w:r>
       <w:r>
         <w:br w:type="column"/>
       </w:r>
       <w:bookmarkStart w:id="49" w:name="_Toc112618577"/>
       <w:r>
+        <w:rPr>
+          <w:rStyle w:val="Heading1Char"/>
+        </w:rPr>
         <w:lastRenderedPageBreak/>
         <w:t>Chapter 3. VGG-Face</w:t>
       </w:r>
@@ -11789,13 +11550,13 @@
         <w:t xml:space="preserve"> These models are </w:t>
       </w:r>
       <w:r>
-        <w:t>CNN architectures for face identification and verification. Compared to other state-of-the-art models, VGG-Face has a much simpler architecture that achieves state-of-the-art results on several image and video face recognition benchmarks. (</w:t>
-      </w:r>
-      <w:r>
-        <w:t>Parkhi</w:t>
-      </w:r>
-      <w:r>
-        <w:t xml:space="preserve">, 2015) This chapter covers the </w:t>
+        <w:t xml:space="preserve">CNN architectures for face identification and verification. Compared to other state-of-the-art models, VGG-Face has a much simpler architecture that achieves state-of-the-art results on several image and video face recognition benchmarks. </w:t>
+      </w:r>
+      <w:r>
+        <w:t>[13]</w:t>
+      </w:r>
+      <w:r>
+        <w:t xml:space="preserve"> This chapter covers the </w:t>
       </w:r>
       <w:r>
         <w:t>network architecture, its training, as well as evaluation of the results against existing datasets.</w:t>
@@ -11843,13 +11604,7 @@
         <w:t xml:space="preserve"> images per identity. </w:t>
       </w:r>
       <w:r>
-        <w:t>(</w:t>
-      </w:r>
-      <w:r>
-        <w:t>Parkhi</w:t>
-      </w:r>
-      <w:r>
-        <w:t>, 2015)</w:t>
+        <w:t>[13]</w:t>
       </w:r>
     </w:p>
     <w:p>
@@ -11901,13 +11656,7 @@
         <w:t xml:space="preserve"> </w:t>
       </w:r>
       <w:r>
-        <w:t>(</w:t>
-      </w:r>
-      <w:r>
-        <w:t>Parkhi</w:t>
-      </w:r>
-      <w:r>
-        <w:t>, 2015)</w:t>
+        <w:t>[13]</w:t>
       </w:r>
     </w:p>
     <w:p>
@@ -12567,7 +12316,6 @@
         <w:t>.</w:t>
       </w:r>
     </w:p>
-    <w:p/>
     <w:p>
       <w:r>
         <w:t>After learning, the classifier layer can be removed, and the score vectors can be used for face identity verification. This corresponds to the pre-trained weights in the prototype. The identity verification can be performed by finding the Euclidean distance as described in Chapter 1. However, the scores can be further improved by</w:t>
@@ -12586,7 +12334,6 @@
         <w:t xml:space="preserve"> training scheme. </w:t>
       </w:r>
     </w:p>
-    <w:p/>
     <w:p>
       <w:pPr>
         <w:pStyle w:val="Heading3"/>
@@ -12601,7 +12348,6 @@
       </w:r>
       <w:bookmarkEnd w:id="52"/>
     </w:p>
-    <w:p/>
     <w:p>
       <w:r>
         <w:t xml:space="preserve">The goal of this training is to improve the learning scores by comparing face descriptors in Euclidean space. The output pretrained </w:t>
@@ -13773,7 +13519,6 @@
         <w:t xml:space="preserve"> are positive and negative examples of anchor’s identity, respectively.</w:t>
       </w:r>
     </w:p>
-    <w:p/>
     <w:p>
       <w:pPr>
         <w:pStyle w:val="Heading3"/>
@@ -13784,7 +13529,6 @@
       </w:r>
       <w:bookmarkEnd w:id="54"/>
     </w:p>
-    <w:p/>
     <w:p>
       <w:r>
         <w:t xml:space="preserve">The detailed architecture of the CNN is given in Table </w:t>
@@ -13849,50 +13593,58 @@
       </w:r>
       <w:bookmarkEnd w:id="55"/>
     </w:p>
-    <w:p/>
     <w:p>
       <w:r>
         <w:t xml:space="preserve">According to </w:t>
+      </w:r>
+      <w:r>
+        <w:t xml:space="preserve">[13], </w:t>
       </w:r>
       <w:r>
         <w:rPr>
           <w:i/>
           <w:iCs/>
         </w:rPr>
-        <w:t>Parkhi et al. (</w:t>
+        <w:t>l</w:t>
+      </w:r>
+      <w:r>
+        <w:t>earning the N-way face classifier follows the steps described by</w:t>
       </w:r>
       <w:r>
         <w:rPr>
           <w:i/>
           <w:iCs/>
         </w:rPr>
-        <w:t>2015), l</w:t>
-      </w:r>
-      <w:r>
-        <w:t xml:space="preserve">earning the N-way face classifier follows the steps described by </w:t>
+        <w:t xml:space="preserve"> </w:t>
+      </w:r>
+      <w:r>
+        <w:t>[14]</w:t>
       </w:r>
       <w:r>
         <w:rPr>
           <w:i/>
           <w:iCs/>
         </w:rPr>
-        <w:t xml:space="preserve">Krizhevsky, Sutskever and Hinton (2012) </w:t>
+        <w:t xml:space="preserve"> </w:t>
       </w:r>
       <w:r>
         <w:t xml:space="preserve">with modifications described by </w:t>
+      </w:r>
+      <w:r>
+        <w:t>[6]</w:t>
       </w:r>
       <w:r>
         <w:rPr>
           <w:i/>
           <w:iCs/>
         </w:rPr>
-        <w:t>Simonyan and Zisserman (2014)</w:t>
-      </w:r>
-      <w:r>
-        <w:t xml:space="preserve">. </w:t>
-      </w:r>
-      <w:r>
-        <w:t>The goal of training is to find parameters of the CNN to minimize the average prediction log-loss after the softmax layer. The optimization happens through stochastic gradient descent (SGD) in batches of 64 samples and momentum coefficient of 0.9</w:t>
+        <w:t>.</w:t>
+      </w:r>
+      <w:r>
+        <w:t xml:space="preserve"> The</w:t>
+      </w:r>
+      <w:r>
+        <w:t xml:space="preserve"> goal of training is to find parameters of the CNN to minimize the average prediction log-loss after the softmax layer. The optimization happens through stochastic gradient descent (SGD) in batches of 64 samples and momentum coefficient of 0.9</w:t>
       </w:r>
       <w:r>
         <w:t>, and the model is regularized using dropout and weight decay.</w:t>
@@ -13904,17 +13656,7 @@
         <w:t xml:space="preserve">The model was trained using three decreasing learning rates. </w:t>
       </w:r>
       <w:r>
-        <w:t>(</w:t>
-      </w:r>
-      <w:r>
-        <w:rPr>
-          <w:i/>
-          <w:iCs/>
-        </w:rPr>
-        <w:t>Parkhi et al., 2015</w:t>
-      </w:r>
-      <w:r>
-        <w:t>)</w:t>
+        <w:t>[13]</w:t>
       </w:r>
     </w:p>
     <w:p>
@@ -13930,37 +13672,46 @@
         </m:r>
       </m:oMath>
       <w:r>
-        <w:t xml:space="preserve"> pixel patches cropped from the images from the training set, with crops changing every time an image was sampled. The color channel augmentations mentioned in </w:t>
+        <w:t xml:space="preserve"> pixel patches cropped from the images from the training set, with crops changing every time an image was sampled. The color channel augmentations mentioned in</w:t>
       </w:r>
       <w:r>
         <w:rPr>
           <w:i/>
           <w:iCs/>
         </w:rPr>
-        <w:t xml:space="preserve">Krizhevsky, Sutskever and Hinton (2012) </w:t>
-      </w:r>
-      <w:r>
-        <w:t>and</w:t>
+        <w:t xml:space="preserve"> </w:t>
+      </w:r>
+      <w:r>
+        <w:t>[14]</w:t>
       </w:r>
       <w:r>
         <w:rPr>
           <w:i/>
           <w:iCs/>
         </w:rPr>
-        <w:t xml:space="preserve"> Simonyan and Zisserman (2014) </w:t>
-      </w:r>
-      <w:r>
-        <w:t>were not applied, whereas the images were flipped horizontally with 50% probability. (</w:t>
+        <w:t xml:space="preserve"> </w:t>
+      </w:r>
+      <w:r>
+        <w:t>and</w:t>
       </w:r>
       <w:r>
         <w:rPr>
           <w:i/>
           <w:iCs/>
         </w:rPr>
-        <w:t>Parkhi et al., 2015</w:t>
-      </w:r>
-      <w:r>
-        <w:t>)</w:t>
+        <w:t xml:space="preserve"> </w:t>
+      </w:r>
+      <w:r>
+        <w:t>[6]</w:t>
+      </w:r>
+      <w:r>
+        <w:t xml:space="preserve"> </w:t>
+      </w:r>
+      <w:r>
+        <w:t xml:space="preserve">were not applied, whereas the images were flipped horizontally with 50% probability. </w:t>
+      </w:r>
+      <w:r>
+        <w:t>[13]</w:t>
       </w:r>
     </w:p>
     <w:p>
@@ -14040,20 +13791,12 @@
         <w:t>it violates triplet loss margin. This avoids training with examples that are too hard.</w:t>
       </w:r>
       <w:r>
-        <w:t xml:space="preserve"> (</w:t>
-      </w:r>
-      <w:r>
-        <w:rPr>
-          <w:i/>
-          <w:iCs/>
-        </w:rPr>
-        <w:t>Parkhi et al., 2015</w:t>
-      </w:r>
-      <w:r>
-        <w:t>)</w:t>
+        <w:t xml:space="preserve"> </w:t>
+      </w:r>
+      <w:r>
+        <w:t>[13]</w:t>
       </w:r>
     </w:p>
-    <w:p/>
     <w:p>
       <w:pPr>
         <w:pStyle w:val="Heading20"/>
@@ -14069,32 +13812,14 @@
         <w:t xml:space="preserve">While the training was done on an original dataset assembled by </w:t>
       </w:r>
       <w:r>
+        <w:t>[13]</w:t>
+      </w:r>
+      <w:r>
         <w:rPr>
           <w:i/>
           <w:iCs/>
         </w:rPr>
-        <w:t>Parkhi et al.</w:t>
-      </w:r>
-      <w:r>
-        <w:rPr>
-          <w:i/>
-          <w:iCs/>
-        </w:rPr>
-        <w:t xml:space="preserve"> (</w:t>
-      </w:r>
-      <w:r>
-        <w:rPr>
-          <w:i/>
-          <w:iCs/>
-        </w:rPr>
-        <w:t>2015</w:t>
-      </w:r>
-      <w:r>
-        <w:rPr>
-          <w:i/>
-          <w:iCs/>
-        </w:rPr>
-        <w:t xml:space="preserve">), </w:t>
+        <w:t xml:space="preserve">, </w:t>
       </w:r>
       <w:r>
         <w:t xml:space="preserve">to allow for comparison </w:t>
@@ -14152,14 +13877,27 @@
       <w:r>
         <w:t xml:space="preserve">Table </w:t>
       </w:r>
-      <w:fldSimple w:instr=" SEQ Table \* ARABIC ">
-        <w:r>
-          <w:rPr>
-            <w:noProof/>
-          </w:rPr>
-          <w:t>4</w:t>
-        </w:r>
-      </w:fldSimple>
+      <w:r>
+        <w:fldChar w:fldCharType="begin"/>
+      </w:r>
+      <w:r>
+        <w:instrText xml:space="preserve"> SEQ Table \* ARABIC </w:instrText>
+      </w:r>
+      <w:r>
+        <w:fldChar w:fldCharType="separate"/>
+      </w:r>
+      <w:r>
+        <w:rPr>
+          <w:noProof/>
+        </w:rPr>
+        <w:t>4</w:t>
+      </w:r>
+      <w:r>
+        <w:rPr>
+          <w:noProof/>
+        </w:rPr>
+        <w:fldChar w:fldCharType="end"/>
+      </w:r>
       <w:r>
         <w:t xml:space="preserve">. </w:t>
       </w:r>
@@ -14722,7 +14460,6 @@
     <w:p>
       <w:pPr>
         <w:pStyle w:val="TableFigure"/>
-        <w:ind w:firstLine="284"/>
       </w:pPr>
     </w:p>
     <w:p>
@@ -14736,14 +14473,27 @@
       <w:r>
         <w:t xml:space="preserve">Table </w:t>
       </w:r>
-      <w:fldSimple w:instr=" SEQ Table \* ARABIC ">
-        <w:r>
-          <w:rPr>
-            <w:noProof/>
-          </w:rPr>
-          <w:t>5</w:t>
-        </w:r>
-      </w:fldSimple>
+      <w:r>
+        <w:fldChar w:fldCharType="begin"/>
+      </w:r>
+      <w:r>
+        <w:instrText xml:space="preserve"> SEQ Table \* ARABIC </w:instrText>
+      </w:r>
+      <w:r>
+        <w:fldChar w:fldCharType="separate"/>
+      </w:r>
+      <w:r>
+        <w:rPr>
+          <w:noProof/>
+        </w:rPr>
+        <w:t>5</w:t>
+      </w:r>
+      <w:r>
+        <w:rPr>
+          <w:noProof/>
+        </w:rPr>
+        <w:fldChar w:fldCharType="end"/>
+      </w:r>
       <w:r>
         <w:t xml:space="preserve">. </w:t>
       </w:r>
@@ -15341,32 +15091,10 @@
         <w:t xml:space="preserve"> </w:t>
       </w:r>
       <w:r>
-        <w:rPr>
-          <w:i/>
-          <w:iCs/>
-        </w:rPr>
-        <w:t>(</w:t>
-      </w:r>
-      <w:r>
-        <w:rPr>
-          <w:i/>
-          <w:iCs/>
-        </w:rPr>
-        <w:t>W.</w:t>
-      </w:r>
-      <w:r>
-        <w:rPr>
-          <w:i/>
-          <w:iCs/>
-        </w:rPr>
-        <w:t xml:space="preserve"> Liu et al.</w:t>
-      </w:r>
-      <w:r>
-        <w:rPr>
-          <w:i/>
-          <w:iCs/>
-        </w:rPr>
-        <w:t xml:space="preserve">, 2016) </w:t>
+        <w:t>[1]</w:t>
+      </w:r>
+      <w:r>
+        <w:t xml:space="preserve"> </w:t>
       </w:r>
       <w:r>
         <w:t xml:space="preserve">Hence, integration </w:t>
@@ -15453,17 +15181,13 @@
           <w:i/>
           <w:iCs/>
         </w:rPr>
-        <w:t>W. Liu et al.</w:t>
-      </w:r>
-      <w:r>
-        <w:rPr>
-          <w:i/>
-          <w:iCs/>
-        </w:rPr>
-        <w:t xml:space="preserve"> (2016)</w:t>
-      </w:r>
-      <w:r>
-        <w:t xml:space="preserve"> add auxiliary structure that produce detections with multi-scale feature maps, convolutions predictors</w:t>
+        <w:softHyphen/>
+      </w:r>
+      <w:r>
+        <w:t xml:space="preserve">[1] </w:t>
+      </w:r>
+      <w:r>
+        <w:t>add auxiliary structure that produce detections with multi-scale feature maps, convolutions predictors</w:t>
       </w:r>
       <w:r>
         <w:t>,</w:t>
@@ -15480,25 +15204,7 @@
         <w:t xml:space="preserve">To support the multi-scale feature maps feature, </w:t>
       </w:r>
       <w:r>
-        <w:rPr>
-          <w:i/>
-          <w:iCs/>
-        </w:rPr>
-        <w:t>W.</w:t>
-      </w:r>
-      <w:r>
-        <w:rPr>
-          <w:i/>
-          <w:iCs/>
-        </w:rPr>
-        <w:t xml:space="preserve"> Liu et al.</w:t>
-      </w:r>
-      <w:r>
-        <w:rPr>
-          <w:i/>
-          <w:iCs/>
-        </w:rPr>
-        <w:t xml:space="preserve"> (2016) </w:t>
+        <w:t xml:space="preserve">[1] </w:t>
       </w:r>
       <w:r>
         <w:t>add convolutional feature layer</w:t>
@@ -15573,14 +15279,27 @@
       <w:r>
         <w:t xml:space="preserve">Figure </w:t>
       </w:r>
-      <w:fldSimple w:instr=" SEQ Figure \* ARABIC ">
-        <w:r>
-          <w:rPr>
-            <w:noProof/>
-          </w:rPr>
-          <w:t>10</w:t>
-        </w:r>
-      </w:fldSimple>
+      <w:r>
+        <w:fldChar w:fldCharType="begin"/>
+      </w:r>
+      <w:r>
+        <w:instrText xml:space="preserve"> SEQ Figure \* ARABIC </w:instrText>
+      </w:r>
+      <w:r>
+        <w:fldChar w:fldCharType="separate"/>
+      </w:r>
+      <w:r>
+        <w:rPr>
+          <w:noProof/>
+        </w:rPr>
+        <w:t>10</w:t>
+      </w:r>
+      <w:r>
+        <w:rPr>
+          <w:noProof/>
+        </w:rPr>
+        <w:fldChar w:fldCharType="end"/>
+      </w:r>
       <w:r>
         <w:t xml:space="preserve">. </w:t>
       </w:r>
@@ -15650,17 +15369,11 @@
       <w:r>
         <w:t xml:space="preserve"> </w:t>
       </w:r>
-      <w:proofErr w:type="spellStart"/>
-      <w:r>
-        <w:t>arepredicted</w:t>
-      </w:r>
-      <w:proofErr w:type="spellEnd"/>
-      <w:r>
-        <w:t xml:space="preserve">, as well as the scores per class that signify the presence of an instance of that class in each of </w:t>
-      </w:r>
-      <w:r>
-        <w:lastRenderedPageBreak/>
-        <w:t xml:space="preserve">those boxes. For an </w:t>
+      <w:r>
+        <w:t>are predicted</w:t>
+      </w:r>
+      <w:r>
+        <w:t xml:space="preserve">, as well as the scores per class that signify the presence of an instance of that class in each of those boxes. For an </w:t>
       </w:r>
       <m:oMath>
         <m:r>
@@ -15693,7 +15406,11 @@
         </m:r>
       </m:oMath>
       <w:r>
-        <w:t xml:space="preserve"> class scores are computed along with four offsets relative to the original default box shape. </w:t>
+        <w:t xml:space="preserve"> class scores are </w:t>
+      </w:r>
+      <w:r>
+        <w:lastRenderedPageBreak/>
+        <w:t xml:space="preserve">computed along with four offsets relative to the original default box shape. </w:t>
       </w:r>
       <w:r>
         <w:t>These yield</w:t>
@@ -15779,21 +15496,10 @@
     </w:p>
     <w:p>
       <w:r>
-        <w:t>The training objective of SSD is the extended version of MultiBox. (</w:t>
-      </w:r>
-      <w:r>
-        <w:rPr>
-          <w:i/>
-          <w:iCs/>
-        </w:rPr>
-        <w:t>W. Liu et al.</w:t>
-      </w:r>
-      <w:r>
-        <w:rPr>
-          <w:i/>
-          <w:iCs/>
-        </w:rPr>
-        <w:t xml:space="preserve">, 2016) </w:t>
+        <w:t xml:space="preserve">The training objective of SSD is the extended version of MultiBox. </w:t>
+      </w:r>
+      <w:r>
+        <w:t xml:space="preserve">[1] </w:t>
       </w:r>
       <w:r>
         <w:t xml:space="preserve">Let </w:t>
@@ -16134,18 +15840,7 @@
         <w:t xml:space="preserve">segmentation results, </w:t>
       </w:r>
       <w:r>
-        <w:rPr>
-          <w:i/>
-          <w:iCs/>
-        </w:rPr>
-        <w:t>W. Liu et al.</w:t>
-      </w:r>
-      <w:r>
-        <w:rPr>
-          <w:i/>
-          <w:iCs/>
-        </w:rPr>
-        <w:t xml:space="preserve"> (2016) </w:t>
+        <w:t xml:space="preserve">[1] </w:t>
       </w:r>
       <w:r>
         <w:t>use feature maps from both upper and lower layers of the network. This helps capture more details from the input.</w:t>
@@ -16392,7 +16087,6 @@
         </m:oMath>
       </m:oMathPara>
     </w:p>
-    <w:p/>
     <w:p>
       <w:r>
         <w:t xml:space="preserve">where </w:t>
@@ -16620,21 +16314,7 @@
         </m:r>
       </m:oMath>
       <w:r>
-        <w:t>. The w</w:t>
-      </w:r>
-      <w:r>
-        <w:br w:type="page"/>
-      </w:r>
-    </w:p>
-    <w:p>
-      <w:proofErr w:type="spellStart"/>
-      <w:r>
-        <w:lastRenderedPageBreak/>
-        <w:t>idth</w:t>
-      </w:r>
-      <w:proofErr w:type="spellEnd"/>
-      <w:r>
-        <w:t xml:space="preserve"> and the height of the default boxes is computed using the following formulas, respectively:</w:t>
+        <w:t>. The width and the height of the default boxes is computed using the following formulas, respectively:</w:t>
       </w:r>
     </w:p>
     <w:p>
@@ -17282,7 +16962,6 @@
         <w:t>.</w:t>
       </w:r>
     </w:p>
-    <w:p/>
     <w:p>
       <w:r>
         <w:t>The combination predictions for all default boxes with different scales and aspect ratios achieves a diverse set of predictions, which covers a vast amount of input object sizes and shapes. This, however, leads to most default boxes being nega</w:t>
@@ -17324,15 +17003,25 @@
         <w:p>
           <w:pPr>
             <w:pStyle w:val="SectionTitle"/>
+            <w:rPr>
+              <w:rStyle w:val="Heading1Char"/>
+            </w:rPr>
           </w:pPr>
           <w:r>
+            <w:rPr>
+              <w:rStyle w:val="Heading1Char"/>
+            </w:rPr>
             <w:t>References</w:t>
           </w:r>
           <w:bookmarkEnd w:id="64"/>
         </w:p>
         <w:p>
           <w:pPr>
-            <w:pStyle w:val="Bibliography"/>
+            <w:pStyle w:val="ListParagraph"/>
+            <w:numPr>
+              <w:ilvl w:val="0"/>
+              <w:numId w:val="28"/>
+            </w:numPr>
           </w:pPr>
           <w:r>
             <w:t xml:space="preserve">Liu, W., Anguelov, D., Erhan, D., Szegedy, C., Reed, S., Fu, C. Y., &amp; Berg, A. C. (2016, October). Ssd: Single shot multibox detector. In European conference on computer vision (pp. 21-37). Springer, Cham. </w:t>
@@ -17340,7 +17029,11 @@
         </w:p>
         <w:p>
           <w:pPr>
-            <w:pStyle w:val="Bibliography"/>
+            <w:pStyle w:val="ListParagraph"/>
+            <w:numPr>
+              <w:ilvl w:val="0"/>
+              <w:numId w:val="28"/>
+            </w:numPr>
           </w:pPr>
           <w:r>
             <w:t>Zhang, K., Zhang, Z., Li, Z., &amp; Qiao, Y. (2016). Joint face detection and alignment using multitask cascaded convolutional networks. IEEE signal processing letters, 23(10), 1499-1503.</w:t>
@@ -17348,7 +17041,11 @@
         </w:p>
         <w:p>
           <w:pPr>
-            <w:pStyle w:val="Bibliography"/>
+            <w:pStyle w:val="ListParagraph"/>
+            <w:numPr>
+              <w:ilvl w:val="0"/>
+              <w:numId w:val="28"/>
+            </w:numPr>
           </w:pPr>
           <w:r>
             <w:t>Ren, S., He, K., Girshick, R., &amp; Sun, J. (2015). Faster r-cnn: Towards real-time object detection with region proposal networks. Advances in neural information processing systems, 28.</w:t>
@@ -17356,7 +17053,11 @@
         </w:p>
         <w:p>
           <w:pPr>
-            <w:pStyle w:val="Bibliography"/>
+            <w:pStyle w:val="ListParagraph"/>
+            <w:numPr>
+              <w:ilvl w:val="0"/>
+              <w:numId w:val="28"/>
+            </w:numPr>
           </w:pPr>
           <w:r>
             <w:t>Gao, X., Xu, J., Luo, C., Zhou, J., Huang, P., &amp; Deng, J. (2022). Detection of Lower Body for AGV Based on SSD Algorithm with ResNet. Sensors, 22(5), 2008.</w:t>
@@ -17364,7 +17065,11 @@
         </w:p>
         <w:p>
           <w:pPr>
-            <w:pStyle w:val="Bibliography"/>
+            <w:pStyle w:val="ListParagraph"/>
+            <w:numPr>
+              <w:ilvl w:val="0"/>
+              <w:numId w:val="28"/>
+            </w:numPr>
           </w:pPr>
           <w:r>
             <w:t>Serengil, S. I., &amp; Ozpinar, A. (2020, October). Lightface: A hybrid deep face recognition framework. In 2020 innovations in intelligent systems and applications conference (ASYU) (pp. 1-5). IEEE.</w:t>
@@ -17372,7 +17077,11 @@
         </w:p>
         <w:p>
           <w:pPr>
-            <w:pStyle w:val="Bibliography"/>
+            <w:pStyle w:val="ListParagraph"/>
+            <w:numPr>
+              <w:ilvl w:val="0"/>
+              <w:numId w:val="28"/>
+            </w:numPr>
           </w:pPr>
           <w:r>
             <w:t>Simonyan, K., &amp; Zisserman, A. (2014). Very deep convolutional networks for large-scale image recognition. arXiv preprint arXiv:1409.1556.</w:t>
@@ -17380,7 +17089,11 @@
         </w:p>
         <w:p>
           <w:pPr>
-            <w:pStyle w:val="Bibliography"/>
+            <w:pStyle w:val="ListParagraph"/>
+            <w:numPr>
+              <w:ilvl w:val="0"/>
+              <w:numId w:val="28"/>
+            </w:numPr>
           </w:pPr>
           <w:r>
             <w:rPr>
@@ -17402,11 +17115,25 @@
           </w:r>
         </w:p>
         <w:p>
+          <w:pPr>
+            <w:pStyle w:val="ListParagraph"/>
+            <w:numPr>
+              <w:ilvl w:val="0"/>
+              <w:numId w:val="28"/>
+            </w:numPr>
+          </w:pPr>
           <w:r>
             <w:t>Cheney, J., Klein, B., Jain, A. K., &amp; Klare, B. F. (2015, May). Unconstrained face detection: State of the art baseline and challenges. In 2015 International Conference on Biometrics (ICB) (pp. 229-236). IEEE.</w:t>
           </w:r>
         </w:p>
         <w:p>
+          <w:pPr>
+            <w:pStyle w:val="ListParagraph"/>
+            <w:numPr>
+              <w:ilvl w:val="0"/>
+              <w:numId w:val="28"/>
+            </w:numPr>
+          </w:pPr>
           <w:r>
             <w:t xml:space="preserve">Ma, Mei, and Jianji Wang. </w:t>
           </w:r>
@@ -17415,33 +17142,63 @@
           </w:r>
         </w:p>
         <w:p>
+          <w:pPr>
+            <w:pStyle w:val="ListParagraph"/>
+            <w:numPr>
+              <w:ilvl w:val="0"/>
+              <w:numId w:val="28"/>
+            </w:numPr>
+          </w:pPr>
           <w:r>
             <w:t>Granger, E., Kiran, M., &amp; Blais-Morin, L. A. (2017, November). A comparison of CNN-based face and head detectors for real-time video surveillance applications. In 2017 Seventh International Conference on Image Processing Theory, Tools and Applications (IPTA) (pp. 1-7). IEEE.</w:t>
           </w:r>
         </w:p>
         <w:p>
+          <w:pPr>
+            <w:pStyle w:val="ListParagraph"/>
+            <w:numPr>
+              <w:ilvl w:val="0"/>
+              <w:numId w:val="28"/>
+            </w:numPr>
+          </w:pPr>
           <w:r>
             <w:t>Pattarapongsin, P., Neupane, B., Vorawan, J., Sutthikulsombat, H., &amp; Horanont, T. (2020, July). Real-time drowsiness and distraction detection using computer vision and deep learning. In Proceedings of the 11th International Conference on Advances in Information Technology (pp. 1-6).</w:t>
           </w:r>
         </w:p>
         <w:p>
+          <w:pPr>
+            <w:pStyle w:val="ListParagraph"/>
+            <w:numPr>
+              <w:ilvl w:val="0"/>
+              <w:numId w:val="28"/>
+            </w:numPr>
+          </w:pPr>
           <w:r>
             <w:t>Jain, V., &amp; Learned-Miller, E. (2010). Fddb: A benchmark for face detection in unconstrained settings (Vol. 2, No. 6). UMass Amherst technical report.</w:t>
           </w:r>
         </w:p>
         <w:p>
+          <w:pPr>
+            <w:pStyle w:val="ListParagraph"/>
+            <w:numPr>
+              <w:ilvl w:val="0"/>
+              <w:numId w:val="28"/>
+            </w:numPr>
+          </w:pPr>
           <w:r>
             <w:t>Parkhi, O. M., Vedaldi, A., &amp; Zisserman, A. (2015). Deep Face Recognition. British Machine Vision Conference.</w:t>
           </w:r>
         </w:p>
         <w:p>
+          <w:pPr>
+            <w:pStyle w:val="ListParagraph"/>
+            <w:numPr>
+              <w:ilvl w:val="0"/>
+              <w:numId w:val="28"/>
+            </w:numPr>
+          </w:pPr>
           <w:r>
             <w:t>Krizhevsky, A., Sutskever, I., &amp; Hinton, G. E. (2012). Imagenet classification with deep convolutional neural networks. Advances in neural information processing systems, 25.</w:t>
-          </w:r>
-        </w:p>
-        <w:p>
-          <w:r>
-            <w:t>Simonyan, K., &amp; Zisserman, A. (2014). Very deep convolutional networks for large-scale image recognition. arXiv preprint arXiv:1409.1556.</w:t>
           </w:r>
         </w:p>
       </w:sdtContent>
@@ -17454,6 +17211,12 @@
         </w:rPr>
       </w:pPr>
       <w:bookmarkStart w:id="65" w:name="_Toc112618588"/>
+      <w:r>
+        <w:rPr>
+          <w:rStyle w:val="Heading1Char"/>
+        </w:rPr>
+        <w:br w:type="column"/>
+      </w:r>
       <w:r>
         <w:rPr>
           <w:rStyle w:val="Heading1Char"/>
@@ -17540,7 +17303,7 @@
             <w:noProof/>
             <w:webHidden/>
           </w:rPr>
-          <w:t>27</w:t>
+          <w:t>26</w:t>
         </w:r>
         <w:r>
           <w:rPr>
@@ -17610,7 +17373,7 @@
             <w:noProof/>
             <w:webHidden/>
           </w:rPr>
-          <w:t>30</w:t>
+          <w:t>29</w:t>
         </w:r>
         <w:r>
           <w:rPr>
@@ -17680,7 +17443,7 @@
             <w:noProof/>
             <w:webHidden/>
           </w:rPr>
-          <w:t>30</w:t>
+          <w:t>29</w:t>
         </w:r>
         <w:r>
           <w:rPr>
@@ -17750,7 +17513,7 @@
             <w:noProof/>
             <w:webHidden/>
           </w:rPr>
-          <w:t>35</w:t>
+          <w:t>34</w:t>
         </w:r>
         <w:r>
           <w:rPr>
@@ -17820,7 +17583,7 @@
             <w:noProof/>
             <w:webHidden/>
           </w:rPr>
-          <w:t>35</w:t>
+          <w:t>34</w:t>
         </w:r>
         <w:r>
           <w:rPr>
@@ -17890,7 +17653,7 @@
             <w:noProof/>
             <w:webHidden/>
           </w:rPr>
-          <w:t>43</w:t>
+          <w:t>42</w:t>
         </w:r>
         <w:r>
           <w:rPr>
@@ -17960,7 +17723,7 @@
             <w:noProof/>
             <w:webHidden/>
           </w:rPr>
-          <w:t>46</w:t>
+          <w:t>45</w:t>
         </w:r>
         <w:r>
           <w:rPr>
@@ -18506,7 +18269,7 @@
             <w:noProof/>
             <w:webHidden/>
           </w:rPr>
-          <w:t>23</w:t>
+          <w:t>22</w:t>
         </w:r>
         <w:r>
           <w:rPr>
@@ -18576,7 +18339,7 @@
             <w:noProof/>
             <w:webHidden/>
           </w:rPr>
-          <w:t>23</w:t>
+          <w:t>22</w:t>
         </w:r>
         <w:r>
           <w:rPr>
@@ -18653,7 +18416,7 @@
             <w:noProof/>
             <w:webHidden/>
           </w:rPr>
-          <w:t>27</w:t>
+          <w:t>26</w:t>
         </w:r>
         <w:r>
           <w:rPr>
@@ -18723,7 +18486,7 @@
             <w:noProof/>
             <w:webHidden/>
           </w:rPr>
-          <w:t>36</w:t>
+          <w:t>35</w:t>
         </w:r>
         <w:r>
           <w:rPr>
@@ -18840,7 +18603,7 @@
             <w:noProof/>
             <w:webHidden/>
           </w:rPr>
-          <w:t>43</w:t>
+          <w:t>42</w:t>
         </w:r>
         <w:r>
           <w:rPr>
@@ -18887,14 +18650,27 @@
       <w:r>
         <w:t xml:space="preserve">Appendix </w:t>
       </w:r>
-      <w:fldSimple w:instr=" SEQ Appendix \* ALPHABETIC ">
-        <w:r>
-          <w:rPr>
-            <w:noProof/>
-          </w:rPr>
-          <w:t>A</w:t>
-        </w:r>
-      </w:fldSimple>
+      <w:r>
+        <w:fldChar w:fldCharType="begin"/>
+      </w:r>
+      <w:r>
+        <w:instrText xml:space="preserve"> SEQ Appendix \* ALPHABETIC </w:instrText>
+      </w:r>
+      <w:r>
+        <w:fldChar w:fldCharType="separate"/>
+      </w:r>
+      <w:r>
+        <w:rPr>
+          <w:noProof/>
+        </w:rPr>
+        <w:t>A</w:t>
+      </w:r>
+      <w:r>
+        <w:rPr>
+          <w:noProof/>
+        </w:rPr>
+        <w:fldChar w:fldCharType="end"/>
+      </w:r>
       <w:r>
         <w:t>. Large Tables</w:t>
       </w:r>
@@ -18908,14 +18684,27 @@
       <w:r>
         <w:t xml:space="preserve">Table </w:t>
       </w:r>
-      <w:fldSimple w:instr=" SEQ Table \* ARABIC ">
-        <w:r>
-          <w:rPr>
-            <w:noProof/>
-          </w:rPr>
-          <w:t>6</w:t>
-        </w:r>
-      </w:fldSimple>
+      <w:r>
+        <w:fldChar w:fldCharType="begin"/>
+      </w:r>
+      <w:r>
+        <w:instrText xml:space="preserve"> SEQ Table \* ARABIC </w:instrText>
+      </w:r>
+      <w:r>
+        <w:fldChar w:fldCharType="separate"/>
+      </w:r>
+      <w:r>
+        <w:rPr>
+          <w:noProof/>
+        </w:rPr>
+        <w:t>6</w:t>
+      </w:r>
+      <w:r>
+        <w:rPr>
+          <w:noProof/>
+        </w:rPr>
+        <w:fldChar w:fldCharType="end"/>
+      </w:r>
       <w:r>
         <w:t xml:space="preserve">. </w:t>
       </w:r>
@@ -24817,14 +24606,27 @@
         <w:lastRenderedPageBreak/>
         <w:t xml:space="preserve">Table </w:t>
       </w:r>
-      <w:fldSimple w:instr=" SEQ Table \* ARABIC ">
-        <w:r>
-          <w:rPr>
-            <w:noProof/>
-          </w:rPr>
-          <w:t>7</w:t>
-        </w:r>
-      </w:fldSimple>
+      <w:r>
+        <w:fldChar w:fldCharType="begin"/>
+      </w:r>
+      <w:r>
+        <w:instrText xml:space="preserve"> SEQ Table \* ARABIC </w:instrText>
+      </w:r>
+      <w:r>
+        <w:fldChar w:fldCharType="separate"/>
+      </w:r>
+      <w:r>
+        <w:rPr>
+          <w:noProof/>
+        </w:rPr>
+        <w:t>7</w:t>
+      </w:r>
+      <w:r>
+        <w:rPr>
+          <w:noProof/>
+        </w:rPr>
+        <w:fldChar w:fldCharType="end"/>
+      </w:r>
       <w:r>
         <w:t xml:space="preserve">. </w:t>
       </w:r>
@@ -33793,32 +33595,14 @@
         <w:t xml:space="preserve"> All the data is taken from </w:t>
       </w:r>
       <w:r>
+        <w:t>[13]</w:t>
+      </w:r>
+      <w:r>
         <w:rPr>
           <w:i/>
           <w:iCs/>
         </w:rPr>
-        <w:t>Parkhi et al.</w:t>
-      </w:r>
-      <w:r>
-        <w:rPr>
-          <w:i/>
-          <w:iCs/>
-        </w:rPr>
-        <w:t xml:space="preserve"> (</w:t>
-      </w:r>
-      <w:r>
-        <w:rPr>
-          <w:i/>
-          <w:iCs/>
-        </w:rPr>
-        <w:t>2015</w:t>
-      </w:r>
-      <w:r>
-        <w:rPr>
-          <w:i/>
-          <w:iCs/>
-        </w:rPr>
-        <w:t>).</w:t>
+        <w:t>.</w:t>
       </w:r>
     </w:p>
   </w:footnote>
@@ -34072,6 +33856,92 @@
     </w:lvl>
   </w:abstractNum>
   <w:abstractNum w:abstractNumId="10" w15:restartNumberingAfterBreak="0">
+    <w:nsid w:val="078A5D22"/>
+    <w:multiLevelType w:val="hybridMultilevel"/>
+    <w:tmpl w:val="59080658"/>
+    <w:lvl w:ilvl="0" w:tplc="0409000F">
+      <w:start w:val="1"/>
+      <w:numFmt w:val="decimal"/>
+      <w:lvlText w:val="%1."/>
+      <w:lvlJc w:val="left"/>
+      <w:pPr>
+        <w:ind w:left="720" w:hanging="360"/>
+      </w:pPr>
+    </w:lvl>
+    <w:lvl w:ilvl="1" w:tplc="04090019" w:tentative="1">
+      <w:start w:val="1"/>
+      <w:numFmt w:val="lowerLetter"/>
+      <w:lvlText w:val="%2."/>
+      <w:lvlJc w:val="left"/>
+      <w:pPr>
+        <w:ind w:left="1440" w:hanging="360"/>
+      </w:pPr>
+    </w:lvl>
+    <w:lvl w:ilvl="2" w:tplc="0409001B" w:tentative="1">
+      <w:start w:val="1"/>
+      <w:numFmt w:val="lowerRoman"/>
+      <w:lvlText w:val="%3."/>
+      <w:lvlJc w:val="right"/>
+      <w:pPr>
+        <w:ind w:left="2160" w:hanging="180"/>
+      </w:pPr>
+    </w:lvl>
+    <w:lvl w:ilvl="3" w:tplc="0409000F" w:tentative="1">
+      <w:start w:val="1"/>
+      <w:numFmt w:val="decimal"/>
+      <w:lvlText w:val="%4."/>
+      <w:lvlJc w:val="left"/>
+      <w:pPr>
+        <w:ind w:left="2880" w:hanging="360"/>
+      </w:pPr>
+    </w:lvl>
+    <w:lvl w:ilvl="4" w:tplc="04090019" w:tentative="1">
+      <w:start w:val="1"/>
+      <w:numFmt w:val="lowerLetter"/>
+      <w:lvlText w:val="%5."/>
+      <w:lvlJc w:val="left"/>
+      <w:pPr>
+        <w:ind w:left="3600" w:hanging="360"/>
+      </w:pPr>
+    </w:lvl>
+    <w:lvl w:ilvl="5" w:tplc="0409001B" w:tentative="1">
+      <w:start w:val="1"/>
+      <w:numFmt w:val="lowerRoman"/>
+      <w:lvlText w:val="%6."/>
+      <w:lvlJc w:val="right"/>
+      <w:pPr>
+        <w:ind w:left="4320" w:hanging="180"/>
+      </w:pPr>
+    </w:lvl>
+    <w:lvl w:ilvl="6" w:tplc="0409000F" w:tentative="1">
+      <w:start w:val="1"/>
+      <w:numFmt w:val="decimal"/>
+      <w:lvlText w:val="%7."/>
+      <w:lvlJc w:val="left"/>
+      <w:pPr>
+        <w:ind w:left="5040" w:hanging="360"/>
+      </w:pPr>
+    </w:lvl>
+    <w:lvl w:ilvl="7" w:tplc="04090019" w:tentative="1">
+      <w:start w:val="1"/>
+      <w:numFmt w:val="lowerLetter"/>
+      <w:lvlText w:val="%8."/>
+      <w:lvlJc w:val="left"/>
+      <w:pPr>
+        <w:ind w:left="5760" w:hanging="360"/>
+      </w:pPr>
+    </w:lvl>
+    <w:lvl w:ilvl="8" w:tplc="0409001B" w:tentative="1">
+      <w:start w:val="1"/>
+      <w:numFmt w:val="lowerRoman"/>
+      <w:lvlText w:val="%9."/>
+      <w:lvlJc w:val="right"/>
+      <w:pPr>
+        <w:ind w:left="6480" w:hanging="180"/>
+      </w:pPr>
+    </w:lvl>
+  </w:abstractNum>
+  <w:abstractNum w:abstractNumId="11" w15:restartNumberingAfterBreak="0">
     <w:nsid w:val="13EE53EE"/>
     <w:multiLevelType w:val="multilevel"/>
     <w:tmpl w:val="1C94E248"/>
@@ -34184,7 +34054,7 @@
       </w:rPr>
     </w:lvl>
   </w:abstractNum>
-  <w:abstractNum w:abstractNumId="11" w15:restartNumberingAfterBreak="0">
+  <w:abstractNum w:abstractNumId="12" w15:restartNumberingAfterBreak="0">
     <w:nsid w:val="163D66EE"/>
     <w:multiLevelType w:val="hybridMultilevel"/>
     <w:tmpl w:val="FBE06F3A"/>
@@ -34270,7 +34140,7 @@
       </w:pPr>
     </w:lvl>
   </w:abstractNum>
-  <w:abstractNum w:abstractNumId="12" w15:restartNumberingAfterBreak="0">
+  <w:abstractNum w:abstractNumId="13" w15:restartNumberingAfterBreak="0">
     <w:nsid w:val="1D7E3277"/>
     <w:multiLevelType w:val="hybridMultilevel"/>
     <w:tmpl w:val="30184EDC"/>
@@ -34359,7 +34229,7 @@
       </w:pPr>
     </w:lvl>
   </w:abstractNum>
-  <w:abstractNum w:abstractNumId="13" w15:restartNumberingAfterBreak="0">
+  <w:abstractNum w:abstractNumId="14" w15:restartNumberingAfterBreak="0">
     <w:nsid w:val="2AB80D1F"/>
     <w:multiLevelType w:val="hybridMultilevel"/>
     <w:tmpl w:val="27C634F2"/>
@@ -34448,7 +34318,7 @@
       </w:pPr>
     </w:lvl>
   </w:abstractNum>
-  <w:abstractNum w:abstractNumId="14" w15:restartNumberingAfterBreak="0">
+  <w:abstractNum w:abstractNumId="15" w15:restartNumberingAfterBreak="0">
     <w:nsid w:val="35B223B3"/>
     <w:multiLevelType w:val="hybridMultilevel"/>
     <w:tmpl w:val="78AA7172"/>
@@ -34537,7 +34407,7 @@
       </w:pPr>
     </w:lvl>
   </w:abstractNum>
-  <w:abstractNum w:abstractNumId="15" w15:restartNumberingAfterBreak="0">
+  <w:abstractNum w:abstractNumId="16" w15:restartNumberingAfterBreak="0">
     <w:nsid w:val="439A3543"/>
     <w:multiLevelType w:val="hybridMultilevel"/>
     <w:tmpl w:val="EA74EC16"/>
@@ -34626,7 +34496,7 @@
       </w:pPr>
     </w:lvl>
   </w:abstractNum>
-  <w:abstractNum w:abstractNumId="16" w15:restartNumberingAfterBreak="0">
+  <w:abstractNum w:abstractNumId="17" w15:restartNumberingAfterBreak="0">
     <w:nsid w:val="4A5A1099"/>
     <w:multiLevelType w:val="multilevel"/>
     <w:tmpl w:val="4268E1E0"/>
@@ -34713,7 +34583,7 @@
       </w:pPr>
     </w:lvl>
   </w:abstractNum>
-  <w:abstractNum w:abstractNumId="17" w15:restartNumberingAfterBreak="0">
+  <w:abstractNum w:abstractNumId="18" w15:restartNumberingAfterBreak="0">
     <w:nsid w:val="54B27D0C"/>
     <w:multiLevelType w:val="multilevel"/>
     <w:tmpl w:val="0409001D"/>
@@ -34799,7 +34669,7 @@
       </w:pPr>
     </w:lvl>
   </w:abstractNum>
-  <w:abstractNum w:abstractNumId="18" w15:restartNumberingAfterBreak="0">
+  <w:abstractNum w:abstractNumId="19" w15:restartNumberingAfterBreak="0">
     <w:nsid w:val="6D702056"/>
     <w:multiLevelType w:val="multilevel"/>
     <w:tmpl w:val="04090023"/>
@@ -34886,7 +34756,7 @@
       </w:pPr>
     </w:lvl>
   </w:abstractNum>
-  <w:abstractNum w:abstractNumId="19" w15:restartNumberingAfterBreak="0">
+  <w:abstractNum w:abstractNumId="20" w15:restartNumberingAfterBreak="0">
     <w:nsid w:val="6E3E107F"/>
     <w:multiLevelType w:val="multilevel"/>
     <w:tmpl w:val="F8C8BCE0"/>
@@ -34999,7 +34869,7 @@
       </w:rPr>
     </w:lvl>
   </w:abstractNum>
-  <w:abstractNum w:abstractNumId="20" w15:restartNumberingAfterBreak="0">
+  <w:abstractNum w:abstractNumId="21" w15:restartNumberingAfterBreak="0">
     <w:nsid w:val="7273740B"/>
     <w:multiLevelType w:val="multilevel"/>
     <w:tmpl w:val="0409001F"/>
@@ -35085,7 +34955,7 @@
       </w:pPr>
     </w:lvl>
   </w:abstractNum>
-  <w:abstractNum w:abstractNumId="21" w15:restartNumberingAfterBreak="0">
+  <w:abstractNum w:abstractNumId="22" w15:restartNumberingAfterBreak="0">
     <w:nsid w:val="75AC0B7E"/>
     <w:multiLevelType w:val="hybridMultilevel"/>
     <w:tmpl w:val="7CDC9342"/>
@@ -35174,7 +35044,7 @@
       </w:pPr>
     </w:lvl>
   </w:abstractNum>
-  <w:abstractNum w:abstractNumId="22" w15:restartNumberingAfterBreak="0">
+  <w:abstractNum w:abstractNumId="23" w15:restartNumberingAfterBreak="0">
     <w:nsid w:val="7738779A"/>
     <w:multiLevelType w:val="multilevel"/>
     <w:tmpl w:val="77EC1FB2"/>
@@ -35320,7 +35190,7 @@
       </w:rPr>
     </w:lvl>
   </w:abstractNum>
-  <w:abstractNum w:abstractNumId="23" w15:restartNumberingAfterBreak="0">
+  <w:abstractNum w:abstractNumId="24" w15:restartNumberingAfterBreak="0">
     <w:nsid w:val="789A0A10"/>
     <w:multiLevelType w:val="multilevel"/>
     <w:tmpl w:val="7AD00E30"/>
@@ -35433,7 +35303,7 @@
       </w:rPr>
     </w:lvl>
   </w:abstractNum>
-  <w:abstractNum w:abstractNumId="24" w15:restartNumberingAfterBreak="0">
+  <w:abstractNum w:abstractNumId="25" w15:restartNumberingAfterBreak="0">
     <w:nsid w:val="7B274BC8"/>
     <w:multiLevelType w:val="multilevel"/>
     <w:tmpl w:val="72E65396"/>
@@ -35583,25 +35453,25 @@
     </w:lvlOverride>
   </w:num>
   <w:num w:numId="12" w16cid:durableId="895631129">
-    <w:abstractNumId w:val="20"/>
+    <w:abstractNumId w:val="21"/>
   </w:num>
   <w:num w:numId="13" w16cid:durableId="104469621">
+    <w:abstractNumId w:val="18"/>
+  </w:num>
+  <w:num w:numId="14" w16cid:durableId="1316226003">
     <w:abstractNumId w:val="17"/>
   </w:num>
-  <w:num w:numId="14" w16cid:durableId="1316226003">
-    <w:abstractNumId w:val="16"/>
-  </w:num>
   <w:num w:numId="15" w16cid:durableId="1711027061">
-    <w:abstractNumId w:val="18"/>
+    <w:abstractNumId w:val="19"/>
   </w:num>
   <w:num w:numId="16" w16cid:durableId="778648925">
-    <w:abstractNumId w:val="24"/>
+    <w:abstractNumId w:val="25"/>
   </w:num>
   <w:num w:numId="17" w16cid:durableId="1208838346">
-    <w:abstractNumId w:val="22"/>
+    <w:abstractNumId w:val="23"/>
   </w:num>
   <w:num w:numId="18" w16cid:durableId="1470899456">
-    <w:abstractNumId w:val="22"/>
+    <w:abstractNumId w:val="23"/>
     <w:lvlOverride w:ilvl="0">
       <w:startOverride w:val="1"/>
     </w:lvlOverride>
@@ -35631,31 +35501,34 @@
     </w:lvlOverride>
   </w:num>
   <w:num w:numId="19" w16cid:durableId="614365135">
+    <w:abstractNumId w:val="12"/>
+  </w:num>
+  <w:num w:numId="20" w16cid:durableId="1137070972">
+    <w:abstractNumId w:val="15"/>
+  </w:num>
+  <w:num w:numId="21" w16cid:durableId="1315793199">
     <w:abstractNumId w:val="11"/>
   </w:num>
-  <w:num w:numId="20" w16cid:durableId="1137070972">
+  <w:num w:numId="22" w16cid:durableId="702170571">
+    <w:abstractNumId w:val="22"/>
+  </w:num>
+  <w:num w:numId="23" w16cid:durableId="1228153168">
     <w:abstractNumId w:val="14"/>
   </w:num>
-  <w:num w:numId="21" w16cid:durableId="1315793199">
-    <w:abstractNumId w:val="10"/>
-  </w:num>
-  <w:num w:numId="22" w16cid:durableId="702170571">
-    <w:abstractNumId w:val="21"/>
-  </w:num>
-  <w:num w:numId="23" w16cid:durableId="1228153168">
+  <w:num w:numId="24" w16cid:durableId="380978465">
     <w:abstractNumId w:val="13"/>
   </w:num>
-  <w:num w:numId="24" w16cid:durableId="380978465">
-    <w:abstractNumId w:val="12"/>
-  </w:num>
   <w:num w:numId="25" w16cid:durableId="133955935">
-    <w:abstractNumId w:val="15"/>
+    <w:abstractNumId w:val="16"/>
   </w:num>
   <w:num w:numId="26" w16cid:durableId="1135566285">
-    <w:abstractNumId w:val="19"/>
+    <w:abstractNumId w:val="20"/>
   </w:num>
   <w:num w:numId="27" w16cid:durableId="1656909389">
-    <w:abstractNumId w:val="23"/>
+    <w:abstractNumId w:val="24"/>
+  </w:num>
+  <w:num w:numId="28" w16cid:durableId="1496725397">
+    <w:abstractNumId w:val="10"/>
   </w:num>
 </w:numbering>
 </file>
@@ -36120,12 +35993,9 @@
     <w:uiPriority w:val="9"/>
     <w:unhideWhenUsed/>
     <w:qFormat/>
-    <w:rsid w:val="006C63FD"/>
+    <w:rsid w:val="00FB1984"/>
     <w:pPr>
-      <w:pBdr>
-        <w:top w:val="single" w:sz="6" w:space="2" w:color="DDDDDD" w:themeColor="accent1"/>
-      </w:pBdr>
-      <w:spacing w:before="300" w:after="0"/>
+      <w:spacing w:before="300" w:after="240"/>
       <w:outlineLvl w:val="2"/>
     </w:pPr>
     <w:rPr>
@@ -36142,11 +36012,8 @@
     <w:uiPriority w:val="9"/>
     <w:unhideWhenUsed/>
     <w:qFormat/>
-    <w:rsid w:val="006C63FD"/>
+    <w:rsid w:val="005C6830"/>
     <w:pPr>
-      <w:pBdr>
-        <w:top w:val="dotted" w:sz="6" w:space="2" w:color="DDDDDD" w:themeColor="accent1"/>
-      </w:pBdr>
       <w:spacing w:before="200" w:after="0"/>
       <w:outlineLvl w:val="3"/>
     </w:pPr>
@@ -36433,11 +36300,12 @@
     <w:basedOn w:val="DefaultParagraphFont"/>
     <w:link w:val="Heading3"/>
     <w:uiPriority w:val="9"/>
-    <w:rsid w:val="006C63FD"/>
+    <w:rsid w:val="00FB1984"/>
     <w:rPr>
       <w:caps/>
       <w:color w:val="6E6E6E" w:themeColor="accent1" w:themeShade="7F"/>
       <w:spacing w:val="15"/>
+      <w:sz w:val="22"/>
     </w:rPr>
   </w:style>
   <w:style w:type="character" w:customStyle="1" w:styleId="Heading4Char">
@@ -36445,11 +36313,12 @@
     <w:basedOn w:val="DefaultParagraphFont"/>
     <w:link w:val="Heading4"/>
     <w:uiPriority w:val="9"/>
-    <w:rsid w:val="006C63FD"/>
+    <w:rsid w:val="005C6830"/>
     <w:rPr>
       <w:caps/>
       <w:color w:val="A5A5A5" w:themeColor="accent1" w:themeShade="BF"/>
       <w:spacing w:val="10"/>
+      <w:sz w:val="22"/>
     </w:rPr>
   </w:style>
   <w:style w:type="character" w:customStyle="1" w:styleId="Heading5Char">
@@ -38525,16 +38394,18 @@
   <w:rsids>
     <w:rsidRoot w:val="0026479E"/>
     <w:rsid w:val="00011D38"/>
+    <w:rsid w:val="00082D9D"/>
     <w:rsid w:val="00135936"/>
     <w:rsid w:val="0018668A"/>
     <w:rsid w:val="0024252F"/>
     <w:rsid w:val="0026479E"/>
     <w:rsid w:val="004C26C3"/>
     <w:rsid w:val="00607A1D"/>
+    <w:rsid w:val="0080479A"/>
     <w:rsid w:val="00880CBF"/>
     <w:rsid w:val="0088577F"/>
-    <w:rsid w:val="0098323B"/>
     <w:rsid w:val="00CD4C9C"/>
+    <w:rsid w:val="00D10E80"/>
     <w:rsid w:val="00DA51C2"/>
     <w:rsid w:val="00E67F86"/>
     <w:rsid w:val="00FA6A50"/>

</xml_diff>